<commit_message>
Update Dokumentacja projektu zaliczeniowego - IO.docx
</commit_message>
<xml_diff>
--- a/Dokumentacja projektu zaliczeniowego - IO.docx
+++ b/Dokumentacja projektu zaliczeniowego - IO.docx
@@ -95,33 +95,8 @@
           <w:b/>
           <w:lang w:val="pl-PL"/>
         </w:rPr>
-        <w:t xml:space="preserve">Vladislav </w:t>
-      </w:r>
-      <w:proofErr w:type="spellStart"/>
-      <w:r>
-        <w:rPr>
-          <w:b/>
-          <w:lang w:val="pl-PL"/>
-        </w:rPr>
-        <w:t>Zosimchuk</w:t>
-      </w:r>
-      <w:proofErr w:type="spellEnd"/>
-      <w:r>
-        <w:rPr>
-          <w:b/>
-          <w:lang w:val="pl-PL"/>
-        </w:rPr>
-        <w:t xml:space="preserve">, Kacper Wróbel, Jakub </w:t>
-      </w:r>
-      <w:proofErr w:type="spellStart"/>
-      <w:r>
-        <w:rPr>
-          <w:b/>
-          <w:lang w:val="pl-PL"/>
-        </w:rPr>
-        <w:t>Gozdek</w:t>
-      </w:r>
-      <w:proofErr w:type="spellEnd"/>
+        <w:t>Vladislav Zosimchuk, Kacper Wróbel, Jakub Gozdek</w:t>
+      </w:r>
     </w:p>
     <w:p>
       <w:pPr>
@@ -143,19 +118,7 @@
           <w:lang w:val="pl-PL"/>
         </w:rPr>
         <w:tab/>
-        <w:t>I1-2</w:t>
-      </w:r>
-      <w:r>
-        <w:rPr>
-          <w:lang w:val="pl-PL"/>
-        </w:rPr>
-        <w:t>23</w:t>
-      </w:r>
-      <w:r>
-        <w:rPr>
-          <w:lang w:val="pl-PL"/>
-        </w:rPr>
-        <w:t>A</w:t>
+        <w:t>I1-223A</w:t>
       </w:r>
     </w:p>
     <w:p>
@@ -201,11 +164,6 @@
           <w:lang w:val="pl-PL"/>
         </w:rPr>
         <w:tab/>
-      </w:r>
-      <w:r>
-        <w:rPr>
-          <w:lang w:val="pl-PL"/>
-        </w:rPr>
         <w:t>2023/24</w:t>
       </w:r>
     </w:p>
@@ -4012,35 +3970,7 @@
         <w:rPr>
           <w:lang w:val="pl-PL"/>
         </w:rPr>
-        <w:t xml:space="preserve">Zarządzania projektem – </w:t>
-      </w:r>
-      <w:proofErr w:type="spellStart"/>
-      <w:r>
-        <w:rPr>
-          <w:lang w:val="pl-PL"/>
-        </w:rPr>
-        <w:t>Jira</w:t>
-      </w:r>
-      <w:proofErr w:type="spellEnd"/>
-      <w:r>
-        <w:rPr>
-          <w:lang w:val="pl-PL"/>
-        </w:rPr>
-        <w:t xml:space="preserve">, </w:t>
-      </w:r>
-      <w:proofErr w:type="spellStart"/>
-      <w:r>
-        <w:rPr>
-          <w:lang w:val="pl-PL"/>
-        </w:rPr>
-        <w:t>Trello</w:t>
-      </w:r>
-      <w:proofErr w:type="spellEnd"/>
-      <w:r>
-        <w:rPr>
-          <w:lang w:val="pl-PL"/>
-        </w:rPr>
-        <w:t>, itp.</w:t>
+        <w:t>Zarządzania projektem – Jira, Trello, itp.</w:t>
       </w:r>
     </w:p>
     <w:p>
@@ -4058,35 +3988,7 @@
         <w:rPr>
           <w:lang w:val="pl-PL"/>
         </w:rPr>
-        <w:t xml:space="preserve">Wersjonowanie kodu – sugerowany Git (hosting np. na </w:t>
-      </w:r>
-      <w:proofErr w:type="spellStart"/>
-      <w:r>
-        <w:rPr>
-          <w:lang w:val="pl-PL"/>
-        </w:rPr>
-        <w:t>Bitbucket</w:t>
-      </w:r>
-      <w:proofErr w:type="spellEnd"/>
-      <w:r>
-        <w:rPr>
-          <w:lang w:val="pl-PL"/>
-        </w:rPr>
-        <w:t xml:space="preserve"> lub </w:t>
-      </w:r>
-      <w:proofErr w:type="spellStart"/>
-      <w:r>
-        <w:rPr>
-          <w:lang w:val="pl-PL"/>
-        </w:rPr>
-        <w:t>Github</w:t>
-      </w:r>
-      <w:proofErr w:type="spellEnd"/>
-      <w:r>
-        <w:rPr>
-          <w:lang w:val="pl-PL"/>
-        </w:rPr>
-        <w:t>), ew. SVN</w:t>
+        <w:t>Wersjonowanie kodu – sugerowany Git (hosting np. na Bitbucket lub Github), ew. SVN</w:t>
       </w:r>
     </w:p>
     <w:p>
@@ -4104,49 +4006,7 @@
         <w:rPr>
           <w:lang w:val="pl-PL"/>
         </w:rPr>
-        <w:t xml:space="preserve">System obsługi defektów – np. </w:t>
-      </w:r>
-      <w:proofErr w:type="spellStart"/>
-      <w:r>
-        <w:rPr>
-          <w:lang w:val="pl-PL"/>
-        </w:rPr>
-        <w:t>Bitbucket</w:t>
-      </w:r>
-      <w:proofErr w:type="spellEnd"/>
-      <w:r>
-        <w:rPr>
-          <w:lang w:val="pl-PL"/>
-        </w:rPr>
-        <w:t xml:space="preserve">, </w:t>
-      </w:r>
-      <w:proofErr w:type="spellStart"/>
-      <w:r>
-        <w:rPr>
-          <w:lang w:val="pl-PL"/>
-        </w:rPr>
-        <w:t>Github</w:t>
-      </w:r>
-      <w:proofErr w:type="spellEnd"/>
-      <w:r>
-        <w:rPr>
-          <w:lang w:val="pl-PL"/>
-        </w:rPr>
-        <w:t xml:space="preserve">, </w:t>
-      </w:r>
-      <w:proofErr w:type="spellStart"/>
-      <w:r>
-        <w:rPr>
-          <w:lang w:val="pl-PL"/>
-        </w:rPr>
-        <w:t>Bugzilla</w:t>
-      </w:r>
-      <w:proofErr w:type="spellEnd"/>
-      <w:r>
-        <w:rPr>
-          <w:lang w:val="pl-PL"/>
-        </w:rPr>
-        <w:t>.</w:t>
+        <w:t>System obsługi defektów – np. Bitbucket, Github, Bugzilla.</w:t>
       </w:r>
     </w:p>
     <w:p>
@@ -4373,57 +4233,7 @@
         <w:rPr>
           <w:lang w:val="pl-PL"/>
         </w:rPr>
-        <w:t>wystarczy sama tabela 2x2 (</w:t>
-      </w:r>
-      <w:proofErr w:type="spellStart"/>
-      <w:r>
-        <w:rPr>
-          <w:lang w:val="pl-PL"/>
-        </w:rPr>
-        <w:t>silne-słabe-szanse-zagrożenia</w:t>
-      </w:r>
-      <w:proofErr w:type="spellEnd"/>
-      <w:r>
-        <w:rPr>
-          <w:lang w:val="pl-PL"/>
-        </w:rPr>
-        <w:t>)</w:t>
-      </w:r>
-    </w:p>
-    <w:p>
-      <w:pPr>
-        <w:pStyle w:val="Akapitzlist"/>
-        <w:numPr>
-          <w:ilvl w:val="0"/>
-          <w:numId w:val="2"/>
-        </w:numPr>
-        <w:rPr>
-          <w:lang w:val="pl-PL"/>
-        </w:rPr>
-      </w:pPr>
-      <w:r>
-        <w:rPr>
-          <w:lang w:val="pl-PL"/>
-        </w:rPr>
-        <w:t>jeśli system na masowy rynek:</w:t>
-      </w:r>
-    </w:p>
-    <w:p>
-      <w:pPr>
-        <w:pStyle w:val="Akapitzlist"/>
-        <w:numPr>
-          <w:ilvl w:val="1"/>
-          <w:numId w:val="2"/>
-        </w:numPr>
-        <w:rPr>
-          <w:lang w:val="pl-PL"/>
-        </w:rPr>
-      </w:pPr>
-      <w:r>
-        <w:rPr>
-          <w:lang w:val="pl-PL"/>
-        </w:rPr>
-        <w:t>szanse i zagrożenia</w:t>
+        <w:t>wystarczy sama tabela 2x2 (silne-słabe-szanse-zagrożenia)</w:t>
       </w:r>
     </w:p>
     <w:p>
@@ -5300,49 +5110,7 @@
         <w:rPr>
           <w:lang w:val="pl-PL"/>
         </w:rPr>
-        <w:t xml:space="preserve">obejmuje również harmonogram wdrożenia projektu – np. szkolenie, rozruch, konfiguracja, serwis – może obejmować różne wydania (tj. o różnej funkcjonalności – </w:t>
-      </w:r>
-      <w:proofErr w:type="spellStart"/>
-      <w:r>
-        <w:rPr>
-          <w:lang w:val="pl-PL"/>
-        </w:rPr>
-        <w:t>personal</w:t>
-      </w:r>
-      <w:proofErr w:type="spellEnd"/>
-      <w:r>
-        <w:rPr>
-          <w:lang w:val="pl-PL"/>
-        </w:rPr>
-        <w:t xml:space="preserve">, </w:t>
-      </w:r>
-      <w:proofErr w:type="spellStart"/>
-      <w:r>
-        <w:rPr>
-          <w:lang w:val="pl-PL"/>
-        </w:rPr>
-        <w:t>professional</w:t>
-      </w:r>
-      <w:proofErr w:type="spellEnd"/>
-      <w:r>
-        <w:rPr>
-          <w:lang w:val="pl-PL"/>
-        </w:rPr>
-        <w:t xml:space="preserve">, </w:t>
-      </w:r>
-      <w:proofErr w:type="spellStart"/>
-      <w:r>
-        <w:rPr>
-          <w:lang w:val="pl-PL"/>
-        </w:rPr>
-        <w:t>enterprise</w:t>
-      </w:r>
-      <w:proofErr w:type="spellEnd"/>
-      <w:r>
-        <w:rPr>
-          <w:lang w:val="pl-PL"/>
-        </w:rPr>
-        <w:t>) i wersje (1.0, 1.5, itd.)</w:t>
+        <w:t>obejmuje również harmonogram wdrożenia projektu – np. szkolenie, rozruch, konfiguracja, serwis – może obejmować różne wydania (tj. o różnej funkcjonalności – personal, professional, enterprise) i wersje (1.0, 1.5, itd.)</w:t>
       </w:r>
     </w:p>
     <w:p>
@@ -5522,21 +5290,7 @@
         <w:rPr>
           <w:lang w:val="pl-PL"/>
         </w:rPr>
-        <w:t xml:space="preserve">Działania w odniesieniu do poszczególnych </w:t>
-      </w:r>
-      <w:proofErr w:type="spellStart"/>
-      <w:r>
-        <w:rPr>
-          <w:lang w:val="pl-PL"/>
-        </w:rPr>
-        <w:t>ryzyk</w:t>
-      </w:r>
-      <w:proofErr w:type="spellEnd"/>
-      <w:r>
-        <w:rPr>
-          <w:lang w:val="pl-PL"/>
-        </w:rPr>
-        <w:t>.</w:t>
+        <w:t>Działania w odniesieniu do poszczególnych ryzyk.</w:t>
       </w:r>
     </w:p>
     <w:p>
@@ -6246,21 +6000,7 @@
           <w:lang w:val="pl-PL"/>
         </w:rPr>
         <w:lastRenderedPageBreak/>
-        <w:t xml:space="preserve">dodatkowymi elementami mogą być np. </w:t>
-      </w:r>
-      <w:proofErr w:type="spellStart"/>
-      <w:r>
-        <w:rPr>
-          <w:lang w:val="pl-PL"/>
-        </w:rPr>
-        <w:t>triggery</w:t>
-      </w:r>
-      <w:proofErr w:type="spellEnd"/>
-      <w:r>
-        <w:rPr>
-          <w:lang w:val="pl-PL"/>
-        </w:rPr>
-        <w:t xml:space="preserve">, procedury, funkcje, indeksy, użytkownicy, role. </w:t>
+        <w:t xml:space="preserve">dodatkowymi elementami mogą być np. triggery, procedury, funkcje, indeksy, użytkownicy, role. </w:t>
       </w:r>
     </w:p>
     <w:p>
@@ -6343,21 +6083,7 @@
         <w:rPr>
           <w:lang w:val="pl-PL"/>
         </w:rPr>
-        <w:t xml:space="preserve">np. </w:t>
-      </w:r>
-      <w:proofErr w:type="spellStart"/>
-      <w:r>
-        <w:rPr>
-          <w:lang w:val="pl-PL"/>
-        </w:rPr>
-        <w:t>storyboard</w:t>
-      </w:r>
-      <w:proofErr w:type="spellEnd"/>
-      <w:r>
-        <w:rPr>
-          <w:lang w:val="pl-PL"/>
-        </w:rPr>
-        <w:t>, schemat blokowy lub inna notacja</w:t>
+        <w:t>np. storyboard, schemat blokowy lub inna notacja</w:t>
       </w:r>
     </w:p>
     <w:p>
@@ -7679,15 +7405,6 @@
   </w:num>
   <w:num w:numId="2" w16cid:durableId="1021931915">
     <w:abstractNumId w:val="7"/>
-    <w:lvlOverride w:ilvl="0"/>
-    <w:lvlOverride w:ilvl="1"/>
-    <w:lvlOverride w:ilvl="2"/>
-    <w:lvlOverride w:ilvl="3"/>
-    <w:lvlOverride w:ilvl="4"/>
-    <w:lvlOverride w:ilvl="5"/>
-    <w:lvlOverride w:ilvl="6"/>
-    <w:lvlOverride w:ilvl="7"/>
-    <w:lvlOverride w:ilvl="8"/>
   </w:num>
   <w:num w:numId="3" w16cid:durableId="917908266">
     <w:abstractNumId w:val="3"/>
@@ -7773,27 +7490,9 @@
   </w:num>
   <w:num w:numId="6" w16cid:durableId="802230730">
     <w:abstractNumId w:val="8"/>
-    <w:lvlOverride w:ilvl="0"/>
-    <w:lvlOverride w:ilvl="1"/>
-    <w:lvlOverride w:ilvl="2"/>
-    <w:lvlOverride w:ilvl="3"/>
-    <w:lvlOverride w:ilvl="4"/>
-    <w:lvlOverride w:ilvl="5"/>
-    <w:lvlOverride w:ilvl="6"/>
-    <w:lvlOverride w:ilvl="7"/>
-    <w:lvlOverride w:ilvl="8"/>
   </w:num>
   <w:num w:numId="7" w16cid:durableId="975721253">
     <w:abstractNumId w:val="5"/>
-    <w:lvlOverride w:ilvl="0"/>
-    <w:lvlOverride w:ilvl="1"/>
-    <w:lvlOverride w:ilvl="2"/>
-    <w:lvlOverride w:ilvl="3"/>
-    <w:lvlOverride w:ilvl="4"/>
-    <w:lvlOverride w:ilvl="5"/>
-    <w:lvlOverride w:ilvl="6"/>
-    <w:lvlOverride w:ilvl="7"/>
-    <w:lvlOverride w:ilvl="8"/>
   </w:num>
   <w:num w:numId="8" w16cid:durableId="216934836">
     <w:abstractNumId w:val="0"/>
@@ -7823,15 +7522,6 @@
   </w:num>
   <w:num w:numId="9" w16cid:durableId="1089693596">
     <w:abstractNumId w:val="4"/>
-    <w:lvlOverride w:ilvl="0"/>
-    <w:lvlOverride w:ilvl="1"/>
-    <w:lvlOverride w:ilvl="2"/>
-    <w:lvlOverride w:ilvl="3"/>
-    <w:lvlOverride w:ilvl="4"/>
-    <w:lvlOverride w:ilvl="5"/>
-    <w:lvlOverride w:ilvl="6"/>
-    <w:lvlOverride w:ilvl="7"/>
-    <w:lvlOverride w:ilvl="8"/>
   </w:num>
 </w:numbering>
 </file>
@@ -9325,20 +9015,20 @@
 </file>
 
 <file path=customXml/item2.xml><?xml version="1.0" encoding="utf-8"?>
+<p:properties xmlns:p="http://schemas.microsoft.com/office/2006/metadata/properties" xmlns:xsi="http://www.w3.org/2001/XMLSchema-instance" xmlns:pc="http://schemas.microsoft.com/office/infopath/2007/PartnerControls">
+  <documentManagement>
+    <_activity xmlns="06e0fab9-d3c7-4228-8951-a381beafabee" xsi:nil="true"/>
+  </documentManagement>
+</p:properties>
+</file>
+
+<file path=customXml/item3.xml><?xml version="1.0" encoding="utf-8"?>
 <?mso-contentType ?>
 <FormTemplates xmlns="http://schemas.microsoft.com/sharepoint/v3/contenttype/forms">
   <Display>DocumentLibraryForm</Display>
   <Edit>DocumentLibraryForm</Edit>
   <New>DocumentLibraryForm</New>
 </FormTemplates>
-</file>
-
-<file path=customXml/item3.xml><?xml version="1.0" encoding="utf-8"?>
-<p:properties xmlns:p="http://schemas.microsoft.com/office/2006/metadata/properties" xmlns:xsi="http://www.w3.org/2001/XMLSchema-instance" xmlns:pc="http://schemas.microsoft.com/office/infopath/2007/PartnerControls">
-  <documentManagement>
-    <_activity xmlns="06e0fab9-d3c7-4228-8951-a381beafabee" xsi:nil="true"/>
-  </documentManagement>
-</p:properties>
 </file>
 
 <file path=customXml/itemProps1.xml><?xml version="1.0" encoding="utf-8"?>
@@ -9361,26 +9051,19 @@
 </file>
 
 <file path=customXml/itemProps2.xml><?xml version="1.0" encoding="utf-8"?>
+<ds:datastoreItem xmlns:ds="http://schemas.openxmlformats.org/officeDocument/2006/customXml" ds:itemID="{83D171A5-00B4-4B79-B8B1-4AA5230AEAC7}">
+  <ds:schemaRefs>
+    <ds:schemaRef ds:uri="http://schemas.microsoft.com/office/2006/metadata/properties"/>
+    <ds:schemaRef ds:uri="http://schemas.microsoft.com/office/infopath/2007/PartnerControls"/>
+    <ds:schemaRef ds:uri="06e0fab9-d3c7-4228-8951-a381beafabee"/>
+  </ds:schemaRefs>
+</ds:datastoreItem>
+</file>
+
+<file path=customXml/itemProps3.xml><?xml version="1.0" encoding="utf-8"?>
 <ds:datastoreItem xmlns:ds="http://schemas.openxmlformats.org/officeDocument/2006/customXml" ds:itemID="{942A2E48-C470-4727-9D2A-BC112CFC9018}">
   <ds:schemaRefs>
     <ds:schemaRef ds:uri="http://schemas.microsoft.com/sharepoint/v3/contenttype/forms"/>
   </ds:schemaRefs>
 </ds:datastoreItem>
-</file>
-
-<file path=customXml/itemProps3.xml><?xml version="1.0" encoding="utf-8"?>
-<ds:datastoreItem xmlns:ds="http://schemas.openxmlformats.org/officeDocument/2006/customXml" ds:itemID="{83D171A5-00B4-4B79-B8B1-4AA5230AEAC7}">
-  <ds:schemaRefs>
-    <ds:schemaRef ds:uri="http://schemas.microsoft.com/office/2006/documentManagement/types"/>
-    <ds:schemaRef ds:uri="http://purl.org/dc/terms/"/>
-    <ds:schemaRef ds:uri="http://purl.org/dc/elements/1.1/"/>
-    <ds:schemaRef ds:uri="http://purl.org/dc/dcmitype/"/>
-    <ds:schemaRef ds:uri="06e0fab9-d3c7-4228-8951-a381beafabee"/>
-    <ds:schemaRef ds:uri="http://schemas.openxmlformats.org/package/2006/metadata/core-properties"/>
-    <ds:schemaRef ds:uri="http://schemas.microsoft.com/office/infopath/2007/PartnerControls"/>
-    <ds:schemaRef ds:uri="4d8e724f-ed6c-4b7c-86a4-236d8fc22848"/>
-    <ds:schemaRef ds:uri="http://schemas.microsoft.com/office/2006/metadata/properties"/>
-    <ds:schemaRef ds:uri="http://www.w3.org/XML/1998/namespace"/>
-  </ds:schemaRefs>
-</ds:datastoreItem>
 </file>
</xml_diff>

<commit_message>
Wprowadzenie + wstępna specyfikacja
</commit_message>
<xml_diff>
--- a/Dokumentacja projektu zaliczeniowego - IO.docx
+++ b/Dokumentacja projektu zaliczeniowego - IO.docx
@@ -429,7 +429,23 @@
                 <w:noProof/>
                 <w:lang w:val="pl-PL"/>
               </w:rPr>
-              <w:t>Odnośniki do innych źródeł</w:t>
+              <w:t>Odnośni</w:t>
+            </w:r>
+            <w:r>
+              <w:rPr>
+                <w:rStyle w:val="Hipercze"/>
+                <w:noProof/>
+                <w:lang w:val="pl-PL"/>
+              </w:rPr>
+              <w:t>k</w:t>
+            </w:r>
+            <w:r>
+              <w:rPr>
+                <w:rStyle w:val="Hipercze"/>
+                <w:noProof/>
+                <w:lang w:val="pl-PL"/>
+              </w:rPr>
+              <w:t>i do innych źródeł</w:t>
             </w:r>
             <w:r>
               <w:rPr>
@@ -4103,6 +4119,26 @@
     </w:p>
     <w:p>
       <w:pPr>
+        <w:rPr>
+          <w:lang w:val="pl-PL"/>
+        </w:rPr>
+      </w:pPr>
+    </w:p>
+    <w:p>
+      <w:pPr>
+        <w:rPr>
+          <w:lang w:val="pl-PL"/>
+        </w:rPr>
+      </w:pPr>
+      <w:r>
+        <w:rPr>
+          <w:lang w:val="pl-PL"/>
+        </w:rPr>
+        <w:t>Organizacja – tj. Klub Sportów Walki</w:t>
+      </w:r>
+    </w:p>
+    <w:p>
+      <w:pPr>
         <w:pStyle w:val="Nagwek1"/>
         <w:rPr>
           <w:lang w:val="pl-PL"/>
@@ -4152,6 +4188,97 @@
           <w:lang w:val="pl-PL"/>
         </w:rPr>
       </w:pPr>
+      <w:r>
+        <w:rPr>
+          <w:lang w:val="pl-PL"/>
+        </w:rPr>
+        <w:t>Celem tej dokumentacji jest przedstawienie</w:t>
+      </w:r>
+      <w:r>
+        <w:rPr>
+          <w:lang w:val="pl-PL"/>
+        </w:rPr>
+        <w:t xml:space="preserve"> </w:t>
+      </w:r>
+      <w:r>
+        <w:rPr>
+          <w:lang w:val="pl-PL"/>
+        </w:rPr>
+        <w:t>systemu projektowanego na rzecz KSW „</w:t>
+      </w:r>
+      <w:proofErr w:type="spellStart"/>
+      <w:r>
+        <w:rPr>
+          <w:lang w:val="pl-PL"/>
+        </w:rPr>
+        <w:t>Lowkick</w:t>
+      </w:r>
+      <w:proofErr w:type="spellEnd"/>
+      <w:r>
+        <w:rPr>
+          <w:lang w:val="pl-PL"/>
+        </w:rPr>
+        <w:t>”. Zawiera ona:</w:t>
+      </w:r>
+    </w:p>
+    <w:p>
+      <w:pPr>
+        <w:rPr>
+          <w:lang w:val="pl-PL"/>
+        </w:rPr>
+      </w:pPr>
+    </w:p>
+    <w:p>
+      <w:pPr>
+        <w:rPr>
+          <w:lang w:val="pl-PL"/>
+        </w:rPr>
+      </w:pPr>
+      <w:r>
+        <w:rPr>
+          <w:lang w:val="pl-PL"/>
+        </w:rPr>
+        <w:t>-Specyfikację wymagań</w:t>
+      </w:r>
+    </w:p>
+    <w:p>
+      <w:pPr>
+        <w:rPr>
+          <w:lang w:val="pl-PL"/>
+        </w:rPr>
+      </w:pPr>
+      <w:r>
+        <w:rPr>
+          <w:lang w:val="pl-PL"/>
+        </w:rPr>
+        <w:t>-Projekt architektury systemu</w:t>
+      </w:r>
+    </w:p>
+    <w:p>
+      <w:pPr>
+        <w:rPr>
+          <w:lang w:val="pl-PL"/>
+        </w:rPr>
+      </w:pPr>
+      <w:r>
+        <w:rPr>
+          <w:lang w:val="pl-PL"/>
+        </w:rPr>
+        <w:t>-Dokumentację analityczną</w:t>
+      </w:r>
+    </w:p>
+    <w:p>
+      <w:pPr>
+        <w:rPr>
+          <w:lang w:val="pl-PL"/>
+        </w:rPr>
+      </w:pPr>
+      <w:r>
+        <w:rPr>
+          <w:lang w:val="pl-PL"/>
+        </w:rPr>
+        <w:t>-Dokumentację użytkownika(?)</w:t>
+      </w:r>
     </w:p>
     <w:p>
       <w:pPr>
@@ -4261,29 +4388,11 @@
         </w:rPr>
         <w:t>Opis organizacji lub analiza rynku</w:t>
       </w:r>
+      <w:bookmarkStart w:id="6" w:name="_Toc1976799"/>
       <w:bookmarkEnd w:id="5"/>
     </w:p>
     <w:p>
       <w:pPr>
-        <w:pStyle w:val="Akapitzlist"/>
-        <w:numPr>
-          <w:ilvl w:val="0"/>
-          <w:numId w:val="10"/>
-        </w:numPr>
-        <w:rPr>
-          <w:lang w:val="pl-PL"/>
-        </w:rPr>
-      </w:pPr>
-      <w:r>
-        <w:rPr>
-          <w:lang w:val="pl-PL"/>
-        </w:rPr>
-        <w:t>Jeśli dla konkretnej organizacji: Czym jest organizacja, dla której realizowany będzie system; jak działa (lub będzie działała), kiedy system będzie wdrożony – tutaj nie odwołujemy się do samego systemu, tylko opisujemy samo działanie organizacji i role. W szczególności – jak wyglądają główne procesy biznesowe.</w:t>
-      </w:r>
-      <w:bookmarkStart w:id="6" w:name="_Toc1976799"/>
-    </w:p>
-    <w:p>
-      <w:pPr>
         <w:rPr>
           <w:lang w:val="pl-PL"/>
         </w:rPr>
@@ -4371,6 +4480,7 @@
         <w:rPr>
           <w:lang w:val="pl-PL"/>
         </w:rPr>
+        <w:lastRenderedPageBreak/>
         <w:t>-Zajęcia indywidualne (ustalane osobiście z trenerami)</w:t>
       </w:r>
     </w:p>
@@ -4419,53 +4529,348 @@
     </w:p>
     <w:p>
       <w:pPr>
-        <w:pStyle w:val="Akapitzlist"/>
-        <w:numPr>
-          <w:ilvl w:val="0"/>
-          <w:numId w:val="2"/>
-        </w:numPr>
-        <w:rPr>
-          <w:lang w:val="pl-PL"/>
-        </w:rPr>
-      </w:pPr>
-      <w:r>
-        <w:rPr>
-          <w:lang w:val="pl-PL"/>
-        </w:rPr>
-        <w:t>jeśli system dla konkretnej organizacji:</w:t>
-      </w:r>
-    </w:p>
-    <w:p>
-      <w:pPr>
-        <w:pStyle w:val="Akapitzlist"/>
-        <w:numPr>
-          <w:ilvl w:val="1"/>
-          <w:numId w:val="2"/>
-        </w:numPr>
-        <w:rPr>
-          <w:lang w:val="pl-PL"/>
-        </w:rPr>
-      </w:pPr>
-      <w:r>
-        <w:rPr>
-          <w:lang w:val="pl-PL"/>
-        </w:rPr>
-        <w:t>wystarczy sama tabela 2x2 (</w:t>
-      </w:r>
-      <w:proofErr w:type="spellStart"/>
-      <w:r>
-        <w:rPr>
-          <w:lang w:val="pl-PL"/>
-        </w:rPr>
-        <w:t>silne-słabe-szanse-zagrożenia</w:t>
-      </w:r>
-      <w:proofErr w:type="spellEnd"/>
-      <w:r>
-        <w:rPr>
-          <w:lang w:val="pl-PL"/>
-        </w:rPr>
-        <w:t>)</w:t>
-      </w:r>
+        <w:rPr>
+          <w:lang w:val="pl-PL"/>
+        </w:rPr>
+      </w:pPr>
+    </w:p>
+    <w:tbl>
+      <w:tblPr>
+        <w:tblStyle w:val="Tabelalisty6kolorowaakcent4"/>
+        <w:tblW w:w="0" w:type="auto"/>
+        <w:tblLook w:val="04A0" w:firstRow="1" w:lastRow="0" w:firstColumn="1" w:lastColumn="0" w:noHBand="0" w:noVBand="1"/>
+      </w:tblPr>
+      <w:tblGrid>
+        <w:gridCol w:w="4531"/>
+        <w:gridCol w:w="4531"/>
+      </w:tblGrid>
+      <w:tr>
+        <w:trPr>
+          <w:cnfStyle w:val="100000000000" w:firstRow="1" w:lastRow="0" w:firstColumn="0" w:lastColumn="0" w:oddVBand="0" w:evenVBand="0" w:oddHBand="0" w:evenHBand="0" w:firstRowFirstColumn="0" w:firstRowLastColumn="0" w:lastRowFirstColumn="0" w:lastRowLastColumn="0"/>
+        </w:trPr>
+        <w:tc>
+          <w:tcPr>
+            <w:cnfStyle w:val="001000000000" w:firstRow="0" w:lastRow="0" w:firstColumn="1" w:lastColumn="0" w:oddVBand="0" w:evenVBand="0" w:oddHBand="0" w:evenHBand="0" w:firstRowFirstColumn="0" w:firstRowLastColumn="0" w:lastRowFirstColumn="0" w:lastRowLastColumn="0"/>
+            <w:tcW w:w="4531" w:type="dxa"/>
+          </w:tcPr>
+          <w:p>
+            <w:pPr>
+              <w:jc w:val="center"/>
+              <w:rPr>
+                <w:lang w:val="pl-PL"/>
+              </w:rPr>
+            </w:pPr>
+            <w:r>
+              <w:rPr>
+                <w:lang w:val="pl-PL"/>
+              </w:rPr>
+              <w:t>Mocne strony</w:t>
+            </w:r>
+          </w:p>
+        </w:tc>
+        <w:tc>
+          <w:tcPr>
+            <w:tcW w:w="4531" w:type="dxa"/>
+          </w:tcPr>
+          <w:p>
+            <w:pPr>
+              <w:jc w:val="center"/>
+              <w:cnfStyle w:val="100000000000" w:firstRow="1" w:lastRow="0" w:firstColumn="0" w:lastColumn="0" w:oddVBand="0" w:evenVBand="0" w:oddHBand="0" w:evenHBand="0" w:firstRowFirstColumn="0" w:firstRowLastColumn="0" w:lastRowFirstColumn="0" w:lastRowLastColumn="0"/>
+              <w:rPr>
+                <w:lang w:val="pl-PL"/>
+              </w:rPr>
+            </w:pPr>
+            <w:r>
+              <w:rPr>
+                <w:lang w:val="pl-PL"/>
+              </w:rPr>
+              <w:t>Słabe strony</w:t>
+            </w:r>
+          </w:p>
+        </w:tc>
+      </w:tr>
+      <w:tr>
+        <w:trPr>
+          <w:cnfStyle w:val="000000100000" w:firstRow="0" w:lastRow="0" w:firstColumn="0" w:lastColumn="0" w:oddVBand="0" w:evenVBand="0" w:oddHBand="1" w:evenHBand="0" w:firstRowFirstColumn="0" w:firstRowLastColumn="0" w:lastRowFirstColumn="0" w:lastRowLastColumn="0"/>
+        </w:trPr>
+        <w:tc>
+          <w:tcPr>
+            <w:cnfStyle w:val="001000000000" w:firstRow="0" w:lastRow="0" w:firstColumn="1" w:lastColumn="0" w:oddVBand="0" w:evenVBand="0" w:oddHBand="0" w:evenHBand="0" w:firstRowFirstColumn="0" w:firstRowLastColumn="0" w:lastRowFirstColumn="0" w:lastRowLastColumn="0"/>
+            <w:tcW w:w="4531" w:type="dxa"/>
+          </w:tcPr>
+          <w:p>
+            <w:pPr>
+              <w:rPr>
+                <w:b w:val="0"/>
+                <w:bCs w:val="0"/>
+                <w:lang w:val="pl-PL"/>
+              </w:rPr>
+            </w:pPr>
+            <w:r>
+              <w:rPr>
+                <w:b w:val="0"/>
+                <w:bCs w:val="0"/>
+                <w:lang w:val="pl-PL"/>
+              </w:rPr>
+              <w:t>Wyszkolona kadra trenerów</w:t>
+            </w:r>
+          </w:p>
+          <w:p>
+            <w:pPr>
+              <w:rPr>
+                <w:b w:val="0"/>
+                <w:bCs w:val="0"/>
+                <w:lang w:val="pl-PL"/>
+              </w:rPr>
+            </w:pPr>
+            <w:r>
+              <w:rPr>
+                <w:b w:val="0"/>
+                <w:bCs w:val="0"/>
+                <w:lang w:val="pl-PL"/>
+              </w:rPr>
+              <w:t>Dobrze wyposażony lokal</w:t>
+            </w:r>
+          </w:p>
+          <w:p>
+            <w:pPr>
+              <w:rPr>
+                <w:b w:val="0"/>
+                <w:bCs w:val="0"/>
+                <w:lang w:val="pl-PL"/>
+              </w:rPr>
+            </w:pPr>
+            <w:r>
+              <w:rPr>
+                <w:b w:val="0"/>
+                <w:bCs w:val="0"/>
+                <w:lang w:val="pl-PL"/>
+              </w:rPr>
+              <w:t>Silne poczucie społeczności</w:t>
+            </w:r>
+          </w:p>
+          <w:p>
+            <w:pPr>
+              <w:rPr>
+                <w:lang w:val="pl-PL"/>
+              </w:rPr>
+            </w:pPr>
+            <w:r>
+              <w:rPr>
+                <w:b w:val="0"/>
+                <w:bCs w:val="0"/>
+                <w:lang w:val="pl-PL"/>
+              </w:rPr>
+              <w:t>Sukcesy sportowe</w:t>
+            </w:r>
+          </w:p>
+        </w:tc>
+        <w:tc>
+          <w:tcPr>
+            <w:tcW w:w="4531" w:type="dxa"/>
+          </w:tcPr>
+          <w:p>
+            <w:pPr>
+              <w:cnfStyle w:val="000000100000" w:firstRow="0" w:lastRow="0" w:firstColumn="0" w:lastColumn="0" w:oddVBand="0" w:evenVBand="0" w:oddHBand="1" w:evenHBand="0" w:firstRowFirstColumn="0" w:firstRowLastColumn="0" w:lastRowFirstColumn="0" w:lastRowLastColumn="0"/>
+              <w:rPr>
+                <w:lang w:val="pl-PL"/>
+              </w:rPr>
+            </w:pPr>
+            <w:r>
+              <w:rPr>
+                <w:lang w:val="pl-PL"/>
+              </w:rPr>
+              <w:t>Brak różnorodności oferty</w:t>
+            </w:r>
+          </w:p>
+          <w:p>
+            <w:pPr>
+              <w:cnfStyle w:val="000000100000" w:firstRow="0" w:lastRow="0" w:firstColumn="0" w:lastColumn="0" w:oddVBand="0" w:evenVBand="0" w:oddHBand="1" w:evenHBand="0" w:firstRowFirstColumn="0" w:firstRowLastColumn="0" w:lastRowFirstColumn="0" w:lastRowLastColumn="0"/>
+              <w:rPr>
+                <w:lang w:val="pl-PL"/>
+              </w:rPr>
+            </w:pPr>
+            <w:r>
+              <w:rPr>
+                <w:lang w:val="pl-PL"/>
+              </w:rPr>
+              <w:t>Ograniczone środki finansowe</w:t>
+            </w:r>
+          </w:p>
+          <w:p>
+            <w:pPr>
+              <w:cnfStyle w:val="000000100000" w:firstRow="0" w:lastRow="0" w:firstColumn="0" w:lastColumn="0" w:oddVBand="0" w:evenVBand="0" w:oddHBand="1" w:evenHBand="0" w:firstRowFirstColumn="0" w:firstRowLastColumn="0" w:lastRowFirstColumn="0" w:lastRowLastColumn="0"/>
+              <w:rPr>
+                <w:lang w:val="pl-PL"/>
+              </w:rPr>
+            </w:pPr>
+            <w:r>
+              <w:rPr>
+                <w:lang w:val="pl-PL"/>
+              </w:rPr>
+              <w:t>Niska świadomość marki</w:t>
+            </w:r>
+          </w:p>
+        </w:tc>
+      </w:tr>
+      <w:tr>
+        <w:tc>
+          <w:tcPr>
+            <w:cnfStyle w:val="001000000000" w:firstRow="0" w:lastRow="0" w:firstColumn="1" w:lastColumn="0" w:oddVBand="0" w:evenVBand="0" w:oddHBand="0" w:evenHBand="0" w:firstRowFirstColumn="0" w:firstRowLastColumn="0" w:lastRowFirstColumn="0" w:lastRowLastColumn="0"/>
+            <w:tcW w:w="4531" w:type="dxa"/>
+          </w:tcPr>
+          <w:p>
+            <w:pPr>
+              <w:jc w:val="center"/>
+              <w:rPr>
+                <w:lang w:val="pl-PL"/>
+              </w:rPr>
+            </w:pPr>
+            <w:r>
+              <w:rPr>
+                <w:lang w:val="pl-PL"/>
+              </w:rPr>
+              <w:t>Szanse</w:t>
+            </w:r>
+          </w:p>
+        </w:tc>
+        <w:tc>
+          <w:tcPr>
+            <w:tcW w:w="4531" w:type="dxa"/>
+          </w:tcPr>
+          <w:p>
+            <w:pPr>
+              <w:jc w:val="center"/>
+              <w:cnfStyle w:val="000000000000" w:firstRow="0" w:lastRow="0" w:firstColumn="0" w:lastColumn="0" w:oddVBand="0" w:evenVBand="0" w:oddHBand="0" w:evenHBand="0" w:firstRowFirstColumn="0" w:firstRowLastColumn="0" w:lastRowFirstColumn="0" w:lastRowLastColumn="0"/>
+              <w:rPr>
+                <w:b/>
+                <w:bCs/>
+                <w:lang w:val="pl-PL"/>
+              </w:rPr>
+            </w:pPr>
+            <w:r>
+              <w:rPr>
+                <w:b/>
+                <w:bCs/>
+                <w:lang w:val="pl-PL"/>
+              </w:rPr>
+              <w:t>Zagrożenia</w:t>
+            </w:r>
+          </w:p>
+        </w:tc>
+      </w:tr>
+      <w:tr>
+        <w:trPr>
+          <w:cnfStyle w:val="000000100000" w:firstRow="0" w:lastRow="0" w:firstColumn="0" w:lastColumn="0" w:oddVBand="0" w:evenVBand="0" w:oddHBand="1" w:evenHBand="0" w:firstRowFirstColumn="0" w:firstRowLastColumn="0" w:lastRowFirstColumn="0" w:lastRowLastColumn="0"/>
+        </w:trPr>
+        <w:tc>
+          <w:tcPr>
+            <w:cnfStyle w:val="001000000000" w:firstRow="0" w:lastRow="0" w:firstColumn="1" w:lastColumn="0" w:oddVBand="0" w:evenVBand="0" w:oddHBand="0" w:evenHBand="0" w:firstRowFirstColumn="0" w:firstRowLastColumn="0" w:lastRowFirstColumn="0" w:lastRowLastColumn="0"/>
+            <w:tcW w:w="4531" w:type="dxa"/>
+          </w:tcPr>
+          <w:p>
+            <w:pPr>
+              <w:rPr>
+                <w:lang w:val="pl-PL"/>
+              </w:rPr>
+            </w:pPr>
+            <w:r>
+              <w:rPr>
+                <w:b w:val="0"/>
+                <w:bCs w:val="0"/>
+                <w:lang w:val="pl-PL"/>
+              </w:rPr>
+              <w:t>Rozwój programów dla różnych grup wiekowych (junior/senior)</w:t>
+            </w:r>
+          </w:p>
+          <w:p>
+            <w:pPr>
+              <w:rPr>
+                <w:lang w:val="pl-PL"/>
+              </w:rPr>
+            </w:pPr>
+            <w:r>
+              <w:rPr>
+                <w:b w:val="0"/>
+                <w:bCs w:val="0"/>
+                <w:lang w:val="pl-PL"/>
+              </w:rPr>
+              <w:t>Współpraca z lokalnymi szkołami</w:t>
+            </w:r>
+          </w:p>
+          <w:p>
+            <w:pPr>
+              <w:rPr>
+                <w:b w:val="0"/>
+                <w:bCs w:val="0"/>
+                <w:lang w:val="pl-PL"/>
+              </w:rPr>
+            </w:pPr>
+            <w:r>
+              <w:rPr>
+                <w:b w:val="0"/>
+                <w:bCs w:val="0"/>
+                <w:lang w:val="pl-PL"/>
+              </w:rPr>
+              <w:t>Organizacja wydarzeń i turniejów</w:t>
+            </w:r>
+          </w:p>
+        </w:tc>
+        <w:tc>
+          <w:tcPr>
+            <w:tcW w:w="4531" w:type="dxa"/>
+          </w:tcPr>
+          <w:p>
+            <w:pPr>
+              <w:cnfStyle w:val="000000100000" w:firstRow="0" w:lastRow="0" w:firstColumn="0" w:lastColumn="0" w:oddVBand="0" w:evenVBand="0" w:oddHBand="1" w:evenHBand="0" w:firstRowFirstColumn="0" w:firstRowLastColumn="0" w:lastRowFirstColumn="0" w:lastRowLastColumn="0"/>
+              <w:rPr>
+                <w:lang w:val="pl-PL"/>
+              </w:rPr>
+            </w:pPr>
+            <w:r>
+              <w:rPr>
+                <w:lang w:val="pl-PL"/>
+              </w:rPr>
+              <w:t>Konkurencja</w:t>
+            </w:r>
+          </w:p>
+          <w:p>
+            <w:pPr>
+              <w:cnfStyle w:val="000000100000" w:firstRow="0" w:lastRow="0" w:firstColumn="0" w:lastColumn="0" w:oddVBand="0" w:evenVBand="0" w:oddHBand="1" w:evenHBand="0" w:firstRowFirstColumn="0" w:firstRowLastColumn="0" w:lastRowFirstColumn="0" w:lastRowLastColumn="0"/>
+              <w:rPr>
+                <w:lang w:val="pl-PL"/>
+              </w:rPr>
+            </w:pPr>
+            <w:r>
+              <w:rPr>
+                <w:lang w:val="pl-PL"/>
+              </w:rPr>
+              <w:t>Zmiany regulacyjne</w:t>
+            </w:r>
+          </w:p>
+          <w:p>
+            <w:pPr>
+              <w:cnfStyle w:val="000000100000" w:firstRow="0" w:lastRow="0" w:firstColumn="0" w:lastColumn="0" w:oddVBand="0" w:evenVBand="0" w:oddHBand="1" w:evenHBand="0" w:firstRowFirstColumn="0" w:firstRowLastColumn="0" w:lastRowFirstColumn="0" w:lastRowLastColumn="0"/>
+              <w:rPr>
+                <w:lang w:val="pl-PL"/>
+              </w:rPr>
+            </w:pPr>
+            <w:r>
+              <w:rPr>
+                <w:lang w:val="pl-PL"/>
+              </w:rPr>
+              <w:t>Zmiany trendów zdrowotnych i sportowych</w:t>
+            </w:r>
+          </w:p>
+        </w:tc>
+      </w:tr>
+    </w:tbl>
+    <w:p>
+      <w:pPr>
+        <w:rPr>
+          <w:lang w:val="pl-PL"/>
+        </w:rPr>
+      </w:pPr>
     </w:p>
     <w:p>
       <w:pPr>
@@ -4590,6 +4995,26 @@
         </w:rPr>
         <w:t>-</w:t>
       </w:r>
+      <w:r>
+        <w:rPr>
+          <w:lang w:val="pl-PL"/>
+        </w:rPr>
+        <w:t>Dodawanie i usuwanie trenerów</w:t>
+      </w:r>
+    </w:p>
+    <w:p>
+      <w:pPr>
+        <w:pStyle w:val="Akapitzlist"/>
+        <w:rPr>
+          <w:lang w:val="pl-PL"/>
+        </w:rPr>
+      </w:pPr>
+      <w:r>
+        <w:rPr>
+          <w:lang w:val="pl-PL"/>
+        </w:rPr>
+        <w:t>-Dodawanie i usuwanie kursów grupowych</w:t>
+      </w:r>
     </w:p>
     <w:p>
       <w:pPr>
@@ -4617,6 +5042,26 @@
         <w:tab/>
         <w:t>-</w:t>
       </w:r>
+      <w:r>
+        <w:rPr>
+          <w:lang w:val="pl-PL"/>
+        </w:rPr>
+        <w:t>Dodawanie i usuwanie kursów indywidualnych</w:t>
+      </w:r>
+    </w:p>
+    <w:p>
+      <w:pPr>
+        <w:rPr>
+          <w:lang w:val="pl-PL"/>
+        </w:rPr>
+      </w:pPr>
+      <w:r>
+        <w:rPr>
+          <w:lang w:val="pl-PL"/>
+        </w:rPr>
+        <w:tab/>
+        <w:t>-Kontakt z klientami indywidualnymi</w:t>
+      </w:r>
     </w:p>
     <w:p>
       <w:pPr>
@@ -4644,6 +5089,52 @@
         <w:tab/>
         <w:t>-</w:t>
       </w:r>
+      <w:r>
+        <w:rPr>
+          <w:lang w:val="pl-PL"/>
+        </w:rPr>
+        <w:t xml:space="preserve">Przegląd </w:t>
+      </w:r>
+      <w:r>
+        <w:rPr>
+          <w:lang w:val="pl-PL"/>
+        </w:rPr>
+        <w:t xml:space="preserve">i zapisanie się do </w:t>
+      </w:r>
+      <w:r>
+        <w:rPr>
+          <w:lang w:val="pl-PL"/>
+        </w:rPr>
+        <w:t>dostępnych kursów i ofert treningowych</w:t>
+      </w:r>
+    </w:p>
+    <w:p>
+      <w:pPr>
+        <w:rPr>
+          <w:lang w:val="pl-PL"/>
+        </w:rPr>
+      </w:pPr>
+      <w:r>
+        <w:rPr>
+          <w:lang w:val="pl-PL"/>
+        </w:rPr>
+        <w:tab/>
+        <w:t>-Kontakt z pracownikami organizacji</w:t>
+      </w:r>
+    </w:p>
+    <w:p>
+      <w:pPr>
+        <w:rPr>
+          <w:lang w:val="pl-PL"/>
+        </w:rPr>
+      </w:pPr>
+      <w:r>
+        <w:rPr>
+          <w:lang w:val="pl-PL"/>
+        </w:rPr>
+        <w:tab/>
+        <w:t>-Opłacenie treningów</w:t>
+      </w:r>
     </w:p>
     <w:p>
       <w:pPr>
@@ -4683,6 +5174,7 @@
         <w:rPr>
           <w:lang w:val="pl-PL"/>
         </w:rPr>
+        <w:lastRenderedPageBreak/>
         <w:t>Użytkownicy</w:t>
       </w:r>
     </w:p>
@@ -4696,33 +5188,51 @@
         <w:rPr>
           <w:lang w:val="pl-PL"/>
         </w:rPr>
-        <w:t>-Kierownik</w:t>
-      </w:r>
-    </w:p>
-    <w:p>
-      <w:pPr>
-        <w:rPr>
-          <w:lang w:val="pl-PL"/>
-        </w:rPr>
-      </w:pPr>
-      <w:r>
-        <w:rPr>
-          <w:lang w:val="pl-PL"/>
-        </w:rPr>
-        <w:t>-Trenerzy</w:t>
-      </w:r>
-    </w:p>
-    <w:p>
-      <w:pPr>
-        <w:rPr>
-          <w:lang w:val="pl-PL"/>
-        </w:rPr>
-      </w:pPr>
-      <w:r>
-        <w:rPr>
-          <w:lang w:val="pl-PL"/>
-        </w:rPr>
-        <w:t>-Klienci</w:t>
+        <w:t xml:space="preserve">1. </w:t>
+      </w:r>
+      <w:r>
+        <w:rPr>
+          <w:lang w:val="pl-PL"/>
+        </w:rPr>
+        <w:t>Kierownik</w:t>
+      </w:r>
+    </w:p>
+    <w:p>
+      <w:pPr>
+        <w:rPr>
+          <w:lang w:val="pl-PL"/>
+        </w:rPr>
+      </w:pPr>
+      <w:r>
+        <w:rPr>
+          <w:lang w:val="pl-PL"/>
+        </w:rPr>
+        <w:t xml:space="preserve">2. </w:t>
+      </w:r>
+      <w:r>
+        <w:rPr>
+          <w:lang w:val="pl-PL"/>
+        </w:rPr>
+        <w:t>Trenerzy</w:t>
+      </w:r>
+    </w:p>
+    <w:p>
+      <w:pPr>
+        <w:rPr>
+          <w:lang w:val="pl-PL"/>
+        </w:rPr>
+      </w:pPr>
+      <w:r>
+        <w:rPr>
+          <w:lang w:val="pl-PL"/>
+        </w:rPr>
+        <w:t xml:space="preserve">3. </w:t>
+      </w:r>
+      <w:r>
+        <w:rPr>
+          <w:lang w:val="pl-PL"/>
+        </w:rPr>
+        <w:t>Klienci</w:t>
       </w:r>
     </w:p>
     <w:p>
@@ -4793,7 +5303,6 @@
         <w:rPr>
           <w:lang w:val="pl-PL"/>
         </w:rPr>
-        <w:lastRenderedPageBreak/>
         <w:t>Wymagania funkcjonalne</w:t>
       </w:r>
       <w:bookmarkEnd w:id="10"/>
@@ -5211,6 +5720,7 @@
           <w:i/>
           <w:lang w:val="pl-PL"/>
         </w:rPr>
+        <w:lastRenderedPageBreak/>
         <w:t>Elementy od warunków początkowych do końca mogą być grupowane, tj. specyfikacja pojedynczego przypadku użycia może zawierać:</w:t>
       </w:r>
     </w:p>
@@ -5345,8 +5855,396 @@
         <w:rPr>
           <w:lang w:val="pl-PL"/>
         </w:rPr>
+        <w:t>Inne cechy jakości – najlepiej ilościowo, żeby można było zweryfikować (zmierzyć) – adaptowalność, dostępność, poprawność, elastyczność, łatwość konserwacji, przenośność, awaryjność, testowalność, użyteczność</w:t>
+      </w:r>
+    </w:p>
+    <w:p>
+      <w:pPr>
+        <w:pStyle w:val="Nagwek1"/>
+        <w:rPr>
+          <w:lang w:val="pl-PL"/>
+        </w:rPr>
+      </w:pPr>
+      <w:bookmarkStart w:id="13" w:name="_Toc1976804"/>
+      <w:r>
+        <w:rPr>
+          <w:lang w:val="pl-PL"/>
+        </w:rPr>
+        <w:t>Zarządzanie projektem</w:t>
+      </w:r>
+      <w:bookmarkEnd w:id="13"/>
+    </w:p>
+    <w:p>
+      <w:pPr>
+        <w:pStyle w:val="Nagwek2"/>
+        <w:rPr>
+          <w:lang w:val="pl-PL"/>
+        </w:rPr>
+      </w:pPr>
+      <w:bookmarkStart w:id="14" w:name="_Toc1976805"/>
+      <w:r>
+        <w:rPr>
+          <w:lang w:val="pl-PL"/>
+        </w:rPr>
+        <w:t>Zasoby ludzkie</w:t>
+      </w:r>
+      <w:bookmarkEnd w:id="14"/>
+    </w:p>
+    <w:p>
+      <w:pPr>
+        <w:rPr>
+          <w:lang w:val="pl-PL"/>
+        </w:rPr>
+      </w:pPr>
+      <w:r>
+        <w:rPr>
+          <w:lang w:val="pl-PL"/>
+        </w:rPr>
+        <w:t>(rzeczywiste lub hipotetyczne) – przy realizacji projektu</w:t>
+      </w:r>
+    </w:p>
+    <w:p>
+      <w:pPr>
+        <w:rPr>
+          <w:lang w:val="pl-PL"/>
+        </w:rPr>
+      </w:pPr>
+      <w:r>
+        <w:rPr>
+          <w:lang w:val="pl-PL"/>
+        </w:rPr>
+        <w:t>Należy założyć, że projekt byłby realizowany w całości jako projekt komercyjny a nie tylko częściowo w ramach zajęć na uczelni</w:t>
+      </w:r>
+    </w:p>
+    <w:p>
+      <w:pPr>
+        <w:pStyle w:val="Nagwek2"/>
+        <w:rPr>
+          <w:lang w:val="pl-PL"/>
+        </w:rPr>
+      </w:pPr>
+      <w:bookmarkStart w:id="15" w:name="_Toc1976806"/>
+      <w:r>
+        <w:rPr>
+          <w:lang w:val="pl-PL"/>
+        </w:rPr>
+        <w:t>Harmonogram prac</w:t>
+      </w:r>
+      <w:bookmarkEnd w:id="15"/>
+    </w:p>
+    <w:p>
+      <w:pPr>
+        <w:rPr>
+          <w:lang w:val="pl-PL"/>
+        </w:rPr>
+      </w:pPr>
+      <w:r>
+        <w:rPr>
+          <w:lang w:val="pl-PL"/>
+        </w:rPr>
+        <w:t>Etapy mogą się składać z zadań.</w:t>
+      </w:r>
+    </w:p>
+    <w:p>
+      <w:pPr>
+        <w:rPr>
+          <w:lang w:val="pl-PL"/>
+        </w:rPr>
+      </w:pPr>
+      <w:r>
+        <w:rPr>
+          <w:lang w:val="pl-PL"/>
+        </w:rPr>
+        <w:t>Wskazać czasy trwania poszczególnych etapów i zadań – wykres Gantta.</w:t>
+      </w:r>
+    </w:p>
+    <w:p>
+      <w:pPr>
+        <w:rPr>
+          <w:lang w:val="pl-PL"/>
+        </w:rPr>
+      </w:pPr>
+      <w:r>
+        <w:rPr>
+          <w:lang w:val="pl-PL"/>
+        </w:rPr>
+        <w:t xml:space="preserve">obejmuje również harmonogram wdrożenia projektu – np. szkolenie, rozruch, konfiguracja, serwis – może obejmować różne wydania (tj. o różnej funkcjonalności – </w:t>
+      </w:r>
+      <w:proofErr w:type="spellStart"/>
+      <w:r>
+        <w:rPr>
+          <w:lang w:val="pl-PL"/>
+        </w:rPr>
+        <w:t>personal</w:t>
+      </w:r>
+      <w:proofErr w:type="spellEnd"/>
+      <w:r>
+        <w:rPr>
+          <w:lang w:val="pl-PL"/>
+        </w:rPr>
+        <w:t xml:space="preserve">, </w:t>
+      </w:r>
+      <w:proofErr w:type="spellStart"/>
+      <w:r>
+        <w:rPr>
+          <w:lang w:val="pl-PL"/>
+        </w:rPr>
+        <w:t>professional</w:t>
+      </w:r>
+      <w:proofErr w:type="spellEnd"/>
+      <w:r>
+        <w:rPr>
+          <w:lang w:val="pl-PL"/>
+        </w:rPr>
+        <w:t xml:space="preserve">, </w:t>
+      </w:r>
+      <w:proofErr w:type="spellStart"/>
+      <w:r>
+        <w:rPr>
+          <w:lang w:val="pl-PL"/>
+        </w:rPr>
+        <w:t>enterprise</w:t>
+      </w:r>
+      <w:proofErr w:type="spellEnd"/>
+      <w:r>
+        <w:rPr>
+          <w:lang w:val="pl-PL"/>
+        </w:rPr>
+        <w:t>) i wersje (1.0, 1.5, itd.)</w:t>
+      </w:r>
+    </w:p>
+    <w:p>
+      <w:pPr>
+        <w:pStyle w:val="Nagwek2"/>
+        <w:rPr>
+          <w:lang w:val="pl-PL"/>
+        </w:rPr>
+      </w:pPr>
+      <w:bookmarkStart w:id="16" w:name="_Toc1976807"/>
+      <w:r>
+        <w:rPr>
+          <w:lang w:val="pl-PL"/>
+        </w:rPr>
+        <w:t>Etapy/kamienie milowe projektu</w:t>
+      </w:r>
+      <w:bookmarkEnd w:id="16"/>
+    </w:p>
+    <w:p>
+      <w:pPr>
+        <w:rPr>
+          <w:lang w:val="pl-PL"/>
+        </w:rPr>
+      </w:pPr>
+      <w:r>
+        <w:rPr>
+          <w:lang w:val="pl-PL"/>
+        </w:rPr>
+        <w:t>dla głównych etapów projektu</w:t>
+      </w:r>
+    </w:p>
+    <w:p>
+      <w:pPr>
+        <w:rPr>
+          <w:lang w:val="pl-PL"/>
+        </w:rPr>
+      </w:pPr>
+    </w:p>
+    <w:p>
+      <w:pPr>
+        <w:rPr>
+          <w:lang w:val="pl-PL"/>
+        </w:rPr>
+      </w:pPr>
+    </w:p>
+    <w:p>
+      <w:pPr>
+        <w:rPr>
+          <w:lang w:val="pl-PL"/>
+        </w:rPr>
+      </w:pPr>
+      <w:r>
+        <w:rPr>
+          <w:lang w:val="pl-PL"/>
+        </w:rPr>
+        <w:t>W grupach prowadzonych przez ŁR ten cały ten rozdział jest opcjonalny – dla chętnych. Nie jest omawiany na wykładzie!</w:t>
+      </w:r>
+    </w:p>
+    <w:p>
+      <w:pPr>
+        <w:rPr>
+          <w:lang w:val="pl-PL"/>
+        </w:rPr>
+      </w:pPr>
+      <w:r>
+        <w:rPr>
+          <w:lang w:val="pl-PL"/>
+        </w:rPr>
+        <w:t>Studenci powinni skonsultować szczegółowe wymagania w tym zakresie z nauczycielem prowadzącym zajęcia w danej grupie.</w:t>
+      </w:r>
+    </w:p>
+    <w:p>
+      <w:pPr>
+        <w:rPr>
+          <w:lang w:val="pl-PL"/>
+        </w:rPr>
+      </w:pPr>
+    </w:p>
+    <w:p>
+      <w:pPr>
+        <w:pStyle w:val="Nagwek1"/>
+        <w:rPr>
+          <w:lang w:val="pl-PL"/>
+        </w:rPr>
+      </w:pPr>
+      <w:bookmarkStart w:id="17" w:name="_Toc1976808"/>
+      <w:r>
+        <w:rPr>
+          <w:lang w:val="pl-PL"/>
+        </w:rPr>
         <w:lastRenderedPageBreak/>
-        <w:t>Inne cechy jakości – najlepiej ilościowo, żeby można było zweryfikować (zmierzyć) – adaptowalność, dostępność, poprawność, elastyczność, łatwość konserwacji, przenośność, awaryjność, testowalność, użyteczność</w:t>
+        <w:t>Zarządzanie ryzykiem</w:t>
+      </w:r>
+      <w:bookmarkEnd w:id="17"/>
+    </w:p>
+    <w:p>
+      <w:pPr>
+        <w:pStyle w:val="Nagwek2"/>
+        <w:rPr>
+          <w:lang w:val="pl-PL"/>
+        </w:rPr>
+      </w:pPr>
+      <w:bookmarkStart w:id="18" w:name="_Toc1976809"/>
+      <w:r>
+        <w:rPr>
+          <w:lang w:val="pl-PL"/>
+        </w:rPr>
+        <w:t>Lista czynników ryzyka</w:t>
+      </w:r>
+      <w:bookmarkEnd w:id="18"/>
+    </w:p>
+    <w:p>
+      <w:pPr>
+        <w:rPr>
+          <w:lang w:val="pl-PL"/>
+        </w:rPr>
+      </w:pPr>
+      <w:r>
+        <w:rPr>
+          <w:lang w:val="pl-PL"/>
+        </w:rPr>
+        <w:t>Wypełniona lista kontrolna</w:t>
+      </w:r>
+    </w:p>
+    <w:p>
+      <w:pPr>
+        <w:pStyle w:val="Nagwek2"/>
+        <w:rPr>
+          <w:lang w:val="pl-PL"/>
+        </w:rPr>
+      </w:pPr>
+      <w:bookmarkStart w:id="19" w:name="_Toc1976810"/>
+      <w:r>
+        <w:rPr>
+          <w:lang w:val="pl-PL"/>
+        </w:rPr>
+        <w:t>Ocena ryzyka</w:t>
+      </w:r>
+      <w:bookmarkEnd w:id="19"/>
+    </w:p>
+    <w:p>
+      <w:pPr>
+        <w:rPr>
+          <w:lang w:val="pl-PL"/>
+        </w:rPr>
+      </w:pPr>
+      <w:r>
+        <w:rPr>
+          <w:lang w:val="pl-PL"/>
+        </w:rPr>
+        <w:t>prawdopodobieństwo i wpływ</w:t>
+      </w:r>
+    </w:p>
+    <w:p>
+      <w:pPr>
+        <w:pStyle w:val="Nagwek2"/>
+        <w:rPr>
+          <w:lang w:val="pl-PL"/>
+        </w:rPr>
+      </w:pPr>
+      <w:bookmarkStart w:id="20" w:name="_Toc1976811"/>
+      <w:r>
+        <w:rPr>
+          <w:lang w:val="pl-PL"/>
+        </w:rPr>
+        <w:t>Plan reakcji na ryzyko</w:t>
+      </w:r>
+      <w:bookmarkEnd w:id="20"/>
+    </w:p>
+    <w:p>
+      <w:pPr>
+        <w:rPr>
+          <w:lang w:val="pl-PL"/>
+        </w:rPr>
+      </w:pPr>
+      <w:r>
+        <w:rPr>
+          <w:lang w:val="pl-PL"/>
+        </w:rPr>
+        <w:t xml:space="preserve">Działania w odniesieniu do poszczególnych </w:t>
+      </w:r>
+      <w:proofErr w:type="spellStart"/>
+      <w:r>
+        <w:rPr>
+          <w:lang w:val="pl-PL"/>
+        </w:rPr>
+        <w:t>ryzyk</w:t>
+      </w:r>
+      <w:proofErr w:type="spellEnd"/>
+      <w:r>
+        <w:rPr>
+          <w:lang w:val="pl-PL"/>
+        </w:rPr>
+        <w:t>.</w:t>
+      </w:r>
+    </w:p>
+    <w:p>
+      <w:pPr>
+        <w:rPr>
+          <w:lang w:val="pl-PL"/>
+        </w:rPr>
+      </w:pPr>
+      <w:r>
+        <w:rPr>
+          <w:lang w:val="pl-PL"/>
+        </w:rPr>
+        <w:t xml:space="preserve">Mogą być wg różnych strategii, tj. kilka strategii dla pojedynczego czynnika ryzyka </w:t>
+      </w:r>
+    </w:p>
+    <w:p>
+      <w:pPr>
+        <w:rPr>
+          <w:lang w:val="pl-PL"/>
+        </w:rPr>
+      </w:pPr>
+    </w:p>
+    <w:p>
+      <w:pPr>
+        <w:rPr>
+          <w:lang w:val="pl-PL"/>
+        </w:rPr>
+      </w:pPr>
+    </w:p>
+    <w:p>
+      <w:pPr>
+        <w:rPr>
+          <w:lang w:val="pl-PL"/>
+        </w:rPr>
+      </w:pPr>
+      <w:r>
+        <w:rPr>
+          <w:lang w:val="pl-PL"/>
+        </w:rPr>
+        <w:t>Rozdział obowiązkowy w zespołach co najmniej 3-osobowych, w mniejszych – do uzgodnienia z prowadzącym zajęcia.</w:t>
       </w:r>
     </w:p>
     <w:p>
@@ -5356,400 +6254,11 @@
           <w:lang w:val="pl-PL"/>
         </w:rPr>
       </w:pPr>
-      <w:bookmarkStart w:id="13" w:name="_Toc1976804"/>
-      <w:r>
-        <w:rPr>
-          <w:lang w:val="pl-PL"/>
-        </w:rPr>
-        <w:t>Zarządzanie projektem</w:t>
-      </w:r>
-      <w:bookmarkEnd w:id="13"/>
-    </w:p>
-    <w:p>
-      <w:pPr>
-        <w:pStyle w:val="Nagwek2"/>
-        <w:rPr>
-          <w:lang w:val="pl-PL"/>
-        </w:rPr>
-      </w:pPr>
-      <w:bookmarkStart w:id="14" w:name="_Toc1976805"/>
-      <w:r>
-        <w:rPr>
-          <w:lang w:val="pl-PL"/>
-        </w:rPr>
-        <w:t>Zasoby ludzkie</w:t>
-      </w:r>
-      <w:bookmarkEnd w:id="14"/>
-    </w:p>
-    <w:p>
-      <w:pPr>
-        <w:rPr>
-          <w:lang w:val="pl-PL"/>
-        </w:rPr>
-      </w:pPr>
-      <w:r>
-        <w:rPr>
-          <w:lang w:val="pl-PL"/>
-        </w:rPr>
-        <w:t>(rzeczywiste lub hipotetyczne) – przy realizacji projektu</w:t>
-      </w:r>
-    </w:p>
-    <w:p>
-      <w:pPr>
-        <w:rPr>
-          <w:lang w:val="pl-PL"/>
-        </w:rPr>
-      </w:pPr>
-      <w:r>
-        <w:rPr>
-          <w:lang w:val="pl-PL"/>
-        </w:rPr>
-        <w:t>Należy założyć, że projekt byłby realizowany w całości jako projekt komercyjny a nie tylko częściowo w ramach zajęć na uczelni</w:t>
-      </w:r>
-    </w:p>
-    <w:p>
-      <w:pPr>
-        <w:pStyle w:val="Nagwek2"/>
-        <w:rPr>
-          <w:lang w:val="pl-PL"/>
-        </w:rPr>
-      </w:pPr>
-      <w:bookmarkStart w:id="15" w:name="_Toc1976806"/>
-      <w:r>
-        <w:rPr>
-          <w:lang w:val="pl-PL"/>
-        </w:rPr>
-        <w:t>Harmonogram prac</w:t>
-      </w:r>
-      <w:bookmarkEnd w:id="15"/>
-    </w:p>
-    <w:p>
-      <w:pPr>
-        <w:rPr>
-          <w:lang w:val="pl-PL"/>
-        </w:rPr>
-      </w:pPr>
-      <w:r>
-        <w:rPr>
-          <w:lang w:val="pl-PL"/>
-        </w:rPr>
-        <w:t>Etapy mogą się składać z zadań.</w:t>
-      </w:r>
-    </w:p>
-    <w:p>
-      <w:pPr>
-        <w:rPr>
-          <w:lang w:val="pl-PL"/>
-        </w:rPr>
-      </w:pPr>
-      <w:r>
-        <w:rPr>
-          <w:lang w:val="pl-PL"/>
-        </w:rPr>
-        <w:t>Wskazać czasy trwania poszczególnych etapów i zadań – wykres Gantta.</w:t>
-      </w:r>
-    </w:p>
-    <w:p>
-      <w:pPr>
-        <w:rPr>
-          <w:lang w:val="pl-PL"/>
-        </w:rPr>
-      </w:pPr>
-      <w:r>
-        <w:rPr>
-          <w:lang w:val="pl-PL"/>
-        </w:rPr>
-        <w:t xml:space="preserve">obejmuje również harmonogram wdrożenia projektu – np. szkolenie, rozruch, konfiguracja, serwis – może obejmować różne wydania (tj. o różnej funkcjonalności – </w:t>
-      </w:r>
-      <w:proofErr w:type="spellStart"/>
-      <w:r>
-        <w:rPr>
-          <w:lang w:val="pl-PL"/>
-        </w:rPr>
-        <w:t>personal</w:t>
-      </w:r>
-      <w:proofErr w:type="spellEnd"/>
-      <w:r>
-        <w:rPr>
-          <w:lang w:val="pl-PL"/>
-        </w:rPr>
-        <w:t xml:space="preserve">, </w:t>
-      </w:r>
-      <w:proofErr w:type="spellStart"/>
-      <w:r>
-        <w:rPr>
-          <w:lang w:val="pl-PL"/>
-        </w:rPr>
-        <w:t>professional</w:t>
-      </w:r>
-      <w:proofErr w:type="spellEnd"/>
-      <w:r>
-        <w:rPr>
-          <w:lang w:val="pl-PL"/>
-        </w:rPr>
-        <w:t xml:space="preserve">, </w:t>
-      </w:r>
-      <w:proofErr w:type="spellStart"/>
-      <w:r>
-        <w:rPr>
-          <w:lang w:val="pl-PL"/>
-        </w:rPr>
-        <w:t>enterprise</w:t>
-      </w:r>
-      <w:proofErr w:type="spellEnd"/>
-      <w:r>
-        <w:rPr>
-          <w:lang w:val="pl-PL"/>
-        </w:rPr>
-        <w:t>) i wersje (1.0, 1.5, itd.)</w:t>
-      </w:r>
-    </w:p>
-    <w:p>
-      <w:pPr>
-        <w:pStyle w:val="Nagwek2"/>
-        <w:rPr>
-          <w:lang w:val="pl-PL"/>
-        </w:rPr>
-      </w:pPr>
-      <w:bookmarkStart w:id="16" w:name="_Toc1976807"/>
-      <w:r>
-        <w:rPr>
-          <w:lang w:val="pl-PL"/>
-        </w:rPr>
-        <w:t>Etapy/kamienie milowe projektu</w:t>
-      </w:r>
-      <w:bookmarkEnd w:id="16"/>
-    </w:p>
-    <w:p>
-      <w:pPr>
-        <w:rPr>
-          <w:lang w:val="pl-PL"/>
-        </w:rPr>
-      </w:pPr>
-      <w:r>
-        <w:rPr>
-          <w:lang w:val="pl-PL"/>
-        </w:rPr>
-        <w:t>dla głównych etapów projektu</w:t>
-      </w:r>
-    </w:p>
-    <w:p>
-      <w:pPr>
-        <w:rPr>
-          <w:lang w:val="pl-PL"/>
-        </w:rPr>
-      </w:pPr>
-    </w:p>
-    <w:p>
-      <w:pPr>
-        <w:rPr>
-          <w:lang w:val="pl-PL"/>
-        </w:rPr>
-      </w:pPr>
-    </w:p>
-    <w:p>
-      <w:pPr>
-        <w:rPr>
-          <w:lang w:val="pl-PL"/>
-        </w:rPr>
-      </w:pPr>
-      <w:r>
-        <w:rPr>
-          <w:lang w:val="pl-PL"/>
-        </w:rPr>
-        <w:t>W grupach prowadzonych przez ŁR ten cały ten rozdział jest opcjonalny – dla chętnych. Nie jest omawiany na wykładzie!</w:t>
-      </w:r>
-    </w:p>
-    <w:p>
-      <w:pPr>
-        <w:rPr>
-          <w:lang w:val="pl-PL"/>
-        </w:rPr>
-      </w:pPr>
-      <w:r>
-        <w:rPr>
-          <w:lang w:val="pl-PL"/>
-        </w:rPr>
-        <w:t>Studenci powinni skonsultować szczegółowe wymagania w tym zakresie z nauczycielem prowadzącym zajęcia w danej grupie.</w:t>
-      </w:r>
-    </w:p>
-    <w:p>
-      <w:pPr>
-        <w:rPr>
-          <w:lang w:val="pl-PL"/>
-        </w:rPr>
-      </w:pPr>
-    </w:p>
-    <w:p>
-      <w:pPr>
-        <w:pStyle w:val="Nagwek1"/>
-        <w:rPr>
-          <w:lang w:val="pl-PL"/>
-        </w:rPr>
-      </w:pPr>
-      <w:bookmarkStart w:id="17" w:name="_Toc1976808"/>
-      <w:r>
-        <w:rPr>
-          <w:lang w:val="pl-PL"/>
-        </w:rPr>
-        <w:t>Zarządzanie ryzykiem</w:t>
-      </w:r>
-      <w:bookmarkEnd w:id="17"/>
-    </w:p>
-    <w:p>
-      <w:pPr>
-        <w:pStyle w:val="Nagwek2"/>
-        <w:rPr>
-          <w:lang w:val="pl-PL"/>
-        </w:rPr>
-      </w:pPr>
-      <w:bookmarkStart w:id="18" w:name="_Toc1976809"/>
-      <w:r>
-        <w:rPr>
-          <w:lang w:val="pl-PL"/>
-        </w:rPr>
-        <w:t>Lista czynników ryzyka</w:t>
-      </w:r>
-      <w:bookmarkEnd w:id="18"/>
-    </w:p>
-    <w:p>
-      <w:pPr>
-        <w:rPr>
-          <w:lang w:val="pl-PL"/>
-        </w:rPr>
-      </w:pPr>
-      <w:r>
-        <w:rPr>
-          <w:lang w:val="pl-PL"/>
-        </w:rPr>
-        <w:t>Wypełniona lista kontrolna</w:t>
-      </w:r>
-    </w:p>
-    <w:p>
-      <w:pPr>
-        <w:pStyle w:val="Nagwek2"/>
-        <w:rPr>
-          <w:lang w:val="pl-PL"/>
-        </w:rPr>
-      </w:pPr>
-      <w:bookmarkStart w:id="19" w:name="_Toc1976810"/>
-      <w:r>
-        <w:rPr>
-          <w:lang w:val="pl-PL"/>
-        </w:rPr>
-        <w:t>Ocena ryzyka</w:t>
-      </w:r>
-      <w:bookmarkEnd w:id="19"/>
-    </w:p>
-    <w:p>
-      <w:pPr>
-        <w:rPr>
-          <w:lang w:val="pl-PL"/>
-        </w:rPr>
-      </w:pPr>
-      <w:r>
-        <w:rPr>
-          <w:lang w:val="pl-PL"/>
-        </w:rPr>
-        <w:t>prawdopodobieństwo i wpływ</w:t>
-      </w:r>
-    </w:p>
-    <w:p>
-      <w:pPr>
-        <w:pStyle w:val="Nagwek2"/>
-        <w:rPr>
-          <w:lang w:val="pl-PL"/>
-        </w:rPr>
-      </w:pPr>
-      <w:bookmarkStart w:id="20" w:name="_Toc1976811"/>
-      <w:r>
-        <w:rPr>
-          <w:lang w:val="pl-PL"/>
-        </w:rPr>
-        <w:t>Plan reakcji na ryzyko</w:t>
-      </w:r>
-      <w:bookmarkEnd w:id="20"/>
-    </w:p>
-    <w:p>
-      <w:pPr>
-        <w:rPr>
-          <w:lang w:val="pl-PL"/>
-        </w:rPr>
-      </w:pPr>
-      <w:r>
-        <w:rPr>
-          <w:lang w:val="pl-PL"/>
-        </w:rPr>
-        <w:t xml:space="preserve">Działania w odniesieniu do poszczególnych </w:t>
-      </w:r>
-      <w:proofErr w:type="spellStart"/>
-      <w:r>
-        <w:rPr>
-          <w:lang w:val="pl-PL"/>
-        </w:rPr>
-        <w:t>ryzyk</w:t>
-      </w:r>
-      <w:proofErr w:type="spellEnd"/>
-      <w:r>
-        <w:rPr>
-          <w:lang w:val="pl-PL"/>
-        </w:rPr>
-        <w:t>.</w:t>
-      </w:r>
-    </w:p>
-    <w:p>
-      <w:pPr>
-        <w:rPr>
-          <w:lang w:val="pl-PL"/>
-        </w:rPr>
-      </w:pPr>
-      <w:r>
-        <w:rPr>
-          <w:lang w:val="pl-PL"/>
-        </w:rPr>
-        <w:t xml:space="preserve">Mogą być wg różnych strategii, tj. kilka strategii dla pojedynczego czynnika ryzyka </w:t>
-      </w:r>
-    </w:p>
-    <w:p>
-      <w:pPr>
-        <w:rPr>
-          <w:lang w:val="pl-PL"/>
-        </w:rPr>
-      </w:pPr>
-    </w:p>
-    <w:p>
-      <w:pPr>
-        <w:rPr>
-          <w:lang w:val="pl-PL"/>
-        </w:rPr>
-      </w:pPr>
-    </w:p>
-    <w:p>
-      <w:pPr>
-        <w:rPr>
-          <w:lang w:val="pl-PL"/>
-        </w:rPr>
-      </w:pPr>
-      <w:r>
-        <w:rPr>
-          <w:lang w:val="pl-PL"/>
-        </w:rPr>
-        <w:t>Rozdział obowiązkowy w zespołach co najmniej 3-osobowych, w mniejszych – do uzgodnienia z prowadzącym zajęcia.</w:t>
-      </w:r>
-    </w:p>
-    <w:p>
-      <w:pPr>
-        <w:pStyle w:val="Nagwek1"/>
-        <w:rPr>
-          <w:lang w:val="pl-PL"/>
-        </w:rPr>
-      </w:pPr>
       <w:bookmarkStart w:id="21" w:name="_Toc1976812"/>
       <w:r>
         <w:rPr>
           <w:lang w:val="pl-PL"/>
         </w:rPr>
-        <w:lastRenderedPageBreak/>
         <w:t>Zarządzanie jakością</w:t>
       </w:r>
       <w:bookmarkEnd w:id="21"/>
@@ -6040,6 +6549,7 @@
         <w:rPr>
           <w:lang w:val="pl-PL"/>
         </w:rPr>
+        <w:lastRenderedPageBreak/>
         <w:t>Technologie implementacji systemu</w:t>
       </w:r>
       <w:bookmarkEnd w:id="25"/>
@@ -6212,282 +6722,282 @@
         <w:rPr>
           <w:lang w:val="pl-PL"/>
         </w:rPr>
+        <w:t>Diagramy sekwencji</w:t>
+      </w:r>
+    </w:p>
+    <w:p>
+      <w:pPr>
+        <w:rPr>
+          <w:lang w:val="pl-PL"/>
+        </w:rPr>
+      </w:pPr>
+      <w:r>
+        <w:rPr>
+          <w:lang w:val="pl-PL"/>
+        </w:rPr>
+        <w:t>co najmniej 5, w tym co najmniej 1 przypadek użycia zilustrowany kilkoma diagramami (dla zespołów 2-osobowych, dla liczniejszych więcej)</w:t>
+      </w:r>
+    </w:p>
+    <w:p>
+      <w:pPr>
+        <w:pStyle w:val="Nagwek3"/>
+        <w:rPr>
+          <w:lang w:val="pl-PL"/>
+        </w:rPr>
+      </w:pPr>
+      <w:r>
+        <w:rPr>
+          <w:lang w:val="pl-PL"/>
+        </w:rPr>
+        <w:t>Inne diagramy</w:t>
+      </w:r>
+    </w:p>
+    <w:p>
+      <w:pPr>
+        <w:rPr>
+          <w:lang w:val="pl-PL"/>
+        </w:rPr>
+      </w:pPr>
+      <w:r>
+        <w:rPr>
+          <w:lang w:val="pl-PL"/>
+        </w:rPr>
+        <w:t>co najmniej trzy – komponentów, rozmieszczenia, maszyny stanowej itp.</w:t>
+      </w:r>
+    </w:p>
+    <w:p>
+      <w:pPr>
+        <w:pStyle w:val="Nagwek2"/>
+        <w:rPr>
+          <w:lang w:val="pl-PL"/>
+        </w:rPr>
+      </w:pPr>
+      <w:bookmarkStart w:id="27" w:name="_Toc1976818"/>
+      <w:r>
+        <w:rPr>
+          <w:lang w:val="pl-PL"/>
+        </w:rPr>
+        <w:t>Charakterystyka zastosowanych wzorców projektowych</w:t>
+      </w:r>
+      <w:bookmarkEnd w:id="27"/>
+    </w:p>
+    <w:p>
+      <w:pPr>
+        <w:rPr>
+          <w:lang w:val="pl-PL"/>
+        </w:rPr>
+      </w:pPr>
+      <w:r>
+        <w:rPr>
+          <w:lang w:val="pl-PL"/>
+        </w:rPr>
+        <w:t>informacja opisowa wspomagana diagramami (odsyłaczami do diagramów UML); jeśli wykorzystano wzorce projektowe, to należy wykazać dwa z nich</w:t>
+      </w:r>
+    </w:p>
+    <w:p>
+      <w:pPr>
+        <w:rPr>
+          <w:lang w:val="pl-PL"/>
+        </w:rPr>
+      </w:pPr>
+      <w:r>
+        <w:rPr>
+          <w:lang w:val="pl-PL"/>
+        </w:rPr>
+        <w:t>uwaga – wzorce projektowe nie są omawiane na wykładach!</w:t>
+      </w:r>
+    </w:p>
+    <w:p>
+      <w:pPr>
+        <w:pStyle w:val="Nagwek2"/>
+        <w:rPr>
+          <w:lang w:val="pl-PL"/>
+        </w:rPr>
+      </w:pPr>
+      <w:bookmarkStart w:id="28" w:name="_Toc1976819"/>
+      <w:r>
+        <w:rPr>
+          <w:lang w:val="pl-PL"/>
+        </w:rPr>
+        <w:t>Projekt bazy danych</w:t>
+      </w:r>
+      <w:bookmarkEnd w:id="28"/>
+    </w:p>
+    <w:p>
+      <w:pPr>
+        <w:pStyle w:val="Nagwek3"/>
+        <w:rPr>
+          <w:lang w:val="pl-PL"/>
+        </w:rPr>
+      </w:pPr>
+      <w:r>
+        <w:rPr>
+          <w:lang w:val="pl-PL"/>
+        </w:rPr>
+        <w:t>Schemat</w:t>
+      </w:r>
+    </w:p>
+    <w:p>
+      <w:pPr>
+        <w:rPr>
+          <w:lang w:val="pl-PL"/>
+        </w:rPr>
+      </w:pPr>
+      <w:r>
+        <w:rPr>
+          <w:lang w:val="pl-PL"/>
+        </w:rPr>
+        <w:t>w trzeciej formie normalnej; jeśli w innej to umieć uzasadnić wybór</w:t>
+      </w:r>
+    </w:p>
+    <w:p>
+      <w:pPr>
+        <w:pStyle w:val="Nagwek3"/>
+        <w:rPr>
+          <w:lang w:val="pl-PL"/>
+        </w:rPr>
+      </w:pPr>
+      <w:r>
+        <w:rPr>
+          <w:lang w:val="pl-PL"/>
+        </w:rPr>
+        <w:t>Projekty szczegółowe tabel</w:t>
+      </w:r>
+    </w:p>
+    <w:p>
+      <w:pPr>
+        <w:rPr>
+          <w:lang w:val="pl-PL"/>
+        </w:rPr>
+      </w:pPr>
+      <w:r>
+        <w:rPr>
+          <w:lang w:val="pl-PL"/>
+        </w:rPr>
+        <w:t>w zależności, czy następujące elementy są widoczne na schemacie b.d.: nazwa tabeli, nazwy pól, typ danych, wartości NULL, klucz główny, klucz obcy –</w:t>
+      </w:r>
+    </w:p>
+    <w:p>
+      <w:pPr>
+        <w:rPr>
+          <w:lang w:val="pl-PL"/>
+        </w:rPr>
+      </w:pPr>
+      <w:r>
+        <w:rPr>
+          <w:lang w:val="pl-PL"/>
+        </w:rPr>
+        <w:t>- jeśli TAK: i nie ma potrzeby pokazania dodatkowych elementów b.d., to ten punkt może być pusty,</w:t>
+      </w:r>
+    </w:p>
+    <w:p>
+      <w:pPr>
+        <w:rPr>
+          <w:lang w:val="pl-PL"/>
+        </w:rPr>
+      </w:pPr>
+      <w:r>
+        <w:rPr>
+          <w:lang w:val="pl-PL"/>
+        </w:rPr>
+        <w:t>- jeśli NIE: to podać te elementy, których nie widać na schemacie.</w:t>
+      </w:r>
+    </w:p>
+    <w:p>
+      <w:pPr>
+        <w:rPr>
+          <w:lang w:val="pl-PL"/>
+        </w:rPr>
+      </w:pPr>
+      <w:r>
+        <w:rPr>
+          <w:lang w:val="pl-PL"/>
+        </w:rPr>
+        <w:t xml:space="preserve">dodatkowymi elementami mogą być np. </w:t>
+      </w:r>
+      <w:proofErr w:type="spellStart"/>
+      <w:r>
+        <w:rPr>
+          <w:lang w:val="pl-PL"/>
+        </w:rPr>
+        <w:t>triggery</w:t>
+      </w:r>
+      <w:proofErr w:type="spellEnd"/>
+      <w:r>
+        <w:rPr>
+          <w:lang w:val="pl-PL"/>
+        </w:rPr>
+        <w:t xml:space="preserve">, procedury, funkcje, indeksy, użytkownicy, role. </w:t>
+      </w:r>
+    </w:p>
+    <w:p>
+      <w:pPr>
+        <w:pStyle w:val="Nagwek2"/>
+        <w:rPr>
+          <w:lang w:val="pl-PL"/>
+        </w:rPr>
+      </w:pPr>
+      <w:bookmarkStart w:id="29" w:name="_Toc1976820"/>
+      <w:r>
+        <w:rPr>
+          <w:lang w:val="pl-PL"/>
+        </w:rPr>
+        <w:t>Projekt interfejsu użytkownika</w:t>
+      </w:r>
+      <w:bookmarkEnd w:id="29"/>
+    </w:p>
+    <w:p>
+      <w:pPr>
+        <w:rPr>
+          <w:lang w:val="pl-PL"/>
+        </w:rPr>
+      </w:pPr>
+      <w:r>
+        <w:rPr>
+          <w:lang w:val="pl-PL"/>
+        </w:rPr>
+        <w:t>co najmniej dla głównej funkcjonalności programu – w razie wątpliwości, uzgodnić z prowadzącym zajęcia</w:t>
+      </w:r>
+    </w:p>
+    <w:p>
+      <w:pPr>
+        <w:pStyle w:val="Nagwek3"/>
+        <w:rPr>
+          <w:lang w:val="pl-PL"/>
+        </w:rPr>
+      </w:pPr>
+      <w:r>
+        <w:rPr>
+          <w:lang w:val="pl-PL"/>
+        </w:rPr>
+        <w:t>Lista głównych elementów interfejsu</w:t>
+      </w:r>
+    </w:p>
+    <w:p>
+      <w:pPr>
+        <w:rPr>
+          <w:lang w:val="pl-PL"/>
+        </w:rPr>
+      </w:pPr>
+      <w:r>
+        <w:rPr>
+          <w:lang w:val="pl-PL"/>
+        </w:rPr>
+        <w:t>okien, stron, aktywności (Android)</w:t>
+      </w:r>
+    </w:p>
+    <w:p>
+      <w:pPr>
+        <w:pStyle w:val="Nagwek3"/>
+        <w:rPr>
+          <w:lang w:val="pl-PL"/>
+        </w:rPr>
+      </w:pPr>
+      <w:r>
+        <w:rPr>
+          <w:lang w:val="pl-PL"/>
+        </w:rPr>
         <w:lastRenderedPageBreak/>
-        <w:t>Diagramy sekwencji</w:t>
-      </w:r>
-    </w:p>
-    <w:p>
-      <w:pPr>
-        <w:rPr>
-          <w:lang w:val="pl-PL"/>
-        </w:rPr>
-      </w:pPr>
-      <w:r>
-        <w:rPr>
-          <w:lang w:val="pl-PL"/>
-        </w:rPr>
-        <w:t>co najmniej 5, w tym co najmniej 1 przypadek użycia zilustrowany kilkoma diagramami (dla zespołów 2-osobowych, dla liczniejszych więcej)</w:t>
-      </w:r>
-    </w:p>
-    <w:p>
-      <w:pPr>
-        <w:pStyle w:val="Nagwek3"/>
-        <w:rPr>
-          <w:lang w:val="pl-PL"/>
-        </w:rPr>
-      </w:pPr>
-      <w:r>
-        <w:rPr>
-          <w:lang w:val="pl-PL"/>
-        </w:rPr>
-        <w:t>Inne diagramy</w:t>
-      </w:r>
-    </w:p>
-    <w:p>
-      <w:pPr>
-        <w:rPr>
-          <w:lang w:val="pl-PL"/>
-        </w:rPr>
-      </w:pPr>
-      <w:r>
-        <w:rPr>
-          <w:lang w:val="pl-PL"/>
-        </w:rPr>
-        <w:t>co najmniej trzy – komponentów, rozmieszczenia, maszyny stanowej itp.</w:t>
-      </w:r>
-    </w:p>
-    <w:p>
-      <w:pPr>
-        <w:pStyle w:val="Nagwek2"/>
-        <w:rPr>
-          <w:lang w:val="pl-PL"/>
-        </w:rPr>
-      </w:pPr>
-      <w:bookmarkStart w:id="27" w:name="_Toc1976818"/>
-      <w:r>
-        <w:rPr>
-          <w:lang w:val="pl-PL"/>
-        </w:rPr>
-        <w:t>Charakterystyka zastosowanych wzorców projektowych</w:t>
-      </w:r>
-      <w:bookmarkEnd w:id="27"/>
-    </w:p>
-    <w:p>
-      <w:pPr>
-        <w:rPr>
-          <w:lang w:val="pl-PL"/>
-        </w:rPr>
-      </w:pPr>
-      <w:r>
-        <w:rPr>
-          <w:lang w:val="pl-PL"/>
-        </w:rPr>
-        <w:t>informacja opisowa wspomagana diagramami (odsyłaczami do diagramów UML); jeśli wykorzystano wzorce projektowe, to należy wykazać dwa z nich</w:t>
-      </w:r>
-    </w:p>
-    <w:p>
-      <w:pPr>
-        <w:rPr>
-          <w:lang w:val="pl-PL"/>
-        </w:rPr>
-      </w:pPr>
-      <w:r>
-        <w:rPr>
-          <w:lang w:val="pl-PL"/>
-        </w:rPr>
-        <w:t>uwaga – wzorce projektowe nie są omawiane na wykładach!</w:t>
-      </w:r>
-    </w:p>
-    <w:p>
-      <w:pPr>
-        <w:pStyle w:val="Nagwek2"/>
-        <w:rPr>
-          <w:lang w:val="pl-PL"/>
-        </w:rPr>
-      </w:pPr>
-      <w:bookmarkStart w:id="28" w:name="_Toc1976819"/>
-      <w:r>
-        <w:rPr>
-          <w:lang w:val="pl-PL"/>
-        </w:rPr>
-        <w:t>Projekt bazy danych</w:t>
-      </w:r>
-      <w:bookmarkEnd w:id="28"/>
-    </w:p>
-    <w:p>
-      <w:pPr>
-        <w:pStyle w:val="Nagwek3"/>
-        <w:rPr>
-          <w:lang w:val="pl-PL"/>
-        </w:rPr>
-      </w:pPr>
-      <w:r>
-        <w:rPr>
-          <w:lang w:val="pl-PL"/>
-        </w:rPr>
-        <w:t>Schemat</w:t>
-      </w:r>
-    </w:p>
-    <w:p>
-      <w:pPr>
-        <w:rPr>
-          <w:lang w:val="pl-PL"/>
-        </w:rPr>
-      </w:pPr>
-      <w:r>
-        <w:rPr>
-          <w:lang w:val="pl-PL"/>
-        </w:rPr>
-        <w:t>w trzeciej formie normalnej; jeśli w innej to umieć uzasadnić wybór</w:t>
-      </w:r>
-    </w:p>
-    <w:p>
-      <w:pPr>
-        <w:pStyle w:val="Nagwek3"/>
-        <w:rPr>
-          <w:lang w:val="pl-PL"/>
-        </w:rPr>
-      </w:pPr>
-      <w:r>
-        <w:rPr>
-          <w:lang w:val="pl-PL"/>
-        </w:rPr>
-        <w:t>Projekty szczegółowe tabel</w:t>
-      </w:r>
-    </w:p>
-    <w:p>
-      <w:pPr>
-        <w:rPr>
-          <w:lang w:val="pl-PL"/>
-        </w:rPr>
-      </w:pPr>
-      <w:r>
-        <w:rPr>
-          <w:lang w:val="pl-PL"/>
-        </w:rPr>
-        <w:t>w zależności, czy następujące elementy są widoczne na schemacie b.d.: nazwa tabeli, nazwy pól, typ danych, wartości NULL, klucz główny, klucz obcy –</w:t>
-      </w:r>
-    </w:p>
-    <w:p>
-      <w:pPr>
-        <w:rPr>
-          <w:lang w:val="pl-PL"/>
-        </w:rPr>
-      </w:pPr>
-      <w:r>
-        <w:rPr>
-          <w:lang w:val="pl-PL"/>
-        </w:rPr>
-        <w:t>- jeśli TAK: i nie ma potrzeby pokazania dodatkowych elementów b.d., to ten punkt może być pusty,</w:t>
-      </w:r>
-    </w:p>
-    <w:p>
-      <w:pPr>
-        <w:rPr>
-          <w:lang w:val="pl-PL"/>
-        </w:rPr>
-      </w:pPr>
-      <w:r>
-        <w:rPr>
-          <w:lang w:val="pl-PL"/>
-        </w:rPr>
-        <w:t>- jeśli NIE: to podać te elementy, których nie widać na schemacie.</w:t>
-      </w:r>
-    </w:p>
-    <w:p>
-      <w:pPr>
-        <w:rPr>
-          <w:lang w:val="pl-PL"/>
-        </w:rPr>
-      </w:pPr>
-      <w:r>
-        <w:rPr>
-          <w:lang w:val="pl-PL"/>
-        </w:rPr>
-        <w:t xml:space="preserve">dodatkowymi elementami mogą być np. </w:t>
-      </w:r>
-      <w:proofErr w:type="spellStart"/>
-      <w:r>
-        <w:rPr>
-          <w:lang w:val="pl-PL"/>
-        </w:rPr>
-        <w:t>triggery</w:t>
-      </w:r>
-      <w:proofErr w:type="spellEnd"/>
-      <w:r>
-        <w:rPr>
-          <w:lang w:val="pl-PL"/>
-        </w:rPr>
-        <w:t xml:space="preserve">, procedury, funkcje, indeksy, użytkownicy, role. </w:t>
-      </w:r>
-    </w:p>
-    <w:p>
-      <w:pPr>
-        <w:pStyle w:val="Nagwek2"/>
-        <w:rPr>
-          <w:lang w:val="pl-PL"/>
-        </w:rPr>
-      </w:pPr>
-      <w:bookmarkStart w:id="29" w:name="_Toc1976820"/>
-      <w:r>
-        <w:rPr>
-          <w:lang w:val="pl-PL"/>
-        </w:rPr>
-        <w:t>Projekt interfejsu użytkownika</w:t>
-      </w:r>
-      <w:bookmarkEnd w:id="29"/>
-    </w:p>
-    <w:p>
-      <w:pPr>
-        <w:rPr>
-          <w:lang w:val="pl-PL"/>
-        </w:rPr>
-      </w:pPr>
-      <w:r>
-        <w:rPr>
-          <w:lang w:val="pl-PL"/>
-        </w:rPr>
-        <w:t>co najmniej dla głównej funkcjonalności programu – w razie wątpliwości, uzgodnić z prowadzącym zajęcia</w:t>
-      </w:r>
-    </w:p>
-    <w:p>
-      <w:pPr>
-        <w:pStyle w:val="Nagwek3"/>
-        <w:rPr>
-          <w:lang w:val="pl-PL"/>
-        </w:rPr>
-      </w:pPr>
-      <w:r>
-        <w:rPr>
-          <w:lang w:val="pl-PL"/>
-        </w:rPr>
-        <w:t>Lista głównych elementów interfejsu</w:t>
-      </w:r>
-    </w:p>
-    <w:p>
-      <w:pPr>
-        <w:rPr>
-          <w:lang w:val="pl-PL"/>
-        </w:rPr>
-      </w:pPr>
-      <w:r>
-        <w:rPr>
-          <w:lang w:val="pl-PL"/>
-        </w:rPr>
-        <w:t>okien, stron, aktywności (Android)</w:t>
-      </w:r>
-    </w:p>
-    <w:p>
-      <w:pPr>
-        <w:pStyle w:val="Nagwek3"/>
-        <w:rPr>
-          <w:lang w:val="pl-PL"/>
-        </w:rPr>
-      </w:pPr>
-      <w:r>
-        <w:rPr>
-          <w:lang w:val="pl-PL"/>
-        </w:rPr>
         <w:t>Przejścia między głównymi elementami</w:t>
       </w:r>
     </w:p>
@@ -6654,7 +7164,6 @@
         <w:rPr>
           <w:lang w:val="pl-PL"/>
         </w:rPr>
-        <w:lastRenderedPageBreak/>
         <w:t>opis – dodatkowe opcjonalne informacje o przeznaczeniu, obsłudze – jeśli nazwa nie będzie wystarczająco czytelna</w:t>
       </w:r>
     </w:p>
@@ -8581,7 +9090,6 @@
     <w:next w:val="Normalny"/>
     <w:link w:val="Nagwek2Znak"/>
     <w:uiPriority w:val="9"/>
-    <w:semiHidden/>
     <w:unhideWhenUsed/>
     <w:qFormat/>
     <w:rsid w:val="00305BD7"/>
@@ -8796,7 +9304,6 @@
     <w:basedOn w:val="Domylnaczcionkaakapitu"/>
     <w:link w:val="Nagwek2"/>
     <w:uiPriority w:val="9"/>
-    <w:semiHidden/>
     <w:rsid w:val="00305BD7"/>
     <w:rPr>
       <w:rFonts w:asciiTheme="majorHAnsi" w:eastAsiaTheme="majorEastAsia" w:hAnsiTheme="majorHAnsi" w:cstheme="majorBidi"/>
@@ -9085,7 +9592,6 @@
     <w:next w:val="Normalny"/>
     <w:autoRedefine/>
     <w:uiPriority w:val="39"/>
-    <w:semiHidden/>
     <w:unhideWhenUsed/>
     <w:rsid w:val="00305BD7"/>
     <w:pPr>
@@ -9098,7 +9604,6 @@
     <w:next w:val="Normalny"/>
     <w:autoRedefine/>
     <w:uiPriority w:val="39"/>
-    <w:semiHidden/>
     <w:unhideWhenUsed/>
     <w:rsid w:val="00305BD7"/>
     <w:pPr>
@@ -9153,6 +9658,180 @@
       <w:color w:val="605E5C"/>
       <w:shd w:val="clear" w:color="auto" w:fill="E1DFDD"/>
     </w:rPr>
+  </w:style>
+  <w:style w:type="character" w:styleId="UyteHipercze">
+    <w:name w:val="FollowedHyperlink"/>
+    <w:basedOn w:val="Domylnaczcionkaakapitu"/>
+    <w:uiPriority w:val="99"/>
+    <w:semiHidden/>
+    <w:unhideWhenUsed/>
+    <w:rsid w:val="00DF4A8A"/>
+    <w:rPr>
+      <w:color w:val="96607D" w:themeColor="followedHyperlink"/>
+      <w:u w:val="single"/>
+    </w:rPr>
+  </w:style>
+  <w:style w:type="table" w:styleId="Tabela-Siatka">
+    <w:name w:val="Table Grid"/>
+    <w:basedOn w:val="Standardowy"/>
+    <w:uiPriority w:val="39"/>
+    <w:rsid w:val="007A42DB"/>
+    <w:pPr>
+      <w:spacing w:after="0" w:line="240" w:lineRule="auto"/>
+    </w:pPr>
+    <w:tblPr>
+      <w:tblBorders>
+        <w:top w:val="single" w:sz="4" w:space="0" w:color="auto"/>
+        <w:left w:val="single" w:sz="4" w:space="0" w:color="auto"/>
+        <w:bottom w:val="single" w:sz="4" w:space="0" w:color="auto"/>
+        <w:right w:val="single" w:sz="4" w:space="0" w:color="auto"/>
+        <w:insideH w:val="single" w:sz="4" w:space="0" w:color="auto"/>
+        <w:insideV w:val="single" w:sz="4" w:space="0" w:color="auto"/>
+      </w:tblBorders>
+    </w:tblPr>
+  </w:style>
+  <w:style w:type="table" w:styleId="Tabelasiatki2akcent1">
+    <w:name w:val="Grid Table 2 Accent 1"/>
+    <w:basedOn w:val="Standardowy"/>
+    <w:uiPriority w:val="47"/>
+    <w:rsid w:val="007A42DB"/>
+    <w:pPr>
+      <w:spacing w:after="0" w:line="240" w:lineRule="auto"/>
+    </w:pPr>
+    <w:tblPr>
+      <w:tblStyleRowBandSize w:val="1"/>
+      <w:tblStyleColBandSize w:val="1"/>
+      <w:tblBorders>
+        <w:top w:val="single" w:sz="2" w:space="0" w:color="45B0E1" w:themeColor="accent1" w:themeTint="99"/>
+        <w:bottom w:val="single" w:sz="2" w:space="0" w:color="45B0E1" w:themeColor="accent1" w:themeTint="99"/>
+        <w:insideH w:val="single" w:sz="2" w:space="0" w:color="45B0E1" w:themeColor="accent1" w:themeTint="99"/>
+        <w:insideV w:val="single" w:sz="2" w:space="0" w:color="45B0E1" w:themeColor="accent1" w:themeTint="99"/>
+      </w:tblBorders>
+    </w:tblPr>
+    <w:tblStylePr w:type="firstRow">
+      <w:rPr>
+        <w:b/>
+        <w:bCs/>
+      </w:rPr>
+      <w:tblPr/>
+      <w:tcPr>
+        <w:tcBorders>
+          <w:top w:val="nil"/>
+          <w:bottom w:val="single" w:sz="12" w:space="0" w:color="45B0E1" w:themeColor="accent1" w:themeTint="99"/>
+          <w:insideH w:val="nil"/>
+          <w:insideV w:val="nil"/>
+        </w:tcBorders>
+        <w:shd w:val="clear" w:color="auto" w:fill="FFFFFF" w:themeFill="background1"/>
+      </w:tcPr>
+    </w:tblStylePr>
+    <w:tblStylePr w:type="lastRow">
+      <w:rPr>
+        <w:b/>
+        <w:bCs/>
+      </w:rPr>
+      <w:tblPr/>
+      <w:tcPr>
+        <w:tcBorders>
+          <w:top w:val="double" w:sz="2" w:space="0" w:color="45B0E1" w:themeColor="accent1" w:themeTint="99"/>
+          <w:bottom w:val="nil"/>
+          <w:insideH w:val="nil"/>
+          <w:insideV w:val="nil"/>
+        </w:tcBorders>
+        <w:shd w:val="clear" w:color="auto" w:fill="FFFFFF" w:themeFill="background1"/>
+      </w:tcPr>
+    </w:tblStylePr>
+    <w:tblStylePr w:type="firstCol">
+      <w:rPr>
+        <w:b/>
+        <w:bCs/>
+      </w:rPr>
+    </w:tblStylePr>
+    <w:tblStylePr w:type="lastCol">
+      <w:rPr>
+        <w:b/>
+        <w:bCs/>
+      </w:rPr>
+    </w:tblStylePr>
+    <w:tblStylePr w:type="band1Vert">
+      <w:tblPr/>
+      <w:tcPr>
+        <w:shd w:val="clear" w:color="auto" w:fill="C1E4F5" w:themeFill="accent1" w:themeFillTint="33"/>
+      </w:tcPr>
+    </w:tblStylePr>
+    <w:tblStylePr w:type="band1Horz">
+      <w:tblPr/>
+      <w:tcPr>
+        <w:shd w:val="clear" w:color="auto" w:fill="C1E4F5" w:themeFill="accent1" w:themeFillTint="33"/>
+      </w:tcPr>
+    </w:tblStylePr>
+  </w:style>
+  <w:style w:type="table" w:styleId="Tabelalisty6kolorowaakcent4">
+    <w:name w:val="List Table 6 Colorful Accent 4"/>
+    <w:basedOn w:val="Standardowy"/>
+    <w:uiPriority w:val="51"/>
+    <w:rsid w:val="007A42DB"/>
+    <w:pPr>
+      <w:spacing w:after="0" w:line="240" w:lineRule="auto"/>
+    </w:pPr>
+    <w:rPr>
+      <w:color w:val="0B769F" w:themeColor="accent4" w:themeShade="BF"/>
+    </w:rPr>
+    <w:tblPr>
+      <w:tblStyleRowBandSize w:val="1"/>
+      <w:tblStyleColBandSize w:val="1"/>
+      <w:tblBorders>
+        <w:top w:val="single" w:sz="4" w:space="0" w:color="0F9ED5" w:themeColor="accent4"/>
+        <w:bottom w:val="single" w:sz="4" w:space="0" w:color="0F9ED5" w:themeColor="accent4"/>
+      </w:tblBorders>
+    </w:tblPr>
+    <w:tblStylePr w:type="firstRow">
+      <w:rPr>
+        <w:b/>
+        <w:bCs/>
+      </w:rPr>
+      <w:tblPr/>
+      <w:tcPr>
+        <w:tcBorders>
+          <w:bottom w:val="single" w:sz="4" w:space="0" w:color="0F9ED5" w:themeColor="accent4"/>
+        </w:tcBorders>
+      </w:tcPr>
+    </w:tblStylePr>
+    <w:tblStylePr w:type="lastRow">
+      <w:rPr>
+        <w:b/>
+        <w:bCs/>
+      </w:rPr>
+      <w:tblPr/>
+      <w:tcPr>
+        <w:tcBorders>
+          <w:top w:val="double" w:sz="4" w:space="0" w:color="0F9ED5" w:themeColor="accent4"/>
+        </w:tcBorders>
+      </w:tcPr>
+    </w:tblStylePr>
+    <w:tblStylePr w:type="firstCol">
+      <w:rPr>
+        <w:b/>
+        <w:bCs/>
+      </w:rPr>
+    </w:tblStylePr>
+    <w:tblStylePr w:type="lastCol">
+      <w:rPr>
+        <w:b/>
+        <w:bCs/>
+      </w:rPr>
+    </w:tblStylePr>
+    <w:tblStylePr w:type="band1Vert">
+      <w:tblPr/>
+      <w:tcPr>
+        <w:shd w:val="clear" w:color="auto" w:fill="CAEDFB" w:themeFill="accent4" w:themeFillTint="33"/>
+      </w:tcPr>
+    </w:tblStylePr>
+    <w:tblStylePr w:type="band1Horz">
+      <w:tblPr/>
+      <w:tcPr>
+        <w:shd w:val="clear" w:color="auto" w:fill="CAEDFB" w:themeFill="accent4" w:themeFillTint="33"/>
+      </w:tcPr>
+    </w:tblStylePr>
   </w:style>
 </w:styles>
 </file>
@@ -9642,20 +10321,20 @@
 </file>
 
 <file path=customXml/item2.xml><?xml version="1.0" encoding="utf-8"?>
-<p:properties xmlns:p="http://schemas.microsoft.com/office/2006/metadata/properties" xmlns:xsi="http://www.w3.org/2001/XMLSchema-instance" xmlns:pc="http://schemas.microsoft.com/office/infopath/2007/PartnerControls">
-  <documentManagement>
-    <_activity xmlns="06e0fab9-d3c7-4228-8951-a381beafabee" xsi:nil="true"/>
-  </documentManagement>
-</p:properties>
-</file>
-
-<file path=customXml/item3.xml><?xml version="1.0" encoding="utf-8"?>
 <?mso-contentType ?>
 <FormTemplates xmlns="http://schemas.microsoft.com/sharepoint/v3/contenttype/forms">
   <Display>DocumentLibraryForm</Display>
   <Edit>DocumentLibraryForm</Edit>
   <New>DocumentLibraryForm</New>
 </FormTemplates>
+</file>
+
+<file path=customXml/item3.xml><?xml version="1.0" encoding="utf-8"?>
+<p:properties xmlns:p="http://schemas.microsoft.com/office/2006/metadata/properties" xmlns:xsi="http://www.w3.org/2001/XMLSchema-instance" xmlns:pc="http://schemas.microsoft.com/office/infopath/2007/PartnerControls">
+  <documentManagement>
+    <_activity xmlns="06e0fab9-d3c7-4228-8951-a381beafabee" xsi:nil="true"/>
+  </documentManagement>
+</p:properties>
 </file>
 
 <file path=customXml/itemProps1.xml><?xml version="1.0" encoding="utf-8"?>
@@ -9678,6 +10357,14 @@
 </file>
 
 <file path=customXml/itemProps2.xml><?xml version="1.0" encoding="utf-8"?>
+<ds:datastoreItem xmlns:ds="http://schemas.openxmlformats.org/officeDocument/2006/customXml" ds:itemID="{942A2E48-C470-4727-9D2A-BC112CFC9018}">
+  <ds:schemaRefs>
+    <ds:schemaRef ds:uri="http://schemas.microsoft.com/sharepoint/v3/contenttype/forms"/>
+  </ds:schemaRefs>
+</ds:datastoreItem>
+</file>
+
+<file path=customXml/itemProps3.xml><?xml version="1.0" encoding="utf-8"?>
 <ds:datastoreItem xmlns:ds="http://schemas.openxmlformats.org/officeDocument/2006/customXml" ds:itemID="{83D171A5-00B4-4B79-B8B1-4AA5230AEAC7}">
   <ds:schemaRefs>
     <ds:schemaRef ds:uri="http://schemas.microsoft.com/office/2006/metadata/properties"/>
@@ -9685,12 +10372,4 @@
     <ds:schemaRef ds:uri="06e0fab9-d3c7-4228-8951-a381beafabee"/>
   </ds:schemaRefs>
 </ds:datastoreItem>
-</file>
-
-<file path=customXml/itemProps3.xml><?xml version="1.0" encoding="utf-8"?>
-<ds:datastoreItem xmlns:ds="http://schemas.openxmlformats.org/officeDocument/2006/customXml" ds:itemID="{942A2E48-C470-4727-9D2A-BC112CFC9018}">
-  <ds:schemaRefs>
-    <ds:schemaRef ds:uri="http://schemas.microsoft.com/sharepoint/v3/contenttype/forms"/>
-  </ds:schemaRefs>
-</ds:datastoreItem>
 </file>
</xml_diff>

<commit_message>
Nadrobienie zaległości przed labami
</commit_message>
<xml_diff>
--- a/Dokumentacja projektu zaliczeniowego - IO.docx
+++ b/Dokumentacja projektu zaliczeniowego - IO.docx
@@ -4905,20 +4905,13 @@
         <w:rPr>
           <w:lang w:val="pl-PL"/>
         </w:rPr>
-        <w:t>(Na temat systemu!!! Nie organizacji)</w:t>
-      </w:r>
-    </w:p>
-    <w:p>
-      <w:pPr>
-        <w:rPr>
-          <w:lang w:val="pl-PL"/>
-        </w:rPr>
-      </w:pPr>
-      <w:r>
-        <w:rPr>
-          <w:lang w:val="pl-PL"/>
-        </w:rPr>
-        <w:t>Usługa treningowa, lokalnie w siedzibie organizacji</w:t>
+        <w:t>P</w:t>
+      </w:r>
+      <w:r>
+        <w:rPr>
+          <w:lang w:val="pl-PL"/>
+        </w:rPr>
+        <w:t>latforma umożliwiająca rejestrację członków, zarządzanie harmonogramem treningów, udostępnianie materiałów szkoleniowych, organizację wydarzeń oraz możliwość komunikacji i interakcji pomiędzy członkami klubu.</w:t>
       </w:r>
     </w:p>
     <w:p>
@@ -4945,7 +4938,19 @@
         <w:rPr>
           <w:lang w:val="pl-PL"/>
         </w:rPr>
-        <w:t>(Opisać w zdaniach system cały, bez decyzji projektowych, jakie procesy będzie automatyzował itp)</w:t>
+        <w:t xml:space="preserve">(Opisać w zdaniach system cały, bez decyzji projektowych, jakie procesy będzie automatyzował </w:t>
+      </w:r>
+      <w:r>
+        <w:rPr>
+          <w:lang w:val="pl-PL"/>
+        </w:rPr>
+        <w:t>itp.</w:t>
+      </w:r>
+      <w:r>
+        <w:rPr>
+          <w:lang w:val="pl-PL"/>
+        </w:rPr>
+        <w:t>)</w:t>
       </w:r>
     </w:p>
     <w:p>
@@ -5272,25 +5277,6 @@
           <w:lang w:val="pl-PL"/>
         </w:rPr>
       </w:pPr>
-      <w:r>
-        <w:rPr>
-          <w:lang w:val="pl-PL"/>
-        </w:rPr>
-        <w:t>dla poszczególnych grup użytkowników – każdy element z unikalnym numerem identyfikacyjnym</w:t>
-      </w:r>
-    </w:p>
-    <w:p>
-      <w:pPr>
-        <w:rPr>
-          <w:lang w:val="pl-PL"/>
-        </w:rPr>
-      </w:pPr>
-      <w:r>
-        <w:rPr>
-          <w:lang w:val="pl-PL"/>
-        </w:rPr>
-        <w:t>(może być tabela) przykład:</w:t>
-      </w:r>
     </w:p>
     <w:tbl>
       <w:tblPr>
@@ -5299,15 +5285,15 @@
         <w:tblLook w:val="04A0" w:firstRow="1" w:lastRow="0" w:firstColumn="1" w:lastColumn="0" w:noHBand="0" w:noVBand="1"/>
       </w:tblPr>
       <w:tblGrid>
-        <w:gridCol w:w="2315"/>
-        <w:gridCol w:w="2252"/>
-        <w:gridCol w:w="2248"/>
-        <w:gridCol w:w="2247"/>
+        <w:gridCol w:w="5524"/>
+        <w:gridCol w:w="1275"/>
+        <w:gridCol w:w="1134"/>
+        <w:gridCol w:w="1129"/>
       </w:tblGrid>
       <w:tr>
         <w:tc>
           <w:tcPr>
-            <w:tcW w:w="2265" w:type="dxa"/>
+            <w:tcW w:w="5524" w:type="dxa"/>
           </w:tcPr>
           <w:p>
             <w:pPr>
@@ -5319,13 +5305,31 @@
               <w:rPr>
                 <w:lang w:val="pl-PL"/>
               </w:rPr>
-              <w:t>Korzyści\użytkownik</w:t>
+              <w:t xml:space="preserve">        </w:t>
+            </w:r>
+            <w:r>
+              <w:rPr>
+                <w:lang w:val="pl-PL"/>
+              </w:rPr>
+              <w:t>Korzyści</w:t>
+            </w:r>
+            <w:r>
+              <w:rPr>
+                <w:lang w:val="pl-PL"/>
+              </w:rPr>
+              <w:t xml:space="preserve">                                                            \U</w:t>
+            </w:r>
+            <w:r>
+              <w:rPr>
+                <w:lang w:val="pl-PL"/>
+              </w:rPr>
+              <w:t>żytkownik</w:t>
             </w:r>
           </w:p>
         </w:tc>
         <w:tc>
           <w:tcPr>
-            <w:tcW w:w="2265" w:type="dxa"/>
+            <w:tcW w:w="1275" w:type="dxa"/>
           </w:tcPr>
           <w:p>
             <w:pPr>
@@ -5343,7 +5347,7 @@
         </w:tc>
         <w:tc>
           <w:tcPr>
-            <w:tcW w:w="2266" w:type="dxa"/>
+            <w:tcW w:w="1134" w:type="dxa"/>
           </w:tcPr>
           <w:p>
             <w:pPr>
@@ -5361,7 +5365,7 @@
         </w:tc>
         <w:tc>
           <w:tcPr>
-            <w:tcW w:w="2266" w:type="dxa"/>
+            <w:tcW w:w="1129" w:type="dxa"/>
           </w:tcPr>
           <w:p>
             <w:pPr>
@@ -5381,10 +5385,15 @@
       <w:tr>
         <w:tc>
           <w:tcPr>
-            <w:tcW w:w="2265" w:type="dxa"/>
+            <w:tcW w:w="5524" w:type="dxa"/>
           </w:tcPr>
           <w:p>
             <w:pPr>
+              <w:pStyle w:val="Akapitzlist"/>
+              <w:numPr>
+                <w:ilvl w:val="0"/>
+                <w:numId w:val="13"/>
+              </w:numPr>
               <w:rPr>
                 <w:lang w:val="pl-PL"/>
               </w:rPr>
@@ -5393,37 +5402,13 @@
               <w:rPr>
                 <w:lang w:val="pl-PL"/>
               </w:rPr>
-              <w:t>1</w:t>
-            </w:r>
-            <w:r>
-              <w:rPr>
-                <w:lang w:val="pl-PL"/>
-              </w:rPr>
-              <w:t>.</w:t>
+              <w:t>Możliwość zamieszczania ofert treningów</w:t>
             </w:r>
           </w:p>
         </w:tc>
         <w:tc>
           <w:tcPr>
-            <w:tcW w:w="2265" w:type="dxa"/>
-          </w:tcPr>
-          <w:p>
-            <w:pPr>
-              <w:rPr>
-                <w:lang w:val="pl-PL"/>
-              </w:rPr>
-            </w:pPr>
-            <w:r>
-              <w:rPr>
-                <w:lang w:val="pl-PL"/>
-              </w:rPr>
-              <w:t>+</w:t>
-            </w:r>
-          </w:p>
-        </w:tc>
-        <w:tc>
-          <w:tcPr>
-            <w:tcW w:w="2266" w:type="dxa"/>
+            <w:tcW w:w="1275" w:type="dxa"/>
           </w:tcPr>
           <w:p>
             <w:pPr>
@@ -5435,7 +5420,7 @@
         </w:tc>
         <w:tc>
           <w:tcPr>
-            <w:tcW w:w="2266" w:type="dxa"/>
+            <w:tcW w:w="1134" w:type="dxa"/>
           </w:tcPr>
           <w:p>
             <w:pPr>
@@ -5443,16 +5428,45 @@
                 <w:lang w:val="pl-PL"/>
               </w:rPr>
             </w:pPr>
+            <w:r>
+              <w:rPr>
+                <w:lang w:val="pl-PL"/>
+              </w:rPr>
+              <w:t>+</w:t>
+            </w:r>
+          </w:p>
+        </w:tc>
+        <w:tc>
+          <w:tcPr>
+            <w:tcW w:w="1129" w:type="dxa"/>
+          </w:tcPr>
+          <w:p>
+            <w:pPr>
+              <w:rPr>
+                <w:lang w:val="pl-PL"/>
+              </w:rPr>
+            </w:pPr>
+            <w:r>
+              <w:rPr>
+                <w:lang w:val="pl-PL"/>
+              </w:rPr>
+              <w:t>+</w:t>
+            </w:r>
           </w:p>
         </w:tc>
       </w:tr>
       <w:tr>
         <w:tc>
           <w:tcPr>
-            <w:tcW w:w="2265" w:type="dxa"/>
+            <w:tcW w:w="5524" w:type="dxa"/>
           </w:tcPr>
           <w:p>
             <w:pPr>
+              <w:pStyle w:val="Akapitzlist"/>
+              <w:numPr>
+                <w:ilvl w:val="0"/>
+                <w:numId w:val="13"/>
+              </w:numPr>
               <w:rPr>
                 <w:lang w:val="pl-PL"/>
               </w:rPr>
@@ -5461,19 +5475,31 @@
               <w:rPr>
                 <w:lang w:val="pl-PL"/>
               </w:rPr>
-              <w:t>2</w:t>
-            </w:r>
-            <w:r>
-              <w:rPr>
-                <w:lang w:val="pl-PL"/>
-              </w:rPr>
-              <w:t>.</w:t>
+              <w:t>Usprawnienie transakcji</w:t>
             </w:r>
           </w:p>
         </w:tc>
         <w:tc>
           <w:tcPr>
-            <w:tcW w:w="2265" w:type="dxa"/>
+            <w:tcW w:w="1275" w:type="dxa"/>
+          </w:tcPr>
+          <w:p>
+            <w:pPr>
+              <w:rPr>
+                <w:lang w:val="pl-PL"/>
+              </w:rPr>
+            </w:pPr>
+            <w:r>
+              <w:rPr>
+                <w:lang w:val="pl-PL"/>
+              </w:rPr>
+              <w:t>+</w:t>
+            </w:r>
+          </w:p>
+        </w:tc>
+        <w:tc>
+          <w:tcPr>
+            <w:tcW w:w="1134" w:type="dxa"/>
           </w:tcPr>
           <w:p>
             <w:pPr>
@@ -5485,7 +5511,7 @@
         </w:tc>
         <w:tc>
           <w:tcPr>
-            <w:tcW w:w="2266" w:type="dxa"/>
+            <w:tcW w:w="1129" w:type="dxa"/>
           </w:tcPr>
           <w:p>
             <w:pPr>
@@ -5499,28 +5525,21 @@
               </w:rPr>
               <w:t>+</w:t>
             </w:r>
-          </w:p>
-        </w:tc>
-        <w:tc>
-          <w:tcPr>
-            <w:tcW w:w="2266" w:type="dxa"/>
-          </w:tcPr>
-          <w:p>
-            <w:pPr>
-              <w:rPr>
-                <w:lang w:val="pl-PL"/>
-              </w:rPr>
-            </w:pPr>
           </w:p>
         </w:tc>
       </w:tr>
       <w:tr>
         <w:tc>
           <w:tcPr>
-            <w:tcW w:w="2265" w:type="dxa"/>
+            <w:tcW w:w="5524" w:type="dxa"/>
           </w:tcPr>
           <w:p>
             <w:pPr>
+              <w:pStyle w:val="Akapitzlist"/>
+              <w:numPr>
+                <w:ilvl w:val="0"/>
+                <w:numId w:val="13"/>
+              </w:numPr>
               <w:rPr>
                 <w:lang w:val="pl-PL"/>
               </w:rPr>
@@ -5529,19 +5548,13 @@
               <w:rPr>
                 <w:lang w:val="pl-PL"/>
               </w:rPr>
-              <w:t>3</w:t>
-            </w:r>
-            <w:r>
-              <w:rPr>
-                <w:lang w:val="pl-PL"/>
-              </w:rPr>
-              <w:t>.</w:t>
+              <w:t>Ułatwienie komunikacji</w:t>
             </w:r>
           </w:p>
         </w:tc>
         <w:tc>
           <w:tcPr>
-            <w:tcW w:w="2265" w:type="dxa"/>
+            <w:tcW w:w="1275" w:type="dxa"/>
           </w:tcPr>
           <w:p>
             <w:pPr>
@@ -5553,7 +5566,7 @@
         </w:tc>
         <w:tc>
           <w:tcPr>
-            <w:tcW w:w="2266" w:type="dxa"/>
+            <w:tcW w:w="1134" w:type="dxa"/>
           </w:tcPr>
           <w:p>
             <w:pPr>
@@ -5561,11 +5574,17 @@
                 <w:lang w:val="pl-PL"/>
               </w:rPr>
             </w:pPr>
+            <w:r>
+              <w:rPr>
+                <w:lang w:val="pl-PL"/>
+              </w:rPr>
+              <w:t>+</w:t>
+            </w:r>
           </w:p>
         </w:tc>
         <w:tc>
           <w:tcPr>
-            <w:tcW w:w="2266" w:type="dxa"/>
+            <w:tcW w:w="1129" w:type="dxa"/>
           </w:tcPr>
           <w:p>
             <w:pPr>
@@ -5585,10 +5604,15 @@
       <w:tr>
         <w:tc>
           <w:tcPr>
-            <w:tcW w:w="2265" w:type="dxa"/>
+            <w:tcW w:w="5524" w:type="dxa"/>
           </w:tcPr>
           <w:p>
             <w:pPr>
+              <w:pStyle w:val="Akapitzlist"/>
+              <w:numPr>
+                <w:ilvl w:val="0"/>
+                <w:numId w:val="13"/>
+              </w:numPr>
               <w:rPr>
                 <w:lang w:val="pl-PL"/>
               </w:rPr>
@@ -5597,19 +5621,13 @@
               <w:rPr>
                 <w:lang w:val="pl-PL"/>
               </w:rPr>
-              <w:t>4</w:t>
-            </w:r>
-            <w:r>
-              <w:rPr>
-                <w:lang w:val="pl-PL"/>
-              </w:rPr>
-              <w:t>.</w:t>
+              <w:t>Obsługa zapisów na treningi</w:t>
             </w:r>
           </w:p>
         </w:tc>
         <w:tc>
           <w:tcPr>
-            <w:tcW w:w="2265" w:type="dxa"/>
+            <w:tcW w:w="1275" w:type="dxa"/>
           </w:tcPr>
           <w:p>
             <w:pPr>
@@ -5621,7 +5639,86 @@
         </w:tc>
         <w:tc>
           <w:tcPr>
-            <w:tcW w:w="2266" w:type="dxa"/>
+            <w:tcW w:w="1134" w:type="dxa"/>
+          </w:tcPr>
+          <w:p>
+            <w:pPr>
+              <w:rPr>
+                <w:lang w:val="pl-PL"/>
+              </w:rPr>
+            </w:pPr>
+            <w:r>
+              <w:rPr>
+                <w:lang w:val="pl-PL"/>
+              </w:rPr>
+              <w:t>+</w:t>
+            </w:r>
+          </w:p>
+        </w:tc>
+        <w:tc>
+          <w:tcPr>
+            <w:tcW w:w="1129" w:type="dxa"/>
+          </w:tcPr>
+          <w:p>
+            <w:pPr>
+              <w:rPr>
+                <w:lang w:val="pl-PL"/>
+              </w:rPr>
+            </w:pPr>
+            <w:r>
+              <w:rPr>
+                <w:lang w:val="pl-PL"/>
+              </w:rPr>
+              <w:t>+</w:t>
+            </w:r>
+          </w:p>
+        </w:tc>
+      </w:tr>
+      <w:tr>
+        <w:tc>
+          <w:tcPr>
+            <w:tcW w:w="5524" w:type="dxa"/>
+          </w:tcPr>
+          <w:p>
+            <w:pPr>
+              <w:pStyle w:val="Akapitzlist"/>
+              <w:numPr>
+                <w:ilvl w:val="0"/>
+                <w:numId w:val="13"/>
+              </w:numPr>
+              <w:rPr>
+                <w:lang w:val="pl-PL"/>
+              </w:rPr>
+            </w:pPr>
+            <w:r>
+              <w:rPr>
+                <w:lang w:val="pl-PL"/>
+              </w:rPr>
+              <w:t>Kontrola i nadzór działania organizacji</w:t>
+            </w:r>
+          </w:p>
+        </w:tc>
+        <w:tc>
+          <w:tcPr>
+            <w:tcW w:w="1275" w:type="dxa"/>
+          </w:tcPr>
+          <w:p>
+            <w:pPr>
+              <w:rPr>
+                <w:lang w:val="pl-PL"/>
+              </w:rPr>
+            </w:pPr>
+            <w:r>
+              <w:rPr>
+                <w:lang w:val="pl-PL"/>
+              </w:rPr>
+              <w:t>+</w:t>
+            </w:r>
+          </w:p>
+        </w:tc>
+        <w:tc>
+          <w:tcPr>
+            <w:tcW w:w="1134" w:type="dxa"/>
           </w:tcPr>
           <w:p>
             <w:pPr>
@@ -5633,7 +5730,7 @@
         </w:tc>
         <w:tc>
           <w:tcPr>
-            <w:tcW w:w="2266" w:type="dxa"/>
+            <w:tcW w:w="1129" w:type="dxa"/>
           </w:tcPr>
           <w:p>
             <w:pPr>
@@ -5739,6 +5836,85 @@
     </w:p>
     <w:p>
       <w:pPr>
+        <w:rPr>
+          <w:lang w:val="pl-PL"/>
+        </w:rPr>
+      </w:pPr>
+    </w:p>
+    <w:p>
+      <w:pPr>
+        <w:rPr>
+          <w:lang w:val="pl-PL"/>
+        </w:rPr>
+      </w:pPr>
+      <w:r>
+        <w:rPr>
+          <w:lang w:val="pl-PL"/>
+        </w:rPr>
+        <w:t>Zabezpieczenia danych osobowych zgodne z wymogami RODO - w celu ochrony prywatności członków klubu.</w:t>
+      </w:r>
+    </w:p>
+    <w:p>
+      <w:pPr>
+        <w:rPr>
+          <w:lang w:val="pl-PL"/>
+        </w:rPr>
+      </w:pPr>
+    </w:p>
+    <w:p>
+      <w:pPr>
+        <w:rPr>
+          <w:lang w:val="pl-PL"/>
+        </w:rPr>
+      </w:pPr>
+      <w:r>
+        <w:rPr>
+          <w:lang w:val="pl-PL"/>
+        </w:rPr>
+        <w:t xml:space="preserve">Komputery i serwery do przechowywania danych członków klubu oraz do obsługi </w:t>
+      </w:r>
+      <w:r>
+        <w:rPr>
+          <w:lang w:val="pl-PL"/>
+        </w:rPr>
+        <w:t>strony internetowej.</w:t>
+      </w:r>
+    </w:p>
+    <w:p>
+      <w:pPr>
+        <w:rPr>
+          <w:lang w:val="pl-PL"/>
+        </w:rPr>
+      </w:pPr>
+    </w:p>
+    <w:p>
+      <w:pPr>
+        <w:rPr>
+          <w:lang w:val="pl-PL"/>
+        </w:rPr>
+      </w:pPr>
+      <w:r>
+        <w:rPr>
+          <w:lang w:val="pl-PL"/>
+        </w:rPr>
+        <w:t>Systemy operacyjne kompatybilne z wybranymi technologiami i narzędziami używanymi do zarządzania klubem sportowym</w:t>
+      </w:r>
+      <w:r>
+        <w:rPr>
+          <w:lang w:val="pl-PL"/>
+        </w:rPr>
+        <w:t>.</w:t>
+      </w:r>
+    </w:p>
+    <w:p>
+      <w:pPr>
+        <w:rPr>
+          <w:lang w:val="pl-PL"/>
+        </w:rPr>
+      </w:pPr>
+    </w:p>
+    <w:p>
+      <w:pPr>
         <w:pStyle w:val="Nagwek2"/>
         <w:rPr>
           <w:lang w:val="pl-PL"/>
@@ -5891,19 +6067,7 @@
         <w:rPr>
           <w:lang w:val="pl-PL"/>
         </w:rPr>
-        <w:t xml:space="preserve"> </w:t>
-      </w:r>
-      <w:r>
-        <w:rPr>
-          <w:lang w:val="pl-PL"/>
-        </w:rPr>
-        <w:t xml:space="preserve">zamieszczać ogłoszenia dotyczące treningów </w:t>
-      </w:r>
-      <w:r>
-        <w:rPr>
-          <w:lang w:val="pl-PL"/>
-        </w:rPr>
-        <w:t>w jego grupie</w:t>
+        <w:t xml:space="preserve"> zamieszczać ogłoszenia dotyczące treningów w jego grupie</w:t>
       </w:r>
     </w:p>
     <w:p>
@@ -5944,6 +6108,54 @@
     </w:p>
     <w:p>
       <w:pPr>
+        <w:pStyle w:val="Akapitzlist"/>
+        <w:numPr>
+          <w:ilvl w:val="0"/>
+          <w:numId w:val="12"/>
+        </w:numPr>
+        <w:rPr>
+          <w:lang w:val="pl-PL"/>
+        </w:rPr>
+      </w:pPr>
+      <w:r>
+        <w:rPr>
+          <w:lang w:val="pl-PL"/>
+        </w:rPr>
+        <w:t>Klient może sprawdzić informacje dotyczące dostępnych treningów i trenerów</w:t>
+      </w:r>
+    </w:p>
+    <w:p>
+      <w:pPr>
+        <w:pStyle w:val="Akapitzlist"/>
+        <w:numPr>
+          <w:ilvl w:val="0"/>
+          <w:numId w:val="12"/>
+        </w:numPr>
+        <w:rPr>
+          <w:lang w:val="pl-PL"/>
+        </w:rPr>
+      </w:pPr>
+      <w:r>
+        <w:rPr>
+          <w:lang w:val="pl-PL"/>
+        </w:rPr>
+        <w:t>Klient może zgłosić chęć dołączenia do grupy tr</w:t>
+      </w:r>
+      <w:r>
+        <w:rPr>
+          <w:lang w:val="pl-PL"/>
+        </w:rPr>
+        <w:t>e</w:t>
+      </w:r>
+      <w:r>
+        <w:rPr>
+          <w:lang w:val="pl-PL"/>
+        </w:rPr>
+        <w:t>ningowej</w:t>
+      </w:r>
+    </w:p>
+    <w:p>
+      <w:pPr>
         <w:pStyle w:val="Nagwek3"/>
         <w:rPr>
           <w:lang w:val="pl-PL"/>
@@ -6075,6 +6287,7 @@
         <w:rPr>
           <w:lang w:val="pl-PL"/>
         </w:rPr>
+        <w:lastRenderedPageBreak/>
         <w:t xml:space="preserve">Uzasadnienie biznesowe – odwołanie (-a) do elementów wymienionych w </w:t>
       </w:r>
       <w:r>
@@ -6286,7 +6499,6 @@
         <w:rPr>
           <w:lang w:val="pl-PL"/>
         </w:rPr>
-        <w:lastRenderedPageBreak/>
         <w:t>Istotność – inaczej: zależność krytyczna, znaczenie - na skali 1-5 lub BN-BW</w:t>
       </w:r>
     </w:p>
@@ -6576,6 +6788,7 @@
         <w:rPr>
           <w:lang w:val="pl-PL"/>
         </w:rPr>
+        <w:lastRenderedPageBreak/>
         <w:t>obejmuje również harmonogram wdrożenia projektu – np. szkolenie, rozruch, konfiguracja, serwis – może obejmować różne wydania (tj. o różnej funkcjonalności – personal, professional, enterprise) i wersje (1.0, 1.5, itd.)</w:t>
       </w:r>
     </w:p>
@@ -6667,7 +6880,6 @@
         <w:rPr>
           <w:lang w:val="pl-PL"/>
         </w:rPr>
-        <w:lastRenderedPageBreak/>
         <w:t>Zarządzanie ryzykiem</w:t>
       </w:r>
       <w:bookmarkEnd w:id="17"/>
@@ -6985,6 +7197,7 @@
         <w:rPr>
           <w:lang w:val="pl-PL"/>
         </w:rPr>
+        <w:lastRenderedPageBreak/>
         <w:t>przebieg działań – tabela z trzema kolumnami: lp. oraz opisującymi działania testera i systemu</w:t>
       </w:r>
     </w:p>
@@ -7101,22 +7314,371 @@
         <w:rPr>
           <w:lang w:val="pl-PL"/>
         </w:rPr>
+        <w:t>Technologie implementacji systemu</w:t>
+      </w:r>
+      <w:bookmarkEnd w:id="25"/>
+    </w:p>
+    <w:p>
+      <w:pPr>
+        <w:rPr>
+          <w:lang w:val="pl-PL"/>
+        </w:rPr>
+      </w:pPr>
+      <w:r>
+        <w:rPr>
+          <w:lang w:val="pl-PL"/>
+        </w:rPr>
+        <w:t>tabela z listą wykorzystanych technologii, każda z uzasadnieniem</w:t>
+      </w:r>
+    </w:p>
+    <w:p>
+      <w:pPr>
+        <w:pStyle w:val="Nagwek2"/>
+        <w:rPr>
+          <w:lang w:val="pl-PL"/>
+        </w:rPr>
+      </w:pPr>
+      <w:bookmarkStart w:id="26" w:name="_Toc1976817"/>
+      <w:r>
+        <w:rPr>
+          <w:lang w:val="pl-PL"/>
+        </w:rPr>
+        <w:t>Diagramy UML</w:t>
+      </w:r>
+      <w:bookmarkEnd w:id="26"/>
+    </w:p>
+    <w:p>
+      <w:pPr>
+        <w:rPr>
+          <w:lang w:val="pl-PL"/>
+        </w:rPr>
+      </w:pPr>
+      <w:r>
+        <w:rPr>
+          <w:lang w:val="pl-PL"/>
+        </w:rPr>
+        <w:t>każdy diagram ma mieć tytuł oraz ma być na osobnej stronie</w:t>
+      </w:r>
+    </w:p>
+    <w:p>
+      <w:pPr>
+        <w:rPr>
+          <w:lang w:val="pl-PL"/>
+        </w:rPr>
+      </w:pPr>
+      <w:r>
+        <w:rPr>
+          <w:lang w:val="pl-PL"/>
+        </w:rPr>
+        <w:t xml:space="preserve">diagramy przypadków użycia umieszczone w punkcie </w:t>
+      </w:r>
+      <w:r>
+        <w:rPr>
+          <w:lang w:val="pl-PL"/>
+        </w:rPr>
+        <w:fldChar w:fldCharType="begin"/>
+      </w:r>
+      <w:r>
+        <w:rPr>
+          <w:lang w:val="pl-PL"/>
+        </w:rPr>
+        <w:instrText xml:space="preserve"> REF _Ref413828923 \r \h </w:instrText>
+      </w:r>
+      <w:r>
+        <w:rPr>
+          <w:lang w:val="pl-PL"/>
+        </w:rPr>
+      </w:r>
+      <w:r>
+        <w:rPr>
+          <w:lang w:val="pl-PL"/>
+        </w:rPr>
+        <w:fldChar w:fldCharType="separate"/>
+      </w:r>
+      <w:r>
+        <w:rPr>
+          <w:lang w:val="pl-PL"/>
+        </w:rPr>
+        <w:t>5.2.2</w:t>
+      </w:r>
+      <w:r>
+        <w:rPr>
+          <w:lang w:val="pl-PL"/>
+        </w:rPr>
+        <w:fldChar w:fldCharType="end"/>
+      </w:r>
+      <w:r>
+        <w:rPr>
+          <w:lang w:val="pl-PL"/>
+        </w:rPr>
+        <w:t>, a nie tutaj.</w:t>
+      </w:r>
+    </w:p>
+    <w:p>
+      <w:pPr>
+        <w:rPr>
+          <w:lang w:val="pl-PL"/>
+        </w:rPr>
+      </w:pPr>
+    </w:p>
+    <w:p>
+      <w:pPr>
+        <w:pStyle w:val="Nagwek3"/>
+        <w:rPr>
+          <w:lang w:val="pl-PL"/>
+        </w:rPr>
+      </w:pPr>
+      <w:r>
+        <w:rPr>
+          <w:lang w:val="pl-PL"/>
+        </w:rPr>
+        <w:t>Diagram(-y) klas</w:t>
+      </w:r>
+    </w:p>
+    <w:p>
+      <w:pPr>
+        <w:rPr>
+          <w:lang w:val="pl-PL"/>
+        </w:rPr>
+      </w:pPr>
+      <w:r>
+        <w:rPr>
+          <w:lang w:val="pl-PL"/>
+        </w:rPr>
+        <w:t>1 lub więcej</w:t>
+      </w:r>
+    </w:p>
+    <w:p>
+      <w:pPr>
+        <w:pStyle w:val="Nagwek3"/>
+        <w:rPr>
+          <w:lang w:val="pl-PL"/>
+        </w:rPr>
+      </w:pPr>
+      <w:r>
+        <w:rPr>
+          <w:lang w:val="pl-PL"/>
+        </w:rPr>
+        <w:t>Diagram(-y) czynności</w:t>
+      </w:r>
+    </w:p>
+    <w:p>
+      <w:pPr>
+        <w:rPr>
+          <w:lang w:val="pl-PL"/>
+        </w:rPr>
+      </w:pPr>
+      <w:r>
+        <w:rPr>
+          <w:lang w:val="pl-PL"/>
+        </w:rPr>
+        <w:t>Co najmniej 1 dla zespołów 2-osobowych, więcej dla liczniejszych</w:t>
+      </w:r>
+    </w:p>
+    <w:p>
+      <w:pPr>
+        <w:pStyle w:val="Nagwek3"/>
+        <w:rPr>
+          <w:lang w:val="pl-PL"/>
+        </w:rPr>
+      </w:pPr>
+      <w:r>
+        <w:rPr>
+          <w:lang w:val="pl-PL"/>
+        </w:rPr>
+        <w:t>Diagramy sekwencji</w:t>
+      </w:r>
+    </w:p>
+    <w:p>
+      <w:pPr>
+        <w:rPr>
+          <w:lang w:val="pl-PL"/>
+        </w:rPr>
+      </w:pPr>
+      <w:r>
+        <w:rPr>
+          <w:lang w:val="pl-PL"/>
+        </w:rPr>
+        <w:t>co najmniej 5, w tym co najmniej 1 przypadek użycia zilustrowany kilkoma diagramami (dla zespołów 2-osobowych, dla liczniejszych więcej)</w:t>
+      </w:r>
+    </w:p>
+    <w:p>
+      <w:pPr>
+        <w:pStyle w:val="Nagwek3"/>
+        <w:rPr>
+          <w:lang w:val="pl-PL"/>
+        </w:rPr>
+      </w:pPr>
+      <w:r>
+        <w:rPr>
+          <w:lang w:val="pl-PL"/>
+        </w:rPr>
+        <w:t>Inne diagramy</w:t>
+      </w:r>
+    </w:p>
+    <w:p>
+      <w:pPr>
+        <w:rPr>
+          <w:lang w:val="pl-PL"/>
+        </w:rPr>
+      </w:pPr>
+      <w:r>
+        <w:rPr>
+          <w:lang w:val="pl-PL"/>
+        </w:rPr>
+        <w:t>co najmniej trzy – komponentów, rozmieszczenia, maszyny stanowej itp.</w:t>
+      </w:r>
+    </w:p>
+    <w:p>
+      <w:pPr>
+        <w:pStyle w:val="Nagwek2"/>
+        <w:rPr>
+          <w:lang w:val="pl-PL"/>
+        </w:rPr>
+      </w:pPr>
+      <w:bookmarkStart w:id="27" w:name="_Toc1976818"/>
+      <w:r>
+        <w:rPr>
+          <w:lang w:val="pl-PL"/>
+        </w:rPr>
+        <w:t>Charakterystyka zastosowanych wzorców projektowych</w:t>
+      </w:r>
+      <w:bookmarkEnd w:id="27"/>
+    </w:p>
+    <w:p>
+      <w:pPr>
+        <w:rPr>
+          <w:lang w:val="pl-PL"/>
+        </w:rPr>
+      </w:pPr>
+      <w:r>
+        <w:rPr>
+          <w:lang w:val="pl-PL"/>
+        </w:rPr>
+        <w:t>informacja opisowa wspomagana diagramami (odsyłaczami do diagramów UML); jeśli wykorzystano wzorce projektowe, to należy wykazać dwa z nich</w:t>
+      </w:r>
+    </w:p>
+    <w:p>
+      <w:pPr>
+        <w:rPr>
+          <w:lang w:val="pl-PL"/>
+        </w:rPr>
+      </w:pPr>
+      <w:r>
+        <w:rPr>
+          <w:lang w:val="pl-PL"/>
+        </w:rPr>
+        <w:t>uwaga – wzorce projektowe nie są omawiane na wykładach!</w:t>
+      </w:r>
+    </w:p>
+    <w:p>
+      <w:pPr>
+        <w:pStyle w:val="Nagwek2"/>
+        <w:rPr>
+          <w:lang w:val="pl-PL"/>
+        </w:rPr>
+      </w:pPr>
+      <w:bookmarkStart w:id="28" w:name="_Toc1976819"/>
+      <w:r>
+        <w:rPr>
+          <w:lang w:val="pl-PL"/>
+        </w:rPr>
+        <w:t>Projekt bazy danych</w:t>
+      </w:r>
+      <w:bookmarkEnd w:id="28"/>
+    </w:p>
+    <w:p>
+      <w:pPr>
+        <w:pStyle w:val="Nagwek3"/>
+        <w:rPr>
+          <w:lang w:val="pl-PL"/>
+        </w:rPr>
+      </w:pPr>
+      <w:r>
+        <w:rPr>
+          <w:lang w:val="pl-PL"/>
+        </w:rPr>
+        <w:t>Schemat</w:t>
+      </w:r>
+    </w:p>
+    <w:p>
+      <w:pPr>
+        <w:rPr>
+          <w:lang w:val="pl-PL"/>
+        </w:rPr>
+      </w:pPr>
+      <w:r>
+        <w:rPr>
+          <w:lang w:val="pl-PL"/>
+        </w:rPr>
+        <w:t>w trzeciej formie normalnej; jeśli w innej to umieć uzasadnić wybór</w:t>
+      </w:r>
+    </w:p>
+    <w:p>
+      <w:pPr>
+        <w:pStyle w:val="Nagwek3"/>
+        <w:rPr>
+          <w:lang w:val="pl-PL"/>
+        </w:rPr>
+      </w:pPr>
+      <w:r>
+        <w:rPr>
+          <w:lang w:val="pl-PL"/>
+        </w:rPr>
         <w:lastRenderedPageBreak/>
-        <w:t>Technologie implementacji systemu</w:t>
-      </w:r>
-      <w:bookmarkEnd w:id="25"/>
-    </w:p>
-    <w:p>
-      <w:pPr>
-        <w:rPr>
-          <w:lang w:val="pl-PL"/>
-        </w:rPr>
-      </w:pPr>
-      <w:r>
-        <w:rPr>
-          <w:lang w:val="pl-PL"/>
-        </w:rPr>
-        <w:t>tabela z listą wykorzystanych technologii, każda z uzasadnieniem</w:t>
+        <w:t>Projekty szczegółowe tabel</w:t>
+      </w:r>
+    </w:p>
+    <w:p>
+      <w:pPr>
+        <w:rPr>
+          <w:lang w:val="pl-PL"/>
+        </w:rPr>
+      </w:pPr>
+      <w:r>
+        <w:rPr>
+          <w:lang w:val="pl-PL"/>
+        </w:rPr>
+        <w:t>w zależności, czy następujące elementy są widoczne na schemacie b.d.: nazwa tabeli, nazwy pól, typ danych, wartości NULL, klucz główny, klucz obcy –</w:t>
+      </w:r>
+    </w:p>
+    <w:p>
+      <w:pPr>
+        <w:rPr>
+          <w:lang w:val="pl-PL"/>
+        </w:rPr>
+      </w:pPr>
+      <w:r>
+        <w:rPr>
+          <w:lang w:val="pl-PL"/>
+        </w:rPr>
+        <w:t>- jeśli TAK: i nie ma potrzeby pokazania dodatkowych elementów b.d., to ten punkt może być pusty,</w:t>
+      </w:r>
+    </w:p>
+    <w:p>
+      <w:pPr>
+        <w:rPr>
+          <w:lang w:val="pl-PL"/>
+        </w:rPr>
+      </w:pPr>
+      <w:r>
+        <w:rPr>
+          <w:lang w:val="pl-PL"/>
+        </w:rPr>
+        <w:t>- jeśli NIE: to podać te elementy, których nie widać na schemacie.</w:t>
+      </w:r>
+    </w:p>
+    <w:p>
+      <w:pPr>
+        <w:rPr>
+          <w:lang w:val="pl-PL"/>
+        </w:rPr>
+      </w:pPr>
+      <w:r>
+        <w:rPr>
+          <w:lang w:val="pl-PL"/>
+        </w:rPr>
+        <w:t xml:space="preserve">dodatkowymi elementami mogą być np. triggery, procedury, funkcje, indeksy, użytkownicy, role. </w:t>
       </w:r>
     </w:p>
     <w:p>
@@ -7126,88 +7688,27 @@
           <w:lang w:val="pl-PL"/>
         </w:rPr>
       </w:pPr>
-      <w:bookmarkStart w:id="26" w:name="_Toc1976817"/>
-      <w:r>
-        <w:rPr>
-          <w:lang w:val="pl-PL"/>
-        </w:rPr>
-        <w:t>Diagramy UML</w:t>
-      </w:r>
-      <w:bookmarkEnd w:id="26"/>
-    </w:p>
-    <w:p>
-      <w:pPr>
-        <w:rPr>
-          <w:lang w:val="pl-PL"/>
-        </w:rPr>
-      </w:pPr>
-      <w:r>
-        <w:rPr>
-          <w:lang w:val="pl-PL"/>
-        </w:rPr>
-        <w:t>każdy diagram ma mieć tytuł oraz ma być na osobnej stronie</w:t>
-      </w:r>
-    </w:p>
-    <w:p>
-      <w:pPr>
-        <w:rPr>
-          <w:lang w:val="pl-PL"/>
-        </w:rPr>
-      </w:pPr>
-      <w:r>
-        <w:rPr>
-          <w:lang w:val="pl-PL"/>
-        </w:rPr>
-        <w:t xml:space="preserve">diagramy przypadków użycia umieszczone w punkcie </w:t>
-      </w:r>
-      <w:r>
-        <w:rPr>
-          <w:lang w:val="pl-PL"/>
-        </w:rPr>
-        <w:fldChar w:fldCharType="begin"/>
-      </w:r>
-      <w:r>
-        <w:rPr>
-          <w:lang w:val="pl-PL"/>
-        </w:rPr>
-        <w:instrText xml:space="preserve"> REF _Ref413828923 \r \h </w:instrText>
-      </w:r>
-      <w:r>
-        <w:rPr>
-          <w:lang w:val="pl-PL"/>
-        </w:rPr>
-      </w:r>
-      <w:r>
-        <w:rPr>
-          <w:lang w:val="pl-PL"/>
-        </w:rPr>
-        <w:fldChar w:fldCharType="separate"/>
-      </w:r>
-      <w:r>
-        <w:rPr>
-          <w:lang w:val="pl-PL"/>
-        </w:rPr>
-        <w:t>5.2.2</w:t>
-      </w:r>
-      <w:r>
-        <w:rPr>
-          <w:lang w:val="pl-PL"/>
-        </w:rPr>
-        <w:fldChar w:fldCharType="end"/>
-      </w:r>
-      <w:r>
-        <w:rPr>
-          <w:lang w:val="pl-PL"/>
-        </w:rPr>
-        <w:t>, a nie tutaj.</w:t>
-      </w:r>
-    </w:p>
-    <w:p>
-      <w:pPr>
-        <w:rPr>
-          <w:lang w:val="pl-PL"/>
-        </w:rPr>
-      </w:pPr>
+      <w:bookmarkStart w:id="29" w:name="_Toc1976820"/>
+      <w:r>
+        <w:rPr>
+          <w:lang w:val="pl-PL"/>
+        </w:rPr>
+        <w:t>Projekt interfejsu użytkownika</w:t>
+      </w:r>
+      <w:bookmarkEnd w:id="29"/>
+    </w:p>
+    <w:p>
+      <w:pPr>
+        <w:rPr>
+          <w:lang w:val="pl-PL"/>
+        </w:rPr>
+      </w:pPr>
+      <w:r>
+        <w:rPr>
+          <w:lang w:val="pl-PL"/>
+        </w:rPr>
+        <w:t>co najmniej dla głównej funkcjonalności programu – w razie wątpliwości, uzgodnić z prowadzącym zajęcia</w:t>
+      </w:r>
     </w:p>
     <w:p>
       <w:pPr>
@@ -7220,20 +7721,20 @@
         <w:rPr>
           <w:lang w:val="pl-PL"/>
         </w:rPr>
-        <w:t>Diagram(-y) klas</w:t>
-      </w:r>
-    </w:p>
-    <w:p>
-      <w:pPr>
-        <w:rPr>
-          <w:lang w:val="pl-PL"/>
-        </w:rPr>
-      </w:pPr>
-      <w:r>
-        <w:rPr>
-          <w:lang w:val="pl-PL"/>
-        </w:rPr>
-        <w:t>1 lub więcej</w:t>
+        <w:t>Lista głównych elementów interfejsu</w:t>
+      </w:r>
+    </w:p>
+    <w:p>
+      <w:pPr>
+        <w:rPr>
+          <w:lang w:val="pl-PL"/>
+        </w:rPr>
+      </w:pPr>
+      <w:r>
+        <w:rPr>
+          <w:lang w:val="pl-PL"/>
+        </w:rPr>
+        <w:t>okien, stron, aktywności (Android)</w:t>
       </w:r>
     </w:p>
     <w:p>
@@ -7247,295 +7748,6 @@
         <w:rPr>
           <w:lang w:val="pl-PL"/>
         </w:rPr>
-        <w:t>Diagram(-y) czynności</w:t>
-      </w:r>
-    </w:p>
-    <w:p>
-      <w:pPr>
-        <w:rPr>
-          <w:lang w:val="pl-PL"/>
-        </w:rPr>
-      </w:pPr>
-      <w:r>
-        <w:rPr>
-          <w:lang w:val="pl-PL"/>
-        </w:rPr>
-        <w:t>Co najmniej 1 dla zespołów 2-osobowych, więcej dla liczniejszych</w:t>
-      </w:r>
-    </w:p>
-    <w:p>
-      <w:pPr>
-        <w:pStyle w:val="Nagwek3"/>
-        <w:rPr>
-          <w:lang w:val="pl-PL"/>
-        </w:rPr>
-      </w:pPr>
-      <w:r>
-        <w:rPr>
-          <w:lang w:val="pl-PL"/>
-        </w:rPr>
-        <w:t>Diagramy sekwencji</w:t>
-      </w:r>
-    </w:p>
-    <w:p>
-      <w:pPr>
-        <w:rPr>
-          <w:lang w:val="pl-PL"/>
-        </w:rPr>
-      </w:pPr>
-      <w:r>
-        <w:rPr>
-          <w:lang w:val="pl-PL"/>
-        </w:rPr>
-        <w:t>co najmniej 5, w tym co najmniej 1 przypadek użycia zilustrowany kilkoma diagramami (dla zespołów 2-osobowych, dla liczniejszych więcej)</w:t>
-      </w:r>
-    </w:p>
-    <w:p>
-      <w:pPr>
-        <w:pStyle w:val="Nagwek3"/>
-        <w:rPr>
-          <w:lang w:val="pl-PL"/>
-        </w:rPr>
-      </w:pPr>
-      <w:r>
-        <w:rPr>
-          <w:lang w:val="pl-PL"/>
-        </w:rPr>
-        <w:t>Inne diagramy</w:t>
-      </w:r>
-    </w:p>
-    <w:p>
-      <w:pPr>
-        <w:rPr>
-          <w:lang w:val="pl-PL"/>
-        </w:rPr>
-      </w:pPr>
-      <w:r>
-        <w:rPr>
-          <w:lang w:val="pl-PL"/>
-        </w:rPr>
-        <w:t>co najmniej trzy – komponentów, rozmieszczenia, maszyny stanowej itp.</w:t>
-      </w:r>
-    </w:p>
-    <w:p>
-      <w:pPr>
-        <w:pStyle w:val="Nagwek2"/>
-        <w:rPr>
-          <w:lang w:val="pl-PL"/>
-        </w:rPr>
-      </w:pPr>
-      <w:bookmarkStart w:id="27" w:name="_Toc1976818"/>
-      <w:r>
-        <w:rPr>
-          <w:lang w:val="pl-PL"/>
-        </w:rPr>
-        <w:t>Charakterystyka zastosowanych wzorców projektowych</w:t>
-      </w:r>
-      <w:bookmarkEnd w:id="27"/>
-    </w:p>
-    <w:p>
-      <w:pPr>
-        <w:rPr>
-          <w:lang w:val="pl-PL"/>
-        </w:rPr>
-      </w:pPr>
-      <w:r>
-        <w:rPr>
-          <w:lang w:val="pl-PL"/>
-        </w:rPr>
-        <w:t>informacja opisowa wspomagana diagramami (odsyłaczami do diagramów UML); jeśli wykorzystano wzorce projektowe, to należy wykazać dwa z nich</w:t>
-      </w:r>
-    </w:p>
-    <w:p>
-      <w:pPr>
-        <w:rPr>
-          <w:lang w:val="pl-PL"/>
-        </w:rPr>
-      </w:pPr>
-      <w:r>
-        <w:rPr>
-          <w:lang w:val="pl-PL"/>
-        </w:rPr>
-        <w:t>uwaga – wzorce projektowe nie są omawiane na wykładach!</w:t>
-      </w:r>
-    </w:p>
-    <w:p>
-      <w:pPr>
-        <w:pStyle w:val="Nagwek2"/>
-        <w:rPr>
-          <w:lang w:val="pl-PL"/>
-        </w:rPr>
-      </w:pPr>
-      <w:bookmarkStart w:id="28" w:name="_Toc1976819"/>
-      <w:r>
-        <w:rPr>
-          <w:lang w:val="pl-PL"/>
-        </w:rPr>
-        <w:t>Projekt bazy danych</w:t>
-      </w:r>
-      <w:bookmarkEnd w:id="28"/>
-    </w:p>
-    <w:p>
-      <w:pPr>
-        <w:pStyle w:val="Nagwek3"/>
-        <w:rPr>
-          <w:lang w:val="pl-PL"/>
-        </w:rPr>
-      </w:pPr>
-      <w:r>
-        <w:rPr>
-          <w:lang w:val="pl-PL"/>
-        </w:rPr>
-        <w:t>Schemat</w:t>
-      </w:r>
-    </w:p>
-    <w:p>
-      <w:pPr>
-        <w:rPr>
-          <w:lang w:val="pl-PL"/>
-        </w:rPr>
-      </w:pPr>
-      <w:r>
-        <w:rPr>
-          <w:lang w:val="pl-PL"/>
-        </w:rPr>
-        <w:t>w trzeciej formie normalnej; jeśli w innej to umieć uzasadnić wybór</w:t>
-      </w:r>
-    </w:p>
-    <w:p>
-      <w:pPr>
-        <w:pStyle w:val="Nagwek3"/>
-        <w:rPr>
-          <w:lang w:val="pl-PL"/>
-        </w:rPr>
-      </w:pPr>
-      <w:r>
-        <w:rPr>
-          <w:lang w:val="pl-PL"/>
-        </w:rPr>
-        <w:t>Projekty szczegółowe tabel</w:t>
-      </w:r>
-    </w:p>
-    <w:p>
-      <w:pPr>
-        <w:rPr>
-          <w:lang w:val="pl-PL"/>
-        </w:rPr>
-      </w:pPr>
-      <w:r>
-        <w:rPr>
-          <w:lang w:val="pl-PL"/>
-        </w:rPr>
-        <w:t>w zależności, czy następujące elementy są widoczne na schemacie b.d.: nazwa tabeli, nazwy pól, typ danych, wartości NULL, klucz główny, klucz obcy –</w:t>
-      </w:r>
-    </w:p>
-    <w:p>
-      <w:pPr>
-        <w:rPr>
-          <w:lang w:val="pl-PL"/>
-        </w:rPr>
-      </w:pPr>
-      <w:r>
-        <w:rPr>
-          <w:lang w:val="pl-PL"/>
-        </w:rPr>
-        <w:t>- jeśli TAK: i nie ma potrzeby pokazania dodatkowych elementów b.d., to ten punkt może być pusty,</w:t>
-      </w:r>
-    </w:p>
-    <w:p>
-      <w:pPr>
-        <w:rPr>
-          <w:lang w:val="pl-PL"/>
-        </w:rPr>
-      </w:pPr>
-      <w:r>
-        <w:rPr>
-          <w:lang w:val="pl-PL"/>
-        </w:rPr>
-        <w:t>- jeśli NIE: to podać te elementy, których nie widać na schemacie.</w:t>
-      </w:r>
-    </w:p>
-    <w:p>
-      <w:pPr>
-        <w:rPr>
-          <w:lang w:val="pl-PL"/>
-        </w:rPr>
-      </w:pPr>
-      <w:r>
-        <w:rPr>
-          <w:lang w:val="pl-PL"/>
-        </w:rPr>
-        <w:t xml:space="preserve">dodatkowymi elementami mogą być np. triggery, procedury, funkcje, indeksy, użytkownicy, role. </w:t>
-      </w:r>
-    </w:p>
-    <w:p>
-      <w:pPr>
-        <w:pStyle w:val="Nagwek2"/>
-        <w:rPr>
-          <w:lang w:val="pl-PL"/>
-        </w:rPr>
-      </w:pPr>
-      <w:bookmarkStart w:id="29" w:name="_Toc1976820"/>
-      <w:r>
-        <w:rPr>
-          <w:lang w:val="pl-PL"/>
-        </w:rPr>
-        <w:t>Projekt interfejsu użytkownika</w:t>
-      </w:r>
-      <w:bookmarkEnd w:id="29"/>
-    </w:p>
-    <w:p>
-      <w:pPr>
-        <w:rPr>
-          <w:lang w:val="pl-PL"/>
-        </w:rPr>
-      </w:pPr>
-      <w:r>
-        <w:rPr>
-          <w:lang w:val="pl-PL"/>
-        </w:rPr>
-        <w:t>co najmniej dla głównej funkcjonalności programu – w razie wątpliwości, uzgodnić z prowadzącym zajęcia</w:t>
-      </w:r>
-    </w:p>
-    <w:p>
-      <w:pPr>
-        <w:pStyle w:val="Nagwek3"/>
-        <w:rPr>
-          <w:lang w:val="pl-PL"/>
-        </w:rPr>
-      </w:pPr>
-      <w:r>
-        <w:rPr>
-          <w:lang w:val="pl-PL"/>
-        </w:rPr>
-        <w:t>Lista głównych elementów interfejsu</w:t>
-      </w:r>
-    </w:p>
-    <w:p>
-      <w:pPr>
-        <w:rPr>
-          <w:lang w:val="pl-PL"/>
-        </w:rPr>
-      </w:pPr>
-      <w:r>
-        <w:rPr>
-          <w:lang w:val="pl-PL"/>
-        </w:rPr>
-        <w:t>okien, stron, aktywności (Android)</w:t>
-      </w:r>
-    </w:p>
-    <w:p>
-      <w:pPr>
-        <w:pStyle w:val="Nagwek3"/>
-        <w:rPr>
-          <w:lang w:val="pl-PL"/>
-        </w:rPr>
-      </w:pPr>
-      <w:r>
-        <w:rPr>
-          <w:lang w:val="pl-PL"/>
-        </w:rPr>
-        <w:lastRenderedPageBreak/>
         <w:t>Przejścia między głównymi elementami</w:t>
       </w:r>
     </w:p>
@@ -7851,6 +8063,7 @@
         <w:rPr>
           <w:lang w:val="pl-PL"/>
         </w:rPr>
+        <w:lastRenderedPageBreak/>
         <w:t>może to być przebieg krok po kroku obsługi jednej głównej funkcji systemu, kilku mniejszych, instrukcja instalacji lub innej pomocniczej czynności.</w:t>
       </w:r>
     </w:p>
@@ -8123,6 +8336,95 @@
     </w:lvl>
   </w:abstractNum>
   <w:abstractNum w:abstractNumId="2" w15:restartNumberingAfterBreak="0">
+    <w:nsid w:val="11CF547B"/>
+    <w:multiLevelType w:val="hybridMultilevel"/>
+    <w:tmpl w:val="90D2317E"/>
+    <w:lvl w:ilvl="0" w:tplc="0415000F">
+      <w:start w:val="1"/>
+      <w:numFmt w:val="decimal"/>
+      <w:lvlText w:val="%1."/>
+      <w:lvlJc w:val="left"/>
+      <w:pPr>
+        <w:ind w:left="720" w:hanging="360"/>
+      </w:pPr>
+      <w:rPr>
+        <w:rFonts w:hint="default"/>
+      </w:rPr>
+    </w:lvl>
+    <w:lvl w:ilvl="1" w:tplc="04150019" w:tentative="1">
+      <w:start w:val="1"/>
+      <w:numFmt w:val="lowerLetter"/>
+      <w:lvlText w:val="%2."/>
+      <w:lvlJc w:val="left"/>
+      <w:pPr>
+        <w:ind w:left="1440" w:hanging="360"/>
+      </w:pPr>
+    </w:lvl>
+    <w:lvl w:ilvl="2" w:tplc="0415001B" w:tentative="1">
+      <w:start w:val="1"/>
+      <w:numFmt w:val="lowerRoman"/>
+      <w:lvlText w:val="%3."/>
+      <w:lvlJc w:val="right"/>
+      <w:pPr>
+        <w:ind w:left="2160" w:hanging="180"/>
+      </w:pPr>
+    </w:lvl>
+    <w:lvl w:ilvl="3" w:tplc="0415000F" w:tentative="1">
+      <w:start w:val="1"/>
+      <w:numFmt w:val="decimal"/>
+      <w:lvlText w:val="%4."/>
+      <w:lvlJc w:val="left"/>
+      <w:pPr>
+        <w:ind w:left="2880" w:hanging="360"/>
+      </w:pPr>
+    </w:lvl>
+    <w:lvl w:ilvl="4" w:tplc="04150019" w:tentative="1">
+      <w:start w:val="1"/>
+      <w:numFmt w:val="lowerLetter"/>
+      <w:lvlText w:val="%5."/>
+      <w:lvlJc w:val="left"/>
+      <w:pPr>
+        <w:ind w:left="3600" w:hanging="360"/>
+      </w:pPr>
+    </w:lvl>
+    <w:lvl w:ilvl="5" w:tplc="0415001B" w:tentative="1">
+      <w:start w:val="1"/>
+      <w:numFmt w:val="lowerRoman"/>
+      <w:lvlText w:val="%6."/>
+      <w:lvlJc w:val="right"/>
+      <w:pPr>
+        <w:ind w:left="4320" w:hanging="180"/>
+      </w:pPr>
+    </w:lvl>
+    <w:lvl w:ilvl="6" w:tplc="0415000F" w:tentative="1">
+      <w:start w:val="1"/>
+      <w:numFmt w:val="decimal"/>
+      <w:lvlText w:val="%7."/>
+      <w:lvlJc w:val="left"/>
+      <w:pPr>
+        <w:ind w:left="5040" w:hanging="360"/>
+      </w:pPr>
+    </w:lvl>
+    <w:lvl w:ilvl="7" w:tplc="04150019" w:tentative="1">
+      <w:start w:val="1"/>
+      <w:numFmt w:val="lowerLetter"/>
+      <w:lvlText w:val="%8."/>
+      <w:lvlJc w:val="left"/>
+      <w:pPr>
+        <w:ind w:left="5760" w:hanging="360"/>
+      </w:pPr>
+    </w:lvl>
+    <w:lvl w:ilvl="8" w:tplc="0415001B" w:tentative="1">
+      <w:start w:val="1"/>
+      <w:numFmt w:val="lowerRoman"/>
+      <w:lvlText w:val="%9."/>
+      <w:lvlJc w:val="right"/>
+      <w:pPr>
+        <w:ind w:left="6480" w:hanging="180"/>
+      </w:pPr>
+    </w:lvl>
+  </w:abstractNum>
+  <w:abstractNum w:abstractNumId="3" w15:restartNumberingAfterBreak="0">
     <w:nsid w:val="21A44A67"/>
     <w:multiLevelType w:val="hybridMultilevel"/>
     <w:tmpl w:val="B284F52E"/>
@@ -8211,7 +8513,7 @@
       </w:pPr>
     </w:lvl>
   </w:abstractNum>
-  <w:abstractNum w:abstractNumId="3" w15:restartNumberingAfterBreak="0">
+  <w:abstractNum w:abstractNumId="4" w15:restartNumberingAfterBreak="0">
     <w:nsid w:val="2298513D"/>
     <w:multiLevelType w:val="multilevel"/>
     <w:tmpl w:val="CB645F06"/>
@@ -8299,7 +8601,7 @@
       </w:pPr>
     </w:lvl>
   </w:abstractNum>
-  <w:abstractNum w:abstractNumId="4" w15:restartNumberingAfterBreak="0">
+  <w:abstractNum w:abstractNumId="5" w15:restartNumberingAfterBreak="0">
     <w:nsid w:val="2A1071C1"/>
     <w:multiLevelType w:val="multilevel"/>
     <w:tmpl w:val="3AD4213A"/>
@@ -8385,7 +8687,7 @@
       </w:pPr>
     </w:lvl>
   </w:abstractNum>
-  <w:abstractNum w:abstractNumId="5" w15:restartNumberingAfterBreak="0">
+  <w:abstractNum w:abstractNumId="6" w15:restartNumberingAfterBreak="0">
     <w:nsid w:val="2A5E0A20"/>
     <w:multiLevelType w:val="multilevel"/>
     <w:tmpl w:val="219EFD44"/>
@@ -8477,7 +8779,7 @@
       </w:pPr>
     </w:lvl>
   </w:abstractNum>
-  <w:abstractNum w:abstractNumId="6" w15:restartNumberingAfterBreak="0">
+  <w:abstractNum w:abstractNumId="7" w15:restartNumberingAfterBreak="0">
     <w:nsid w:val="3DA529F9"/>
     <w:multiLevelType w:val="hybridMultilevel"/>
     <w:tmpl w:val="F89882BE"/>
@@ -8566,7 +8868,7 @@
       </w:pPr>
     </w:lvl>
   </w:abstractNum>
-  <w:abstractNum w:abstractNumId="7" w15:restartNumberingAfterBreak="0">
+  <w:abstractNum w:abstractNumId="8" w15:restartNumberingAfterBreak="0">
     <w:nsid w:val="403C7992"/>
     <w:multiLevelType w:val="hybridMultilevel"/>
     <w:tmpl w:val="441AEC1A"/>
@@ -8679,7 +8981,7 @@
       </w:rPr>
     </w:lvl>
   </w:abstractNum>
-  <w:abstractNum w:abstractNumId="8" w15:restartNumberingAfterBreak="0">
+  <w:abstractNum w:abstractNumId="9" w15:restartNumberingAfterBreak="0">
     <w:nsid w:val="4CA5170A"/>
     <w:multiLevelType w:val="hybridMultilevel"/>
     <w:tmpl w:val="289C4842"/>
@@ -8792,7 +9094,7 @@
       </w:rPr>
     </w:lvl>
   </w:abstractNum>
-  <w:abstractNum w:abstractNumId="9" w15:restartNumberingAfterBreak="0">
+  <w:abstractNum w:abstractNumId="10" w15:restartNumberingAfterBreak="0">
     <w:nsid w:val="5A5F2F4C"/>
     <w:multiLevelType w:val="multilevel"/>
     <w:tmpl w:val="8586EB7A"/>
@@ -8884,7 +9186,7 @@
       </w:pPr>
     </w:lvl>
   </w:abstractNum>
-  <w:abstractNum w:abstractNumId="10" w15:restartNumberingAfterBreak="0">
+  <w:abstractNum w:abstractNumId="11" w15:restartNumberingAfterBreak="0">
     <w:nsid w:val="770F4D26"/>
     <w:multiLevelType w:val="hybridMultilevel"/>
     <w:tmpl w:val="0054F98C"/>
@@ -8997,7 +9299,7 @@
       </w:rPr>
     </w:lvl>
   </w:abstractNum>
-  <w:abstractNum w:abstractNumId="11" w15:restartNumberingAfterBreak="0">
+  <w:abstractNum w:abstractNumId="12" w15:restartNumberingAfterBreak="0">
     <w:nsid w:val="7AEA33D2"/>
     <w:multiLevelType w:val="hybridMultilevel"/>
     <w:tmpl w:val="5FE2D218"/>
@@ -9110,7 +9412,7 @@
     </w:lvl>
   </w:abstractNum>
   <w:num w:numId="1" w16cid:durableId="530148003">
-    <w:abstractNumId w:val="3"/>
+    <w:abstractNumId w:val="4"/>
     <w:lvlOverride w:ilvl="0"/>
     <w:lvlOverride w:ilvl="1"/>
     <w:lvlOverride w:ilvl="2">
@@ -9136,10 +9438,10 @@
     </w:lvlOverride>
   </w:num>
   <w:num w:numId="2" w16cid:durableId="1021931915">
-    <w:abstractNumId w:val="10"/>
+    <w:abstractNumId w:val="11"/>
   </w:num>
   <w:num w:numId="3" w16cid:durableId="917908266">
-    <w:abstractNumId w:val="5"/>
+    <w:abstractNumId w:val="6"/>
     <w:lvlOverride w:ilvl="0"/>
     <w:lvlOverride w:ilvl="1">
       <w:startOverride w:val="1"/>
@@ -9165,7 +9467,7 @@
     </w:lvlOverride>
   </w:num>
   <w:num w:numId="4" w16cid:durableId="1366834811">
-    <w:abstractNumId w:val="9"/>
+    <w:abstractNumId w:val="10"/>
     <w:lvlOverride w:ilvl="0"/>
     <w:lvlOverride w:ilvl="1">
       <w:startOverride w:val="1"/>
@@ -9191,7 +9493,7 @@
     </w:lvlOverride>
   </w:num>
   <w:num w:numId="5" w16cid:durableId="952174976">
-    <w:abstractNumId w:val="4"/>
+    <w:abstractNumId w:val="5"/>
     <w:lvlOverride w:ilvl="0">
       <w:startOverride w:val="1"/>
     </w:lvlOverride>
@@ -9221,10 +9523,10 @@
     </w:lvlOverride>
   </w:num>
   <w:num w:numId="6" w16cid:durableId="802230730">
-    <w:abstractNumId w:val="11"/>
+    <w:abstractNumId w:val="12"/>
   </w:num>
   <w:num w:numId="7" w16cid:durableId="975721253">
-    <w:abstractNumId w:val="8"/>
+    <w:abstractNumId w:val="9"/>
   </w:num>
   <w:num w:numId="8" w16cid:durableId="216934836">
     <w:abstractNumId w:val="0"/>
@@ -9253,15 +9555,18 @@
     </w:lvlOverride>
   </w:num>
   <w:num w:numId="9" w16cid:durableId="1089693596">
-    <w:abstractNumId w:val="7"/>
+    <w:abstractNumId w:val="8"/>
   </w:num>
   <w:num w:numId="10" w16cid:durableId="102503474">
-    <w:abstractNumId w:val="6"/>
+    <w:abstractNumId w:val="7"/>
   </w:num>
   <w:num w:numId="11" w16cid:durableId="1076247959">
     <w:abstractNumId w:val="1"/>
   </w:num>
   <w:num w:numId="12" w16cid:durableId="2095514005">
+    <w:abstractNumId w:val="3"/>
+  </w:num>
+  <w:num w:numId="13" w16cid:durableId="1488546027">
     <w:abstractNumId w:val="2"/>
   </w:num>
 </w:numbering>
@@ -10935,20 +11240,20 @@
 </file>
 
 <file path=customXml/item2.xml><?xml version="1.0" encoding="utf-8"?>
-<p:properties xmlns:p="http://schemas.microsoft.com/office/2006/metadata/properties" xmlns:xsi="http://www.w3.org/2001/XMLSchema-instance" xmlns:pc="http://schemas.microsoft.com/office/infopath/2007/PartnerControls">
-  <documentManagement>
-    <_activity xmlns="06e0fab9-d3c7-4228-8951-a381beafabee" xsi:nil="true"/>
-  </documentManagement>
-</p:properties>
-</file>
-
-<file path=customXml/item3.xml><?xml version="1.0" encoding="utf-8"?>
 <?mso-contentType ?>
 <FormTemplates xmlns="http://schemas.microsoft.com/sharepoint/v3/contenttype/forms">
   <Display>DocumentLibraryForm</Display>
   <Edit>DocumentLibraryForm</Edit>
   <New>DocumentLibraryForm</New>
 </FormTemplates>
+</file>
+
+<file path=customXml/item3.xml><?xml version="1.0" encoding="utf-8"?>
+<p:properties xmlns:p="http://schemas.microsoft.com/office/2006/metadata/properties" xmlns:xsi="http://www.w3.org/2001/XMLSchema-instance" xmlns:pc="http://schemas.microsoft.com/office/infopath/2007/PartnerControls">
+  <documentManagement>
+    <_activity xmlns="06e0fab9-d3c7-4228-8951-a381beafabee" xsi:nil="true"/>
+  </documentManagement>
+</p:properties>
 </file>
 
 <file path=customXml/itemProps1.xml><?xml version="1.0" encoding="utf-8"?>
@@ -10971,6 +11276,14 @@
 </file>
 
 <file path=customXml/itemProps2.xml><?xml version="1.0" encoding="utf-8"?>
+<ds:datastoreItem xmlns:ds="http://schemas.openxmlformats.org/officeDocument/2006/customXml" ds:itemID="{942A2E48-C470-4727-9D2A-BC112CFC9018}">
+  <ds:schemaRefs>
+    <ds:schemaRef ds:uri="http://schemas.microsoft.com/sharepoint/v3/contenttype/forms"/>
+  </ds:schemaRefs>
+</ds:datastoreItem>
+</file>
+
+<file path=customXml/itemProps3.xml><?xml version="1.0" encoding="utf-8"?>
 <ds:datastoreItem xmlns:ds="http://schemas.openxmlformats.org/officeDocument/2006/customXml" ds:itemID="{83D171A5-00B4-4B79-B8B1-4AA5230AEAC7}">
   <ds:schemaRefs>
     <ds:schemaRef ds:uri="http://schemas.microsoft.com/office/2006/metadata/properties"/>
@@ -10978,12 +11291,4 @@
     <ds:schemaRef ds:uri="06e0fab9-d3c7-4228-8951-a381beafabee"/>
   </ds:schemaRefs>
 </ds:datastoreItem>
-</file>
-
-<file path=customXml/itemProps3.xml><?xml version="1.0" encoding="utf-8"?>
-<ds:datastoreItem xmlns:ds="http://schemas.openxmlformats.org/officeDocument/2006/customXml" ds:itemID="{942A2E48-C470-4727-9D2A-BC112CFC9018}">
-  <ds:schemaRefs>
-    <ds:schemaRef ds:uri="http://schemas.microsoft.com/sharepoint/v3/contenttype/forms"/>
-  </ds:schemaRefs>
-</ds:datastoreItem>
 </file>
</xml_diff>

<commit_message>
Client's use cases detailed
</commit_message>
<xml_diff>
--- a/Dokumentacja projektu zaliczeniowego - IO.docx
+++ b/Dokumentacja projektu zaliczeniowego - IO.docx
@@ -66,7 +66,23 @@
           <w:b/>
           <w:lang w:val="pl-PL"/>
         </w:rPr>
-        <w:t>Klub Sportów Walki „Lowkick”(?)</w:t>
+        <w:t>Klub Sportów Walki „</w:t>
+      </w:r>
+      <w:proofErr w:type="spellStart"/>
+      <w:r>
+        <w:rPr>
+          <w:b/>
+          <w:lang w:val="pl-PL"/>
+        </w:rPr>
+        <w:t>Lowkick</w:t>
+      </w:r>
+      <w:proofErr w:type="spellEnd"/>
+      <w:r>
+        <w:rPr>
+          <w:b/>
+          <w:lang w:val="pl-PL"/>
+        </w:rPr>
+        <w:t>”(?)</w:t>
       </w:r>
     </w:p>
     <w:p>
@@ -95,8 +111,33 @@
           <w:b/>
           <w:lang w:val="pl-PL"/>
         </w:rPr>
-        <w:t>Vladislav Zosimchuk, Kacper Wróbel, Jakub Gozdek</w:t>
-      </w:r>
+        <w:t xml:space="preserve">Vladislav </w:t>
+      </w:r>
+      <w:proofErr w:type="spellStart"/>
+      <w:r>
+        <w:rPr>
+          <w:b/>
+          <w:lang w:val="pl-PL"/>
+        </w:rPr>
+        <w:t>Zosimchuk</w:t>
+      </w:r>
+      <w:proofErr w:type="spellEnd"/>
+      <w:r>
+        <w:rPr>
+          <w:b/>
+          <w:lang w:val="pl-PL"/>
+        </w:rPr>
+        <w:t xml:space="preserve">, Kacper Wróbel, Jakub </w:t>
+      </w:r>
+      <w:proofErr w:type="spellStart"/>
+      <w:r>
+        <w:rPr>
+          <w:b/>
+          <w:lang w:val="pl-PL"/>
+        </w:rPr>
+        <w:t>Gozdek</w:t>
+      </w:r>
+      <w:proofErr w:type="spellEnd"/>
     </w:p>
     <w:p>
       <w:pPr>
@@ -342,6 +383,8 @@
           <w:rFonts w:ascii="Aptos" w:eastAsiaTheme="minorEastAsia" w:hAnsi="Aptos"/>
           <w:b w:val="0"/>
           <w:bCs w:val="0"/>
+          <w:i/>
+          <w:color w:val="5A5A5A" w:themeColor="text1" w:themeTint="A5"/>
           <w:kern w:val="0"/>
           <w:sz w:val="24"/>
           <w:szCs w:val="24"/>
@@ -3951,8 +3994,33 @@
             <w:rStyle w:val="Hipercze"/>
             <w:lang w:val="pl-PL"/>
           </w:rPr>
-          <w:t>https://github.com/Kapikek/In-ynieria-oprogramowania---praca-zespo-owa.git</w:t>
+          <w:t>https://github.com/Kapikek/In-ynieria-oprogramowania---praca-</w:t>
         </w:r>
+        <w:proofErr w:type="spellStart"/>
+        <w:r>
+          <w:rPr>
+            <w:rStyle w:val="Hipercze"/>
+            <w:lang w:val="pl-PL"/>
+          </w:rPr>
+          <w:t>zespo</w:t>
+        </w:r>
+        <w:proofErr w:type="spellEnd"/>
+        <w:r>
+          <w:rPr>
+            <w:rStyle w:val="Hipercze"/>
+            <w:lang w:val="pl-PL"/>
+          </w:rPr>
+          <w:t>-</w:t>
+        </w:r>
+        <w:proofErr w:type="spellStart"/>
+        <w:r>
+          <w:rPr>
+            <w:rStyle w:val="Hipercze"/>
+            <w:lang w:val="pl-PL"/>
+          </w:rPr>
+          <w:t>owa.git</w:t>
+        </w:r>
+        <w:proofErr w:type="spellEnd"/>
       </w:hyperlink>
     </w:p>
     <w:p>
@@ -4040,7 +4108,21 @@
         <w:rPr>
           <w:lang w:val="pl-PL"/>
         </w:rPr>
-        <w:t>Celem tej dokumentacji jest przedstawienie systemu projektowanego na rzecz KSW „Lowkick”. Zawiera ona:</w:t>
+        <w:t>Celem tej dokumentacji jest przedstawienie systemu projektowanego na rzecz KSW „</w:t>
+      </w:r>
+      <w:proofErr w:type="spellStart"/>
+      <w:r>
+        <w:rPr>
+          <w:lang w:val="pl-PL"/>
+        </w:rPr>
+        <w:t>Lowkick</w:t>
+      </w:r>
+      <w:proofErr w:type="spellEnd"/>
+      <w:r>
+        <w:rPr>
+          <w:lang w:val="pl-PL"/>
+        </w:rPr>
+        <w:t>”. Zawiera ona:</w:t>
       </w:r>
     </w:p>
     <w:p>
@@ -4143,7 +4225,21 @@
         <w:rPr>
           <w:lang w:val="pl-PL"/>
         </w:rPr>
-        <w:t>Dla programistów i projektantów systemu informatycznego dla organizacji KSW „Lowkick”</w:t>
+        <w:t>Dla programistów i projektantów systemu informatycznego dla organizacji KSW „</w:t>
+      </w:r>
+      <w:proofErr w:type="spellStart"/>
+      <w:r>
+        <w:rPr>
+          <w:lang w:val="pl-PL"/>
+        </w:rPr>
+        <w:t>Lowkick</w:t>
+      </w:r>
+      <w:proofErr w:type="spellEnd"/>
+      <w:r>
+        <w:rPr>
+          <w:lang w:val="pl-PL"/>
+        </w:rPr>
+        <w:t>”</w:t>
       </w:r>
     </w:p>
     <w:p>
@@ -4161,7 +4257,21 @@
         <w:rPr>
           <w:lang w:val="pl-PL"/>
         </w:rPr>
-        <w:t>Dla właściciela i kierownika KSW „Lowkick”</w:t>
+        <w:t>Dla właściciela i kierownika KSW „</w:t>
+      </w:r>
+      <w:proofErr w:type="spellStart"/>
+      <w:r>
+        <w:rPr>
+          <w:lang w:val="pl-PL"/>
+        </w:rPr>
+        <w:t>Lowkick</w:t>
+      </w:r>
+      <w:proofErr w:type="spellEnd"/>
+      <w:r>
+        <w:rPr>
+          <w:lang w:val="pl-PL"/>
+        </w:rPr>
+        <w:t>”</w:t>
       </w:r>
     </w:p>
     <w:p>
@@ -4207,7 +4317,21 @@
         <w:rPr>
           <w:lang w:val="pl-PL"/>
         </w:rPr>
-        <w:t>KSW „Lowkick” jest klubem sportowym z wieloletnią tradycją, zespołem doświadczonych trenerów i wieloma osiągnieciami sportowymi. W ramach swoich usług oferuje szereg sekcji do treningów grupowych oraz możliwość wykupienia zajęć indywidualnych. W chwili obecnej klub posiada jedną salę treningową, wyposażoną w najnowszy sprzęt służący poprawie kondycji fizycznej oraz specjalistyczne narzędzia treningowe z myślą o sportach walki.</w:t>
+        <w:t>KSW „</w:t>
+      </w:r>
+      <w:proofErr w:type="spellStart"/>
+      <w:r>
+        <w:rPr>
+          <w:lang w:val="pl-PL"/>
+        </w:rPr>
+        <w:t>Lowkick</w:t>
+      </w:r>
+      <w:proofErr w:type="spellEnd"/>
+      <w:r>
+        <w:rPr>
+          <w:lang w:val="pl-PL"/>
+        </w:rPr>
+        <w:t>” jest klubem sportowym z wieloletnią tradycją, zespołem doświadczonych trenerów i wieloma osiągnieciami sportowymi. W ramach swoich usług oferuje szereg sekcji do treningów grupowych oraz możliwość wykupienia zajęć indywidualnych. W chwili obecnej klub posiada jedną salę treningową, wyposażoną w najnowszy sprzęt służący poprawie kondycji fizycznej oraz specjalistyczne narzędzia treningowe z myślą o sportach walki.</w:t>
       </w:r>
     </w:p>
     <w:p>
@@ -6996,39 +7120,13 @@
           <w:i/>
           <w:lang w:val="pl-PL"/>
         </w:rPr>
-        <w:t>K0</w:t>
-      </w:r>
-      <w:r>
-        <w:rPr>
-          <w:i/>
-          <w:lang w:val="pl-PL"/>
-        </w:rPr>
-        <w:t>2</w:t>
-      </w:r>
-      <w:r>
-        <w:rPr>
-          <w:i/>
-          <w:lang w:val="pl-PL"/>
-        </w:rPr>
-        <w:t xml:space="preserve"> -  </w:t>
-      </w:r>
-      <w:r>
-        <w:rPr>
-          <w:lang w:val="pl-PL"/>
-        </w:rPr>
-        <w:t xml:space="preserve">Kierownik może </w:t>
-      </w:r>
-      <w:r>
-        <w:rPr>
-          <w:lang w:val="pl-PL"/>
-        </w:rPr>
-        <w:t>usunąć</w:t>
-      </w:r>
-      <w:r>
-        <w:rPr>
-          <w:lang w:val="pl-PL"/>
-        </w:rPr>
-        <w:t xml:space="preserve"> trenerów </w:t>
+        <w:t xml:space="preserve">K02 -  </w:t>
+      </w:r>
+      <w:r>
+        <w:rPr>
+          <w:lang w:val="pl-PL"/>
+        </w:rPr>
+        <w:t xml:space="preserve">Kierownik może usunąć trenerów </w:t>
       </w:r>
     </w:p>
     <w:p>
@@ -7100,13 +7198,7 @@
         <w:rPr>
           <w:lang w:val="pl-PL"/>
         </w:rPr>
-        <w:t xml:space="preserve">Warunki początkowe: </w:t>
-      </w:r>
-      <w:r>
-        <w:rPr>
-          <w:lang w:val="pl-PL"/>
-        </w:rPr>
-        <w:t>Trener kończy współpracę z organizacją</w:t>
+        <w:t>Warunki początkowe: Trener kończy współpracę z organizacją</w:t>
       </w:r>
     </w:p>
     <w:p>
@@ -7160,13 +7252,7 @@
         <w:rPr>
           <w:lang w:val="pl-PL"/>
         </w:rPr>
-        <w:t>Usunięcie</w:t>
-      </w:r>
-      <w:r>
-        <w:rPr>
-          <w:lang w:val="pl-PL"/>
-        </w:rPr>
-        <w:t xml:space="preserve"> karty informacyjnej o trenerze</w:t>
+        <w:t>Usunięcie karty informacyjnej o trenerze</w:t>
       </w:r>
     </w:p>
     <w:p>
@@ -7184,31 +7270,7 @@
         <w:rPr>
           <w:lang w:val="pl-PL"/>
         </w:rPr>
-        <w:t xml:space="preserve">Efekty: </w:t>
-      </w:r>
-      <w:r>
-        <w:rPr>
-          <w:lang w:val="pl-PL"/>
-        </w:rPr>
-        <w:t>Usunięcie</w:t>
-      </w:r>
-      <w:r>
-        <w:rPr>
-          <w:lang w:val="pl-PL"/>
-        </w:rPr>
-        <w:t xml:space="preserve"> trenera </w:t>
-      </w:r>
-      <w:r>
-        <w:rPr>
-          <w:lang w:val="pl-PL"/>
-        </w:rPr>
-        <w:t>z</w:t>
-      </w:r>
-      <w:r>
-        <w:rPr>
-          <w:lang w:val="pl-PL"/>
-        </w:rPr>
-        <w:t xml:space="preserve"> listy trenerów i grafiku</w:t>
+        <w:t>Efekty: Usunięcie trenera z listy trenerów i grafiku</w:t>
       </w:r>
     </w:p>
     <w:p>
@@ -7263,45 +7325,13 @@
           <w:i/>
           <w:lang w:val="pl-PL"/>
         </w:rPr>
-        <w:t>K0</w:t>
-      </w:r>
-      <w:r>
-        <w:rPr>
-          <w:i/>
-          <w:lang w:val="pl-PL"/>
-        </w:rPr>
-        <w:t>3</w:t>
-      </w:r>
-      <w:r>
-        <w:rPr>
-          <w:i/>
-          <w:lang w:val="pl-PL"/>
-        </w:rPr>
-        <w:t xml:space="preserve"> -  </w:t>
-      </w:r>
-      <w:r>
-        <w:rPr>
-          <w:lang w:val="pl-PL"/>
-        </w:rPr>
-        <w:t>K</w:t>
-      </w:r>
-      <w:r>
-        <w:rPr>
-          <w:lang w:val="pl-PL"/>
-        </w:rPr>
-        <w:t>ierownik może zablokować konkretnemu klientowi możliwość</w:t>
-      </w:r>
-      <w:r>
-        <w:rPr>
-          <w:lang w:val="pl-PL"/>
-        </w:rPr>
-        <w:t xml:space="preserve"> </w:t>
-      </w:r>
-      <w:r>
-        <w:rPr>
-          <w:lang w:val="pl-PL"/>
-        </w:rPr>
-        <w:t>zapisywania się na kursy</w:t>
+        <w:t xml:space="preserve">K03 -  </w:t>
+      </w:r>
+      <w:r>
+        <w:rPr>
+          <w:lang w:val="pl-PL"/>
+        </w:rPr>
+        <w:t>Kierownik może zablokować konkretnemu klientowi możliwość zapisywania się na kursy</w:t>
       </w:r>
     </w:p>
     <w:p>
@@ -7337,13 +7367,7 @@
         <w:rPr>
           <w:lang w:val="pl-PL"/>
         </w:rPr>
-        <w:t>Kierownik,</w:t>
-      </w:r>
-      <w:r>
-        <w:rPr>
-          <w:lang w:val="pl-PL"/>
-        </w:rPr>
-        <w:t xml:space="preserve"> klient</w:t>
+        <w:t>Kierownik, klient</w:t>
       </w:r>
     </w:p>
     <w:p>
@@ -7433,13 +7457,7 @@
         <w:rPr>
           <w:lang w:val="pl-PL"/>
         </w:rPr>
-        <w:t xml:space="preserve">Efekty: </w:t>
-      </w:r>
-      <w:r>
-        <w:rPr>
-          <w:lang w:val="pl-PL"/>
-        </w:rPr>
-        <w:t>Zablokowanie klienta</w:t>
+        <w:t>Efekty: Zablokowanie klienta</w:t>
       </w:r>
     </w:p>
     <w:p>
@@ -7475,19 +7493,7 @@
         <w:rPr>
           <w:lang w:val="pl-PL"/>
         </w:rPr>
-        <w:t xml:space="preserve">Istotność: </w:t>
-      </w:r>
-      <w:r>
-        <w:rPr>
-          <w:lang w:val="pl-PL"/>
-        </w:rPr>
-        <w:t>2</w:t>
-      </w:r>
-      <w:r>
-        <w:rPr>
-          <w:lang w:val="pl-PL"/>
-        </w:rPr>
-        <w:t>/5</w:t>
+        <w:t>Istotność: 2/5</w:t>
       </w:r>
     </w:p>
     <w:p>
@@ -7506,39 +7512,13 @@
           <w:i/>
           <w:lang w:val="pl-PL"/>
         </w:rPr>
-        <w:t>K0</w:t>
-      </w:r>
-      <w:r>
-        <w:rPr>
-          <w:i/>
-          <w:lang w:val="pl-PL"/>
-        </w:rPr>
-        <w:t>4</w:t>
-      </w:r>
-      <w:r>
-        <w:rPr>
-          <w:i/>
-          <w:lang w:val="pl-PL"/>
-        </w:rPr>
-        <w:t xml:space="preserve"> -  </w:t>
-      </w:r>
-      <w:r>
-        <w:rPr>
-          <w:lang w:val="pl-PL"/>
-        </w:rPr>
-        <w:t xml:space="preserve">Kierownik może </w:t>
-      </w:r>
-      <w:r>
-        <w:rPr>
-          <w:lang w:val="pl-PL"/>
-        </w:rPr>
-        <w:t>zmienić cenę treningów grupowych</w:t>
-      </w:r>
-      <w:r>
-        <w:rPr>
-          <w:lang w:val="pl-PL"/>
-        </w:rPr>
-        <w:t xml:space="preserve"> </w:t>
+        <w:t xml:space="preserve">K04 -  </w:t>
+      </w:r>
+      <w:r>
+        <w:rPr>
+          <w:lang w:val="pl-PL"/>
+        </w:rPr>
+        <w:t xml:space="preserve">Kierownik może zmienić cenę treningów grupowych </w:t>
       </w:r>
     </w:p>
     <w:p>
@@ -7556,13 +7536,7 @@
         <w:rPr>
           <w:lang w:val="pl-PL"/>
         </w:rPr>
-        <w:t>Możliwość zamieszczania ofert treningów</w:t>
-      </w:r>
-      <w:r>
-        <w:rPr>
-          <w:lang w:val="pl-PL"/>
-        </w:rPr>
-        <w:t xml:space="preserve"> </w:t>
+        <w:t xml:space="preserve">Możliwość zamieszczania ofert treningów </w:t>
       </w:r>
     </w:p>
     <w:p>
@@ -7761,33 +7735,13 @@
           <w:i/>
           <w:lang w:val="pl-PL"/>
         </w:rPr>
-        <w:t>K0</w:t>
-      </w:r>
-      <w:r>
-        <w:rPr>
-          <w:i/>
-          <w:lang w:val="pl-PL"/>
-        </w:rPr>
-        <w:t>5</w:t>
-      </w:r>
-      <w:r>
-        <w:rPr>
-          <w:i/>
-          <w:lang w:val="pl-PL"/>
-        </w:rPr>
-        <w:t xml:space="preserve"> -  </w:t>
-      </w:r>
-      <w:r>
-        <w:rPr>
-          <w:lang w:val="pl-PL"/>
-        </w:rPr>
-        <w:t xml:space="preserve">Kierownik może </w:t>
-      </w:r>
-      <w:r>
-        <w:rPr>
-          <w:lang w:val="pl-PL"/>
-        </w:rPr>
-        <w:t>zmienić godziny treningów grupowych</w:t>
+        <w:t xml:space="preserve">K05 -  </w:t>
+      </w:r>
+      <w:r>
+        <w:rPr>
+          <w:lang w:val="pl-PL"/>
+        </w:rPr>
+        <w:t>Kierownik może zmienić godziny treningów grupowych</w:t>
       </w:r>
     </w:p>
     <w:p>
@@ -7896,13 +7850,7 @@
         <w:rPr>
           <w:lang w:val="pl-PL"/>
         </w:rPr>
-        <w:t>Kierownik wprowadza now</w:t>
-      </w:r>
-      <w:r>
-        <w:rPr>
-          <w:lang w:val="pl-PL"/>
-        </w:rPr>
-        <w:t>e godziny</w:t>
+        <w:t>Kierownik wprowadza nowe godziny</w:t>
       </w:r>
     </w:p>
     <w:p>
@@ -7920,13 +7868,7 @@
         <w:rPr>
           <w:lang w:val="pl-PL"/>
         </w:rPr>
-        <w:t xml:space="preserve">Nowa cena jest wprowadzana do </w:t>
-      </w:r>
-      <w:r>
-        <w:rPr>
-          <w:lang w:val="pl-PL"/>
-        </w:rPr>
-        <w:t>harmonogramu</w:t>
+        <w:t>Nowa cena jest wprowadzana do harmonogramu</w:t>
       </w:r>
     </w:p>
     <w:p>
@@ -7944,13 +7886,7 @@
         <w:rPr>
           <w:lang w:val="pl-PL"/>
         </w:rPr>
-        <w:t xml:space="preserve">Efekty: </w:t>
-      </w:r>
-      <w:r>
-        <w:rPr>
-          <w:lang w:val="pl-PL"/>
-        </w:rPr>
-        <w:t>Nowe godziny figurują w harmonogramie</w:t>
+        <w:t>Efekty: Nowe godziny figurują w harmonogramie</w:t>
       </w:r>
     </w:p>
     <w:p>
@@ -7968,19 +7904,7 @@
         <w:rPr>
           <w:lang w:val="pl-PL"/>
         </w:rPr>
-        <w:t xml:space="preserve">Częstotliwość: </w:t>
-      </w:r>
-      <w:r>
-        <w:rPr>
-          <w:lang w:val="pl-PL"/>
-        </w:rPr>
-        <w:t>2</w:t>
-      </w:r>
-      <w:r>
-        <w:rPr>
-          <w:lang w:val="pl-PL"/>
-        </w:rPr>
-        <w:t>/5 (rzadko)</w:t>
+        <w:t>Częstotliwość: 2/5 (rzadko)</w:t>
       </w:r>
     </w:p>
     <w:p>
@@ -7998,19 +7922,7 @@
         <w:rPr>
           <w:lang w:val="pl-PL"/>
         </w:rPr>
-        <w:t xml:space="preserve">Istotność: </w:t>
-      </w:r>
-      <w:r>
-        <w:rPr>
-          <w:lang w:val="pl-PL"/>
-        </w:rPr>
-        <w:t>4</w:t>
-      </w:r>
-      <w:r>
-        <w:rPr>
-          <w:lang w:val="pl-PL"/>
-        </w:rPr>
-        <w:t>/5</w:t>
+        <w:t>Istotność: 4/5</w:t>
       </w:r>
     </w:p>
     <w:p>
@@ -8036,33 +7948,13 @@
           <w:i/>
           <w:lang w:val="pl-PL"/>
         </w:rPr>
-        <w:t>K0</w:t>
-      </w:r>
-      <w:r>
-        <w:rPr>
-          <w:i/>
-          <w:lang w:val="pl-PL"/>
-        </w:rPr>
-        <w:t>6</w:t>
-      </w:r>
-      <w:r>
-        <w:rPr>
-          <w:i/>
-          <w:lang w:val="pl-PL"/>
-        </w:rPr>
-        <w:t xml:space="preserve"> -  </w:t>
-      </w:r>
-      <w:r>
-        <w:rPr>
-          <w:lang w:val="pl-PL"/>
-        </w:rPr>
-        <w:t xml:space="preserve">Kierownik może </w:t>
-      </w:r>
-      <w:r>
-        <w:rPr>
-          <w:lang w:val="pl-PL"/>
-        </w:rPr>
-        <w:t>zamieszczać ogłoszenia dotyczące treningów grupowych, zawodów oraz nowości dotyczących organizacji.</w:t>
+        <w:t xml:space="preserve">K06 -  </w:t>
+      </w:r>
+      <w:r>
+        <w:rPr>
+          <w:lang w:val="pl-PL"/>
+        </w:rPr>
+        <w:t>Kierownik może zamieszczać ogłoszenia dotyczące treningów grupowych, zawodów oraz nowości dotyczących organizacji.</w:t>
       </w:r>
     </w:p>
     <w:p>
@@ -8206,13 +8098,7 @@
         <w:rPr>
           <w:lang w:val="pl-PL"/>
         </w:rPr>
-        <w:t>Efekty: Now</w:t>
-      </w:r>
-      <w:r>
-        <w:rPr>
-          <w:lang w:val="pl-PL"/>
-        </w:rPr>
-        <w:t>y post jest widoczny dla użytkowników</w:t>
+        <w:t>Efekty: Nowy post jest widoczny dla użytkowników</w:t>
       </w:r>
     </w:p>
     <w:p>
@@ -8230,19 +8116,7 @@
         <w:rPr>
           <w:lang w:val="pl-PL"/>
         </w:rPr>
-        <w:t xml:space="preserve">Częstotliwość: </w:t>
-      </w:r>
-      <w:r>
-        <w:rPr>
-          <w:lang w:val="pl-PL"/>
-        </w:rPr>
-        <w:t>4</w:t>
-      </w:r>
-      <w:r>
-        <w:rPr>
-          <w:lang w:val="pl-PL"/>
-        </w:rPr>
-        <w:t>/5</w:t>
+        <w:t>Częstotliwość: 4/5</w:t>
       </w:r>
     </w:p>
     <w:p>
@@ -8260,19 +8134,7 @@
         <w:rPr>
           <w:lang w:val="pl-PL"/>
         </w:rPr>
-        <w:t xml:space="preserve">Istotność: </w:t>
-      </w:r>
-      <w:r>
-        <w:rPr>
-          <w:lang w:val="pl-PL"/>
-        </w:rPr>
-        <w:t>3</w:t>
-      </w:r>
-      <w:r>
-        <w:rPr>
-          <w:lang w:val="pl-PL"/>
-        </w:rPr>
-        <w:t>/5</w:t>
+        <w:t>Istotność: 3/5</w:t>
       </w:r>
     </w:p>
     <w:p>
@@ -9339,19 +9201,95 @@
     </w:p>
     <w:p>
       <w:pPr>
-        <w:pStyle w:val="Akapitzlist"/>
-        <w:jc w:val="left"/>
+        <w:numPr>
+          <w:ilvl w:val="0"/>
+          <w:numId w:val="43"/>
+        </w:numPr>
+        <w:rPr>
+          <w:lang w:val="pl-PL"/>
+        </w:rPr>
+      </w:pPr>
+      <w:r>
         <w:rPr>
           <w:i/>
           <w:iCs/>
           <w:lang w:val="pl-PL"/>
         </w:rPr>
-      </w:pPr>
-      <w:r>
-        <w:rPr>
-          <w:lang w:val="pl-PL"/>
-        </w:rPr>
-        <w:br/>
+        <w:t>C01</w:t>
+      </w:r>
+      <w:r>
+        <w:rPr>
+          <w:lang w:val="pl-PL"/>
+        </w:rPr>
+        <w:t xml:space="preserve"> – Klient</w:t>
+      </w:r>
+      <w:r>
+        <w:rPr>
+          <w:i/>
+          <w:iCs/>
+          <w:lang w:val="pl-PL"/>
+        </w:rPr>
+        <w:t xml:space="preserve"> </w:t>
+      </w:r>
+      <w:r>
+        <w:rPr>
+          <w:lang w:val="pl-PL"/>
+        </w:rPr>
+        <w:t>może wyświetlić informacje dotyczące dostępnych treningów i trenerów</w:t>
+      </w:r>
+    </w:p>
+    <w:p>
+      <w:pPr>
+        <w:numPr>
+          <w:ilvl w:val="1"/>
+          <w:numId w:val="42"/>
+        </w:numPr>
+      </w:pPr>
+      <w:r>
+        <w:rPr>
+          <w:lang w:val="pl-PL"/>
+        </w:rPr>
+        <w:t>(3)</w:t>
+      </w:r>
+      <w:r>
+        <w:rPr>
+          <w:lang w:val="pl-PL"/>
+        </w:rPr>
+        <w:t xml:space="preserve"> </w:t>
+      </w:r>
+      <w:r>
+        <w:rPr>
+          <w:lang w:val="pl-PL"/>
+        </w:rPr>
+        <w:t>Ułatwienie komunikacji</w:t>
+      </w:r>
+    </w:p>
+    <w:p>
+      <w:pPr>
+        <w:numPr>
+          <w:ilvl w:val="1"/>
+          <w:numId w:val="42"/>
+        </w:numPr>
+      </w:pPr>
+      <w:r>
+        <w:rPr>
+          <w:lang w:val="pl-PL"/>
+        </w:rPr>
+        <w:t>Klient</w:t>
+      </w:r>
+    </w:p>
+    <w:p>
+      <w:pPr>
+        <w:ind w:left="360"/>
+        <w:rPr>
+          <w:lang w:val="pl-PL"/>
+        </w:rPr>
+      </w:pPr>
+      <w:r>
+        <w:rPr>
+          <w:lang w:val="pl-PL"/>
+        </w:rPr>
+        <w:t>Scenariusz główny:</w:t>
       </w:r>
     </w:p>
     <w:p>
@@ -9359,36 +9297,1262 @@
         <w:pStyle w:val="Akapitzlist"/>
         <w:numPr>
           <w:ilvl w:val="0"/>
-          <w:numId w:val="14"/>
-        </w:numPr>
+          <w:numId w:val="44"/>
+        </w:numPr>
+        <w:rPr>
+          <w:lang w:val="pl-PL"/>
+        </w:rPr>
+      </w:pPr>
+      <w:r>
+        <w:rPr>
+          <w:lang w:val="pl-PL"/>
+        </w:rPr>
+        <w:t xml:space="preserve">Warunki początkowe: </w:t>
+      </w:r>
+      <w:r>
+        <w:rPr>
+          <w:lang w:val="pl-PL"/>
+        </w:rPr>
+        <w:t>N/A</w:t>
+      </w:r>
+    </w:p>
+    <w:p>
+      <w:pPr>
+        <w:pStyle w:val="Akapitzlist"/>
+        <w:numPr>
+          <w:ilvl w:val="0"/>
+          <w:numId w:val="44"/>
+        </w:numPr>
+      </w:pPr>
+      <w:r>
+        <w:rPr>
+          <w:lang w:val="pl-PL"/>
+        </w:rPr>
+        <w:t>Przebieg:</w:t>
+      </w:r>
+      <w:r>
+        <w:rPr>
+          <w:lang w:val="pl-PL"/>
+        </w:rPr>
+        <w:t xml:space="preserve"> </w:t>
+      </w:r>
+    </w:p>
+    <w:p>
+      <w:pPr>
+        <w:pStyle w:val="Akapitzlist"/>
+        <w:numPr>
+          <w:ilvl w:val="0"/>
+          <w:numId w:val="45"/>
+        </w:numPr>
+      </w:pPr>
+      <w:r>
+        <w:rPr>
+          <w:lang w:val="pl-PL"/>
+        </w:rPr>
+        <w:t>Klient wysyła zapytanie o harmonogram treningów grupowych i informacje o dostępności treningów indywidualnych</w:t>
+      </w:r>
+    </w:p>
+    <w:p>
+      <w:pPr>
+        <w:pStyle w:val="Akapitzlist"/>
+        <w:numPr>
+          <w:ilvl w:val="0"/>
+          <w:numId w:val="45"/>
+        </w:numPr>
+      </w:pPr>
+      <w:r>
+        <w:t xml:space="preserve">System </w:t>
+      </w:r>
+      <w:proofErr w:type="spellStart"/>
+      <w:r>
+        <w:t>przekazuje</w:t>
+      </w:r>
+      <w:proofErr w:type="spellEnd"/>
+      <w:r>
+        <w:t xml:space="preserve"> </w:t>
+      </w:r>
+      <w:proofErr w:type="spellStart"/>
+      <w:r>
+        <w:t>informacje</w:t>
+      </w:r>
+      <w:proofErr w:type="spellEnd"/>
+      <w:r>
+        <w:t xml:space="preserve"> z </w:t>
+      </w:r>
+      <w:proofErr w:type="spellStart"/>
+      <w:r>
+        <w:t>tab</w:t>
+      </w:r>
+      <w:r>
+        <w:t>eli</w:t>
+      </w:r>
+      <w:proofErr w:type="spellEnd"/>
+      <w:r>
+        <w:t xml:space="preserve"> </w:t>
+      </w:r>
+      <w:proofErr w:type="spellStart"/>
+      <w:r>
+        <w:t>harmonogramu</w:t>
+      </w:r>
+      <w:proofErr w:type="spellEnd"/>
+      <w:r>
+        <w:t xml:space="preserve"> </w:t>
+      </w:r>
+      <w:proofErr w:type="spellStart"/>
+      <w:r>
+        <w:t>i</w:t>
+      </w:r>
+      <w:proofErr w:type="spellEnd"/>
+      <w:r>
+        <w:t xml:space="preserve"> </w:t>
+      </w:r>
+      <w:proofErr w:type="spellStart"/>
+      <w:r>
+        <w:t>dostępności</w:t>
+      </w:r>
+      <w:proofErr w:type="spellEnd"/>
+      <w:r>
+        <w:t xml:space="preserve"> </w:t>
+      </w:r>
+      <w:proofErr w:type="spellStart"/>
+      <w:r>
+        <w:t>trenerów</w:t>
+      </w:r>
+      <w:proofErr w:type="spellEnd"/>
+    </w:p>
+    <w:p>
+      <w:pPr>
+        <w:pStyle w:val="Akapitzlist"/>
+        <w:numPr>
+          <w:ilvl w:val="0"/>
+          <w:numId w:val="45"/>
+        </w:numPr>
+      </w:pPr>
+      <w:proofErr w:type="spellStart"/>
+      <w:r>
+        <w:t>Informacje</w:t>
+      </w:r>
+      <w:proofErr w:type="spellEnd"/>
+      <w:r>
+        <w:t xml:space="preserve"> </w:t>
+      </w:r>
+      <w:proofErr w:type="spellStart"/>
+      <w:r>
+        <w:t>zostają</w:t>
+      </w:r>
+      <w:proofErr w:type="spellEnd"/>
+      <w:r>
+        <w:t xml:space="preserve"> </w:t>
+      </w:r>
+      <w:proofErr w:type="spellStart"/>
+      <w:r>
+        <w:t>wyświetlone</w:t>
+      </w:r>
+      <w:proofErr w:type="spellEnd"/>
+      <w:r>
+        <w:t xml:space="preserve"> </w:t>
+      </w:r>
+      <w:proofErr w:type="spellStart"/>
+      <w:r>
+        <w:t>na</w:t>
+      </w:r>
+      <w:proofErr w:type="spellEnd"/>
+      <w:r>
+        <w:t xml:space="preserve"> </w:t>
+      </w:r>
+      <w:proofErr w:type="spellStart"/>
+      <w:r>
+        <w:t>stronie</w:t>
+      </w:r>
+      <w:proofErr w:type="spellEnd"/>
+    </w:p>
+    <w:p>
+      <w:pPr>
+        <w:pStyle w:val="Akapitzlist"/>
+        <w:numPr>
+          <w:ilvl w:val="0"/>
+          <w:numId w:val="44"/>
+        </w:numPr>
+      </w:pPr>
+      <w:r>
+        <w:rPr>
+          <w:lang w:val="pl-PL"/>
+        </w:rPr>
+        <w:t>Efekty: Wyświetlenie informacji dotyczących dostępnych treningów i trenerów</w:t>
+      </w:r>
+    </w:p>
+    <w:p>
+      <w:pPr>
+        <w:pStyle w:val="Akapitzlist"/>
+        <w:numPr>
+          <w:ilvl w:val="0"/>
+          <w:numId w:val="44"/>
+        </w:numPr>
+      </w:pPr>
+      <w:r>
+        <w:rPr>
+          <w:lang w:val="pl-PL"/>
+        </w:rPr>
+        <w:t>Wymagania niefunkcjonalne: 3.1, 3.3, 3.4</w:t>
+      </w:r>
+    </w:p>
+    <w:p>
+      <w:pPr>
+        <w:pStyle w:val="Akapitzlist"/>
+        <w:numPr>
+          <w:ilvl w:val="0"/>
+          <w:numId w:val="44"/>
+        </w:numPr>
+      </w:pPr>
+      <w:r>
+        <w:rPr>
+          <w:lang w:val="pl-PL"/>
+        </w:rPr>
+        <w:t>Częstotliwość: 3/5</w:t>
+      </w:r>
+    </w:p>
+    <w:p>
+      <w:pPr>
+        <w:pStyle w:val="Akapitzlist"/>
+        <w:numPr>
+          <w:ilvl w:val="0"/>
+          <w:numId w:val="44"/>
+        </w:numPr>
+      </w:pPr>
+      <w:r>
+        <w:rPr>
+          <w:lang w:val="pl-PL"/>
+        </w:rPr>
+        <w:lastRenderedPageBreak/>
+        <w:t>Istotność 3/5</w:t>
+      </w:r>
+    </w:p>
+    <w:p>
+      <w:pPr>
+        <w:rPr>
+          <w:i/>
+          <w:lang w:val="pl-PL"/>
+        </w:rPr>
+      </w:pPr>
+    </w:p>
+    <w:p>
+      <w:pPr>
+        <w:numPr>
+          <w:ilvl w:val="0"/>
+          <w:numId w:val="43"/>
+        </w:numPr>
+        <w:rPr>
+          <w:lang w:val="pl-PL"/>
+        </w:rPr>
+      </w:pPr>
+      <w:r>
+        <w:rPr>
+          <w:i/>
+          <w:iCs/>
+          <w:lang w:val="pl-PL"/>
+        </w:rPr>
+        <w:t>C0</w:t>
+      </w:r>
+      <w:r>
+        <w:rPr>
+          <w:i/>
+          <w:iCs/>
+          <w:lang w:val="pl-PL"/>
+        </w:rPr>
+        <w:t>2</w:t>
+      </w:r>
+      <w:r>
+        <w:rPr>
+          <w:lang w:val="pl-PL"/>
+        </w:rPr>
+        <w:t xml:space="preserve"> – Klient</w:t>
+      </w:r>
+      <w:r>
+        <w:rPr>
+          <w:i/>
+          <w:iCs/>
+          <w:lang w:val="pl-PL"/>
+        </w:rPr>
+        <w:t xml:space="preserve"> </w:t>
+      </w:r>
+      <w:r>
+        <w:rPr>
+          <w:lang w:val="pl-PL"/>
+        </w:rPr>
+        <w:t>może zgłosić chęć dołączenia do grupy treningowej</w:t>
+      </w:r>
+    </w:p>
+    <w:p>
+      <w:pPr>
+        <w:numPr>
+          <w:ilvl w:val="1"/>
+          <w:numId w:val="42"/>
+        </w:numPr>
+      </w:pPr>
+      <w:r>
+        <w:rPr>
+          <w:lang w:val="pl-PL"/>
+        </w:rPr>
+        <w:t>(4)</w:t>
+      </w:r>
+      <w:r>
+        <w:rPr>
+          <w:lang w:val="pl-PL"/>
+        </w:rPr>
+        <w:t xml:space="preserve"> </w:t>
+      </w:r>
+      <w:r>
+        <w:rPr>
+          <w:lang w:val="pl-PL"/>
+        </w:rPr>
+        <w:t>Obsługa zapisów na treningi</w:t>
+      </w:r>
+    </w:p>
+    <w:p>
+      <w:pPr>
+        <w:numPr>
+          <w:ilvl w:val="1"/>
+          <w:numId w:val="42"/>
+        </w:numPr>
+      </w:pPr>
+      <w:r>
+        <w:rPr>
+          <w:lang w:val="pl-PL"/>
+        </w:rPr>
+        <w:t>Klient</w:t>
+      </w:r>
+    </w:p>
+    <w:p>
+      <w:pPr>
+        <w:ind w:left="360"/>
+        <w:rPr>
+          <w:lang w:val="pl-PL"/>
+        </w:rPr>
+      </w:pPr>
+      <w:r>
+        <w:rPr>
+          <w:lang w:val="pl-PL"/>
+        </w:rPr>
+        <w:t>Scenariusz główny:</w:t>
+      </w:r>
+    </w:p>
+    <w:p>
+      <w:pPr>
+        <w:pStyle w:val="Akapitzlist"/>
+        <w:numPr>
+          <w:ilvl w:val="0"/>
+          <w:numId w:val="44"/>
+        </w:numPr>
+        <w:rPr>
+          <w:lang w:val="pl-PL"/>
+        </w:rPr>
+      </w:pPr>
+      <w:r>
+        <w:rPr>
+          <w:lang w:val="pl-PL"/>
+        </w:rPr>
+        <w:t xml:space="preserve">Warunki początkowe: </w:t>
+      </w:r>
+      <w:r>
+        <w:rPr>
+          <w:lang w:val="pl-PL"/>
+        </w:rPr>
+        <w:t xml:space="preserve">Klient nie należy do grupy treningowej </w:t>
+      </w:r>
+    </w:p>
+    <w:p>
+      <w:pPr>
+        <w:pStyle w:val="Akapitzlist"/>
+        <w:numPr>
+          <w:ilvl w:val="0"/>
+          <w:numId w:val="44"/>
+        </w:numPr>
+      </w:pPr>
+      <w:r>
+        <w:rPr>
+          <w:lang w:val="pl-PL"/>
+        </w:rPr>
+        <w:t>Przebieg:</w:t>
+      </w:r>
+      <w:r>
+        <w:rPr>
+          <w:lang w:val="pl-PL"/>
+        </w:rPr>
+        <w:t xml:space="preserve"> </w:t>
+      </w:r>
+    </w:p>
+    <w:p>
+      <w:pPr>
+        <w:pStyle w:val="Akapitzlist"/>
+        <w:numPr>
+          <w:ilvl w:val="0"/>
+          <w:numId w:val="45"/>
+        </w:numPr>
+      </w:pPr>
+      <w:r>
+        <w:rPr>
+          <w:lang w:val="pl-PL"/>
+        </w:rPr>
+        <w:t>Klient wysyła zgłoszenie chęci dołączenia do grupy treningowej</w:t>
+      </w:r>
+    </w:p>
+    <w:p>
+      <w:pPr>
+        <w:pStyle w:val="Akapitzlist"/>
+        <w:numPr>
+          <w:ilvl w:val="0"/>
+          <w:numId w:val="45"/>
+        </w:numPr>
+      </w:pPr>
+      <w:r>
+        <w:rPr>
+          <w:lang w:val="pl-PL"/>
+        </w:rPr>
+        <w:t>Zgłoszenie jest przekazane trenerowi i czeka na zaakceptowanie</w:t>
+      </w:r>
+    </w:p>
+    <w:p>
+      <w:pPr>
+        <w:pStyle w:val="Akapitzlist"/>
+        <w:numPr>
+          <w:ilvl w:val="0"/>
+          <w:numId w:val="44"/>
+        </w:numPr>
+      </w:pPr>
+      <w:r>
+        <w:rPr>
+          <w:lang w:val="pl-PL"/>
+        </w:rPr>
+        <w:t>Efekty: Wysłanie wniosku o dodanie do grupy</w:t>
+      </w:r>
+      <w:r>
+        <w:rPr>
+          <w:lang w:val="pl-PL"/>
+        </w:rPr>
+        <w:t xml:space="preserve"> </w:t>
+      </w:r>
+    </w:p>
+    <w:p>
+      <w:pPr>
+        <w:pStyle w:val="Akapitzlist"/>
+        <w:numPr>
+          <w:ilvl w:val="0"/>
+          <w:numId w:val="44"/>
+        </w:numPr>
+      </w:pPr>
+      <w:r>
+        <w:rPr>
+          <w:lang w:val="pl-PL"/>
+        </w:rPr>
+        <w:t>Wymagania niefunkcjonalne: 1.1, 2.3</w:t>
+      </w:r>
+    </w:p>
+    <w:p>
+      <w:pPr>
+        <w:pStyle w:val="Akapitzlist"/>
+        <w:numPr>
+          <w:ilvl w:val="0"/>
+          <w:numId w:val="44"/>
+        </w:numPr>
+      </w:pPr>
+      <w:r>
+        <w:rPr>
+          <w:lang w:val="pl-PL"/>
+        </w:rPr>
+        <w:t>Częstotliwość: 2/5</w:t>
+      </w:r>
+    </w:p>
+    <w:p>
+      <w:pPr>
+        <w:pStyle w:val="Akapitzlist"/>
+        <w:numPr>
+          <w:ilvl w:val="0"/>
+          <w:numId w:val="44"/>
+        </w:numPr>
+      </w:pPr>
+      <w:r>
+        <w:rPr>
+          <w:lang w:val="pl-PL"/>
+        </w:rPr>
+        <w:t>Istotność 4/5</w:t>
+      </w:r>
+    </w:p>
+    <w:p/>
+    <w:p>
+      <w:pPr>
+        <w:numPr>
+          <w:ilvl w:val="0"/>
+          <w:numId w:val="43"/>
+        </w:numPr>
+        <w:rPr>
+          <w:lang w:val="pl-PL"/>
+        </w:rPr>
+      </w:pPr>
+      <w:r>
+        <w:rPr>
+          <w:i/>
+          <w:iCs/>
+          <w:lang w:val="pl-PL"/>
+        </w:rPr>
+        <w:t>C0</w:t>
+      </w:r>
+      <w:r>
+        <w:rPr>
+          <w:i/>
+          <w:iCs/>
+          <w:lang w:val="pl-PL"/>
+        </w:rPr>
+        <w:t>3</w:t>
+      </w:r>
+      <w:r>
+        <w:rPr>
+          <w:lang w:val="pl-PL"/>
+        </w:rPr>
+        <w:t xml:space="preserve"> – Klient</w:t>
+      </w:r>
+      <w:r>
+        <w:rPr>
+          <w:i/>
+          <w:iCs/>
+          <w:lang w:val="pl-PL"/>
+        </w:rPr>
+        <w:t xml:space="preserve"> </w:t>
+      </w:r>
+      <w:r>
+        <w:rPr>
+          <w:lang w:val="pl-PL"/>
+        </w:rPr>
+        <w:t>może zgłosić chęć odejścia od grupy treningowej</w:t>
+      </w:r>
+    </w:p>
+    <w:p>
+      <w:pPr>
+        <w:numPr>
+          <w:ilvl w:val="1"/>
+          <w:numId w:val="42"/>
+        </w:numPr>
+      </w:pPr>
+      <w:r>
+        <w:rPr>
+          <w:lang w:val="pl-PL"/>
+        </w:rPr>
+        <w:t>(4)</w:t>
+      </w:r>
+      <w:r>
+        <w:rPr>
+          <w:lang w:val="pl-PL"/>
+        </w:rPr>
+        <w:t xml:space="preserve"> </w:t>
+      </w:r>
+      <w:r>
+        <w:rPr>
+          <w:lang w:val="pl-PL"/>
+        </w:rPr>
+        <w:t>Obsługa zapisów na treningi</w:t>
+      </w:r>
+    </w:p>
+    <w:p>
+      <w:pPr>
+        <w:numPr>
+          <w:ilvl w:val="1"/>
+          <w:numId w:val="42"/>
+        </w:numPr>
+      </w:pPr>
+      <w:r>
+        <w:rPr>
+          <w:lang w:val="pl-PL"/>
+        </w:rPr>
+        <w:t>Klient</w:t>
+      </w:r>
+    </w:p>
+    <w:p>
+      <w:pPr>
+        <w:ind w:left="360"/>
+        <w:rPr>
+          <w:lang w:val="pl-PL"/>
+        </w:rPr>
+      </w:pPr>
+      <w:r>
+        <w:rPr>
+          <w:lang w:val="pl-PL"/>
+        </w:rPr>
+        <w:t>Scenariusz główny:</w:t>
+      </w:r>
+    </w:p>
+    <w:p>
+      <w:pPr>
+        <w:pStyle w:val="Akapitzlist"/>
+        <w:numPr>
+          <w:ilvl w:val="0"/>
+          <w:numId w:val="44"/>
+        </w:numPr>
+        <w:rPr>
+          <w:lang w:val="pl-PL"/>
+        </w:rPr>
+      </w:pPr>
+      <w:r>
+        <w:rPr>
+          <w:lang w:val="pl-PL"/>
+        </w:rPr>
+        <w:t xml:space="preserve">Warunki początkowe: </w:t>
+      </w:r>
+      <w:r>
+        <w:rPr>
+          <w:lang w:val="pl-PL"/>
+        </w:rPr>
+        <w:t xml:space="preserve">Klient należy do grupy treningowej </w:t>
+      </w:r>
+    </w:p>
+    <w:p>
+      <w:pPr>
+        <w:pStyle w:val="Akapitzlist"/>
+        <w:numPr>
+          <w:ilvl w:val="0"/>
+          <w:numId w:val="44"/>
+        </w:numPr>
+      </w:pPr>
+      <w:r>
+        <w:rPr>
+          <w:lang w:val="pl-PL"/>
+        </w:rPr>
+        <w:t>Przebieg:</w:t>
+      </w:r>
+      <w:r>
+        <w:rPr>
+          <w:lang w:val="pl-PL"/>
+        </w:rPr>
+        <w:t xml:space="preserve"> </w:t>
+      </w:r>
+    </w:p>
+    <w:p>
+      <w:pPr>
+        <w:pStyle w:val="Akapitzlist"/>
+        <w:numPr>
+          <w:ilvl w:val="0"/>
+          <w:numId w:val="45"/>
+        </w:numPr>
+      </w:pPr>
+      <w:r>
+        <w:rPr>
+          <w:lang w:val="pl-PL"/>
+        </w:rPr>
+        <w:t>Klient wysyła zgłoszenie chęci odejścia od grupy treningowej</w:t>
+      </w:r>
+    </w:p>
+    <w:p>
+      <w:pPr>
+        <w:pStyle w:val="Akapitzlist"/>
+        <w:numPr>
+          <w:ilvl w:val="0"/>
+          <w:numId w:val="45"/>
+        </w:numPr>
+      </w:pPr>
+      <w:r>
+        <w:rPr>
+          <w:lang w:val="pl-PL"/>
+        </w:rPr>
+        <w:t>Zgłoszenie jest przekazane trenerowi i czeka na zaakceptowanie</w:t>
+      </w:r>
+    </w:p>
+    <w:p>
+      <w:pPr>
+        <w:pStyle w:val="Akapitzlist"/>
+        <w:numPr>
+          <w:ilvl w:val="0"/>
+          <w:numId w:val="44"/>
+        </w:numPr>
+      </w:pPr>
+      <w:r>
+        <w:rPr>
+          <w:lang w:val="pl-PL"/>
+        </w:rPr>
+        <w:t xml:space="preserve">Efekty: Wysłanie wniosku o </w:t>
+      </w:r>
+      <w:r>
+        <w:rPr>
+          <w:lang w:val="pl-PL"/>
+        </w:rPr>
+        <w:t xml:space="preserve">usunięcie z </w:t>
+      </w:r>
+      <w:r>
+        <w:rPr>
+          <w:lang w:val="pl-PL"/>
+        </w:rPr>
+        <w:t>grupy</w:t>
+      </w:r>
+    </w:p>
+    <w:p>
+      <w:pPr>
+        <w:pStyle w:val="Akapitzlist"/>
+        <w:numPr>
+          <w:ilvl w:val="0"/>
+          <w:numId w:val="44"/>
+        </w:numPr>
+      </w:pPr>
+      <w:r>
+        <w:rPr>
+          <w:lang w:val="pl-PL"/>
+        </w:rPr>
+        <w:t>Wymagania niefunkcjonalne: 1.1, 2.3</w:t>
+      </w:r>
+    </w:p>
+    <w:p>
+      <w:pPr>
+        <w:pStyle w:val="Akapitzlist"/>
+        <w:numPr>
+          <w:ilvl w:val="0"/>
+          <w:numId w:val="44"/>
+        </w:numPr>
+      </w:pPr>
+      <w:r>
+        <w:rPr>
+          <w:lang w:val="pl-PL"/>
+        </w:rPr>
+        <w:t>Częstotliwość: 1/5</w:t>
+      </w:r>
+    </w:p>
+    <w:p>
+      <w:pPr>
+        <w:pStyle w:val="Akapitzlist"/>
+        <w:numPr>
+          <w:ilvl w:val="0"/>
+          <w:numId w:val="44"/>
+        </w:numPr>
+      </w:pPr>
+      <w:r>
+        <w:rPr>
+          <w:lang w:val="pl-PL"/>
+        </w:rPr>
+        <w:t>Istotność 4/5</w:t>
+      </w:r>
+    </w:p>
+    <w:p/>
+    <w:p>
+      <w:pPr>
+        <w:rPr>
+          <w:i/>
+          <w:lang w:val="pl-PL"/>
+        </w:rPr>
+      </w:pPr>
+    </w:p>
+    <w:p>
+      <w:pPr>
+        <w:pStyle w:val="Akapitzlist"/>
+        <w:numPr>
+          <w:ilvl w:val="0"/>
+          <w:numId w:val="46"/>
+        </w:numPr>
+        <w:rPr>
+          <w:lang w:val="pl-PL"/>
+        </w:rPr>
+      </w:pPr>
+      <w:r>
+        <w:rPr>
+          <w:i/>
+          <w:iCs/>
+          <w:lang w:val="pl-PL"/>
+        </w:rPr>
+        <w:t>C0</w:t>
+      </w:r>
+      <w:r>
+        <w:rPr>
+          <w:i/>
+          <w:iCs/>
+          <w:lang w:val="pl-PL"/>
+        </w:rPr>
+        <w:t xml:space="preserve">4 </w:t>
+      </w:r>
+      <w:r>
+        <w:rPr>
+          <w:lang w:val="pl-PL"/>
+        </w:rPr>
+        <w:t>– Klient może zgłosić chęć uczestnictwa w treningu indywidualnym</w:t>
+      </w:r>
+    </w:p>
+    <w:p>
+      <w:pPr>
+        <w:numPr>
+          <w:ilvl w:val="1"/>
+          <w:numId w:val="42"/>
+        </w:numPr>
+      </w:pPr>
+      <w:r>
+        <w:rPr>
+          <w:lang w:val="pl-PL"/>
+        </w:rPr>
+        <w:t>(4)</w:t>
+      </w:r>
+      <w:r>
+        <w:rPr>
+          <w:lang w:val="pl-PL"/>
+        </w:rPr>
+        <w:t xml:space="preserve"> </w:t>
+      </w:r>
+      <w:r>
+        <w:rPr>
+          <w:lang w:val="pl-PL"/>
+        </w:rPr>
+        <w:t>Obsługa zapisów na treningi</w:t>
+      </w:r>
+    </w:p>
+    <w:p>
+      <w:pPr>
+        <w:numPr>
+          <w:ilvl w:val="1"/>
+          <w:numId w:val="42"/>
+        </w:numPr>
+      </w:pPr>
+      <w:r>
+        <w:rPr>
+          <w:lang w:val="pl-PL"/>
+        </w:rPr>
+        <w:t>Klient</w:t>
+      </w:r>
+    </w:p>
+    <w:p>
+      <w:pPr>
+        <w:ind w:left="360"/>
+        <w:rPr>
+          <w:lang w:val="pl-PL"/>
+        </w:rPr>
+      </w:pPr>
+      <w:r>
+        <w:rPr>
+          <w:lang w:val="pl-PL"/>
+        </w:rPr>
+        <w:t>Scenariusz główny:</w:t>
+      </w:r>
+    </w:p>
+    <w:p>
+      <w:pPr>
+        <w:pStyle w:val="Akapitzlist"/>
+        <w:numPr>
+          <w:ilvl w:val="0"/>
+          <w:numId w:val="44"/>
+        </w:numPr>
+        <w:rPr>
+          <w:lang w:val="pl-PL"/>
+        </w:rPr>
+      </w:pPr>
+      <w:r>
+        <w:rPr>
+          <w:lang w:val="pl-PL"/>
+        </w:rPr>
+        <w:t>Warunki początkowe</w:t>
+      </w:r>
+      <w:r>
+        <w:rPr>
+          <w:lang w:val="pl-PL"/>
+        </w:rPr>
+        <w:t>: Klient nie jest zapisany na treningi indywidualne u trenera</w:t>
+      </w:r>
+    </w:p>
+    <w:p>
+      <w:pPr>
+        <w:pStyle w:val="Akapitzlist"/>
+        <w:numPr>
+          <w:ilvl w:val="0"/>
+          <w:numId w:val="44"/>
+        </w:numPr>
+      </w:pPr>
+      <w:r>
+        <w:rPr>
+          <w:lang w:val="pl-PL"/>
+        </w:rPr>
+        <w:t>Przebieg:</w:t>
+      </w:r>
+      <w:r>
+        <w:rPr>
+          <w:lang w:val="pl-PL"/>
+        </w:rPr>
+        <w:t xml:space="preserve"> </w:t>
+      </w:r>
+    </w:p>
+    <w:p>
+      <w:pPr>
+        <w:pStyle w:val="Akapitzlist"/>
+        <w:numPr>
+          <w:ilvl w:val="1"/>
+          <w:numId w:val="44"/>
+        </w:numPr>
+      </w:pPr>
+      <w:r>
+        <w:rPr>
+          <w:lang w:val="pl-PL"/>
+        </w:rPr>
+        <w:t>Klient wysyła zgłoszenie chęci uczęszczania na treningi indywidualne u trenera</w:t>
+      </w:r>
+    </w:p>
+    <w:p>
+      <w:pPr>
+        <w:pStyle w:val="Akapitzlist"/>
+        <w:numPr>
+          <w:ilvl w:val="1"/>
+          <w:numId w:val="44"/>
+        </w:numPr>
+      </w:pPr>
+      <w:r>
+        <w:rPr>
+          <w:lang w:val="pl-PL"/>
+        </w:rPr>
+        <w:t>Zgłoszenie jest przekazane trenerowi i czeka na zaakceptowanie</w:t>
+      </w:r>
+    </w:p>
+    <w:p>
+      <w:pPr>
+        <w:pStyle w:val="Akapitzlist"/>
+        <w:numPr>
+          <w:ilvl w:val="0"/>
+          <w:numId w:val="44"/>
+        </w:numPr>
+      </w:pPr>
+      <w:r>
+        <w:rPr>
+          <w:lang w:val="pl-PL"/>
+        </w:rPr>
+        <w:t>Efekty: Wysłanie wniosku o zapisanie klienta na treningi indywidualne</w:t>
+      </w:r>
+    </w:p>
+    <w:p>
+      <w:pPr>
+        <w:pStyle w:val="Akapitzlist"/>
+        <w:numPr>
+          <w:ilvl w:val="0"/>
+          <w:numId w:val="44"/>
+        </w:numPr>
+      </w:pPr>
+      <w:r>
+        <w:rPr>
+          <w:lang w:val="pl-PL"/>
+        </w:rPr>
+        <w:t>Wymagania niefunkcjonalne: 1.1, 2.3</w:t>
+      </w:r>
+    </w:p>
+    <w:p>
+      <w:pPr>
+        <w:pStyle w:val="Akapitzlist"/>
+        <w:numPr>
+          <w:ilvl w:val="0"/>
+          <w:numId w:val="44"/>
+        </w:numPr>
+      </w:pPr>
+      <w:r>
+        <w:rPr>
+          <w:lang w:val="pl-PL"/>
+        </w:rPr>
+        <w:t>Częstotliwość: 1/5</w:t>
+      </w:r>
+    </w:p>
+    <w:p>
+      <w:pPr>
+        <w:pStyle w:val="Akapitzlist"/>
+        <w:numPr>
+          <w:ilvl w:val="0"/>
+          <w:numId w:val="44"/>
+        </w:numPr>
+      </w:pPr>
+      <w:r>
+        <w:rPr>
+          <w:lang w:val="pl-PL"/>
+        </w:rPr>
+        <w:t>Istotność 2/5</w:t>
+      </w:r>
+    </w:p>
+    <w:p>
+      <w:pPr>
+        <w:rPr>
+          <w:i/>
+          <w:lang w:val="pl-PL"/>
+        </w:rPr>
+      </w:pPr>
+    </w:p>
+    <w:p>
+      <w:pPr>
+        <w:pStyle w:val="Akapitzlist"/>
+        <w:numPr>
+          <w:ilvl w:val="0"/>
+          <w:numId w:val="47"/>
+        </w:numPr>
+        <w:rPr>
+          <w:lang w:val="pl-PL"/>
+        </w:rPr>
+      </w:pPr>
+      <w:r>
+        <w:rPr>
+          <w:i/>
+          <w:iCs/>
+          <w:lang w:val="pl-PL"/>
+        </w:rPr>
+        <w:t>C0</w:t>
+      </w:r>
+      <w:r>
+        <w:rPr>
+          <w:i/>
+          <w:iCs/>
+          <w:lang w:val="pl-PL"/>
+        </w:rPr>
+        <w:t>5</w:t>
+      </w:r>
+      <w:r>
+        <w:rPr>
+          <w:lang w:val="pl-PL"/>
+        </w:rPr>
+        <w:t xml:space="preserve"> – Klient może założyć </w:t>
+      </w:r>
+      <w:r>
+        <w:rPr>
+          <w:lang w:val="pl-PL"/>
+        </w:rPr>
+        <w:t>i edytować konto</w:t>
+      </w:r>
+    </w:p>
+    <w:p>
+      <w:pPr>
+        <w:numPr>
+          <w:ilvl w:val="1"/>
+          <w:numId w:val="42"/>
+        </w:numPr>
+      </w:pPr>
+      <w:r>
+        <w:rPr>
+          <w:lang w:val="pl-PL"/>
+        </w:rPr>
+        <w:t>(2)</w:t>
+      </w:r>
+      <w:r>
+        <w:rPr>
+          <w:lang w:val="pl-PL"/>
+        </w:rPr>
+        <w:t xml:space="preserve"> </w:t>
+      </w:r>
+      <w:r>
+        <w:rPr>
+          <w:lang w:val="pl-PL"/>
+        </w:rPr>
+        <w:t>Usprawnienie transakcji, (3)</w:t>
+      </w:r>
+      <w:bookmarkStart w:id="32" w:name="_Hlk163582507"/>
+      <w:r>
+        <w:rPr>
+          <w:lang w:val="pl-PL"/>
+        </w:rPr>
+        <w:t xml:space="preserve"> </w:t>
+      </w:r>
+      <w:r>
+        <w:rPr>
+          <w:lang w:val="pl-PL"/>
+        </w:rPr>
+        <w:t>Ułatwienie komunikacji</w:t>
+      </w:r>
+      <w:bookmarkEnd w:id="32"/>
+      <w:r>
+        <w:rPr>
+          <w:lang w:val="pl-PL"/>
+        </w:rPr>
+        <w:t>, (4)</w:t>
+      </w:r>
+      <w:r>
+        <w:rPr>
+          <w:lang w:val="pl-PL"/>
+        </w:rPr>
+        <w:t xml:space="preserve"> </w:t>
+      </w:r>
+      <w:r>
+        <w:rPr>
+          <w:lang w:val="pl-PL"/>
+        </w:rPr>
+        <w:t>Obsługa zapisów na treningi</w:t>
+      </w:r>
+    </w:p>
+    <w:p>
+      <w:pPr>
+        <w:numPr>
+          <w:ilvl w:val="1"/>
+          <w:numId w:val="42"/>
+        </w:numPr>
+      </w:pPr>
+      <w:r>
+        <w:rPr>
+          <w:lang w:val="pl-PL"/>
+        </w:rPr>
+        <w:lastRenderedPageBreak/>
+        <w:t>Klient</w:t>
+      </w:r>
+    </w:p>
+    <w:p>
+      <w:pPr>
+        <w:tabs>
+          <w:tab w:val="left" w:pos="5303"/>
+          <w:tab w:val="left" w:pos="5336"/>
+        </w:tabs>
+        <w:ind w:left="360"/>
+        <w:rPr>
+          <w:lang w:val="pl-PL"/>
+        </w:rPr>
+      </w:pPr>
+      <w:r>
+        <w:rPr>
+          <w:lang w:val="pl-PL"/>
+        </w:rPr>
+        <w:t>Scenariusz główny:</w:t>
+      </w:r>
+      <w:r>
+        <w:rPr>
+          <w:lang w:val="pl-PL"/>
+        </w:rPr>
+        <w:tab/>
+      </w:r>
+      <w:r>
+        <w:rPr>
+          <w:lang w:val="pl-PL"/>
+        </w:rPr>
+        <w:tab/>
+      </w:r>
+    </w:p>
+    <w:p>
+      <w:pPr>
+        <w:pStyle w:val="Akapitzlist"/>
+        <w:numPr>
+          <w:ilvl w:val="0"/>
+          <w:numId w:val="44"/>
+        </w:numPr>
+        <w:rPr>
+          <w:lang w:val="pl-PL"/>
+        </w:rPr>
+      </w:pPr>
+      <w:r>
+        <w:rPr>
+          <w:lang w:val="pl-PL"/>
+        </w:rPr>
+        <w:t xml:space="preserve">Warunki początkowe: </w:t>
+      </w:r>
+      <w:r>
+        <w:rPr>
+          <w:lang w:val="pl-PL"/>
+        </w:rPr>
+        <w:t>Nie istnieje konto z identycznymi danymi</w:t>
+      </w:r>
+    </w:p>
+    <w:p>
+      <w:pPr>
+        <w:pStyle w:val="Akapitzlist"/>
+        <w:numPr>
+          <w:ilvl w:val="0"/>
+          <w:numId w:val="44"/>
+        </w:numPr>
+      </w:pPr>
+      <w:r>
+        <w:rPr>
+          <w:lang w:val="pl-PL"/>
+        </w:rPr>
+        <w:t>Przebieg:</w:t>
+      </w:r>
+      <w:r>
+        <w:rPr>
+          <w:lang w:val="pl-PL"/>
+        </w:rPr>
+        <w:t xml:space="preserve"> </w:t>
+      </w:r>
+    </w:p>
+    <w:p>
+      <w:pPr>
+        <w:pStyle w:val="Akapitzlist"/>
+        <w:numPr>
+          <w:ilvl w:val="0"/>
+          <w:numId w:val="45"/>
+        </w:numPr>
+      </w:pPr>
+      <w:r>
+        <w:rPr>
+          <w:lang w:val="pl-PL"/>
+        </w:rPr>
+        <w:t>Klient wysyła wniosek o założenie konta</w:t>
+      </w:r>
+    </w:p>
+    <w:p>
+      <w:pPr>
+        <w:pStyle w:val="Akapitzlist"/>
+        <w:numPr>
+          <w:ilvl w:val="0"/>
+          <w:numId w:val="45"/>
+        </w:numPr>
+      </w:pPr>
+      <w:r>
+        <w:rPr>
+          <w:lang w:val="pl-PL"/>
+        </w:rPr>
+        <w:t>System tworzy konto</w:t>
+      </w:r>
+    </w:p>
+    <w:p>
+      <w:pPr>
+        <w:pStyle w:val="Akapitzlist"/>
+        <w:numPr>
+          <w:ilvl w:val="0"/>
+          <w:numId w:val="44"/>
+        </w:numPr>
+      </w:pPr>
+      <w:r>
+        <w:rPr>
+          <w:lang w:val="pl-PL"/>
+        </w:rPr>
+        <w:t>Efekty: Założenie konta klienta</w:t>
+      </w:r>
+    </w:p>
+    <w:p>
+      <w:pPr>
+        <w:pStyle w:val="Akapitzlist"/>
+        <w:numPr>
+          <w:ilvl w:val="0"/>
+          <w:numId w:val="44"/>
+        </w:numPr>
+      </w:pPr>
+      <w:r>
+        <w:rPr>
+          <w:lang w:val="pl-PL"/>
+        </w:rPr>
+        <w:t>Wymagania niefunkcjonalne: 1.1, 2.1</w:t>
+      </w:r>
+    </w:p>
+    <w:p>
+      <w:pPr>
+        <w:pStyle w:val="Akapitzlist"/>
+        <w:numPr>
+          <w:ilvl w:val="0"/>
+          <w:numId w:val="44"/>
+        </w:numPr>
+      </w:pPr>
+      <w:r>
+        <w:rPr>
+          <w:lang w:val="pl-PL"/>
+        </w:rPr>
+        <w:t>Częstotliwość: 2/5</w:t>
+      </w:r>
+    </w:p>
+    <w:p>
+      <w:pPr>
+        <w:pStyle w:val="Akapitzlist"/>
+        <w:numPr>
+          <w:ilvl w:val="0"/>
+          <w:numId w:val="44"/>
+        </w:numPr>
+      </w:pPr>
+      <w:r>
+        <w:rPr>
+          <w:lang w:val="pl-PL"/>
+        </w:rPr>
+        <w:t>Istotność 5/5</w:t>
+      </w:r>
+    </w:p>
+    <w:p>
+      <w:pPr>
+        <w:ind w:left="708"/>
         <w:jc w:val="left"/>
-      </w:pPr>
-    </w:p>
-    <w:p>
-      <w:pPr>
-        <w:pStyle w:val="Akapitzlist"/>
-        <w:numPr>
-          <w:ilvl w:val="0"/>
-          <w:numId w:val="14"/>
-        </w:numPr>
-        <w:jc w:val="left"/>
         <w:rPr>
           <w:i/>
-          <w:lang w:val="pl-PL"/>
-        </w:rPr>
-      </w:pPr>
-      <w:r>
-        <w:rPr>
-          <w:lang w:val="pl-PL"/>
-        </w:rPr>
-        <w:br/>
-      </w:r>
-    </w:p>
-    <w:p>
-      <w:pPr>
-        <w:pStyle w:val="Akapitzlist"/>
-        <w:ind w:left="0"/>
-        <w:jc w:val="left"/>
+          <w:iCs/>
+          <w:lang w:val="pl-PL"/>
+        </w:rPr>
       </w:pPr>
     </w:p>
     <w:p>
@@ -9399,16 +10563,16 @@
           <w:lang w:val="pl-PL"/>
         </w:rPr>
       </w:pPr>
-      <w:bookmarkStart w:id="32" w:name="_Toc1976803"/>
-      <w:bookmarkStart w:id="33" w:name="_Toc161819274"/>
+      <w:bookmarkStart w:id="33" w:name="_Toc1976803"/>
+      <w:bookmarkStart w:id="34" w:name="_Toc161819274"/>
       <w:r>
         <w:rPr>
           <w:lang w:val="pl-PL"/>
         </w:rPr>
         <w:t>5.3 Wymagania niefunkcjonalne</w:t>
       </w:r>
-      <w:bookmarkEnd w:id="32"/>
       <w:bookmarkEnd w:id="33"/>
+      <w:bookmarkEnd w:id="34"/>
     </w:p>
     <w:p>
       <w:pPr>
@@ -9492,7 +10656,6 @@
         <w:rPr>
           <w:lang w:val="pl-PL"/>
         </w:rPr>
-        <w:lastRenderedPageBreak/>
         <w:t>Inne cechy jakości – najlepiej ilościowo, żeby można było zweryfikować (zmierzyć) – adaptowalność, dostępność, poprawność, elastyczność, łatwość konserwacji, przenośność, awaryjność, testowalność, użyteczność</w:t>
       </w:r>
     </w:p>
@@ -9820,6 +10983,7 @@
         <w:rPr>
           <w:lang w:val="pl-PL"/>
         </w:rPr>
+        <w:lastRenderedPageBreak/>
         <w:t xml:space="preserve">System musi jawnie zapewniać </w:t>
       </w:r>
       <w:r>
@@ -9904,7 +11068,21 @@
         <w:rPr>
           <w:lang w:val="pl-PL"/>
         </w:rPr>
-        <w:t>System musi umożliwiać eksport danych do zewnętrznych systemów kalendarza (np. Google Calendar)</w:t>
+        <w:t xml:space="preserve">System musi umożliwiać eksport danych do zewnętrznych systemów kalendarza (np. Google </w:t>
+      </w:r>
+      <w:proofErr w:type="spellStart"/>
+      <w:r>
+        <w:rPr>
+          <w:lang w:val="pl-PL"/>
+        </w:rPr>
+        <w:t>Calendar</w:t>
+      </w:r>
+      <w:proofErr w:type="spellEnd"/>
+      <w:r>
+        <w:rPr>
+          <w:lang w:val="pl-PL"/>
+        </w:rPr>
+        <w:t>)</w:t>
       </w:r>
     </w:p>
     <w:p>
@@ -9939,16 +11117,16 @@
           <w:lang w:val="pl-PL"/>
         </w:rPr>
       </w:pPr>
-      <w:bookmarkStart w:id="34" w:name="_Toc1976804"/>
-      <w:bookmarkStart w:id="35" w:name="_Toc161819275"/>
+      <w:bookmarkStart w:id="35" w:name="_Toc1976804"/>
+      <w:bookmarkStart w:id="36" w:name="_Toc161819275"/>
       <w:r>
         <w:rPr>
           <w:lang w:val="pl-PL"/>
         </w:rPr>
         <w:t>Zarządzanie projektem</w:t>
       </w:r>
-      <w:bookmarkEnd w:id="34"/>
       <w:bookmarkEnd w:id="35"/>
+      <w:bookmarkEnd w:id="36"/>
     </w:p>
     <w:p>
       <w:pPr>
@@ -9957,16 +11135,16 @@
           <w:lang w:val="pl-PL"/>
         </w:rPr>
       </w:pPr>
-      <w:bookmarkStart w:id="36" w:name="_Toc1976805"/>
-      <w:bookmarkStart w:id="37" w:name="_Toc161819276"/>
+      <w:bookmarkStart w:id="37" w:name="_Toc1976805"/>
+      <w:bookmarkStart w:id="38" w:name="_Toc161819276"/>
       <w:r>
         <w:rPr>
           <w:lang w:val="pl-PL"/>
         </w:rPr>
         <w:t>6.1 Zasoby ludzkie</w:t>
       </w:r>
-      <w:bookmarkEnd w:id="36"/>
       <w:bookmarkEnd w:id="37"/>
+      <w:bookmarkEnd w:id="38"/>
     </w:p>
     <w:p>
       <w:pPr>
@@ -9991,7 +11169,6 @@
         <w:rPr>
           <w:lang w:val="pl-PL"/>
         </w:rPr>
-        <w:lastRenderedPageBreak/>
         <w:t>Należy założyć, że projekt byłby realizowany w całości jako projekt komercyjny a nie tylko częściowo w ramach zajęć na uczelni</w:t>
       </w:r>
     </w:p>
@@ -10002,16 +11179,16 @@
           <w:lang w:val="pl-PL"/>
         </w:rPr>
       </w:pPr>
-      <w:bookmarkStart w:id="38" w:name="_Toc1976806"/>
-      <w:bookmarkStart w:id="39" w:name="_Toc161819277"/>
+      <w:bookmarkStart w:id="39" w:name="_Toc1976806"/>
+      <w:bookmarkStart w:id="40" w:name="_Toc161819277"/>
       <w:r>
         <w:rPr>
           <w:lang w:val="pl-PL"/>
         </w:rPr>
         <w:t>6.2 Harmonogram prac</w:t>
       </w:r>
-      <w:bookmarkEnd w:id="38"/>
       <w:bookmarkEnd w:id="39"/>
+      <w:bookmarkEnd w:id="40"/>
     </w:p>
     <w:p>
       <w:pPr>
@@ -10049,7 +11226,49 @@
         <w:rPr>
           <w:lang w:val="pl-PL"/>
         </w:rPr>
-        <w:t>obejmuje również harmonogram wdrożenia projektu – np. szkolenie, rozruch, konfiguracja, serwis – może obejmować różne wydania (tj. o różnej funkcjonalności – personal, professional, enterprise) i wersje (1.0, 1.5, itd.)</w:t>
+        <w:t xml:space="preserve">obejmuje również harmonogram wdrożenia projektu – np. szkolenie, rozruch, konfiguracja, serwis – może obejmować różne wydania (tj. o różnej funkcjonalności – </w:t>
+      </w:r>
+      <w:proofErr w:type="spellStart"/>
+      <w:r>
+        <w:rPr>
+          <w:lang w:val="pl-PL"/>
+        </w:rPr>
+        <w:t>personal</w:t>
+      </w:r>
+      <w:proofErr w:type="spellEnd"/>
+      <w:r>
+        <w:rPr>
+          <w:lang w:val="pl-PL"/>
+        </w:rPr>
+        <w:t xml:space="preserve">, </w:t>
+      </w:r>
+      <w:proofErr w:type="spellStart"/>
+      <w:r>
+        <w:rPr>
+          <w:lang w:val="pl-PL"/>
+        </w:rPr>
+        <w:t>professional</w:t>
+      </w:r>
+      <w:proofErr w:type="spellEnd"/>
+      <w:r>
+        <w:rPr>
+          <w:lang w:val="pl-PL"/>
+        </w:rPr>
+        <w:t xml:space="preserve">, </w:t>
+      </w:r>
+      <w:proofErr w:type="spellStart"/>
+      <w:r>
+        <w:rPr>
+          <w:lang w:val="pl-PL"/>
+        </w:rPr>
+        <w:t>enterprise</w:t>
+      </w:r>
+      <w:proofErr w:type="spellEnd"/>
+      <w:r>
+        <w:rPr>
+          <w:lang w:val="pl-PL"/>
+        </w:rPr>
+        <w:t>) i wersje (1.0, 1.5, itd.)</w:t>
       </w:r>
     </w:p>
     <w:p>
@@ -10059,16 +11278,16 @@
           <w:lang w:val="pl-PL"/>
         </w:rPr>
       </w:pPr>
-      <w:bookmarkStart w:id="40" w:name="_Toc1976807"/>
-      <w:bookmarkStart w:id="41" w:name="_Toc161819278"/>
+      <w:bookmarkStart w:id="41" w:name="_Toc1976807"/>
+      <w:bookmarkStart w:id="42" w:name="_Toc161819278"/>
       <w:r>
         <w:rPr>
           <w:lang w:val="pl-PL"/>
         </w:rPr>
         <w:t>6.3 Etapy/kamienie milowe projektu</w:t>
       </w:r>
-      <w:bookmarkEnd w:id="40"/>
       <w:bookmarkEnd w:id="41"/>
+      <w:bookmarkEnd w:id="42"/>
     </w:p>
     <w:p>
       <w:pPr>
@@ -10141,16 +11360,16 @@
           <w:lang w:val="pl-PL"/>
         </w:rPr>
       </w:pPr>
-      <w:bookmarkStart w:id="42" w:name="_Toc1976808"/>
-      <w:bookmarkStart w:id="43" w:name="_Toc161819279"/>
+      <w:bookmarkStart w:id="43" w:name="_Toc1976808"/>
+      <w:bookmarkStart w:id="44" w:name="_Toc161819279"/>
       <w:r>
         <w:rPr>
           <w:lang w:val="pl-PL"/>
         </w:rPr>
         <w:t>Zarządzanie ryzykiem</w:t>
       </w:r>
-      <w:bookmarkEnd w:id="42"/>
       <w:bookmarkEnd w:id="43"/>
+      <w:bookmarkEnd w:id="44"/>
     </w:p>
     <w:p>
       <w:pPr>
@@ -10159,16 +11378,16 @@
           <w:lang w:val="pl-PL"/>
         </w:rPr>
       </w:pPr>
-      <w:bookmarkStart w:id="44" w:name="_Toc1976809"/>
-      <w:bookmarkStart w:id="45" w:name="_Toc161819280"/>
+      <w:bookmarkStart w:id="45" w:name="_Toc1976809"/>
+      <w:bookmarkStart w:id="46" w:name="_Toc161819280"/>
       <w:r>
         <w:rPr>
           <w:lang w:val="pl-PL"/>
         </w:rPr>
         <w:t>7.1 Lista czynników ryzyka</w:t>
       </w:r>
-      <w:bookmarkEnd w:id="44"/>
       <w:bookmarkEnd w:id="45"/>
+      <w:bookmarkEnd w:id="46"/>
     </w:p>
     <w:p>
       <w:pPr>
@@ -10190,16 +11409,16 @@
           <w:lang w:val="pl-PL"/>
         </w:rPr>
       </w:pPr>
-      <w:bookmarkStart w:id="46" w:name="_Toc1976810"/>
-      <w:bookmarkStart w:id="47" w:name="_Toc161819281"/>
+      <w:bookmarkStart w:id="47" w:name="_Toc1976810"/>
+      <w:bookmarkStart w:id="48" w:name="_Toc161819281"/>
       <w:r>
         <w:rPr>
           <w:lang w:val="pl-PL"/>
         </w:rPr>
         <w:t>7.2 Ocena ryzyka</w:t>
       </w:r>
-      <w:bookmarkEnd w:id="46"/>
       <w:bookmarkEnd w:id="47"/>
+      <w:bookmarkEnd w:id="48"/>
     </w:p>
     <w:p>
       <w:pPr>
@@ -10221,28 +11440,43 @@
           <w:lang w:val="pl-PL"/>
         </w:rPr>
       </w:pPr>
-      <w:bookmarkStart w:id="48" w:name="_Toc1976811"/>
-      <w:bookmarkStart w:id="49" w:name="_Toc161819282"/>
-      <w:r>
-        <w:rPr>
-          <w:lang w:val="pl-PL"/>
-        </w:rPr>
+      <w:bookmarkStart w:id="49" w:name="_Toc1976811"/>
+      <w:bookmarkStart w:id="50" w:name="_Toc161819282"/>
+      <w:r>
+        <w:rPr>
+          <w:lang w:val="pl-PL"/>
+        </w:rPr>
+        <w:lastRenderedPageBreak/>
         <w:t>7.3 Plan reakcji na ryzyko</w:t>
       </w:r>
-      <w:bookmarkEnd w:id="48"/>
       <w:bookmarkEnd w:id="49"/>
-    </w:p>
-    <w:p>
-      <w:pPr>
-        <w:rPr>
-          <w:lang w:val="pl-PL"/>
-        </w:rPr>
-      </w:pPr>
-      <w:r>
-        <w:rPr>
-          <w:lang w:val="pl-PL"/>
-        </w:rPr>
-        <w:t>Działania w odniesieniu do poszczególnych ryzyk.</w:t>
+      <w:bookmarkEnd w:id="50"/>
+    </w:p>
+    <w:p>
+      <w:pPr>
+        <w:rPr>
+          <w:lang w:val="pl-PL"/>
+        </w:rPr>
+      </w:pPr>
+      <w:r>
+        <w:rPr>
+          <w:lang w:val="pl-PL"/>
+        </w:rPr>
+        <w:t xml:space="preserve">Działania w odniesieniu do poszczególnych </w:t>
+      </w:r>
+      <w:proofErr w:type="spellStart"/>
+      <w:r>
+        <w:rPr>
+          <w:lang w:val="pl-PL"/>
+        </w:rPr>
+        <w:t>ryzyk</w:t>
+      </w:r>
+      <w:proofErr w:type="spellEnd"/>
+      <w:r>
+        <w:rPr>
+          <w:lang w:val="pl-PL"/>
+        </w:rPr>
+        <w:t>.</w:t>
       </w:r>
     </w:p>
     <w:p>
@@ -10296,16 +11530,16 @@
           <w:lang w:val="pl-PL"/>
         </w:rPr>
       </w:pPr>
-      <w:bookmarkStart w:id="50" w:name="_Toc1976812"/>
-      <w:bookmarkStart w:id="51" w:name="_Toc161819283"/>
+      <w:bookmarkStart w:id="51" w:name="_Toc1976812"/>
+      <w:bookmarkStart w:id="52" w:name="_Toc161819283"/>
       <w:r>
         <w:rPr>
           <w:lang w:val="pl-PL"/>
         </w:rPr>
         <w:t>Zarządzanie jakością</w:t>
       </w:r>
-      <w:bookmarkEnd w:id="50"/>
       <w:bookmarkEnd w:id="51"/>
+      <w:bookmarkEnd w:id="52"/>
     </w:p>
     <w:p>
       <w:pPr>
@@ -10314,16 +11548,16 @@
           <w:lang w:val="pl-PL"/>
         </w:rPr>
       </w:pPr>
-      <w:bookmarkStart w:id="52" w:name="_Toc1976813"/>
-      <w:bookmarkStart w:id="53" w:name="_Toc161819284"/>
+      <w:bookmarkStart w:id="53" w:name="_Toc1976813"/>
+      <w:bookmarkStart w:id="54" w:name="_Toc161819284"/>
       <w:r>
         <w:rPr>
           <w:lang w:val="pl-PL"/>
         </w:rPr>
         <w:t>8.1 Scenariusze i przypadki testowe</w:t>
       </w:r>
-      <w:bookmarkEnd w:id="52"/>
       <w:bookmarkEnd w:id="53"/>
+      <w:bookmarkEnd w:id="54"/>
     </w:p>
     <w:p>
       <w:pPr>
@@ -10371,7 +11605,6 @@
         <w:rPr>
           <w:lang w:val="pl-PL"/>
         </w:rPr>
-        <w:lastRenderedPageBreak/>
         <w:t>nazwa scenariusza – co test w nim testowane (max kilka wyrazów)</w:t>
       </w:r>
     </w:p>
@@ -10550,16 +11783,16 @@
           <w:lang w:val="pl-PL"/>
         </w:rPr>
       </w:pPr>
-      <w:bookmarkStart w:id="54" w:name="_Toc1976814"/>
-      <w:bookmarkStart w:id="55" w:name="_Toc161819285"/>
+      <w:bookmarkStart w:id="55" w:name="_Toc1976814"/>
+      <w:bookmarkStart w:id="56" w:name="_Toc161819285"/>
       <w:r>
         <w:rPr>
           <w:lang w:val="pl-PL"/>
         </w:rPr>
         <w:t>Projekt techniczny</w:t>
       </w:r>
-      <w:bookmarkEnd w:id="54"/>
       <w:bookmarkEnd w:id="55"/>
+      <w:bookmarkEnd w:id="56"/>
     </w:p>
     <w:p>
       <w:pPr>
@@ -10568,16 +11801,16 @@
           <w:lang w:val="pl-PL"/>
         </w:rPr>
       </w:pPr>
-      <w:bookmarkStart w:id="56" w:name="_Toc1976815"/>
-      <w:bookmarkStart w:id="57" w:name="_Toc161819286"/>
+      <w:bookmarkStart w:id="57" w:name="_Toc1976815"/>
+      <w:bookmarkStart w:id="58" w:name="_Toc161819286"/>
       <w:r>
         <w:rPr>
           <w:lang w:val="pl-PL"/>
         </w:rPr>
         <w:t>9.1 Opis architektury systemu</w:t>
       </w:r>
-      <w:bookmarkEnd w:id="56"/>
       <w:bookmarkEnd w:id="57"/>
+      <w:bookmarkEnd w:id="58"/>
     </w:p>
     <w:p>
       <w:pPr>
@@ -10599,16 +11832,16 @@
           <w:lang w:val="pl-PL"/>
         </w:rPr>
       </w:pPr>
-      <w:bookmarkStart w:id="58" w:name="_Toc1976816"/>
-      <w:bookmarkStart w:id="59" w:name="_Toc161819287"/>
+      <w:bookmarkStart w:id="59" w:name="_Toc1976816"/>
+      <w:bookmarkStart w:id="60" w:name="_Toc161819287"/>
       <w:r>
         <w:rPr>
           <w:lang w:val="pl-PL"/>
         </w:rPr>
         <w:t>9.2 Technologie implementacji systemu</w:t>
       </w:r>
-      <w:bookmarkEnd w:id="58"/>
       <w:bookmarkEnd w:id="59"/>
+      <w:bookmarkEnd w:id="60"/>
     </w:p>
     <w:p>
       <w:pPr>
@@ -10630,16 +11863,16 @@
           <w:lang w:val="pl-PL"/>
         </w:rPr>
       </w:pPr>
-      <w:bookmarkStart w:id="60" w:name="_Toc1976817"/>
-      <w:bookmarkStart w:id="61" w:name="_Toc161819288"/>
+      <w:bookmarkStart w:id="61" w:name="_Toc1976817"/>
+      <w:bookmarkStart w:id="62" w:name="_Toc161819288"/>
       <w:r>
         <w:rPr>
           <w:lang w:val="pl-PL"/>
         </w:rPr>
         <w:t>9.3 Diagramy UML</w:t>
       </w:r>
-      <w:bookmarkEnd w:id="60"/>
       <w:bookmarkEnd w:id="61"/>
+      <w:bookmarkEnd w:id="62"/>
     </w:p>
     <w:p>
       <w:pPr>
@@ -10716,14 +11949,15 @@
           <w:lang w:val="pl-PL"/>
         </w:rPr>
       </w:pPr>
-      <w:bookmarkStart w:id="62" w:name="_Toc161819289"/>
-      <w:r>
-        <w:rPr>
-          <w:lang w:val="pl-PL"/>
-        </w:rPr>
+      <w:bookmarkStart w:id="63" w:name="_Toc161819289"/>
+      <w:r>
+        <w:rPr>
+          <w:lang w:val="pl-PL"/>
+        </w:rPr>
+        <w:lastRenderedPageBreak/>
         <w:t>9.3.1 Diagram(-y) klas</w:t>
       </w:r>
-      <w:bookmarkEnd w:id="62"/>
+      <w:bookmarkEnd w:id="63"/>
     </w:p>
     <w:p>
       <w:pPr>
@@ -10745,14 +11979,14 @@
           <w:lang w:val="pl-PL"/>
         </w:rPr>
       </w:pPr>
-      <w:bookmarkStart w:id="63" w:name="_Toc161819290"/>
+      <w:bookmarkStart w:id="64" w:name="_Toc161819290"/>
       <w:r>
         <w:rPr>
           <w:lang w:val="pl-PL"/>
         </w:rPr>
         <w:t>9.3.2 Diagram(-y) czynności</w:t>
       </w:r>
-      <w:bookmarkEnd w:id="63"/>
+      <w:bookmarkEnd w:id="64"/>
     </w:p>
     <w:p>
       <w:pPr>
@@ -10774,14 +12008,14 @@
           <w:lang w:val="pl-PL"/>
         </w:rPr>
       </w:pPr>
-      <w:bookmarkStart w:id="64" w:name="_Toc161819291"/>
+      <w:bookmarkStart w:id="65" w:name="_Toc161819291"/>
       <w:r>
         <w:rPr>
           <w:lang w:val="pl-PL"/>
         </w:rPr>
         <w:t>9.3.3 Diagramy sekwencji</w:t>
       </w:r>
-      <w:bookmarkEnd w:id="64"/>
+      <w:bookmarkEnd w:id="65"/>
     </w:p>
     <w:p>
       <w:pPr>
@@ -10803,14 +12037,14 @@
           <w:lang w:val="pl-PL"/>
         </w:rPr>
       </w:pPr>
-      <w:bookmarkStart w:id="65" w:name="_Toc161819292"/>
+      <w:bookmarkStart w:id="66" w:name="_Toc161819292"/>
       <w:r>
         <w:rPr>
           <w:lang w:val="pl-PL"/>
         </w:rPr>
         <w:t>9.3.4 Inne diagramy</w:t>
       </w:r>
-      <w:bookmarkEnd w:id="65"/>
+      <w:bookmarkEnd w:id="66"/>
     </w:p>
     <w:p>
       <w:pPr>
@@ -10832,16 +12066,16 @@
           <w:lang w:val="pl-PL"/>
         </w:rPr>
       </w:pPr>
-      <w:bookmarkStart w:id="66" w:name="_Toc1976818"/>
-      <w:bookmarkStart w:id="67" w:name="_Toc161819293"/>
+      <w:bookmarkStart w:id="67" w:name="_Toc1976818"/>
+      <w:bookmarkStart w:id="68" w:name="_Toc161819293"/>
       <w:r>
         <w:rPr>
           <w:lang w:val="pl-PL"/>
         </w:rPr>
         <w:t>9.4 Charakterystyka zastosowanych wzorców projektowych</w:t>
       </w:r>
-      <w:bookmarkEnd w:id="66"/>
       <w:bookmarkEnd w:id="67"/>
+      <w:bookmarkEnd w:id="68"/>
     </w:p>
     <w:p>
       <w:pPr>
@@ -10866,7 +12100,6 @@
         <w:rPr>
           <w:lang w:val="pl-PL"/>
         </w:rPr>
-        <w:lastRenderedPageBreak/>
         <w:t>uwaga – wzorce projektowe nie są omawiane na wykładach!</w:t>
       </w:r>
     </w:p>
@@ -10877,16 +12110,16 @@
           <w:lang w:val="pl-PL"/>
         </w:rPr>
       </w:pPr>
-      <w:bookmarkStart w:id="68" w:name="_Toc1976819"/>
-      <w:bookmarkStart w:id="69" w:name="_Toc161819294"/>
+      <w:bookmarkStart w:id="69" w:name="_Toc1976819"/>
+      <w:bookmarkStart w:id="70" w:name="_Toc161819294"/>
       <w:r>
         <w:rPr>
           <w:lang w:val="pl-PL"/>
         </w:rPr>
         <w:t>9.5 Projekt bazy danych</w:t>
       </w:r>
-      <w:bookmarkEnd w:id="68"/>
       <w:bookmarkEnd w:id="69"/>
+      <w:bookmarkEnd w:id="70"/>
     </w:p>
     <w:p>
       <w:pPr>
@@ -10895,14 +12128,14 @@
           <w:lang w:val="pl-PL"/>
         </w:rPr>
       </w:pPr>
-      <w:bookmarkStart w:id="70" w:name="_Toc161819295"/>
+      <w:bookmarkStart w:id="71" w:name="_Toc161819295"/>
       <w:r>
         <w:rPr>
           <w:lang w:val="pl-PL"/>
         </w:rPr>
         <w:t>9.5.1 Schemat</w:t>
       </w:r>
-      <w:bookmarkEnd w:id="70"/>
+      <w:bookmarkEnd w:id="71"/>
     </w:p>
     <w:p>
       <w:pPr>
@@ -10924,14 +12157,14 @@
           <w:lang w:val="pl-PL"/>
         </w:rPr>
       </w:pPr>
-      <w:bookmarkStart w:id="71" w:name="_Toc161819296"/>
+      <w:bookmarkStart w:id="72" w:name="_Toc161819296"/>
       <w:r>
         <w:rPr>
           <w:lang w:val="pl-PL"/>
         </w:rPr>
         <w:t>9.5.2 Projekty szczegółowe tabel</w:t>
       </w:r>
-      <w:bookmarkEnd w:id="71"/>
+      <w:bookmarkEnd w:id="72"/>
     </w:p>
     <w:p>
       <w:pPr>
@@ -10982,7 +12215,21 @@
         <w:rPr>
           <w:lang w:val="pl-PL"/>
         </w:rPr>
-        <w:t xml:space="preserve">dodatkowymi elementami mogą być np. triggery, procedury, funkcje, indeksy, użytkownicy, role. </w:t>
+        <w:t xml:space="preserve">dodatkowymi elementami mogą być np. </w:t>
+      </w:r>
+      <w:proofErr w:type="spellStart"/>
+      <w:r>
+        <w:rPr>
+          <w:lang w:val="pl-PL"/>
+        </w:rPr>
+        <w:t>triggery</w:t>
+      </w:r>
+      <w:proofErr w:type="spellEnd"/>
+      <w:r>
+        <w:rPr>
+          <w:lang w:val="pl-PL"/>
+        </w:rPr>
+        <w:t xml:space="preserve">, procedury, funkcje, indeksy, użytkownicy, role. </w:t>
       </w:r>
     </w:p>
     <w:p>
@@ -10992,16 +12239,16 @@
           <w:lang w:val="pl-PL"/>
         </w:rPr>
       </w:pPr>
-      <w:bookmarkStart w:id="72" w:name="_Toc1976820"/>
-      <w:bookmarkStart w:id="73" w:name="_Toc161819297"/>
+      <w:bookmarkStart w:id="73" w:name="_Toc1976820"/>
+      <w:bookmarkStart w:id="74" w:name="_Toc161819297"/>
       <w:r>
         <w:rPr>
           <w:lang w:val="pl-PL"/>
         </w:rPr>
         <w:t>9.6 Projekt interfejsu użytkownika</w:t>
       </w:r>
-      <w:bookmarkEnd w:id="72"/>
       <w:bookmarkEnd w:id="73"/>
+      <w:bookmarkEnd w:id="74"/>
     </w:p>
     <w:p>
       <w:pPr>
@@ -11023,14 +12270,14 @@
           <w:lang w:val="pl-PL"/>
         </w:rPr>
       </w:pPr>
-      <w:bookmarkStart w:id="74" w:name="_Toc161819298"/>
+      <w:bookmarkStart w:id="75" w:name="_Toc161819298"/>
       <w:r>
         <w:rPr>
           <w:lang w:val="pl-PL"/>
         </w:rPr>
         <w:t>9.6.1 Lista głównych elementów interfejsu</w:t>
       </w:r>
-      <w:bookmarkEnd w:id="74"/>
+      <w:bookmarkEnd w:id="75"/>
     </w:p>
     <w:p>
       <w:pPr>
@@ -11052,26 +12299,40 @@
           <w:lang w:val="pl-PL"/>
         </w:rPr>
       </w:pPr>
-      <w:bookmarkStart w:id="75" w:name="_Toc161819299"/>
+      <w:bookmarkStart w:id="76" w:name="_Toc161819299"/>
       <w:r>
         <w:rPr>
           <w:lang w:val="pl-PL"/>
         </w:rPr>
         <w:t>9.6.2 Przejścia między głównymi elementami</w:t>
       </w:r>
-      <w:bookmarkEnd w:id="75"/>
-    </w:p>
-    <w:p>
-      <w:pPr>
-        <w:rPr>
-          <w:lang w:val="pl-PL"/>
-        </w:rPr>
-      </w:pPr>
-      <w:r>
-        <w:rPr>
-          <w:lang w:val="pl-PL"/>
-        </w:rPr>
-        <w:t>np. storyboard, schemat blokowy lub inna notacja</w:t>
+      <w:bookmarkEnd w:id="76"/>
+    </w:p>
+    <w:p>
+      <w:pPr>
+        <w:rPr>
+          <w:lang w:val="pl-PL"/>
+        </w:rPr>
+      </w:pPr>
+      <w:r>
+        <w:rPr>
+          <w:lang w:val="pl-PL"/>
+        </w:rPr>
+        <w:t xml:space="preserve">np. </w:t>
+      </w:r>
+      <w:proofErr w:type="spellStart"/>
+      <w:r>
+        <w:rPr>
+          <w:lang w:val="pl-PL"/>
+        </w:rPr>
+        <w:t>storyboard</w:t>
+      </w:r>
+      <w:proofErr w:type="spellEnd"/>
+      <w:r>
+        <w:rPr>
+          <w:lang w:val="pl-PL"/>
+        </w:rPr>
+        <w:t>, schemat blokowy lub inna notacja</w:t>
       </w:r>
     </w:p>
     <w:p>
@@ -11081,14 +12342,14 @@
           <w:lang w:val="pl-PL"/>
         </w:rPr>
       </w:pPr>
-      <w:bookmarkStart w:id="76" w:name="_Toc161819300"/>
+      <w:bookmarkStart w:id="77" w:name="_Toc161819300"/>
       <w:r>
         <w:rPr>
           <w:lang w:val="pl-PL"/>
         </w:rPr>
         <w:t>9.6.3 Projekty szczegółowe poszczególnych elementów</w:t>
       </w:r>
-      <w:bookmarkEnd w:id="76"/>
+      <w:bookmarkEnd w:id="77"/>
     </w:p>
     <w:p>
       <w:pPr>
@@ -11167,6 +12428,7 @@
         <w:rPr>
           <w:lang w:val="pl-PL"/>
         </w:rPr>
+        <w:lastRenderedPageBreak/>
         <w:t>projekt graficzny – wystarczy schemat w narzędziu graficznym lub zrzut ekranu – z przykładowymi danymi (nie pusty!!!)</w:t>
       </w:r>
     </w:p>
@@ -11258,16 +12520,16 @@
           <w:lang w:val="pl-PL"/>
         </w:rPr>
       </w:pPr>
-      <w:bookmarkStart w:id="77" w:name="_Toc1976821"/>
-      <w:bookmarkStart w:id="78" w:name="_Toc161819301"/>
+      <w:bookmarkStart w:id="78" w:name="_Toc1976821"/>
+      <w:bookmarkStart w:id="79" w:name="_Toc161819301"/>
       <w:r>
         <w:rPr>
           <w:lang w:val="pl-PL"/>
         </w:rPr>
         <w:t>9.7 Procedura wdrożenia</w:t>
       </w:r>
-      <w:bookmarkEnd w:id="77"/>
       <w:bookmarkEnd w:id="78"/>
+      <w:bookmarkEnd w:id="79"/>
     </w:p>
     <w:p>
       <w:pPr>
@@ -11293,16 +12555,16 @@
           <w:lang w:val="pl-PL"/>
         </w:rPr>
       </w:pPr>
-      <w:bookmarkStart w:id="79" w:name="_Toc1976822"/>
-      <w:bookmarkStart w:id="80" w:name="_Toc161819302"/>
+      <w:bookmarkStart w:id="80" w:name="_Toc1976822"/>
+      <w:bookmarkStart w:id="81" w:name="_Toc161819302"/>
       <w:r>
         <w:rPr>
           <w:lang w:val="pl-PL"/>
         </w:rPr>
         <w:t>Dokumentacja dla użytkownika</w:t>
       </w:r>
-      <w:bookmarkEnd w:id="79"/>
       <w:bookmarkEnd w:id="80"/>
+      <w:bookmarkEnd w:id="81"/>
     </w:p>
     <w:p>
       <w:pPr>
@@ -11327,7 +12589,6 @@
         <w:rPr>
           <w:lang w:val="pl-PL"/>
         </w:rPr>
-        <w:lastRenderedPageBreak/>
         <w:t>Na podstawie projektu docelowej aplikacji, a nie zaimplementowanego prototypu architektury</w:t>
       </w:r>
     </w:p>
@@ -11398,16 +12659,16 @@
           <w:lang w:val="pl-PL"/>
         </w:rPr>
       </w:pPr>
-      <w:bookmarkStart w:id="81" w:name="_Toc1976823"/>
-      <w:bookmarkStart w:id="82" w:name="_Toc161819303"/>
+      <w:bookmarkStart w:id="82" w:name="_Toc1976823"/>
+      <w:bookmarkStart w:id="83" w:name="_Toc161819303"/>
       <w:r>
         <w:rPr>
           <w:lang w:val="pl-PL"/>
         </w:rPr>
         <w:t>Podsumowanie</w:t>
       </w:r>
-      <w:bookmarkEnd w:id="81"/>
       <w:bookmarkEnd w:id="82"/>
+      <w:bookmarkEnd w:id="83"/>
     </w:p>
     <w:p>
       <w:pPr>
@@ -11416,16 +12677,16 @@
           <w:lang w:val="pl-PL"/>
         </w:rPr>
       </w:pPr>
-      <w:bookmarkStart w:id="83" w:name="_Toc1976824"/>
-      <w:bookmarkStart w:id="84" w:name="_Toc161819304"/>
+      <w:bookmarkStart w:id="84" w:name="_Toc1976824"/>
+      <w:bookmarkStart w:id="85" w:name="_Toc161819304"/>
       <w:r>
         <w:rPr>
           <w:lang w:val="pl-PL"/>
         </w:rPr>
         <w:t>Szczegółowe nakłady projektowe członków zespołu</w:t>
       </w:r>
-      <w:bookmarkEnd w:id="83"/>
       <w:bookmarkEnd w:id="84"/>
+      <w:bookmarkEnd w:id="85"/>
     </w:p>
     <w:p>
       <w:pPr>
@@ -11451,16 +12712,16 @@
           <w:lang w:val="pl-PL"/>
         </w:rPr>
       </w:pPr>
-      <w:bookmarkStart w:id="85" w:name="_Toc1976825"/>
-      <w:bookmarkStart w:id="86" w:name="_Toc161819305"/>
+      <w:bookmarkStart w:id="86" w:name="_Toc1976825"/>
+      <w:bookmarkStart w:id="87" w:name="_Toc161819305"/>
       <w:r>
         <w:rPr>
           <w:lang w:val="pl-PL"/>
         </w:rPr>
         <w:t>Inne informacje</w:t>
       </w:r>
-      <w:bookmarkEnd w:id="85"/>
       <w:bookmarkEnd w:id="86"/>
+      <w:bookmarkEnd w:id="87"/>
     </w:p>
     <w:p>
       <w:pPr>
@@ -12429,6 +13690,235 @@
     </w:lvl>
   </w:abstractNum>
   <w:abstractNum w:abstractNumId="8" w15:restartNumberingAfterBreak="0">
+    <w:nsid w:val="1BDE3CC5"/>
+    <w:multiLevelType w:val="multilevel"/>
+    <w:tmpl w:val="5640294E"/>
+    <w:lvl w:ilvl="0">
+      <w:start w:val="1"/>
+      <w:numFmt w:val="bullet"/>
+      <w:lvlText w:val=""/>
+      <w:lvlJc w:val="left"/>
+      <w:pPr>
+        <w:tabs>
+          <w:tab w:val="num" w:pos="0"/>
+        </w:tabs>
+        <w:ind w:left="720" w:hanging="360"/>
+      </w:pPr>
+      <w:rPr>
+        <w:rFonts w:ascii="Symbol" w:hAnsi="Symbol" w:hint="default"/>
+      </w:rPr>
+    </w:lvl>
+    <w:lvl w:ilvl="1">
+      <w:start w:val="1"/>
+      <w:numFmt w:val="lowerLetter"/>
+      <w:lvlText w:val="%2."/>
+      <w:lvlJc w:val="left"/>
+      <w:pPr>
+        <w:tabs>
+          <w:tab w:val="num" w:pos="0"/>
+        </w:tabs>
+        <w:ind w:left="1440" w:hanging="360"/>
+      </w:pPr>
+    </w:lvl>
+    <w:lvl w:ilvl="2">
+      <w:start w:val="1"/>
+      <w:numFmt w:val="lowerRoman"/>
+      <w:lvlText w:val="%3."/>
+      <w:lvlJc w:val="right"/>
+      <w:pPr>
+        <w:tabs>
+          <w:tab w:val="num" w:pos="0"/>
+        </w:tabs>
+        <w:ind w:left="2160" w:hanging="180"/>
+      </w:pPr>
+    </w:lvl>
+    <w:lvl w:ilvl="3">
+      <w:start w:val="1"/>
+      <w:numFmt w:val="decimal"/>
+      <w:lvlText w:val="%4."/>
+      <w:lvlJc w:val="left"/>
+      <w:pPr>
+        <w:tabs>
+          <w:tab w:val="num" w:pos="0"/>
+        </w:tabs>
+        <w:ind w:left="2880" w:hanging="360"/>
+      </w:pPr>
+    </w:lvl>
+    <w:lvl w:ilvl="4">
+      <w:start w:val="1"/>
+      <w:numFmt w:val="lowerLetter"/>
+      <w:lvlText w:val="%5."/>
+      <w:lvlJc w:val="left"/>
+      <w:pPr>
+        <w:tabs>
+          <w:tab w:val="num" w:pos="0"/>
+        </w:tabs>
+        <w:ind w:left="3600" w:hanging="360"/>
+      </w:pPr>
+    </w:lvl>
+    <w:lvl w:ilvl="5">
+      <w:start w:val="1"/>
+      <w:numFmt w:val="lowerRoman"/>
+      <w:lvlText w:val="%6."/>
+      <w:lvlJc w:val="right"/>
+      <w:pPr>
+        <w:tabs>
+          <w:tab w:val="num" w:pos="0"/>
+        </w:tabs>
+        <w:ind w:left="4320" w:hanging="180"/>
+      </w:pPr>
+    </w:lvl>
+    <w:lvl w:ilvl="6">
+      <w:start w:val="1"/>
+      <w:numFmt w:val="decimal"/>
+      <w:lvlText w:val="%7."/>
+      <w:lvlJc w:val="left"/>
+      <w:pPr>
+        <w:tabs>
+          <w:tab w:val="num" w:pos="0"/>
+        </w:tabs>
+        <w:ind w:left="5040" w:hanging="360"/>
+      </w:pPr>
+    </w:lvl>
+    <w:lvl w:ilvl="7">
+      <w:start w:val="1"/>
+      <w:numFmt w:val="lowerLetter"/>
+      <w:lvlText w:val="%8."/>
+      <w:lvlJc w:val="left"/>
+      <w:pPr>
+        <w:tabs>
+          <w:tab w:val="num" w:pos="0"/>
+        </w:tabs>
+        <w:ind w:left="5760" w:hanging="360"/>
+      </w:pPr>
+    </w:lvl>
+    <w:lvl w:ilvl="8">
+      <w:start w:val="1"/>
+      <w:numFmt w:val="lowerRoman"/>
+      <w:lvlText w:val="%9."/>
+      <w:lvlJc w:val="right"/>
+      <w:pPr>
+        <w:tabs>
+          <w:tab w:val="num" w:pos="0"/>
+        </w:tabs>
+        <w:ind w:left="6480" w:hanging="180"/>
+      </w:pPr>
+    </w:lvl>
+  </w:abstractNum>
+  <w:abstractNum w:abstractNumId="9" w15:restartNumberingAfterBreak="0">
+    <w:nsid w:val="1C620DE5"/>
+    <w:multiLevelType w:val="hybridMultilevel"/>
+    <w:tmpl w:val="957ACFA6"/>
+    <w:lvl w:ilvl="0" w:tplc="04150003">
+      <w:start w:val="1"/>
+      <w:numFmt w:val="bullet"/>
+      <w:lvlText w:val="o"/>
+      <w:lvlJc w:val="left"/>
+      <w:pPr>
+        <w:ind w:left="1776" w:hanging="360"/>
+      </w:pPr>
+      <w:rPr>
+        <w:rFonts w:ascii="Courier New" w:hAnsi="Courier New" w:cs="Courier New" w:hint="default"/>
+      </w:rPr>
+    </w:lvl>
+    <w:lvl w:ilvl="1" w:tplc="04150003" w:tentative="1">
+      <w:start w:val="1"/>
+      <w:numFmt w:val="bullet"/>
+      <w:lvlText w:val="o"/>
+      <w:lvlJc w:val="left"/>
+      <w:pPr>
+        <w:ind w:left="2496" w:hanging="360"/>
+      </w:pPr>
+      <w:rPr>
+        <w:rFonts w:ascii="Courier New" w:hAnsi="Courier New" w:cs="Courier New" w:hint="default"/>
+      </w:rPr>
+    </w:lvl>
+    <w:lvl w:ilvl="2" w:tplc="04150005" w:tentative="1">
+      <w:start w:val="1"/>
+      <w:numFmt w:val="bullet"/>
+      <w:lvlText w:val=""/>
+      <w:lvlJc w:val="left"/>
+      <w:pPr>
+        <w:ind w:left="3216" w:hanging="360"/>
+      </w:pPr>
+      <w:rPr>
+        <w:rFonts w:ascii="Wingdings" w:hAnsi="Wingdings" w:hint="default"/>
+      </w:rPr>
+    </w:lvl>
+    <w:lvl w:ilvl="3" w:tplc="04150001" w:tentative="1">
+      <w:start w:val="1"/>
+      <w:numFmt w:val="bullet"/>
+      <w:lvlText w:val=""/>
+      <w:lvlJc w:val="left"/>
+      <w:pPr>
+        <w:ind w:left="3936" w:hanging="360"/>
+      </w:pPr>
+      <w:rPr>
+        <w:rFonts w:ascii="Symbol" w:hAnsi="Symbol" w:hint="default"/>
+      </w:rPr>
+    </w:lvl>
+    <w:lvl w:ilvl="4" w:tplc="04150003" w:tentative="1">
+      <w:start w:val="1"/>
+      <w:numFmt w:val="bullet"/>
+      <w:lvlText w:val="o"/>
+      <w:lvlJc w:val="left"/>
+      <w:pPr>
+        <w:ind w:left="4656" w:hanging="360"/>
+      </w:pPr>
+      <w:rPr>
+        <w:rFonts w:ascii="Courier New" w:hAnsi="Courier New" w:cs="Courier New" w:hint="default"/>
+      </w:rPr>
+    </w:lvl>
+    <w:lvl w:ilvl="5" w:tplc="04150005" w:tentative="1">
+      <w:start w:val="1"/>
+      <w:numFmt w:val="bullet"/>
+      <w:lvlText w:val=""/>
+      <w:lvlJc w:val="left"/>
+      <w:pPr>
+        <w:ind w:left="5376" w:hanging="360"/>
+      </w:pPr>
+      <w:rPr>
+        <w:rFonts w:ascii="Wingdings" w:hAnsi="Wingdings" w:hint="default"/>
+      </w:rPr>
+    </w:lvl>
+    <w:lvl w:ilvl="6" w:tplc="04150001" w:tentative="1">
+      <w:start w:val="1"/>
+      <w:numFmt w:val="bullet"/>
+      <w:lvlText w:val=""/>
+      <w:lvlJc w:val="left"/>
+      <w:pPr>
+        <w:ind w:left="6096" w:hanging="360"/>
+      </w:pPr>
+      <w:rPr>
+        <w:rFonts w:ascii="Symbol" w:hAnsi="Symbol" w:hint="default"/>
+      </w:rPr>
+    </w:lvl>
+    <w:lvl w:ilvl="7" w:tplc="04150003" w:tentative="1">
+      <w:start w:val="1"/>
+      <w:numFmt w:val="bullet"/>
+      <w:lvlText w:val="o"/>
+      <w:lvlJc w:val="left"/>
+      <w:pPr>
+        <w:ind w:left="6816" w:hanging="360"/>
+      </w:pPr>
+      <w:rPr>
+        <w:rFonts w:ascii="Courier New" w:hAnsi="Courier New" w:cs="Courier New" w:hint="default"/>
+      </w:rPr>
+    </w:lvl>
+    <w:lvl w:ilvl="8" w:tplc="04150005" w:tentative="1">
+      <w:start w:val="1"/>
+      <w:numFmt w:val="bullet"/>
+      <w:lvlText w:val=""/>
+      <w:lvlJc w:val="left"/>
+      <w:pPr>
+        <w:ind w:left="7536" w:hanging="360"/>
+      </w:pPr>
+      <w:rPr>
+        <w:rFonts w:ascii="Wingdings" w:hAnsi="Wingdings" w:hint="default"/>
+      </w:rPr>
+    </w:lvl>
+  </w:abstractNum>
+  <w:abstractNum w:abstractNumId="10" w15:restartNumberingAfterBreak="0">
     <w:nsid w:val="1CDF4547"/>
     <w:multiLevelType w:val="multilevel"/>
     <w:tmpl w:val="E182F198"/>
@@ -12547,7 +14037,7 @@
       </w:pPr>
     </w:lvl>
   </w:abstractNum>
-  <w:abstractNum w:abstractNumId="9" w15:restartNumberingAfterBreak="0">
+  <w:abstractNum w:abstractNumId="11" w15:restartNumberingAfterBreak="0">
     <w:nsid w:val="21F61C13"/>
     <w:multiLevelType w:val="multilevel"/>
     <w:tmpl w:val="9A08B222"/>
@@ -12660,7 +14150,7 @@
       </w:pPr>
     </w:lvl>
   </w:abstractNum>
-  <w:abstractNum w:abstractNumId="10" w15:restartNumberingAfterBreak="0">
+  <w:abstractNum w:abstractNumId="12" w15:restartNumberingAfterBreak="0">
     <w:nsid w:val="21F67FA8"/>
     <w:multiLevelType w:val="hybridMultilevel"/>
     <w:tmpl w:val="330219A2"/>
@@ -12773,7 +14263,7 @@
       </w:rPr>
     </w:lvl>
   </w:abstractNum>
-  <w:abstractNum w:abstractNumId="11" w15:restartNumberingAfterBreak="0">
+  <w:abstractNum w:abstractNumId="13" w15:restartNumberingAfterBreak="0">
     <w:nsid w:val="230A6617"/>
     <w:multiLevelType w:val="hybridMultilevel"/>
     <w:tmpl w:val="0C1ABCA0"/>
@@ -12886,7 +14376,7 @@
       </w:rPr>
     </w:lvl>
   </w:abstractNum>
-  <w:abstractNum w:abstractNumId="12" w15:restartNumberingAfterBreak="0">
+  <w:abstractNum w:abstractNumId="14" w15:restartNumberingAfterBreak="0">
     <w:nsid w:val="243362C3"/>
     <w:multiLevelType w:val="hybridMultilevel"/>
     <w:tmpl w:val="8D46413C"/>
@@ -12999,7 +14489,7 @@
       </w:rPr>
     </w:lvl>
   </w:abstractNum>
-  <w:abstractNum w:abstractNumId="13" w15:restartNumberingAfterBreak="0">
+  <w:abstractNum w:abstractNumId="15" w15:restartNumberingAfterBreak="0">
     <w:nsid w:val="243E24F8"/>
     <w:multiLevelType w:val="hybridMultilevel"/>
     <w:tmpl w:val="7D582B50"/>
@@ -13112,7 +14602,7 @@
       </w:rPr>
     </w:lvl>
   </w:abstractNum>
-  <w:abstractNum w:abstractNumId="14" w15:restartNumberingAfterBreak="0">
+  <w:abstractNum w:abstractNumId="16" w15:restartNumberingAfterBreak="0">
     <w:nsid w:val="27116BA8"/>
     <w:multiLevelType w:val="multilevel"/>
     <w:tmpl w:val="CFD49E9C"/>
@@ -13252,7 +14742,7 @@
       </w:rPr>
     </w:lvl>
   </w:abstractNum>
-  <w:abstractNum w:abstractNumId="15" w15:restartNumberingAfterBreak="0">
+  <w:abstractNum w:abstractNumId="17" w15:restartNumberingAfterBreak="0">
     <w:nsid w:val="284F1AA6"/>
     <w:multiLevelType w:val="hybridMultilevel"/>
     <w:tmpl w:val="1EEE0934"/>
@@ -13365,7 +14855,7 @@
       </w:rPr>
     </w:lvl>
   </w:abstractNum>
-  <w:abstractNum w:abstractNumId="16" w15:restartNumberingAfterBreak="0">
+  <w:abstractNum w:abstractNumId="18" w15:restartNumberingAfterBreak="0">
     <w:nsid w:val="370208F8"/>
     <w:multiLevelType w:val="hybridMultilevel"/>
     <w:tmpl w:val="AE0479D2"/>
@@ -13478,7 +14968,123 @@
       </w:rPr>
     </w:lvl>
   </w:abstractNum>
-  <w:abstractNum w:abstractNumId="17" w15:restartNumberingAfterBreak="0">
+  <w:abstractNum w:abstractNumId="19" w15:restartNumberingAfterBreak="0">
+    <w:nsid w:val="379A40BB"/>
+    <w:multiLevelType w:val="multilevel"/>
+    <w:tmpl w:val="AC941D76"/>
+    <w:lvl w:ilvl="0">
+      <w:start w:val="1"/>
+      <w:numFmt w:val="bullet"/>
+      <w:lvlText w:val=""/>
+      <w:lvlJc w:val="left"/>
+      <w:pPr>
+        <w:tabs>
+          <w:tab w:val="num" w:pos="0"/>
+        </w:tabs>
+        <w:ind w:left="720" w:hanging="360"/>
+      </w:pPr>
+      <w:rPr>
+        <w:rFonts w:ascii="Symbol" w:hAnsi="Symbol" w:hint="default"/>
+      </w:rPr>
+    </w:lvl>
+    <w:lvl w:ilvl="1">
+      <w:start w:val="1"/>
+      <w:numFmt w:val="lowerLetter"/>
+      <w:lvlText w:val="%2."/>
+      <w:lvlJc w:val="left"/>
+      <w:pPr>
+        <w:tabs>
+          <w:tab w:val="num" w:pos="0"/>
+        </w:tabs>
+        <w:ind w:left="1440" w:hanging="360"/>
+      </w:pPr>
+    </w:lvl>
+    <w:lvl w:ilvl="2">
+      <w:start w:val="1"/>
+      <w:numFmt w:val="lowerRoman"/>
+      <w:lvlText w:val="%3."/>
+      <w:lvlJc w:val="right"/>
+      <w:pPr>
+        <w:tabs>
+          <w:tab w:val="num" w:pos="0"/>
+        </w:tabs>
+        <w:ind w:left="2160" w:hanging="180"/>
+      </w:pPr>
+    </w:lvl>
+    <w:lvl w:ilvl="3">
+      <w:start w:val="1"/>
+      <w:numFmt w:val="decimal"/>
+      <w:lvlText w:val="%4."/>
+      <w:lvlJc w:val="left"/>
+      <w:pPr>
+        <w:tabs>
+          <w:tab w:val="num" w:pos="0"/>
+        </w:tabs>
+        <w:ind w:left="2880" w:hanging="360"/>
+      </w:pPr>
+    </w:lvl>
+    <w:lvl w:ilvl="4">
+      <w:start w:val="1"/>
+      <w:numFmt w:val="lowerLetter"/>
+      <w:lvlText w:val="%5."/>
+      <w:lvlJc w:val="left"/>
+      <w:pPr>
+        <w:tabs>
+          <w:tab w:val="num" w:pos="0"/>
+        </w:tabs>
+        <w:ind w:left="3600" w:hanging="360"/>
+      </w:pPr>
+    </w:lvl>
+    <w:lvl w:ilvl="5">
+      <w:start w:val="1"/>
+      <w:numFmt w:val="lowerRoman"/>
+      <w:lvlText w:val="%6."/>
+      <w:lvlJc w:val="right"/>
+      <w:pPr>
+        <w:tabs>
+          <w:tab w:val="num" w:pos="0"/>
+        </w:tabs>
+        <w:ind w:left="4320" w:hanging="180"/>
+      </w:pPr>
+    </w:lvl>
+    <w:lvl w:ilvl="6">
+      <w:start w:val="1"/>
+      <w:numFmt w:val="decimal"/>
+      <w:lvlText w:val="%7."/>
+      <w:lvlJc w:val="left"/>
+      <w:pPr>
+        <w:tabs>
+          <w:tab w:val="num" w:pos="0"/>
+        </w:tabs>
+        <w:ind w:left="5040" w:hanging="360"/>
+      </w:pPr>
+    </w:lvl>
+    <w:lvl w:ilvl="7">
+      <w:start w:val="1"/>
+      <w:numFmt w:val="lowerLetter"/>
+      <w:lvlText w:val="%8."/>
+      <w:lvlJc w:val="left"/>
+      <w:pPr>
+        <w:tabs>
+          <w:tab w:val="num" w:pos="0"/>
+        </w:tabs>
+        <w:ind w:left="5760" w:hanging="360"/>
+      </w:pPr>
+    </w:lvl>
+    <w:lvl w:ilvl="8">
+      <w:start w:val="1"/>
+      <w:numFmt w:val="lowerRoman"/>
+      <w:lvlText w:val="%9."/>
+      <w:lvlJc w:val="right"/>
+      <w:pPr>
+        <w:tabs>
+          <w:tab w:val="num" w:pos="0"/>
+        </w:tabs>
+        <w:ind w:left="6480" w:hanging="180"/>
+      </w:pPr>
+    </w:lvl>
+  </w:abstractNum>
+  <w:abstractNum w:abstractNumId="20" w15:restartNumberingAfterBreak="0">
     <w:nsid w:val="39484C0A"/>
     <w:multiLevelType w:val="hybridMultilevel"/>
     <w:tmpl w:val="7CCAF206"/>
@@ -13591,7 +15197,7 @@
       </w:rPr>
     </w:lvl>
   </w:abstractNum>
-  <w:abstractNum w:abstractNumId="18" w15:restartNumberingAfterBreak="0">
+  <w:abstractNum w:abstractNumId="21" w15:restartNumberingAfterBreak="0">
     <w:nsid w:val="3A13393A"/>
     <w:multiLevelType w:val="hybridMultilevel"/>
     <w:tmpl w:val="7CE6FD3C"/>
@@ -13704,7 +15310,7 @@
       </w:rPr>
     </w:lvl>
   </w:abstractNum>
-  <w:abstractNum w:abstractNumId="19" w15:restartNumberingAfterBreak="0">
+  <w:abstractNum w:abstractNumId="22" w15:restartNumberingAfterBreak="0">
     <w:nsid w:val="3ACC7251"/>
     <w:multiLevelType w:val="hybridMultilevel"/>
     <w:tmpl w:val="C316CE02"/>
@@ -13817,7 +15423,7 @@
       </w:rPr>
     </w:lvl>
   </w:abstractNum>
-  <w:abstractNum w:abstractNumId="20" w15:restartNumberingAfterBreak="0">
+  <w:abstractNum w:abstractNumId="23" w15:restartNumberingAfterBreak="0">
     <w:nsid w:val="3E8A66F4"/>
     <w:multiLevelType w:val="hybridMultilevel"/>
     <w:tmpl w:val="12CECEFE"/>
@@ -13930,7 +15536,7 @@
       </w:rPr>
     </w:lvl>
   </w:abstractNum>
-  <w:abstractNum w:abstractNumId="21" w15:restartNumberingAfterBreak="0">
+  <w:abstractNum w:abstractNumId="24" w15:restartNumberingAfterBreak="0">
     <w:nsid w:val="402E6AD2"/>
     <w:multiLevelType w:val="multilevel"/>
     <w:tmpl w:val="8B5491FC"/>
@@ -14069,7 +15675,7 @@
       </w:rPr>
     </w:lvl>
   </w:abstractNum>
-  <w:abstractNum w:abstractNumId="22" w15:restartNumberingAfterBreak="0">
+  <w:abstractNum w:abstractNumId="25" w15:restartNumberingAfterBreak="0">
     <w:nsid w:val="45063762"/>
     <w:multiLevelType w:val="multilevel"/>
     <w:tmpl w:val="C44E982E"/>
@@ -14184,7 +15790,7 @@
       </w:pPr>
     </w:lvl>
   </w:abstractNum>
-  <w:abstractNum w:abstractNumId="23" w15:restartNumberingAfterBreak="0">
+  <w:abstractNum w:abstractNumId="26" w15:restartNumberingAfterBreak="0">
     <w:nsid w:val="4F4559BB"/>
     <w:multiLevelType w:val="multilevel"/>
     <w:tmpl w:val="6BB0BCAC"/>
@@ -14324,7 +15930,7 @@
       </w:rPr>
     </w:lvl>
   </w:abstractNum>
-  <w:abstractNum w:abstractNumId="24" w15:restartNumberingAfterBreak="0">
+  <w:abstractNum w:abstractNumId="27" w15:restartNumberingAfterBreak="0">
     <w:nsid w:val="4F9B314E"/>
     <w:multiLevelType w:val="hybridMultilevel"/>
     <w:tmpl w:val="B9E4E482"/>
@@ -14437,7 +16043,7 @@
       </w:rPr>
     </w:lvl>
   </w:abstractNum>
-  <w:abstractNum w:abstractNumId="25" w15:restartNumberingAfterBreak="0">
+  <w:abstractNum w:abstractNumId="28" w15:restartNumberingAfterBreak="0">
     <w:nsid w:val="53D149E9"/>
     <w:multiLevelType w:val="hybridMultilevel"/>
     <w:tmpl w:val="A2B46E44"/>
@@ -14550,7 +16156,7 @@
       </w:rPr>
     </w:lvl>
   </w:abstractNum>
-  <w:abstractNum w:abstractNumId="26" w15:restartNumberingAfterBreak="0">
+  <w:abstractNum w:abstractNumId="29" w15:restartNumberingAfterBreak="0">
     <w:nsid w:val="55125052"/>
     <w:multiLevelType w:val="multilevel"/>
     <w:tmpl w:val="CEFADE48"/>
@@ -14663,7 +16269,7 @@
       </w:pPr>
     </w:lvl>
   </w:abstractNum>
-  <w:abstractNum w:abstractNumId="27" w15:restartNumberingAfterBreak="0">
+  <w:abstractNum w:abstractNumId="30" w15:restartNumberingAfterBreak="0">
     <w:nsid w:val="56485C65"/>
     <w:multiLevelType w:val="multilevel"/>
     <w:tmpl w:val="D732485C"/>
@@ -14776,7 +16382,7 @@
       </w:pPr>
     </w:lvl>
   </w:abstractNum>
-  <w:abstractNum w:abstractNumId="28" w15:restartNumberingAfterBreak="0">
+  <w:abstractNum w:abstractNumId="31" w15:restartNumberingAfterBreak="0">
     <w:nsid w:val="58A85FF4"/>
     <w:multiLevelType w:val="hybridMultilevel"/>
     <w:tmpl w:val="D6BA4508"/>
@@ -14889,7 +16495,7 @@
       </w:rPr>
     </w:lvl>
   </w:abstractNum>
-  <w:abstractNum w:abstractNumId="29" w15:restartNumberingAfterBreak="0">
+  <w:abstractNum w:abstractNumId="32" w15:restartNumberingAfterBreak="0">
     <w:nsid w:val="5B29069C"/>
     <w:multiLevelType w:val="hybridMultilevel"/>
     <w:tmpl w:val="278461C0"/>
@@ -15002,7 +16608,7 @@
       </w:rPr>
     </w:lvl>
   </w:abstractNum>
-  <w:abstractNum w:abstractNumId="30" w15:restartNumberingAfterBreak="0">
+  <w:abstractNum w:abstractNumId="33" w15:restartNumberingAfterBreak="0">
     <w:nsid w:val="5FC96B59"/>
     <w:multiLevelType w:val="hybridMultilevel"/>
     <w:tmpl w:val="47D07C0E"/>
@@ -15115,7 +16721,7 @@
       </w:rPr>
     </w:lvl>
   </w:abstractNum>
-  <w:abstractNum w:abstractNumId="31" w15:restartNumberingAfterBreak="0">
+  <w:abstractNum w:abstractNumId="34" w15:restartNumberingAfterBreak="0">
     <w:nsid w:val="619C6735"/>
     <w:multiLevelType w:val="multilevel"/>
     <w:tmpl w:val="38B4AC10"/>
@@ -15234,7 +16840,7 @@
       </w:pPr>
     </w:lvl>
   </w:abstractNum>
-  <w:abstractNum w:abstractNumId="32" w15:restartNumberingAfterBreak="0">
+  <w:abstractNum w:abstractNumId="35" w15:restartNumberingAfterBreak="0">
     <w:nsid w:val="627C7EC2"/>
     <w:multiLevelType w:val="hybridMultilevel"/>
     <w:tmpl w:val="49AE2590"/>
@@ -15347,7 +16953,7 @@
       </w:rPr>
     </w:lvl>
   </w:abstractNum>
-  <w:abstractNum w:abstractNumId="33" w15:restartNumberingAfterBreak="0">
+  <w:abstractNum w:abstractNumId="36" w15:restartNumberingAfterBreak="0">
     <w:nsid w:val="664E0336"/>
     <w:multiLevelType w:val="hybridMultilevel"/>
     <w:tmpl w:val="E370E456"/>
@@ -15436,7 +17042,7 @@
       </w:pPr>
     </w:lvl>
   </w:abstractNum>
-  <w:abstractNum w:abstractNumId="34" w15:restartNumberingAfterBreak="0">
+  <w:abstractNum w:abstractNumId="37" w15:restartNumberingAfterBreak="0">
     <w:nsid w:val="6674351D"/>
     <w:multiLevelType w:val="multilevel"/>
     <w:tmpl w:val="CEFADE48"/>
@@ -15549,7 +17155,7 @@
       </w:pPr>
     </w:lvl>
   </w:abstractNum>
-  <w:abstractNum w:abstractNumId="35" w15:restartNumberingAfterBreak="0">
+  <w:abstractNum w:abstractNumId="38" w15:restartNumberingAfterBreak="0">
     <w:nsid w:val="6B531EAF"/>
     <w:multiLevelType w:val="hybridMultilevel"/>
     <w:tmpl w:val="B90200A6"/>
@@ -15662,7 +17268,397 @@
       </w:rPr>
     </w:lvl>
   </w:abstractNum>
-  <w:abstractNum w:abstractNumId="36" w15:restartNumberingAfterBreak="0">
+  <w:abstractNum w:abstractNumId="39" w15:restartNumberingAfterBreak="0">
+    <w:nsid w:val="6B6D0BA1"/>
+    <w:multiLevelType w:val="multilevel"/>
+    <w:tmpl w:val="975C4EE8"/>
+    <w:lvl w:ilvl="0">
+      <w:start w:val="1"/>
+      <w:numFmt w:val="bullet"/>
+      <w:lvlText w:val=""/>
+      <w:lvlJc w:val="left"/>
+      <w:pPr>
+        <w:tabs>
+          <w:tab w:val="num" w:pos="720"/>
+        </w:tabs>
+        <w:ind w:left="720" w:hanging="360"/>
+      </w:pPr>
+      <w:rPr>
+        <w:rFonts w:ascii="Wingdings" w:hAnsi="Wingdings" w:cs="Wingdings" w:hint="default"/>
+      </w:rPr>
+    </w:lvl>
+    <w:lvl w:ilvl="1">
+      <w:start w:val="1"/>
+      <w:numFmt w:val="bullet"/>
+      <w:lvlText w:val=""/>
+      <w:lvlJc w:val="left"/>
+      <w:pPr>
+        <w:ind w:left="1080" w:hanging="360"/>
+      </w:pPr>
+      <w:rPr>
+        <w:rFonts w:ascii="Wingdings" w:hAnsi="Wingdings" w:hint="default"/>
+      </w:rPr>
+    </w:lvl>
+    <w:lvl w:ilvl="2">
+      <w:start w:val="1"/>
+      <w:numFmt w:val="bullet"/>
+      <w:lvlText w:val=""/>
+      <w:lvlJc w:val="left"/>
+      <w:pPr>
+        <w:tabs>
+          <w:tab w:val="num" w:pos="1440"/>
+        </w:tabs>
+        <w:ind w:left="1440" w:hanging="360"/>
+      </w:pPr>
+      <w:rPr>
+        <w:rFonts w:ascii="Wingdings" w:hAnsi="Wingdings" w:cs="Wingdings" w:hint="default"/>
+      </w:rPr>
+    </w:lvl>
+    <w:lvl w:ilvl="3">
+      <w:start w:val="1"/>
+      <w:numFmt w:val="bullet"/>
+      <w:lvlText w:val=""/>
+      <w:lvlJc w:val="left"/>
+      <w:pPr>
+        <w:tabs>
+          <w:tab w:val="num" w:pos="1800"/>
+        </w:tabs>
+        <w:ind w:left="1800" w:hanging="360"/>
+      </w:pPr>
+      <w:rPr>
+        <w:rFonts w:ascii="Wingdings" w:hAnsi="Wingdings" w:cs="Wingdings" w:hint="default"/>
+      </w:rPr>
+    </w:lvl>
+    <w:lvl w:ilvl="4">
+      <w:start w:val="1"/>
+      <w:numFmt w:val="bullet"/>
+      <w:lvlText w:val=""/>
+      <w:lvlJc w:val="left"/>
+      <w:pPr>
+        <w:tabs>
+          <w:tab w:val="num" w:pos="2160"/>
+        </w:tabs>
+        <w:ind w:left="2160" w:hanging="360"/>
+      </w:pPr>
+      <w:rPr>
+        <w:rFonts w:ascii="Wingdings" w:hAnsi="Wingdings" w:cs="Wingdings" w:hint="default"/>
+      </w:rPr>
+    </w:lvl>
+    <w:lvl w:ilvl="5">
+      <w:start w:val="1"/>
+      <w:numFmt w:val="bullet"/>
+      <w:lvlText w:val=""/>
+      <w:lvlJc w:val="left"/>
+      <w:pPr>
+        <w:tabs>
+          <w:tab w:val="num" w:pos="2520"/>
+        </w:tabs>
+        <w:ind w:left="2520" w:hanging="360"/>
+      </w:pPr>
+      <w:rPr>
+        <w:rFonts w:ascii="Wingdings" w:hAnsi="Wingdings" w:cs="Wingdings" w:hint="default"/>
+      </w:rPr>
+    </w:lvl>
+    <w:lvl w:ilvl="6">
+      <w:start w:val="1"/>
+      <w:numFmt w:val="bullet"/>
+      <w:lvlText w:val=""/>
+      <w:lvlJc w:val="left"/>
+      <w:pPr>
+        <w:tabs>
+          <w:tab w:val="num" w:pos="2880"/>
+        </w:tabs>
+        <w:ind w:left="2880" w:hanging="360"/>
+      </w:pPr>
+      <w:rPr>
+        <w:rFonts w:ascii="Wingdings" w:hAnsi="Wingdings" w:cs="Wingdings" w:hint="default"/>
+      </w:rPr>
+    </w:lvl>
+    <w:lvl w:ilvl="7">
+      <w:start w:val="1"/>
+      <w:numFmt w:val="bullet"/>
+      <w:lvlText w:val=""/>
+      <w:lvlJc w:val="left"/>
+      <w:pPr>
+        <w:tabs>
+          <w:tab w:val="num" w:pos="3240"/>
+        </w:tabs>
+        <w:ind w:left="3240" w:hanging="360"/>
+      </w:pPr>
+      <w:rPr>
+        <w:rFonts w:ascii="Wingdings" w:hAnsi="Wingdings" w:cs="Wingdings" w:hint="default"/>
+      </w:rPr>
+    </w:lvl>
+    <w:lvl w:ilvl="8">
+      <w:start w:val="1"/>
+      <w:numFmt w:val="bullet"/>
+      <w:lvlText w:val=""/>
+      <w:lvlJc w:val="left"/>
+      <w:pPr>
+        <w:tabs>
+          <w:tab w:val="num" w:pos="3600"/>
+        </w:tabs>
+        <w:ind w:left="3600" w:hanging="360"/>
+      </w:pPr>
+      <w:rPr>
+        <w:rFonts w:ascii="Wingdings" w:hAnsi="Wingdings" w:cs="Wingdings" w:hint="default"/>
+      </w:rPr>
+    </w:lvl>
+  </w:abstractNum>
+  <w:abstractNum w:abstractNumId="40" w15:restartNumberingAfterBreak="0">
+    <w:nsid w:val="6CB532A3"/>
+    <w:multiLevelType w:val="hybridMultilevel"/>
+    <w:tmpl w:val="863C3146"/>
+    <w:lvl w:ilvl="0" w:tplc="04150005">
+      <w:start w:val="1"/>
+      <w:numFmt w:val="bullet"/>
+      <w:lvlText w:val=""/>
+      <w:lvlJc w:val="left"/>
+      <w:pPr>
+        <w:ind w:left="1080" w:hanging="360"/>
+      </w:pPr>
+      <w:rPr>
+        <w:rFonts w:ascii="Wingdings" w:hAnsi="Wingdings" w:hint="default"/>
+      </w:rPr>
+    </w:lvl>
+    <w:lvl w:ilvl="1" w:tplc="04150003">
+      <w:start w:val="1"/>
+      <w:numFmt w:val="bullet"/>
+      <w:lvlText w:val="o"/>
+      <w:lvlJc w:val="left"/>
+      <w:pPr>
+        <w:ind w:left="1800" w:hanging="360"/>
+      </w:pPr>
+      <w:rPr>
+        <w:rFonts w:ascii="Courier New" w:hAnsi="Courier New" w:cs="Courier New" w:hint="default"/>
+      </w:rPr>
+    </w:lvl>
+    <w:lvl w:ilvl="2" w:tplc="04150005" w:tentative="1">
+      <w:start w:val="1"/>
+      <w:numFmt w:val="bullet"/>
+      <w:lvlText w:val=""/>
+      <w:lvlJc w:val="left"/>
+      <w:pPr>
+        <w:ind w:left="2520" w:hanging="360"/>
+      </w:pPr>
+      <w:rPr>
+        <w:rFonts w:ascii="Wingdings" w:hAnsi="Wingdings" w:hint="default"/>
+      </w:rPr>
+    </w:lvl>
+    <w:lvl w:ilvl="3" w:tplc="04150001" w:tentative="1">
+      <w:start w:val="1"/>
+      <w:numFmt w:val="bullet"/>
+      <w:lvlText w:val=""/>
+      <w:lvlJc w:val="left"/>
+      <w:pPr>
+        <w:ind w:left="3240" w:hanging="360"/>
+      </w:pPr>
+      <w:rPr>
+        <w:rFonts w:ascii="Symbol" w:hAnsi="Symbol" w:hint="default"/>
+      </w:rPr>
+    </w:lvl>
+    <w:lvl w:ilvl="4" w:tplc="04150003" w:tentative="1">
+      <w:start w:val="1"/>
+      <w:numFmt w:val="bullet"/>
+      <w:lvlText w:val="o"/>
+      <w:lvlJc w:val="left"/>
+      <w:pPr>
+        <w:ind w:left="3960" w:hanging="360"/>
+      </w:pPr>
+      <w:rPr>
+        <w:rFonts w:ascii="Courier New" w:hAnsi="Courier New" w:cs="Courier New" w:hint="default"/>
+      </w:rPr>
+    </w:lvl>
+    <w:lvl w:ilvl="5" w:tplc="04150005" w:tentative="1">
+      <w:start w:val="1"/>
+      <w:numFmt w:val="bullet"/>
+      <w:lvlText w:val=""/>
+      <w:lvlJc w:val="left"/>
+      <w:pPr>
+        <w:ind w:left="4680" w:hanging="360"/>
+      </w:pPr>
+      <w:rPr>
+        <w:rFonts w:ascii="Wingdings" w:hAnsi="Wingdings" w:hint="default"/>
+      </w:rPr>
+    </w:lvl>
+    <w:lvl w:ilvl="6" w:tplc="04150001" w:tentative="1">
+      <w:start w:val="1"/>
+      <w:numFmt w:val="bullet"/>
+      <w:lvlText w:val=""/>
+      <w:lvlJc w:val="left"/>
+      <w:pPr>
+        <w:ind w:left="5400" w:hanging="360"/>
+      </w:pPr>
+      <w:rPr>
+        <w:rFonts w:ascii="Symbol" w:hAnsi="Symbol" w:hint="default"/>
+      </w:rPr>
+    </w:lvl>
+    <w:lvl w:ilvl="7" w:tplc="04150003" w:tentative="1">
+      <w:start w:val="1"/>
+      <w:numFmt w:val="bullet"/>
+      <w:lvlText w:val="o"/>
+      <w:lvlJc w:val="left"/>
+      <w:pPr>
+        <w:ind w:left="6120" w:hanging="360"/>
+      </w:pPr>
+      <w:rPr>
+        <w:rFonts w:ascii="Courier New" w:hAnsi="Courier New" w:cs="Courier New" w:hint="default"/>
+      </w:rPr>
+    </w:lvl>
+    <w:lvl w:ilvl="8" w:tplc="04150005" w:tentative="1">
+      <w:start w:val="1"/>
+      <w:numFmt w:val="bullet"/>
+      <w:lvlText w:val=""/>
+      <w:lvlJc w:val="left"/>
+      <w:pPr>
+        <w:ind w:left="6840" w:hanging="360"/>
+      </w:pPr>
+      <w:rPr>
+        <w:rFonts w:ascii="Wingdings" w:hAnsi="Wingdings" w:hint="default"/>
+      </w:rPr>
+    </w:lvl>
+  </w:abstractNum>
+  <w:abstractNum w:abstractNumId="41" w15:restartNumberingAfterBreak="0">
+    <w:nsid w:val="6ECC61CB"/>
+    <w:multiLevelType w:val="multilevel"/>
+    <w:tmpl w:val="D95C53BA"/>
+    <w:lvl w:ilvl="0">
+      <w:start w:val="1"/>
+      <w:numFmt w:val="bullet"/>
+      <w:lvlText w:val=""/>
+      <w:lvlJc w:val="left"/>
+      <w:pPr>
+        <w:tabs>
+          <w:tab w:val="num" w:pos="720"/>
+        </w:tabs>
+        <w:ind w:left="720" w:hanging="360"/>
+      </w:pPr>
+      <w:rPr>
+        <w:rFonts w:ascii="Symbol" w:hAnsi="Symbol" w:hint="default"/>
+      </w:rPr>
+    </w:lvl>
+    <w:lvl w:ilvl="1">
+      <w:start w:val="1"/>
+      <w:numFmt w:val="bullet"/>
+      <w:lvlText w:val="◦"/>
+      <w:lvlJc w:val="left"/>
+      <w:pPr>
+        <w:tabs>
+          <w:tab w:val="num" w:pos="1080"/>
+        </w:tabs>
+        <w:ind w:left="1080" w:hanging="360"/>
+      </w:pPr>
+      <w:rPr>
+        <w:rFonts w:ascii="OpenSymbol" w:hAnsi="OpenSymbol" w:cs="OpenSymbol" w:hint="default"/>
+      </w:rPr>
+    </w:lvl>
+    <w:lvl w:ilvl="2">
+      <w:start w:val="1"/>
+      <w:numFmt w:val="bullet"/>
+      <w:lvlText w:val="▪"/>
+      <w:lvlJc w:val="left"/>
+      <w:pPr>
+        <w:tabs>
+          <w:tab w:val="num" w:pos="1440"/>
+        </w:tabs>
+        <w:ind w:left="1440" w:hanging="360"/>
+      </w:pPr>
+      <w:rPr>
+        <w:rFonts w:ascii="OpenSymbol" w:hAnsi="OpenSymbol" w:cs="OpenSymbol" w:hint="default"/>
+      </w:rPr>
+    </w:lvl>
+    <w:lvl w:ilvl="3">
+      <w:start w:val="1"/>
+      <w:numFmt w:val="bullet"/>
+      <w:lvlText w:val=""/>
+      <w:lvlJc w:val="left"/>
+      <w:pPr>
+        <w:tabs>
+          <w:tab w:val="num" w:pos="1800"/>
+        </w:tabs>
+        <w:ind w:left="1800" w:hanging="360"/>
+      </w:pPr>
+      <w:rPr>
+        <w:rFonts w:ascii="Symbol" w:hAnsi="Symbol" w:cs="Symbol" w:hint="default"/>
+      </w:rPr>
+    </w:lvl>
+    <w:lvl w:ilvl="4">
+      <w:start w:val="1"/>
+      <w:numFmt w:val="bullet"/>
+      <w:lvlText w:val="◦"/>
+      <w:lvlJc w:val="left"/>
+      <w:pPr>
+        <w:tabs>
+          <w:tab w:val="num" w:pos="2160"/>
+        </w:tabs>
+        <w:ind w:left="2160" w:hanging="360"/>
+      </w:pPr>
+      <w:rPr>
+        <w:rFonts w:ascii="OpenSymbol" w:hAnsi="OpenSymbol" w:cs="OpenSymbol" w:hint="default"/>
+      </w:rPr>
+    </w:lvl>
+    <w:lvl w:ilvl="5">
+      <w:start w:val="1"/>
+      <w:numFmt w:val="bullet"/>
+      <w:lvlText w:val="▪"/>
+      <w:lvlJc w:val="left"/>
+      <w:pPr>
+        <w:tabs>
+          <w:tab w:val="num" w:pos="2520"/>
+        </w:tabs>
+        <w:ind w:left="2520" w:hanging="360"/>
+      </w:pPr>
+      <w:rPr>
+        <w:rFonts w:ascii="OpenSymbol" w:hAnsi="OpenSymbol" w:cs="OpenSymbol" w:hint="default"/>
+      </w:rPr>
+    </w:lvl>
+    <w:lvl w:ilvl="6">
+      <w:start w:val="1"/>
+      <w:numFmt w:val="bullet"/>
+      <w:lvlText w:val=""/>
+      <w:lvlJc w:val="left"/>
+      <w:pPr>
+        <w:tabs>
+          <w:tab w:val="num" w:pos="2880"/>
+        </w:tabs>
+        <w:ind w:left="2880" w:hanging="360"/>
+      </w:pPr>
+      <w:rPr>
+        <w:rFonts w:ascii="Symbol" w:hAnsi="Symbol" w:cs="Symbol" w:hint="default"/>
+      </w:rPr>
+    </w:lvl>
+    <w:lvl w:ilvl="7">
+      <w:start w:val="1"/>
+      <w:numFmt w:val="bullet"/>
+      <w:lvlText w:val="◦"/>
+      <w:lvlJc w:val="left"/>
+      <w:pPr>
+        <w:tabs>
+          <w:tab w:val="num" w:pos="3240"/>
+        </w:tabs>
+        <w:ind w:left="3240" w:hanging="360"/>
+      </w:pPr>
+      <w:rPr>
+        <w:rFonts w:ascii="OpenSymbol" w:hAnsi="OpenSymbol" w:cs="OpenSymbol" w:hint="default"/>
+      </w:rPr>
+    </w:lvl>
+    <w:lvl w:ilvl="8">
+      <w:start w:val="1"/>
+      <w:numFmt w:val="bullet"/>
+      <w:lvlText w:val="▪"/>
+      <w:lvlJc w:val="left"/>
+      <w:pPr>
+        <w:tabs>
+          <w:tab w:val="num" w:pos="3600"/>
+        </w:tabs>
+        <w:ind w:left="3600" w:hanging="360"/>
+      </w:pPr>
+      <w:rPr>
+        <w:rFonts w:ascii="OpenSymbol" w:hAnsi="OpenSymbol" w:cs="OpenSymbol" w:hint="default"/>
+      </w:rPr>
+    </w:lvl>
+  </w:abstractNum>
+  <w:abstractNum w:abstractNumId="42" w15:restartNumberingAfterBreak="0">
     <w:nsid w:val="71D01A2A"/>
     <w:multiLevelType w:val="multilevel"/>
     <w:tmpl w:val="C782677A"/>
@@ -15784,7 +17780,7 @@
       </w:pPr>
     </w:lvl>
   </w:abstractNum>
-  <w:abstractNum w:abstractNumId="37" w15:restartNumberingAfterBreak="0">
+  <w:abstractNum w:abstractNumId="43" w15:restartNumberingAfterBreak="0">
     <w:nsid w:val="787F749E"/>
     <w:multiLevelType w:val="multilevel"/>
     <w:tmpl w:val="68E0AF6C"/>
@@ -15899,7 +17895,7 @@
       </w:pPr>
     </w:lvl>
   </w:abstractNum>
-  <w:abstractNum w:abstractNumId="38" w15:restartNumberingAfterBreak="0">
+  <w:abstractNum w:abstractNumId="44" w15:restartNumberingAfterBreak="0">
     <w:nsid w:val="7AFE419F"/>
     <w:multiLevelType w:val="hybridMultilevel"/>
     <w:tmpl w:val="C9D8D9E8"/>
@@ -15988,7 +17984,7 @@
       </w:pPr>
     </w:lvl>
   </w:abstractNum>
-  <w:abstractNum w:abstractNumId="39" w15:restartNumberingAfterBreak="0">
+  <w:abstractNum w:abstractNumId="45" w15:restartNumberingAfterBreak="0">
     <w:nsid w:val="7B276513"/>
     <w:multiLevelType w:val="hybridMultilevel"/>
     <w:tmpl w:val="2E107C36"/>
@@ -16101,7 +18097,7 @@
       </w:rPr>
     </w:lvl>
   </w:abstractNum>
-  <w:abstractNum w:abstractNumId="40" w15:restartNumberingAfterBreak="0">
+  <w:abstractNum w:abstractNumId="46" w15:restartNumberingAfterBreak="0">
     <w:nsid w:val="7FBD4D5B"/>
     <w:multiLevelType w:val="hybridMultilevel"/>
     <w:tmpl w:val="4308EA98"/>
@@ -16215,40 +18211,40 @@
     </w:lvl>
   </w:abstractNum>
   <w:num w:numId="1" w16cid:durableId="1639800052">
-    <w:abstractNumId w:val="37"/>
+    <w:abstractNumId w:val="43"/>
   </w:num>
   <w:num w:numId="2" w16cid:durableId="1671253799">
     <w:abstractNumId w:val="7"/>
   </w:num>
   <w:num w:numId="3" w16cid:durableId="1953630642">
-    <w:abstractNumId w:val="8"/>
+    <w:abstractNumId w:val="10"/>
   </w:num>
   <w:num w:numId="4" w16cid:durableId="1878469534">
     <w:abstractNumId w:val="4"/>
   </w:num>
   <w:num w:numId="5" w16cid:durableId="3023162">
-    <w:abstractNumId w:val="21"/>
+    <w:abstractNumId w:val="24"/>
   </w:num>
   <w:num w:numId="6" w16cid:durableId="1659461501">
-    <w:abstractNumId w:val="23"/>
+    <w:abstractNumId w:val="26"/>
   </w:num>
   <w:num w:numId="7" w16cid:durableId="116996368">
-    <w:abstractNumId w:val="31"/>
+    <w:abstractNumId w:val="34"/>
   </w:num>
   <w:num w:numId="8" w16cid:durableId="401106305">
-    <w:abstractNumId w:val="14"/>
+    <w:abstractNumId w:val="16"/>
   </w:num>
   <w:num w:numId="9" w16cid:durableId="2087529550">
-    <w:abstractNumId w:val="9"/>
+    <w:abstractNumId w:val="11"/>
   </w:num>
   <w:num w:numId="10" w16cid:durableId="1197697307">
-    <w:abstractNumId w:val="34"/>
+    <w:abstractNumId w:val="37"/>
   </w:num>
   <w:num w:numId="11" w16cid:durableId="775714895">
     <w:abstractNumId w:val="6"/>
   </w:num>
   <w:num w:numId="12" w16cid:durableId="293606830">
-    <w:abstractNumId w:val="27"/>
+    <w:abstractNumId w:val="30"/>
   </w:num>
   <w:num w:numId="13" w16cid:durableId="791242946">
     <w:abstractNumId w:val="5"/>
@@ -16257,31 +18253,31 @@
     <w:abstractNumId w:val="3"/>
   </w:num>
   <w:num w:numId="15" w16cid:durableId="1595212318">
-    <w:abstractNumId w:val="22"/>
+    <w:abstractNumId w:val="25"/>
   </w:num>
   <w:num w:numId="16" w16cid:durableId="80298174">
-    <w:abstractNumId w:val="36"/>
+    <w:abstractNumId w:val="42"/>
   </w:num>
   <w:num w:numId="17" w16cid:durableId="713504974">
-    <w:abstractNumId w:val="26"/>
+    <w:abstractNumId w:val="29"/>
   </w:num>
   <w:num w:numId="18" w16cid:durableId="1676373828">
-    <w:abstractNumId w:val="32"/>
+    <w:abstractNumId w:val="35"/>
   </w:num>
   <w:num w:numId="19" w16cid:durableId="174855553">
+    <w:abstractNumId w:val="17"/>
+  </w:num>
+  <w:num w:numId="20" w16cid:durableId="120155124">
+    <w:abstractNumId w:val="23"/>
+  </w:num>
+  <w:num w:numId="21" w16cid:durableId="642932456">
+    <w:abstractNumId w:val="14"/>
+  </w:num>
+  <w:num w:numId="22" w16cid:durableId="1274627944">
     <w:abstractNumId w:val="15"/>
   </w:num>
-  <w:num w:numId="20" w16cid:durableId="120155124">
-    <w:abstractNumId w:val="20"/>
-  </w:num>
-  <w:num w:numId="21" w16cid:durableId="642932456">
-    <w:abstractNumId w:val="12"/>
-  </w:num>
-  <w:num w:numId="22" w16cid:durableId="1274627944">
-    <w:abstractNumId w:val="13"/>
-  </w:num>
   <w:num w:numId="23" w16cid:durableId="1541894403">
-    <w:abstractNumId w:val="30"/>
+    <w:abstractNumId w:val="33"/>
   </w:num>
   <w:num w:numId="24" w16cid:durableId="736435585">
     <w:abstractNumId w:val="2"/>
@@ -16290,52 +18286,70 @@
     <w:abstractNumId w:val="0"/>
   </w:num>
   <w:num w:numId="26" w16cid:durableId="1898587836">
-    <w:abstractNumId w:val="16"/>
+    <w:abstractNumId w:val="18"/>
   </w:num>
   <w:num w:numId="27" w16cid:durableId="1658076252">
-    <w:abstractNumId w:val="25"/>
+    <w:abstractNumId w:val="28"/>
   </w:num>
   <w:num w:numId="28" w16cid:durableId="254091287">
-    <w:abstractNumId w:val="18"/>
+    <w:abstractNumId w:val="21"/>
   </w:num>
   <w:num w:numId="29" w16cid:durableId="207959806">
-    <w:abstractNumId w:val="39"/>
+    <w:abstractNumId w:val="45"/>
   </w:num>
   <w:num w:numId="30" w16cid:durableId="349071345">
-    <w:abstractNumId w:val="24"/>
+    <w:abstractNumId w:val="27"/>
   </w:num>
   <w:num w:numId="31" w16cid:durableId="1114523613">
     <w:abstractNumId w:val="1"/>
   </w:num>
   <w:num w:numId="32" w16cid:durableId="627783028">
-    <w:abstractNumId w:val="35"/>
+    <w:abstractNumId w:val="38"/>
   </w:num>
   <w:num w:numId="33" w16cid:durableId="1227037034">
-    <w:abstractNumId w:val="19"/>
+    <w:abstractNumId w:val="22"/>
   </w:num>
   <w:num w:numId="34" w16cid:durableId="730616855">
-    <w:abstractNumId w:val="17"/>
+    <w:abstractNumId w:val="20"/>
   </w:num>
   <w:num w:numId="35" w16cid:durableId="96606264">
-    <w:abstractNumId w:val="33"/>
+    <w:abstractNumId w:val="36"/>
   </w:num>
   <w:num w:numId="36" w16cid:durableId="1325429886">
-    <w:abstractNumId w:val="28"/>
+    <w:abstractNumId w:val="31"/>
   </w:num>
   <w:num w:numId="37" w16cid:durableId="1324359683">
-    <w:abstractNumId w:val="29"/>
+    <w:abstractNumId w:val="32"/>
   </w:num>
   <w:num w:numId="38" w16cid:durableId="851914008">
-    <w:abstractNumId w:val="38"/>
+    <w:abstractNumId w:val="44"/>
   </w:num>
   <w:num w:numId="39" w16cid:durableId="1964925504">
+    <w:abstractNumId w:val="46"/>
+  </w:num>
+  <w:num w:numId="40" w16cid:durableId="846596186">
+    <w:abstractNumId w:val="12"/>
+  </w:num>
+  <w:num w:numId="41" w16cid:durableId="1674187197">
+    <w:abstractNumId w:val="13"/>
+  </w:num>
+  <w:num w:numId="42" w16cid:durableId="1627858611">
+    <w:abstractNumId w:val="39"/>
+  </w:num>
+  <w:num w:numId="43" w16cid:durableId="1823933268">
+    <w:abstractNumId w:val="41"/>
+  </w:num>
+  <w:num w:numId="44" w16cid:durableId="234824451">
     <w:abstractNumId w:val="40"/>
   </w:num>
-  <w:num w:numId="40" w16cid:durableId="846596186">
-    <w:abstractNumId w:val="10"/>
+  <w:num w:numId="45" w16cid:durableId="452945807">
+    <w:abstractNumId w:val="9"/>
   </w:num>
-  <w:num w:numId="41" w16cid:durableId="1674187197">
-    <w:abstractNumId w:val="11"/>
+  <w:num w:numId="46" w16cid:durableId="94525293">
+    <w:abstractNumId w:val="8"/>
+  </w:num>
+  <w:num w:numId="47" w16cid:durableId="34736824">
+    <w:abstractNumId w:val="19"/>
   </w:num>
 </w:numbering>
 </file>
@@ -17917,11 +19931,7 @@
 </file>
 
 <file path=customXml/item1.xml><?xml version="1.0" encoding="utf-8"?>
-<p:properties xmlns:p="http://schemas.microsoft.com/office/2006/metadata/properties" xmlns:xsi="http://www.w3.org/2001/XMLSchema-instance" xmlns:pc="http://schemas.microsoft.com/office/infopath/2007/PartnerControls">
-  <documentManagement>
-    <_activity xmlns="06e0fab9-d3c7-4228-8951-a381beafabee" xsi:nil="true"/>
-  </documentManagement>
-</p:properties>
+<b:Sources xmlns:b="http://schemas.openxmlformats.org/officeDocument/2006/bibliography" xmlns="http://schemas.openxmlformats.org/officeDocument/2006/bibliography" SelectedStyle="\APASixthEditionOfficeOnline.xsl" StyleName="APA" Version="6"/>
 </file>
 
 <file path=customXml/item2.xml><?xml version="1.0" encoding="utf-8"?>
@@ -17934,7 +19944,11 @@
 </file>
 
 <file path=customXml/item3.xml><?xml version="1.0" encoding="utf-8"?>
-<b:Sources xmlns:b="http://schemas.openxmlformats.org/officeDocument/2006/bibliography" xmlns="http://schemas.openxmlformats.org/officeDocument/2006/bibliography" SelectedStyle="\APASixthEditionOfficeOnline.xsl" StyleName="APA" Version="6"/>
+<p:properties xmlns:p="http://schemas.microsoft.com/office/2006/metadata/properties" xmlns:xsi="http://www.w3.org/2001/XMLSchema-instance" xmlns:pc="http://schemas.microsoft.com/office/infopath/2007/PartnerControls">
+  <documentManagement>
+    <_activity xmlns="06e0fab9-d3c7-4228-8951-a381beafabee" xsi:nil="true"/>
+  </documentManagement>
+</p:properties>
 </file>
 
 <file path=customXml/item4.xml><?xml version="1.0" encoding="utf-8"?>
@@ -18127,11 +20141,9 @@
 </file>
 
 <file path=customXml/itemProps1.xml><?xml version="1.0" encoding="utf-8"?>
-<ds:datastoreItem xmlns:ds="http://schemas.openxmlformats.org/officeDocument/2006/customXml" ds:itemID="{83D171A5-00B4-4B79-B8B1-4AA5230AEAC7}">
+<ds:datastoreItem xmlns:ds="http://schemas.openxmlformats.org/officeDocument/2006/customXml" ds:itemID="{78AF6C86-1CD3-488F-999B-F86378CDE700}">
   <ds:schemaRefs>
-    <ds:schemaRef ds:uri="http://schemas.microsoft.com/office/2006/metadata/properties"/>
-    <ds:schemaRef ds:uri="http://schemas.microsoft.com/office/infopath/2007/PartnerControls"/>
-    <ds:schemaRef ds:uri="06e0fab9-d3c7-4228-8951-a381beafabee"/>
+    <ds:schemaRef ds:uri="http://schemas.openxmlformats.org/officeDocument/2006/bibliography"/>
   </ds:schemaRefs>
 </ds:datastoreItem>
 </file>
@@ -18145,9 +20157,11 @@
 </file>
 
 <file path=customXml/itemProps3.xml><?xml version="1.0" encoding="utf-8"?>
-<ds:datastoreItem xmlns:ds="http://schemas.openxmlformats.org/officeDocument/2006/customXml" ds:itemID="{78AF6C86-1CD3-488F-999B-F86378CDE700}">
+<ds:datastoreItem xmlns:ds="http://schemas.openxmlformats.org/officeDocument/2006/customXml" ds:itemID="{83D171A5-00B4-4B79-B8B1-4AA5230AEAC7}">
   <ds:schemaRefs>
-    <ds:schemaRef ds:uri="http://schemas.openxmlformats.org/officeDocument/2006/bibliography"/>
+    <ds:schemaRef ds:uri="http://schemas.microsoft.com/office/2006/metadata/properties"/>
+    <ds:schemaRef ds:uri="http://schemas.microsoft.com/office/infopath/2007/PartnerControls"/>
+    <ds:schemaRef ds:uri="06e0fab9-d3c7-4228-8951-a381beafabee"/>
   </ds:schemaRefs>
 </ds:datastoreItem>
 </file>

</xml_diff>

<commit_message>
Update przed punktem kontrolnym
</commit_message>
<xml_diff>
--- a/Dokumentacja projektu zaliczeniowego - IO.docx
+++ b/Dokumentacja projektu zaliczeniowego - IO.docx
@@ -255,86 +255,6 @@
           <w:lang w:val="pl-PL"/>
         </w:rPr>
       </w:pPr>
-    </w:p>
-    <w:p>
-      <w:pPr>
-        <w:tabs>
-          <w:tab w:val="left" w:pos="2268"/>
-        </w:tabs>
-        <w:rPr>
-          <w:lang w:val="pl-PL"/>
-        </w:rPr>
-      </w:pPr>
-    </w:p>
-    <w:p>
-      <w:pPr>
-        <w:pStyle w:val="Tekstpodstawowy"/>
-        <w:rPr>
-          <w:rStyle w:val="Wyrnieniedelikatne"/>
-          <w:rFonts w:eastAsia="Tahoma"/>
-        </w:rPr>
-      </w:pPr>
-      <w:r>
-        <w:rPr>
-          <w:rStyle w:val="Wyrnieniedelikatne"/>
-          <w:lang w:val="pl-PL"/>
-        </w:rPr>
-        <w:t>Należy pozostawić wszelkie nagłówki tego dokumentu, a umieszczać treść w odpowiednich miejscach zamiast obecnych objaśnień.</w:t>
-      </w:r>
-    </w:p>
-    <w:p>
-      <w:pPr>
-        <w:pStyle w:val="Tekstpodstawowy"/>
-        <w:rPr>
-          <w:rStyle w:val="Wyrnieniedelikatne"/>
-          <w:rFonts w:eastAsia="Tahoma"/>
-          <w:lang w:val="pl-PL"/>
-        </w:rPr>
-      </w:pPr>
-      <w:r>
-        <w:rPr>
-          <w:rStyle w:val="Wyrnieniedelikatne"/>
-          <w:rFonts w:eastAsia="Tahoma"/>
-          <w:lang w:val="pl-PL"/>
-        </w:rPr>
-        <w:t>Stronę tytułową można sformatować w dowolny sposób, ale należy pozostawić zawartość informacyjną w układzie pokazanym powyżej.</w:t>
-      </w:r>
-    </w:p>
-    <w:p>
-      <w:pPr>
-        <w:pStyle w:val="Tekstpodstawowy"/>
-        <w:rPr>
-          <w:rStyle w:val="Wyrnieniedelikatne"/>
-          <w:rFonts w:eastAsia="Tahoma"/>
-          <w:lang w:val="pl-PL"/>
-        </w:rPr>
-      </w:pPr>
-      <w:r>
-        <w:rPr>
-          <w:rStyle w:val="Wyrnieniedelikatne"/>
-          <w:rFonts w:eastAsia="Tahoma"/>
-          <w:lang w:val="pl-PL"/>
-        </w:rPr>
-        <w:t>Praca powinna zostać złożona wyłącznie w formacie pdf. Przed wygenerowaniem ostatecznej wersji należy zaktualizować spis treści – wyświetlane dwa poziomy.</w:t>
-      </w:r>
-    </w:p>
-    <w:p>
-      <w:pPr>
-        <w:pStyle w:val="Tekstpodstawowy"/>
-        <w:rPr>
-          <w:rStyle w:val="Wyrnieniedelikatne"/>
-          <w:rFonts w:eastAsia="Tahoma"/>
-          <w:lang w:val="pl-PL"/>
-        </w:rPr>
-      </w:pPr>
-      <w:r>
-        <w:rPr>
-          <w:rStyle w:val="Wyrnieniedelikatne"/>
-          <w:rFonts w:eastAsia="Tahoma"/>
-          <w:lang w:val="pl-PL"/>
-        </w:rPr>
-        <w:t>Niniejszą informację należy również usunąć z wersji końcowej.</w:t>
-      </w:r>
     </w:p>
     <w:p>
       <w:pPr>
@@ -4950,20 +4870,6 @@
     </w:p>
     <w:p>
       <w:pPr>
-        <w:pStyle w:val="Nagwek6"/>
-        <w:rPr>
-          <w:lang w:val="pl-PL"/>
-        </w:rPr>
-      </w:pPr>
-      <w:r>
-        <w:rPr>
-          <w:lang w:val="pl-PL"/>
-        </w:rPr>
-        <w:t>Dodać nazwę systemu</w:t>
-      </w:r>
-    </w:p>
-    <w:p>
-      <w:pPr>
         <w:pStyle w:val="Nagwek3"/>
         <w:numPr>
           <w:ilvl w:val="2"/>
@@ -5053,47 +4959,47 @@
         <w:rPr>
           <w:lang w:val="pl-PL"/>
         </w:rPr>
+        <w:t>2.</w:t>
+      </w:r>
+      <w:r>
+        <w:rPr>
+          <w:lang w:val="pl-PL"/>
+        </w:rPr>
+        <w:tab/>
+      </w:r>
+      <w:r>
+        <w:rPr>
+          <w:lang w:val="pl-PL"/>
+        </w:rPr>
+        <w:t>Dla Trenerów</w:t>
+      </w:r>
+    </w:p>
+    <w:p>
+      <w:pPr>
+        <w:pStyle w:val="Lista3"/>
+        <w:rPr>
+          <w:lang w:val="pl-PL"/>
+        </w:rPr>
+      </w:pPr>
+      <w:r>
+        <w:rPr>
+          <w:lang w:val="pl-PL"/>
+        </w:rPr>
+        <w:t>-Dodawanie i usuwanie kursów indywidualnych</w:t>
+      </w:r>
+    </w:p>
+    <w:p>
+      <w:pPr>
+        <w:pStyle w:val="Lista3"/>
+        <w:rPr>
+          <w:lang w:val="pl-PL"/>
+        </w:rPr>
+      </w:pPr>
+      <w:r>
+        <w:rPr>
+          <w:lang w:val="pl-PL"/>
+        </w:rPr>
         <w:lastRenderedPageBreak/>
-        <w:t>2.</w:t>
-      </w:r>
-      <w:r>
-        <w:rPr>
-          <w:lang w:val="pl-PL"/>
-        </w:rPr>
-        <w:tab/>
-      </w:r>
-      <w:r>
-        <w:rPr>
-          <w:lang w:val="pl-PL"/>
-        </w:rPr>
-        <w:t>Dla Trenerów</w:t>
-      </w:r>
-    </w:p>
-    <w:p>
-      <w:pPr>
-        <w:pStyle w:val="Lista3"/>
-        <w:rPr>
-          <w:lang w:val="pl-PL"/>
-        </w:rPr>
-      </w:pPr>
-      <w:r>
-        <w:rPr>
-          <w:lang w:val="pl-PL"/>
-        </w:rPr>
-        <w:t>-Dodawanie i usuwanie kursów indywidualnych</w:t>
-      </w:r>
-    </w:p>
-    <w:p>
-      <w:pPr>
-        <w:pStyle w:val="Lista3"/>
-        <w:rPr>
-          <w:lang w:val="pl-PL"/>
-        </w:rPr>
-      </w:pPr>
-      <w:r>
-        <w:rPr>
-          <w:lang w:val="pl-PL"/>
-        </w:rPr>
         <w:t>-Kontakt z klientami indywidualnymi</w:t>
       </w:r>
     </w:p>
@@ -5996,7 +5902,6 @@
         <w:rPr>
           <w:lang w:val="pl-PL"/>
         </w:rPr>
-        <w:lastRenderedPageBreak/>
         <w:t>Kierownik może zamieszczać ogłoszenia dotyczące treningów grupowych, zawodów oraz nowości dotyczących organizacji</w:t>
       </w:r>
     </w:p>
@@ -6033,6 +5938,7 @@
         <w:rPr>
           <w:lang w:val="pl-PL"/>
         </w:rPr>
+        <w:lastRenderedPageBreak/>
         <w:t>Trener może określać na stronie cenę i dostępność treningów indywidualnych</w:t>
       </w:r>
     </w:p>
@@ -12531,190 +12437,6 @@
     </w:p>
     <w:p>
       <w:pPr>
-        <w:pStyle w:val="Lista"/>
-        <w:rPr>
-          <w:lang w:val="pl-PL"/>
-        </w:rPr>
-      </w:pPr>
-      <w:r>
-        <w:rPr>
-          <w:lang w:val="pl-PL"/>
-        </w:rPr>
-        <w:t>//TODO</w:t>
-      </w:r>
-    </w:p>
-    <w:p>
-      <w:pPr>
-        <w:pStyle w:val="Lista"/>
-        <w:rPr>
-          <w:lang w:val="pl-PL"/>
-        </w:rPr>
-      </w:pPr>
-      <w:proofErr w:type="spellStart"/>
-      <w:r>
-        <w:rPr>
-          <w:lang w:val="pl-PL"/>
-        </w:rPr>
-        <w:t>Use</w:t>
-      </w:r>
-      <w:proofErr w:type="spellEnd"/>
-      <w:r>
-        <w:rPr>
-          <w:lang w:val="pl-PL"/>
-        </w:rPr>
-        <w:t xml:space="preserve"> </w:t>
-      </w:r>
-      <w:proofErr w:type="spellStart"/>
-      <w:r>
-        <w:rPr>
-          <w:lang w:val="pl-PL"/>
-        </w:rPr>
-        <w:t>casy</w:t>
-      </w:r>
-      <w:proofErr w:type="spellEnd"/>
-      <w:r>
-        <w:rPr>
-          <w:lang w:val="pl-PL"/>
-        </w:rPr>
-        <w:t>, logowanie jako nowa funkcja?, w innych podpunktach jako warunek początkowy</w:t>
-      </w:r>
-      <w:r>
-        <w:rPr>
-          <w:lang w:val="pl-PL"/>
-        </w:rPr>
-        <w:t xml:space="preserve"> //Jakub</w:t>
-      </w:r>
-    </w:p>
-    <w:p>
-      <w:pPr>
-        <w:pStyle w:val="Data"/>
-        <w:rPr>
-          <w:lang w:val="pl-PL"/>
-        </w:rPr>
-      </w:pPr>
-      <w:r>
-        <w:rPr>
-          <w:lang w:val="pl-PL"/>
-        </w:rPr>
-        <w:t>9.6.3</w:t>
-      </w:r>
-      <w:r>
-        <w:rPr>
-          <w:lang w:val="pl-PL"/>
-        </w:rPr>
-        <w:tab/>
-        <w:t>//</w:t>
-      </w:r>
-      <w:proofErr w:type="spellStart"/>
-      <w:r>
-        <w:rPr>
-          <w:lang w:val="pl-PL"/>
-        </w:rPr>
-        <w:t>Vlad</w:t>
-      </w:r>
-      <w:proofErr w:type="spellEnd"/>
-      <w:r>
-        <w:rPr>
-          <w:lang w:val="pl-PL"/>
-        </w:rPr>
-        <w:t>/Jakub</w:t>
-      </w:r>
-    </w:p>
-    <w:p>
-      <w:pPr>
-        <w:pStyle w:val="Nagwek5"/>
-        <w:rPr>
-          <w:lang w:val="pl-PL"/>
-        </w:rPr>
-      </w:pPr>
-      <w:r>
-        <w:rPr>
-          <w:lang w:val="pl-PL"/>
-        </w:rPr>
-        <w:lastRenderedPageBreak/>
-        <w:t>9.3.4</w:t>
-      </w:r>
-      <w:r>
-        <w:rPr>
-          <w:lang w:val="pl-PL"/>
-        </w:rPr>
-        <w:tab/>
-      </w:r>
-      <w:r>
-        <w:rPr>
-          <w:lang w:val="pl-PL"/>
-        </w:rPr>
-        <w:t>//Kacper</w:t>
-      </w:r>
-    </w:p>
-    <w:p>
-      <w:pPr>
-        <w:pStyle w:val="Nagwek7"/>
-        <w:rPr>
-          <w:lang w:val="pl-PL"/>
-        </w:rPr>
-      </w:pPr>
-      <w:r>
-        <w:rPr>
-          <w:lang w:val="pl-PL"/>
-        </w:rPr>
-        <w:t>9.1</w:t>
-      </w:r>
-      <w:r>
-        <w:rPr>
-          <w:lang w:val="pl-PL"/>
-        </w:rPr>
-        <w:tab/>
-      </w:r>
-      <w:r>
-        <w:rPr>
-          <w:lang w:val="pl-PL"/>
-        </w:rPr>
-        <w:t>//Vladislav</w:t>
-      </w:r>
-    </w:p>
-    <w:p>
-      <w:pPr>
-        <w:pStyle w:val="Nagwek8"/>
-        <w:rPr>
-          <w:lang w:val="pl-PL"/>
-        </w:rPr>
-      </w:pPr>
-      <w:r>
-        <w:rPr>
-          <w:lang w:val="pl-PL"/>
-        </w:rPr>
-        <w:t>9.3.3</w:t>
-      </w:r>
-      <w:r>
-        <w:rPr>
-          <w:lang w:val="pl-PL"/>
-        </w:rPr>
-        <w:tab/>
-      </w:r>
-      <w:r>
-        <w:rPr>
-          <w:lang w:val="pl-PL"/>
-        </w:rPr>
-        <w:t>//Jakub***</w:t>
-      </w:r>
-    </w:p>
-    <w:p>
-      <w:pPr>
-        <w:rPr>
-          <w:lang w:val="pl-PL"/>
-        </w:rPr>
-      </w:pPr>
-    </w:p>
-    <w:p>
-      <w:pPr>
-        <w:rPr>
-          <w:lang w:val="pl-PL"/>
-        </w:rPr>
-      </w:pPr>
-    </w:p>
-    <w:p>
-      <w:pPr>
         <w:rPr>
           <w:lang w:val="pl-PL"/>
         </w:rPr>
@@ -12971,6 +12693,7 @@
       </w:r>
       <w:proofErr w:type="spellStart"/>
       <w:r>
+        <w:lastRenderedPageBreak/>
         <w:t>sprzężenie</w:t>
       </w:r>
       <w:proofErr w:type="spellEnd"/>
@@ -14116,46 +13839,6 @@
     </w:p>
     <w:p>
       <w:pPr>
-        <w:pStyle w:val="Tekstpodstawowyzwciciem"/>
-      </w:pPr>
-      <w:r>
-        <w:t xml:space="preserve">// TODO: </w:t>
-      </w:r>
-      <w:proofErr w:type="spellStart"/>
-      <w:r>
-        <w:t>diagramu</w:t>
-      </w:r>
-      <w:proofErr w:type="spellEnd"/>
-      <w:r>
-        <w:t xml:space="preserve"> </w:t>
-      </w:r>
-      <w:proofErr w:type="spellStart"/>
-      <w:r>
-        <w:t>komponentów</w:t>
-      </w:r>
-      <w:proofErr w:type="spellEnd"/>
-      <w:r>
-        <w:t xml:space="preserve"> 9.3.4, </w:t>
-      </w:r>
-      <w:proofErr w:type="spellStart"/>
-      <w:r>
-        <w:t>żeby</w:t>
-      </w:r>
-      <w:proofErr w:type="spellEnd"/>
-      <w:r>
-        <w:t xml:space="preserve"> </w:t>
-      </w:r>
-      <w:proofErr w:type="spellStart"/>
-      <w:r>
-        <w:t>dodać</w:t>
-      </w:r>
-      <w:proofErr w:type="spellEnd"/>
-      <w:r>
-        <w:t xml:space="preserve"> link</w:t>
-      </w:r>
-    </w:p>
-    <w:p>
-      <w:pPr>
         <w:pStyle w:val="Lista2"/>
         <w:numPr>
           <w:ilvl w:val="0"/>
@@ -14428,7 +14111,6 @@
       </w:r>
       <w:proofErr w:type="spellStart"/>
       <w:r>
-        <w:lastRenderedPageBreak/>
         <w:t>spoistość</w:t>
       </w:r>
       <w:proofErr w:type="spellEnd"/>
@@ -14629,22 +14311,7 @@
     </w:p>
     <w:p>
       <w:pPr>
-        <w:pStyle w:val="Lista3"/>
-        <w:numPr>
-          <w:ilvl w:val="2"/>
-          <w:numId w:val="54"/>
-        </w:numPr>
-      </w:pPr>
-      <w:r>
-        <w:t>// TODO</w:t>
-      </w:r>
-    </w:p>
-    <w:p>
-      <w:pPr>
-        <w:numPr>
-          <w:ilvl w:val="2"/>
-          <w:numId w:val="54"/>
-        </w:numPr>
+        <w:ind w:left="1584"/>
         <w:jc w:val="left"/>
       </w:pPr>
     </w:p>
@@ -15058,6 +14725,9 @@
       </w:r>
       <w:r>
         <w:br/>
+      </w:r>
+      <w:r>
+        <w:lastRenderedPageBreak/>
         <w:t xml:space="preserve">Na </w:t>
       </w:r>
       <w:proofErr w:type="spellStart"/>
@@ -15570,40 +15240,6 @@
         <w:t>.</w:t>
       </w:r>
     </w:p>
-    <w:p>
-      <w:pPr>
-        <w:pStyle w:val="Lista2"/>
-        <w:numPr>
-          <w:ilvl w:val="0"/>
-          <w:numId w:val="54"/>
-        </w:numPr>
-      </w:pPr>
-      <w:r>
-        <w:t xml:space="preserve">// TODO: </w:t>
-      </w:r>
-      <w:proofErr w:type="spellStart"/>
-      <w:r>
-        <w:t>Wybrane</w:t>
-      </w:r>
-      <w:proofErr w:type="spellEnd"/>
-      <w:r>
-        <w:t xml:space="preserve"> </w:t>
-      </w:r>
-      <w:proofErr w:type="spellStart"/>
-      <w:r>
-        <w:t>wzorce</w:t>
-      </w:r>
-      <w:proofErr w:type="spellEnd"/>
-      <w:r>
-        <w:t xml:space="preserve"> </w:t>
-      </w:r>
-      <w:proofErr w:type="spellStart"/>
-      <w:r>
-        <w:t>architektoniczne</w:t>
-      </w:r>
-      <w:proofErr w:type="spellEnd"/>
-    </w:p>
-    <w:p/>
     <w:p>
       <w:pPr>
         <w:pStyle w:val="Nagwek2"/>
@@ -15899,7 +15535,6 @@
               <w:rPr>
                 <w:lang w:val="pl-PL"/>
               </w:rPr>
-              <w:lastRenderedPageBreak/>
               <w:t>4.</w:t>
             </w:r>
           </w:p>
@@ -16131,6 +15766,880 @@
     </w:p>
     <w:p>
       <w:pPr>
+        <w:rPr>
+          <w:lang w:val="pl-PL"/>
+        </w:rPr>
+      </w:pPr>
+    </w:p>
+    <w:p>
+      <w:pPr>
+        <w:pStyle w:val="Nagwek3"/>
+        <w:rPr>
+          <w:lang w:val="pl-PL"/>
+        </w:rPr>
+      </w:pPr>
+      <w:bookmarkStart w:id="64" w:name="_Toc164798597"/>
+      <w:r>
+        <w:rPr>
+          <w:lang w:val="pl-PL"/>
+        </w:rPr>
+        <w:lastRenderedPageBreak/>
+        <w:t>9.3.1 Diagram(-y) klas</w:t>
+      </w:r>
+      <w:bookmarkEnd w:id="64"/>
+    </w:p>
+    <w:p>
+      <w:pPr>
+        <w:rPr>
+          <w:lang w:val="pl-PL"/>
+        </w:rPr>
+      </w:pPr>
+      <w:r>
+        <w:rPr>
+          <w:noProof/>
+          <w:lang w:val="pl-PL"/>
+          <w14:ligatures w14:val="standardContextual"/>
+        </w:rPr>
+        <w:drawing>
+          <wp:inline distT="0" distB="0" distL="0" distR="0" wp14:anchorId="7151540D" wp14:editId="0F49FBCB">
+            <wp:extent cx="5760720" cy="3985260"/>
+            <wp:effectExtent l="0" t="0" r="0" b="0"/>
+            <wp:docPr id="1157088817" name="Obraz 1" descr="Obraz zawierający tekst, zrzut ekranu, diagram, Równolegle&#10;&#10;Opis wygenerowany automatycznie"/>
+            <wp:cNvGraphicFramePr>
+              <a:graphicFrameLocks xmlns:a="http://schemas.openxmlformats.org/drawingml/2006/main" noChangeAspect="1"/>
+            </wp:cNvGraphicFramePr>
+            <a:graphic xmlns:a="http://schemas.openxmlformats.org/drawingml/2006/main">
+              <a:graphicData uri="http://schemas.openxmlformats.org/drawingml/2006/picture">
+                <pic:pic xmlns:pic="http://schemas.openxmlformats.org/drawingml/2006/picture">
+                  <pic:nvPicPr>
+                    <pic:cNvPr id="1157088817" name="Obraz 1" descr="Obraz zawierający tekst, zrzut ekranu, diagram, Równolegle&#10;&#10;Opis wygenerowany automatycznie"/>
+                    <pic:cNvPicPr/>
+                  </pic:nvPicPr>
+                  <pic:blipFill>
+                    <a:blip r:embed="rId13">
+                      <a:extLst>
+                        <a:ext uri="{28A0092B-C50C-407E-A947-70E740481C1C}">
+                          <a14:useLocalDpi xmlns:a14="http://schemas.microsoft.com/office/drawing/2010/main" val="0"/>
+                        </a:ext>
+                      </a:extLst>
+                    </a:blip>
+                    <a:stretch>
+                      <a:fillRect/>
+                    </a:stretch>
+                  </pic:blipFill>
+                  <pic:spPr>
+                    <a:xfrm>
+                      <a:off x="0" y="0"/>
+                      <a:ext cx="5760720" cy="3985260"/>
+                    </a:xfrm>
+                    <a:prstGeom prst="rect">
+                      <a:avLst/>
+                    </a:prstGeom>
+                  </pic:spPr>
+                </pic:pic>
+              </a:graphicData>
+            </a:graphic>
+          </wp:inline>
+        </w:drawing>
+      </w:r>
+    </w:p>
+    <w:p>
+      <w:pPr>
+        <w:pStyle w:val="Nagwek3"/>
+        <w:rPr>
+          <w:lang w:val="pl-PL"/>
+        </w:rPr>
+      </w:pPr>
+      <w:bookmarkStart w:id="65" w:name="_Toc164798598"/>
+      <w:r>
+        <w:rPr>
+          <w:lang w:val="pl-PL"/>
+        </w:rPr>
+        <w:t>9.3.2 Diagram(-y) czynności</w:t>
+      </w:r>
+      <w:bookmarkEnd w:id="65"/>
+    </w:p>
+    <w:p>
+      <w:pPr>
+        <w:pStyle w:val="Nagwek6"/>
+        <w:rPr>
+          <w:lang w:val="pl-PL"/>
+        </w:rPr>
+      </w:pPr>
+    </w:p>
+    <w:p>
+      <w:pPr>
+        <w:rPr>
+          <w:lang w:val="pl-PL"/>
+        </w:rPr>
+      </w:pPr>
+    </w:p>
+    <w:p>
+      <w:pPr>
+        <w:pStyle w:val="Nagwek3"/>
+        <w:rPr>
+          <w:lang w:val="pl-PL"/>
+        </w:rPr>
+      </w:pPr>
+      <w:bookmarkStart w:id="66" w:name="_Toc164798599"/>
+      <w:r>
+        <w:rPr>
+          <w:lang w:val="pl-PL"/>
+        </w:rPr>
+        <w:lastRenderedPageBreak/>
+        <w:t>9.3.3 Diagramy sekwencji</w:t>
+      </w:r>
+      <w:bookmarkEnd w:id="66"/>
+    </w:p>
+    <w:p>
+      <w:pPr>
+        <w:rPr>
+          <w:lang w:val="pl-PL"/>
+        </w:rPr>
+      </w:pPr>
+      <w:r>
+        <w:rPr>
+          <w:noProof/>
+          <w:lang w:val="pl-PL"/>
+          <w14:ligatures w14:val="standardContextual"/>
+        </w:rPr>
+        <w:drawing>
+          <wp:inline distT="0" distB="0" distL="0" distR="0" wp14:anchorId="450742E7" wp14:editId="53B12466">
+            <wp:extent cx="5760720" cy="2829560"/>
+            <wp:effectExtent l="0" t="0" r="0" b="8890"/>
+            <wp:docPr id="1231802608" name="Obraz 2" descr="Obraz zawierający tekst, zrzut ekranu, diagram, linia&#10;&#10;Opis wygenerowany automatycznie"/>
+            <wp:cNvGraphicFramePr>
+              <a:graphicFrameLocks xmlns:a="http://schemas.openxmlformats.org/drawingml/2006/main" noChangeAspect="1"/>
+            </wp:cNvGraphicFramePr>
+            <a:graphic xmlns:a="http://schemas.openxmlformats.org/drawingml/2006/main">
+              <a:graphicData uri="http://schemas.openxmlformats.org/drawingml/2006/picture">
+                <pic:pic xmlns:pic="http://schemas.openxmlformats.org/drawingml/2006/picture">
+                  <pic:nvPicPr>
+                    <pic:cNvPr id="1231802608" name="Obraz 2" descr="Obraz zawierający tekst, zrzut ekranu, diagram, linia&#10;&#10;Opis wygenerowany automatycznie"/>
+                    <pic:cNvPicPr/>
+                  </pic:nvPicPr>
+                  <pic:blipFill>
+                    <a:blip r:embed="rId14">
+                      <a:extLst>
+                        <a:ext uri="{28A0092B-C50C-407E-A947-70E740481C1C}">
+                          <a14:useLocalDpi xmlns:a14="http://schemas.microsoft.com/office/drawing/2010/main" val="0"/>
+                        </a:ext>
+                      </a:extLst>
+                    </a:blip>
+                    <a:stretch>
+                      <a:fillRect/>
+                    </a:stretch>
+                  </pic:blipFill>
+                  <pic:spPr>
+                    <a:xfrm>
+                      <a:off x="0" y="0"/>
+                      <a:ext cx="5760720" cy="2829560"/>
+                    </a:xfrm>
+                    <a:prstGeom prst="rect">
+                      <a:avLst/>
+                    </a:prstGeom>
+                  </pic:spPr>
+                </pic:pic>
+              </a:graphicData>
+            </a:graphic>
+          </wp:inline>
+        </w:drawing>
+      </w:r>
+      <w:r>
+        <w:rPr>
+          <w:noProof/>
+          <w:lang w:val="pl-PL"/>
+          <w14:ligatures w14:val="standardContextual"/>
+        </w:rPr>
+        <w:drawing>
+          <wp:inline distT="0" distB="0" distL="0" distR="0" wp14:anchorId="4DAAC463" wp14:editId="4DCE4847">
+            <wp:extent cx="5760720" cy="2498725"/>
+            <wp:effectExtent l="0" t="0" r="0" b="0"/>
+            <wp:docPr id="1568232562" name="Obraz 3" descr="Obraz zawierający tekst, diagram, linia, zrzut ekranu&#10;&#10;Opis wygenerowany automatycznie"/>
+            <wp:cNvGraphicFramePr>
+              <a:graphicFrameLocks xmlns:a="http://schemas.openxmlformats.org/drawingml/2006/main" noChangeAspect="1"/>
+            </wp:cNvGraphicFramePr>
+            <a:graphic xmlns:a="http://schemas.openxmlformats.org/drawingml/2006/main">
+              <a:graphicData uri="http://schemas.openxmlformats.org/drawingml/2006/picture">
+                <pic:pic xmlns:pic="http://schemas.openxmlformats.org/drawingml/2006/picture">
+                  <pic:nvPicPr>
+                    <pic:cNvPr id="1568232562" name="Obraz 3" descr="Obraz zawierający tekst, diagram, linia, zrzut ekranu&#10;&#10;Opis wygenerowany automatycznie"/>
+                    <pic:cNvPicPr/>
+                  </pic:nvPicPr>
+                  <pic:blipFill>
+                    <a:blip r:embed="rId15">
+                      <a:extLst>
+                        <a:ext uri="{28A0092B-C50C-407E-A947-70E740481C1C}">
+                          <a14:useLocalDpi xmlns:a14="http://schemas.microsoft.com/office/drawing/2010/main" val="0"/>
+                        </a:ext>
+                      </a:extLst>
+                    </a:blip>
+                    <a:stretch>
+                      <a:fillRect/>
+                    </a:stretch>
+                  </pic:blipFill>
+                  <pic:spPr>
+                    <a:xfrm>
+                      <a:off x="0" y="0"/>
+                      <a:ext cx="5760720" cy="2498725"/>
+                    </a:xfrm>
+                    <a:prstGeom prst="rect">
+                      <a:avLst/>
+                    </a:prstGeom>
+                  </pic:spPr>
+                </pic:pic>
+              </a:graphicData>
+            </a:graphic>
+          </wp:inline>
+        </w:drawing>
+      </w:r>
+      <w:r>
+        <w:rPr>
+          <w:noProof/>
+          <w:lang w:val="pl-PL"/>
+          <w14:ligatures w14:val="standardContextual"/>
+        </w:rPr>
+        <w:drawing>
+          <wp:inline distT="0" distB="0" distL="0" distR="0" wp14:anchorId="0495F781" wp14:editId="7DB7A2DB">
+            <wp:extent cx="3857143" cy="1866667"/>
+            <wp:effectExtent l="0" t="0" r="0" b="635"/>
+            <wp:docPr id="1358081758" name="Obraz 4" descr="Obraz zawierający tekst, zrzut ekranu, diagram, linia&#10;&#10;Opis wygenerowany automatycznie"/>
+            <wp:cNvGraphicFramePr>
+              <a:graphicFrameLocks xmlns:a="http://schemas.openxmlformats.org/drawingml/2006/main" noChangeAspect="1"/>
+            </wp:cNvGraphicFramePr>
+            <a:graphic xmlns:a="http://schemas.openxmlformats.org/drawingml/2006/main">
+              <a:graphicData uri="http://schemas.openxmlformats.org/drawingml/2006/picture">
+                <pic:pic xmlns:pic="http://schemas.openxmlformats.org/drawingml/2006/picture">
+                  <pic:nvPicPr>
+                    <pic:cNvPr id="1358081758" name="Obraz 4" descr="Obraz zawierający tekst, zrzut ekranu, diagram, linia&#10;&#10;Opis wygenerowany automatycznie"/>
+                    <pic:cNvPicPr/>
+                  </pic:nvPicPr>
+                  <pic:blipFill>
+                    <a:blip r:embed="rId16">
+                      <a:extLst>
+                        <a:ext uri="{28A0092B-C50C-407E-A947-70E740481C1C}">
+                          <a14:useLocalDpi xmlns:a14="http://schemas.microsoft.com/office/drawing/2010/main" val="0"/>
+                        </a:ext>
+                      </a:extLst>
+                    </a:blip>
+                    <a:stretch>
+                      <a:fillRect/>
+                    </a:stretch>
+                  </pic:blipFill>
+                  <pic:spPr>
+                    <a:xfrm>
+                      <a:off x="0" y="0"/>
+                      <a:ext cx="3857143" cy="1866667"/>
+                    </a:xfrm>
+                    <a:prstGeom prst="rect">
+                      <a:avLst/>
+                    </a:prstGeom>
+                  </pic:spPr>
+                </pic:pic>
+              </a:graphicData>
+            </a:graphic>
+          </wp:inline>
+        </w:drawing>
+      </w:r>
+      <w:r>
+        <w:rPr>
+          <w:noProof/>
+          <w:lang w:val="pl-PL"/>
+          <w14:ligatures w14:val="standardContextual"/>
+        </w:rPr>
+        <w:lastRenderedPageBreak/>
+        <w:drawing>
+          <wp:inline distT="0" distB="0" distL="0" distR="0" wp14:anchorId="554EF199" wp14:editId="08EFAE50">
+            <wp:extent cx="3866667" cy="2114286"/>
+            <wp:effectExtent l="0" t="0" r="635" b="635"/>
+            <wp:docPr id="295610963" name="Obraz 5" descr="Obraz zawierający tekst, zrzut ekranu, diagram, linia&#10;&#10;Opis wygenerowany automatycznie"/>
+            <wp:cNvGraphicFramePr>
+              <a:graphicFrameLocks xmlns:a="http://schemas.openxmlformats.org/drawingml/2006/main" noChangeAspect="1"/>
+            </wp:cNvGraphicFramePr>
+            <a:graphic xmlns:a="http://schemas.openxmlformats.org/drawingml/2006/main">
+              <a:graphicData uri="http://schemas.openxmlformats.org/drawingml/2006/picture">
+                <pic:pic xmlns:pic="http://schemas.openxmlformats.org/drawingml/2006/picture">
+                  <pic:nvPicPr>
+                    <pic:cNvPr id="295610963" name="Obraz 5" descr="Obraz zawierający tekst, zrzut ekranu, diagram, linia&#10;&#10;Opis wygenerowany automatycznie"/>
+                    <pic:cNvPicPr/>
+                  </pic:nvPicPr>
+                  <pic:blipFill>
+                    <a:blip r:embed="rId17">
+                      <a:extLst>
+                        <a:ext uri="{28A0092B-C50C-407E-A947-70E740481C1C}">
+                          <a14:useLocalDpi xmlns:a14="http://schemas.microsoft.com/office/drawing/2010/main" val="0"/>
+                        </a:ext>
+                      </a:extLst>
+                    </a:blip>
+                    <a:stretch>
+                      <a:fillRect/>
+                    </a:stretch>
+                  </pic:blipFill>
+                  <pic:spPr>
+                    <a:xfrm>
+                      <a:off x="0" y="0"/>
+                      <a:ext cx="3866667" cy="2114286"/>
+                    </a:xfrm>
+                    <a:prstGeom prst="rect">
+                      <a:avLst/>
+                    </a:prstGeom>
+                  </pic:spPr>
+                </pic:pic>
+              </a:graphicData>
+            </a:graphic>
+          </wp:inline>
+        </w:drawing>
+      </w:r>
+      <w:r>
+        <w:rPr>
+          <w:noProof/>
+          <w:lang w:val="pl-PL"/>
+          <w14:ligatures w14:val="standardContextual"/>
+        </w:rPr>
+        <w:drawing>
+          <wp:inline distT="0" distB="0" distL="0" distR="0" wp14:anchorId="0E13D8A8" wp14:editId="04DB05FF">
+            <wp:extent cx="3685714" cy="2371429"/>
+            <wp:effectExtent l="0" t="0" r="0" b="0"/>
+            <wp:docPr id="663460674" name="Obraz 6" descr="Obraz zawierający tekst, zrzut ekranu, diagram, linia&#10;&#10;Opis wygenerowany automatycznie"/>
+            <wp:cNvGraphicFramePr>
+              <a:graphicFrameLocks xmlns:a="http://schemas.openxmlformats.org/drawingml/2006/main" noChangeAspect="1"/>
+            </wp:cNvGraphicFramePr>
+            <a:graphic xmlns:a="http://schemas.openxmlformats.org/drawingml/2006/main">
+              <a:graphicData uri="http://schemas.openxmlformats.org/drawingml/2006/picture">
+                <pic:pic xmlns:pic="http://schemas.openxmlformats.org/drawingml/2006/picture">
+                  <pic:nvPicPr>
+                    <pic:cNvPr id="663460674" name="Obraz 6" descr="Obraz zawierający tekst, zrzut ekranu, diagram, linia&#10;&#10;Opis wygenerowany automatycznie"/>
+                    <pic:cNvPicPr/>
+                  </pic:nvPicPr>
+                  <pic:blipFill>
+                    <a:blip r:embed="rId18">
+                      <a:extLst>
+                        <a:ext uri="{28A0092B-C50C-407E-A947-70E740481C1C}">
+                          <a14:useLocalDpi xmlns:a14="http://schemas.microsoft.com/office/drawing/2010/main" val="0"/>
+                        </a:ext>
+                      </a:extLst>
+                    </a:blip>
+                    <a:stretch>
+                      <a:fillRect/>
+                    </a:stretch>
+                  </pic:blipFill>
+                  <pic:spPr>
+                    <a:xfrm>
+                      <a:off x="0" y="0"/>
+                      <a:ext cx="3685714" cy="2371429"/>
+                    </a:xfrm>
+                    <a:prstGeom prst="rect">
+                      <a:avLst/>
+                    </a:prstGeom>
+                  </pic:spPr>
+                </pic:pic>
+              </a:graphicData>
+            </a:graphic>
+          </wp:inline>
+        </w:drawing>
+      </w:r>
+      <w:r>
+        <w:rPr>
+          <w:noProof/>
+          <w:lang w:val="pl-PL"/>
+          <w14:ligatures w14:val="standardContextual"/>
+        </w:rPr>
+        <w:drawing>
+          <wp:inline distT="0" distB="0" distL="0" distR="0" wp14:anchorId="5D4412D4" wp14:editId="6181C90C">
+            <wp:extent cx="3742857" cy="1666667"/>
+            <wp:effectExtent l="0" t="0" r="0" b="0"/>
+            <wp:docPr id="1339669288" name="Obraz 7" descr="Obraz zawierający tekst, zrzut ekranu, diagram, linia&#10;&#10;Opis wygenerowany automatycznie"/>
+            <wp:cNvGraphicFramePr>
+              <a:graphicFrameLocks xmlns:a="http://schemas.openxmlformats.org/drawingml/2006/main" noChangeAspect="1"/>
+            </wp:cNvGraphicFramePr>
+            <a:graphic xmlns:a="http://schemas.openxmlformats.org/drawingml/2006/main">
+              <a:graphicData uri="http://schemas.openxmlformats.org/drawingml/2006/picture">
+                <pic:pic xmlns:pic="http://schemas.openxmlformats.org/drawingml/2006/picture">
+                  <pic:nvPicPr>
+                    <pic:cNvPr id="1339669288" name="Obraz 7" descr="Obraz zawierający tekst, zrzut ekranu, diagram, linia&#10;&#10;Opis wygenerowany automatycznie"/>
+                    <pic:cNvPicPr/>
+                  </pic:nvPicPr>
+                  <pic:blipFill>
+                    <a:blip r:embed="rId19">
+                      <a:extLst>
+                        <a:ext uri="{28A0092B-C50C-407E-A947-70E740481C1C}">
+                          <a14:useLocalDpi xmlns:a14="http://schemas.microsoft.com/office/drawing/2010/main" val="0"/>
+                        </a:ext>
+                      </a:extLst>
+                    </a:blip>
+                    <a:stretch>
+                      <a:fillRect/>
+                    </a:stretch>
+                  </pic:blipFill>
+                  <pic:spPr>
+                    <a:xfrm>
+                      <a:off x="0" y="0"/>
+                      <a:ext cx="3742857" cy="1666667"/>
+                    </a:xfrm>
+                    <a:prstGeom prst="rect">
+                      <a:avLst/>
+                    </a:prstGeom>
+                  </pic:spPr>
+                </pic:pic>
+              </a:graphicData>
+            </a:graphic>
+          </wp:inline>
+        </w:drawing>
+      </w:r>
+      <w:r>
+        <w:rPr>
+          <w:noProof/>
+          <w:lang w:val="pl-PL"/>
+          <w14:ligatures w14:val="standardContextual"/>
+        </w:rPr>
+        <w:lastRenderedPageBreak/>
+        <w:drawing>
+          <wp:inline distT="0" distB="0" distL="0" distR="0" wp14:anchorId="4D00520E" wp14:editId="6DFEE530">
+            <wp:extent cx="4885714" cy="2742857"/>
+            <wp:effectExtent l="0" t="0" r="0" b="635"/>
+            <wp:docPr id="173335959" name="Obraz 8" descr="Obraz zawierający tekst, zrzut ekranu, diagram, linia&#10;&#10;Opis wygenerowany automatycznie"/>
+            <wp:cNvGraphicFramePr>
+              <a:graphicFrameLocks xmlns:a="http://schemas.openxmlformats.org/drawingml/2006/main" noChangeAspect="1"/>
+            </wp:cNvGraphicFramePr>
+            <a:graphic xmlns:a="http://schemas.openxmlformats.org/drawingml/2006/main">
+              <a:graphicData uri="http://schemas.openxmlformats.org/drawingml/2006/picture">
+                <pic:pic xmlns:pic="http://schemas.openxmlformats.org/drawingml/2006/picture">
+                  <pic:nvPicPr>
+                    <pic:cNvPr id="173335959" name="Obraz 8" descr="Obraz zawierający tekst, zrzut ekranu, diagram, linia&#10;&#10;Opis wygenerowany automatycznie"/>
+                    <pic:cNvPicPr/>
+                  </pic:nvPicPr>
+                  <pic:blipFill>
+                    <a:blip r:embed="rId20">
+                      <a:extLst>
+                        <a:ext uri="{28A0092B-C50C-407E-A947-70E740481C1C}">
+                          <a14:useLocalDpi xmlns:a14="http://schemas.microsoft.com/office/drawing/2010/main" val="0"/>
+                        </a:ext>
+                      </a:extLst>
+                    </a:blip>
+                    <a:stretch>
+                      <a:fillRect/>
+                    </a:stretch>
+                  </pic:blipFill>
+                  <pic:spPr>
+                    <a:xfrm>
+                      <a:off x="0" y="0"/>
+                      <a:ext cx="4885714" cy="2742857"/>
+                    </a:xfrm>
+                    <a:prstGeom prst="rect">
+                      <a:avLst/>
+                    </a:prstGeom>
+                  </pic:spPr>
+                </pic:pic>
+              </a:graphicData>
+            </a:graphic>
+          </wp:inline>
+        </w:drawing>
+      </w:r>
+      <w:r>
+        <w:rPr>
+          <w:noProof/>
+          <w:lang w:val="pl-PL"/>
+          <w14:ligatures w14:val="standardContextual"/>
+        </w:rPr>
+        <w:drawing>
+          <wp:inline distT="0" distB="0" distL="0" distR="0" wp14:anchorId="2B0B7203" wp14:editId="66AB5021">
+            <wp:extent cx="5760720" cy="1778000"/>
+            <wp:effectExtent l="0" t="0" r="0" b="0"/>
+            <wp:docPr id="308074827" name="Obraz 9" descr="Obraz zawierający tekst, zrzut ekranu, linia, diagram&#10;&#10;Opis wygenerowany automatycznie"/>
+            <wp:cNvGraphicFramePr>
+              <a:graphicFrameLocks xmlns:a="http://schemas.openxmlformats.org/drawingml/2006/main" noChangeAspect="1"/>
+            </wp:cNvGraphicFramePr>
+            <a:graphic xmlns:a="http://schemas.openxmlformats.org/drawingml/2006/main">
+              <a:graphicData uri="http://schemas.openxmlformats.org/drawingml/2006/picture">
+                <pic:pic xmlns:pic="http://schemas.openxmlformats.org/drawingml/2006/picture">
+                  <pic:nvPicPr>
+                    <pic:cNvPr id="308074827" name="Obraz 9" descr="Obraz zawierający tekst, zrzut ekranu, linia, diagram&#10;&#10;Opis wygenerowany automatycznie"/>
+                    <pic:cNvPicPr/>
+                  </pic:nvPicPr>
+                  <pic:blipFill>
+                    <a:blip r:embed="rId21">
+                      <a:extLst>
+                        <a:ext uri="{28A0092B-C50C-407E-A947-70E740481C1C}">
+                          <a14:useLocalDpi xmlns:a14="http://schemas.microsoft.com/office/drawing/2010/main" val="0"/>
+                        </a:ext>
+                      </a:extLst>
+                    </a:blip>
+                    <a:stretch>
+                      <a:fillRect/>
+                    </a:stretch>
+                  </pic:blipFill>
+                  <pic:spPr>
+                    <a:xfrm>
+                      <a:off x="0" y="0"/>
+                      <a:ext cx="5760720" cy="1778000"/>
+                    </a:xfrm>
+                    <a:prstGeom prst="rect">
+                      <a:avLst/>
+                    </a:prstGeom>
+                  </pic:spPr>
+                </pic:pic>
+              </a:graphicData>
+            </a:graphic>
+          </wp:inline>
+        </w:drawing>
+      </w:r>
+      <w:r>
+        <w:rPr>
+          <w:noProof/>
+          <w:lang w:val="pl-PL"/>
+          <w14:ligatures w14:val="standardContextual"/>
+        </w:rPr>
+        <w:drawing>
+          <wp:inline distT="0" distB="0" distL="0" distR="0" wp14:anchorId="7FD22512" wp14:editId="552DFF31">
+            <wp:extent cx="2857143" cy="2542857"/>
+            <wp:effectExtent l="0" t="0" r="635" b="0"/>
+            <wp:docPr id="719639720" name="Obraz 10" descr="Obraz zawierający tekst, zrzut ekranu, linia, diagram&#10;&#10;Opis wygenerowany automatycznie"/>
+            <wp:cNvGraphicFramePr>
+              <a:graphicFrameLocks xmlns:a="http://schemas.openxmlformats.org/drawingml/2006/main" noChangeAspect="1"/>
+            </wp:cNvGraphicFramePr>
+            <a:graphic xmlns:a="http://schemas.openxmlformats.org/drawingml/2006/main">
+              <a:graphicData uri="http://schemas.openxmlformats.org/drawingml/2006/picture">
+                <pic:pic xmlns:pic="http://schemas.openxmlformats.org/drawingml/2006/picture">
+                  <pic:nvPicPr>
+                    <pic:cNvPr id="719639720" name="Obraz 10" descr="Obraz zawierający tekst, zrzut ekranu, linia, diagram&#10;&#10;Opis wygenerowany automatycznie"/>
+                    <pic:cNvPicPr/>
+                  </pic:nvPicPr>
+                  <pic:blipFill>
+                    <a:blip r:embed="rId22">
+                      <a:extLst>
+                        <a:ext uri="{28A0092B-C50C-407E-A947-70E740481C1C}">
+                          <a14:useLocalDpi xmlns:a14="http://schemas.microsoft.com/office/drawing/2010/main" val="0"/>
+                        </a:ext>
+                      </a:extLst>
+                    </a:blip>
+                    <a:stretch>
+                      <a:fillRect/>
+                    </a:stretch>
+                  </pic:blipFill>
+                  <pic:spPr>
+                    <a:xfrm>
+                      <a:off x="0" y="0"/>
+                      <a:ext cx="2857143" cy="2542857"/>
+                    </a:xfrm>
+                    <a:prstGeom prst="rect">
+                      <a:avLst/>
+                    </a:prstGeom>
+                  </pic:spPr>
+                </pic:pic>
+              </a:graphicData>
+            </a:graphic>
+          </wp:inline>
+        </w:drawing>
+      </w:r>
+      <w:r>
+        <w:rPr>
+          <w:noProof/>
+          <w:lang w:val="pl-PL"/>
+          <w14:ligatures w14:val="standardContextual"/>
+        </w:rPr>
+        <w:lastRenderedPageBreak/>
+        <w:drawing>
+          <wp:inline distT="0" distB="0" distL="0" distR="0" wp14:anchorId="64BD8358" wp14:editId="60A3E8A5">
+            <wp:extent cx="4933333" cy="2733333"/>
+            <wp:effectExtent l="0" t="0" r="635" b="0"/>
+            <wp:docPr id="27870785" name="Obraz 11" descr="Obraz zawierający tekst, linia, zrzut ekranu, diagram&#10;&#10;Opis wygenerowany automatycznie"/>
+            <wp:cNvGraphicFramePr>
+              <a:graphicFrameLocks xmlns:a="http://schemas.openxmlformats.org/drawingml/2006/main" noChangeAspect="1"/>
+            </wp:cNvGraphicFramePr>
+            <a:graphic xmlns:a="http://schemas.openxmlformats.org/drawingml/2006/main">
+              <a:graphicData uri="http://schemas.openxmlformats.org/drawingml/2006/picture">
+                <pic:pic xmlns:pic="http://schemas.openxmlformats.org/drawingml/2006/picture">
+                  <pic:nvPicPr>
+                    <pic:cNvPr id="27870785" name="Obraz 11" descr="Obraz zawierający tekst, linia, zrzut ekranu, diagram&#10;&#10;Opis wygenerowany automatycznie"/>
+                    <pic:cNvPicPr/>
+                  </pic:nvPicPr>
+                  <pic:blipFill>
+                    <a:blip r:embed="rId23">
+                      <a:extLst>
+                        <a:ext uri="{28A0092B-C50C-407E-A947-70E740481C1C}">
+                          <a14:useLocalDpi xmlns:a14="http://schemas.microsoft.com/office/drawing/2010/main" val="0"/>
+                        </a:ext>
+                      </a:extLst>
+                    </a:blip>
+                    <a:stretch>
+                      <a:fillRect/>
+                    </a:stretch>
+                  </pic:blipFill>
+                  <pic:spPr>
+                    <a:xfrm>
+                      <a:off x="0" y="0"/>
+                      <a:ext cx="4933333" cy="2733333"/>
+                    </a:xfrm>
+                    <a:prstGeom prst="rect">
+                      <a:avLst/>
+                    </a:prstGeom>
+                  </pic:spPr>
+                </pic:pic>
+              </a:graphicData>
+            </a:graphic>
+          </wp:inline>
+        </w:drawing>
+      </w:r>
+      <w:r>
+        <w:rPr>
+          <w:noProof/>
+          <w:lang w:val="pl-PL"/>
+          <w14:ligatures w14:val="standardContextual"/>
+        </w:rPr>
+        <w:drawing>
+          <wp:inline distT="0" distB="0" distL="0" distR="0" wp14:anchorId="76456821" wp14:editId="0B20E6B9">
+            <wp:extent cx="2857143" cy="1857143"/>
+            <wp:effectExtent l="0" t="0" r="635" b="0"/>
+            <wp:docPr id="997974535" name="Obraz 12" descr="Obraz zawierający tekst, zrzut ekranu, linia, diagram&#10;&#10;Opis wygenerowany automatycznie"/>
+            <wp:cNvGraphicFramePr>
+              <a:graphicFrameLocks xmlns:a="http://schemas.openxmlformats.org/drawingml/2006/main" noChangeAspect="1"/>
+            </wp:cNvGraphicFramePr>
+            <a:graphic xmlns:a="http://schemas.openxmlformats.org/drawingml/2006/main">
+              <a:graphicData uri="http://schemas.openxmlformats.org/drawingml/2006/picture">
+                <pic:pic xmlns:pic="http://schemas.openxmlformats.org/drawingml/2006/picture">
+                  <pic:nvPicPr>
+                    <pic:cNvPr id="997974535" name="Obraz 12" descr="Obraz zawierający tekst, zrzut ekranu, linia, diagram&#10;&#10;Opis wygenerowany automatycznie"/>
+                    <pic:cNvPicPr/>
+                  </pic:nvPicPr>
+                  <pic:blipFill>
+                    <a:blip r:embed="rId24">
+                      <a:extLst>
+                        <a:ext uri="{28A0092B-C50C-407E-A947-70E740481C1C}">
+                          <a14:useLocalDpi xmlns:a14="http://schemas.microsoft.com/office/drawing/2010/main" val="0"/>
+                        </a:ext>
+                      </a:extLst>
+                    </a:blip>
+                    <a:stretch>
+                      <a:fillRect/>
+                    </a:stretch>
+                  </pic:blipFill>
+                  <pic:spPr>
+                    <a:xfrm>
+                      <a:off x="0" y="0"/>
+                      <a:ext cx="2857143" cy="1857143"/>
+                    </a:xfrm>
+                    <a:prstGeom prst="rect">
+                      <a:avLst/>
+                    </a:prstGeom>
+                  </pic:spPr>
+                </pic:pic>
+              </a:graphicData>
+            </a:graphic>
+          </wp:inline>
+        </w:drawing>
+      </w:r>
+      <w:r>
+        <w:rPr>
+          <w:noProof/>
+          <w:lang w:val="pl-PL"/>
+          <w14:ligatures w14:val="standardContextual"/>
+        </w:rPr>
+        <w:drawing>
+          <wp:inline distT="0" distB="0" distL="0" distR="0" wp14:anchorId="292411A4" wp14:editId="35374E97">
+            <wp:extent cx="4828571" cy="2809524"/>
+            <wp:effectExtent l="0" t="0" r="0" b="0"/>
+            <wp:docPr id="313683893" name="Obraz 13" descr="Obraz zawierający tekst, zrzut ekranu, diagram, linia&#10;&#10;Opis wygenerowany automatycznie"/>
+            <wp:cNvGraphicFramePr>
+              <a:graphicFrameLocks xmlns:a="http://schemas.openxmlformats.org/drawingml/2006/main" noChangeAspect="1"/>
+            </wp:cNvGraphicFramePr>
+            <a:graphic xmlns:a="http://schemas.openxmlformats.org/drawingml/2006/main">
+              <a:graphicData uri="http://schemas.openxmlformats.org/drawingml/2006/picture">
+                <pic:pic xmlns:pic="http://schemas.openxmlformats.org/drawingml/2006/picture">
+                  <pic:nvPicPr>
+                    <pic:cNvPr id="313683893" name="Obraz 13" descr="Obraz zawierający tekst, zrzut ekranu, diagram, linia&#10;&#10;Opis wygenerowany automatycznie"/>
+                    <pic:cNvPicPr/>
+                  </pic:nvPicPr>
+                  <pic:blipFill>
+                    <a:blip r:embed="rId25">
+                      <a:extLst>
+                        <a:ext uri="{28A0092B-C50C-407E-A947-70E740481C1C}">
+                          <a14:useLocalDpi xmlns:a14="http://schemas.microsoft.com/office/drawing/2010/main" val="0"/>
+                        </a:ext>
+                      </a:extLst>
+                    </a:blip>
+                    <a:stretch>
+                      <a:fillRect/>
+                    </a:stretch>
+                  </pic:blipFill>
+                  <pic:spPr>
+                    <a:xfrm>
+                      <a:off x="0" y="0"/>
+                      <a:ext cx="4828571" cy="2809524"/>
+                    </a:xfrm>
+                    <a:prstGeom prst="rect">
+                      <a:avLst/>
+                    </a:prstGeom>
+                  </pic:spPr>
+                </pic:pic>
+              </a:graphicData>
+            </a:graphic>
+          </wp:inline>
+        </w:drawing>
+      </w:r>
+      <w:r>
+        <w:rPr>
+          <w:noProof/>
+          <w:lang w:val="pl-PL"/>
+          <w14:ligatures w14:val="standardContextual"/>
+        </w:rPr>
+        <w:lastRenderedPageBreak/>
+        <w:drawing>
+          <wp:inline distT="0" distB="0" distL="0" distR="0" wp14:anchorId="5F3D6A96" wp14:editId="08400673">
+            <wp:extent cx="4828571" cy="2323809"/>
+            <wp:effectExtent l="0" t="0" r="0" b="635"/>
+            <wp:docPr id="787068663" name="Obraz 14" descr="Obraz zawierający tekst, zrzut ekranu, linia, Równolegle&#10;&#10;Opis wygenerowany automatycznie"/>
+            <wp:cNvGraphicFramePr>
+              <a:graphicFrameLocks xmlns:a="http://schemas.openxmlformats.org/drawingml/2006/main" noChangeAspect="1"/>
+            </wp:cNvGraphicFramePr>
+            <a:graphic xmlns:a="http://schemas.openxmlformats.org/drawingml/2006/main">
+              <a:graphicData uri="http://schemas.openxmlformats.org/drawingml/2006/picture">
+                <pic:pic xmlns:pic="http://schemas.openxmlformats.org/drawingml/2006/picture">
+                  <pic:nvPicPr>
+                    <pic:cNvPr id="787068663" name="Obraz 14" descr="Obraz zawierający tekst, zrzut ekranu, linia, Równolegle&#10;&#10;Opis wygenerowany automatycznie"/>
+                    <pic:cNvPicPr/>
+                  </pic:nvPicPr>
+                  <pic:blipFill>
+                    <a:blip r:embed="rId26">
+                      <a:extLst>
+                        <a:ext uri="{28A0092B-C50C-407E-A947-70E740481C1C}">
+                          <a14:useLocalDpi xmlns:a14="http://schemas.microsoft.com/office/drawing/2010/main" val="0"/>
+                        </a:ext>
+                      </a:extLst>
+                    </a:blip>
+                    <a:stretch>
+                      <a:fillRect/>
+                    </a:stretch>
+                  </pic:blipFill>
+                  <pic:spPr>
+                    <a:xfrm>
+                      <a:off x="0" y="0"/>
+                      <a:ext cx="4828571" cy="2323809"/>
+                    </a:xfrm>
+                    <a:prstGeom prst="rect">
+                      <a:avLst/>
+                    </a:prstGeom>
+                  </pic:spPr>
+                </pic:pic>
+              </a:graphicData>
+            </a:graphic>
+          </wp:inline>
+        </w:drawing>
+      </w:r>
+      <w:r>
+        <w:rPr>
+          <w:noProof/>
+          <w:lang w:val="pl-PL"/>
+          <w14:ligatures w14:val="standardContextual"/>
+        </w:rPr>
+        <w:drawing>
+          <wp:inline distT="0" distB="0" distL="0" distR="0" wp14:anchorId="5BE28528" wp14:editId="1B4428F2">
+            <wp:extent cx="4828571" cy="2323809"/>
+            <wp:effectExtent l="0" t="0" r="0" b="635"/>
+            <wp:docPr id="322087733" name="Obraz 15" descr="Obraz zawierający tekst, zrzut ekranu, linia, Równolegle&#10;&#10;Opis wygenerowany automatycznie"/>
+            <wp:cNvGraphicFramePr>
+              <a:graphicFrameLocks xmlns:a="http://schemas.openxmlformats.org/drawingml/2006/main" noChangeAspect="1"/>
+            </wp:cNvGraphicFramePr>
+            <a:graphic xmlns:a="http://schemas.openxmlformats.org/drawingml/2006/main">
+              <a:graphicData uri="http://schemas.openxmlformats.org/drawingml/2006/picture">
+                <pic:pic xmlns:pic="http://schemas.openxmlformats.org/drawingml/2006/picture">
+                  <pic:nvPicPr>
+                    <pic:cNvPr id="322087733" name="Obraz 15" descr="Obraz zawierający tekst, zrzut ekranu, linia, Równolegle&#10;&#10;Opis wygenerowany automatycznie"/>
+                    <pic:cNvPicPr/>
+                  </pic:nvPicPr>
+                  <pic:blipFill>
+                    <a:blip r:embed="rId27">
+                      <a:extLst>
+                        <a:ext uri="{28A0092B-C50C-407E-A947-70E740481C1C}">
+                          <a14:useLocalDpi xmlns:a14="http://schemas.microsoft.com/office/drawing/2010/main" val="0"/>
+                        </a:ext>
+                      </a:extLst>
+                    </a:blip>
+                    <a:stretch>
+                      <a:fillRect/>
+                    </a:stretch>
+                  </pic:blipFill>
+                  <pic:spPr>
+                    <a:xfrm>
+                      <a:off x="0" y="0"/>
+                      <a:ext cx="4828571" cy="2323809"/>
+                    </a:xfrm>
+                    <a:prstGeom prst="rect">
+                      <a:avLst/>
+                    </a:prstGeom>
+                  </pic:spPr>
+                </pic:pic>
+              </a:graphicData>
+            </a:graphic>
+          </wp:inline>
+        </w:drawing>
+      </w:r>
+      <w:r>
+        <w:rPr>
+          <w:noProof/>
+          <w:lang w:val="pl-PL"/>
+          <w14:ligatures w14:val="standardContextual"/>
+        </w:rPr>
+        <w:drawing>
+          <wp:inline distT="0" distB="0" distL="0" distR="0" wp14:anchorId="30E57F2A" wp14:editId="3328BC21">
+            <wp:extent cx="2371429" cy="1685714"/>
+            <wp:effectExtent l="0" t="0" r="0" b="0"/>
+            <wp:docPr id="1169844003" name="Obraz 16" descr="Obraz zawierający tekst, zrzut ekranu, linia, diagram&#10;&#10;Opis wygenerowany automatycznie"/>
+            <wp:cNvGraphicFramePr>
+              <a:graphicFrameLocks xmlns:a="http://schemas.openxmlformats.org/drawingml/2006/main" noChangeAspect="1"/>
+            </wp:cNvGraphicFramePr>
+            <a:graphic xmlns:a="http://schemas.openxmlformats.org/drawingml/2006/main">
+              <a:graphicData uri="http://schemas.openxmlformats.org/drawingml/2006/picture">
+                <pic:pic xmlns:pic="http://schemas.openxmlformats.org/drawingml/2006/picture">
+                  <pic:nvPicPr>
+                    <pic:cNvPr id="1169844003" name="Obraz 16" descr="Obraz zawierający tekst, zrzut ekranu, linia, diagram&#10;&#10;Opis wygenerowany automatycznie"/>
+                    <pic:cNvPicPr/>
+                  </pic:nvPicPr>
+                  <pic:blipFill>
+                    <a:blip r:embed="rId28">
+                      <a:extLst>
+                        <a:ext uri="{28A0092B-C50C-407E-A947-70E740481C1C}">
+                          <a14:useLocalDpi xmlns:a14="http://schemas.microsoft.com/office/drawing/2010/main" val="0"/>
+                        </a:ext>
+                      </a:extLst>
+                    </a:blip>
+                    <a:stretch>
+                      <a:fillRect/>
+                    </a:stretch>
+                  </pic:blipFill>
+                  <pic:spPr>
+                    <a:xfrm>
+                      <a:off x="0" y="0"/>
+                      <a:ext cx="2371429" cy="1685714"/>
+                    </a:xfrm>
+                    <a:prstGeom prst="rect">
+                      <a:avLst/>
+                    </a:prstGeom>
+                  </pic:spPr>
+                </pic:pic>
+              </a:graphicData>
+            </a:graphic>
+          </wp:inline>
+        </w:drawing>
+      </w:r>
+    </w:p>
+    <w:p>
+      <w:pPr>
+        <w:pStyle w:val="Nagwek3"/>
+        <w:rPr>
+          <w:lang w:val="pl-PL"/>
+        </w:rPr>
+      </w:pPr>
+      <w:bookmarkStart w:id="67" w:name="_Toc164798600"/>
+      <w:r>
+        <w:rPr>
+          <w:lang w:val="pl-PL"/>
+        </w:rPr>
+        <w:t>9.3.4 Inne diagramy</w:t>
+      </w:r>
+      <w:bookmarkEnd w:id="67"/>
+    </w:p>
+    <w:p>
+      <w:pPr>
         <w:pStyle w:val="Tekstpodstawowy"/>
         <w:rPr>
           <w:lang w:val="pl-PL"/>
@@ -16140,7 +16649,7 @@
         <w:rPr>
           <w:lang w:val="pl-PL"/>
         </w:rPr>
-        <w:t>każdy diagram ma mieć tytuł oraz ma być na osobnej stronie</w:t>
+        <w:t>co najmniej trzy – komponentów, rozmieszczenia, maszyny stanowej itp.</w:t>
       </w:r>
     </w:p>
     <w:p>
@@ -16152,44 +16661,100 @@
       </w:pPr>
       <w:r>
         <w:rPr>
-          <w:lang w:val="pl-PL"/>
-        </w:rPr>
-        <w:t xml:space="preserve">diagramy przypadków użycia umieszczone w punkcie </w:t>
-      </w:r>
-      <w:r>
-        <w:rPr>
-          <w:lang w:val="pl-PL"/>
-        </w:rPr>
-        <w:fldChar w:fldCharType="begin"/>
-      </w:r>
-      <w:r>
-        <w:rPr>
-          <w:lang w:val="pl-PL"/>
-        </w:rPr>
-        <w:instrText xml:space="preserve"> REF _Ref413828923 \r \h </w:instrText>
-      </w:r>
-      <w:r>
-        <w:rPr>
-          <w:lang w:val="pl-PL"/>
-        </w:rPr>
-      </w:r>
-      <w:r>
-        <w:rPr>
-          <w:lang w:val="pl-PL"/>
-        </w:rPr>
-        <w:fldChar w:fldCharType="separate"/>
-      </w:r>
-      <w:r>
-        <w:rPr>
-          <w:lang w:val="pl-PL"/>
-        </w:rPr>
-        <w:fldChar w:fldCharType="end"/>
-      </w:r>
-      <w:r>
-        <w:rPr>
-          <w:lang w:val="pl-PL"/>
-        </w:rPr>
-        <w:t>, a nie tutaj.</w:t>
+          <w:noProof/>
+          <w:lang w:val="pl-PL"/>
+          <w14:ligatures w14:val="standardContextual"/>
+        </w:rPr>
+        <w:lastRenderedPageBreak/>
+        <w:drawing>
+          <wp:inline distT="0" distB="0" distL="0" distR="0" wp14:anchorId="370A4CDE" wp14:editId="78AC15EB">
+            <wp:extent cx="4314825" cy="2828925"/>
+            <wp:effectExtent l="0" t="0" r="9525" b="9525"/>
+            <wp:docPr id="381504406" name="Obraz 17" descr="Obraz zawierający tekst, zrzut ekranu, diagram, linia&#10;&#10;Opis wygenerowany automatycznie"/>
+            <wp:cNvGraphicFramePr>
+              <a:graphicFrameLocks xmlns:a="http://schemas.openxmlformats.org/drawingml/2006/main" noChangeAspect="1"/>
+            </wp:cNvGraphicFramePr>
+            <a:graphic xmlns:a="http://schemas.openxmlformats.org/drawingml/2006/main">
+              <a:graphicData uri="http://schemas.openxmlformats.org/drawingml/2006/picture">
+                <pic:pic xmlns:pic="http://schemas.openxmlformats.org/drawingml/2006/picture">
+                  <pic:nvPicPr>
+                    <pic:cNvPr id="381504406" name="Obraz 17" descr="Obraz zawierający tekst, zrzut ekranu, diagram, linia&#10;&#10;Opis wygenerowany automatycznie"/>
+                    <pic:cNvPicPr/>
+                  </pic:nvPicPr>
+                  <pic:blipFill>
+                    <a:blip r:embed="rId29">
+                      <a:extLst>
+                        <a:ext uri="{28A0092B-C50C-407E-A947-70E740481C1C}">
+                          <a14:useLocalDpi xmlns:a14="http://schemas.microsoft.com/office/drawing/2010/main" val="0"/>
+                        </a:ext>
+                      </a:extLst>
+                    </a:blip>
+                    <a:stretch>
+                      <a:fillRect/>
+                    </a:stretch>
+                  </pic:blipFill>
+                  <pic:spPr>
+                    <a:xfrm>
+                      <a:off x="0" y="0"/>
+                      <a:ext cx="4314825" cy="2828925"/>
+                    </a:xfrm>
+                    <a:prstGeom prst="rect">
+                      <a:avLst/>
+                    </a:prstGeom>
+                  </pic:spPr>
+                </pic:pic>
+              </a:graphicData>
+            </a:graphic>
+          </wp:inline>
+        </w:drawing>
+      </w:r>
+      <w:r>
+        <w:rPr>
+          <w:noProof/>
+          <w:lang w:val="pl-PL"/>
+          <w14:ligatures w14:val="standardContextual"/>
+        </w:rPr>
+        <w:drawing>
+          <wp:inline distT="0" distB="0" distL="0" distR="0" wp14:anchorId="03B7DE0A" wp14:editId="57634850">
+            <wp:extent cx="5760720" cy="3045460"/>
+            <wp:effectExtent l="0" t="0" r="0" b="2540"/>
+            <wp:docPr id="1719684325" name="Obraz 18" descr="Obraz zawierający tekst, zrzut ekranu, diagram, linia&#10;&#10;Opis wygenerowany automatycznie"/>
+            <wp:cNvGraphicFramePr>
+              <a:graphicFrameLocks xmlns:a="http://schemas.openxmlformats.org/drawingml/2006/main" noChangeAspect="1"/>
+            </wp:cNvGraphicFramePr>
+            <a:graphic xmlns:a="http://schemas.openxmlformats.org/drawingml/2006/main">
+              <a:graphicData uri="http://schemas.openxmlformats.org/drawingml/2006/picture">
+                <pic:pic xmlns:pic="http://schemas.openxmlformats.org/drawingml/2006/picture">
+                  <pic:nvPicPr>
+                    <pic:cNvPr id="1719684325" name="Obraz 18" descr="Obraz zawierający tekst, zrzut ekranu, diagram, linia&#10;&#10;Opis wygenerowany automatycznie"/>
+                    <pic:cNvPicPr/>
+                  </pic:nvPicPr>
+                  <pic:blipFill>
+                    <a:blip r:embed="rId30">
+                      <a:extLst>
+                        <a:ext uri="{28A0092B-C50C-407E-A947-70E740481C1C}">
+                          <a14:useLocalDpi xmlns:a14="http://schemas.microsoft.com/office/drawing/2010/main" val="0"/>
+                        </a:ext>
+                      </a:extLst>
+                    </a:blip>
+                    <a:stretch>
+                      <a:fillRect/>
+                    </a:stretch>
+                  </pic:blipFill>
+                  <pic:spPr>
+                    <a:xfrm>
+                      <a:off x="0" y="0"/>
+                      <a:ext cx="5760720" cy="3045460"/>
+                    </a:xfrm>
+                    <a:prstGeom prst="rect">
+                      <a:avLst/>
+                    </a:prstGeom>
+                  </pic:spPr>
+                </pic:pic>
+              </a:graphicData>
+            </a:graphic>
+          </wp:inline>
+        </w:drawing>
       </w:r>
     </w:p>
     <w:p>
@@ -16199,224 +16764,6 @@
           <w:lang w:val="pl-PL"/>
         </w:rPr>
       </w:pPr>
-      <w:r>
-        <w:rPr>
-          <w:lang w:val="pl-PL"/>
-        </w:rPr>
-        <w:t>//wkleić od Jakuba</w:t>
-      </w:r>
-    </w:p>
-    <w:p>
-      <w:pPr>
-        <w:pStyle w:val="Nagwek3"/>
-        <w:rPr>
-          <w:lang w:val="pl-PL"/>
-        </w:rPr>
-      </w:pPr>
-      <w:bookmarkStart w:id="64" w:name="_Toc164798597"/>
-      <w:r>
-        <w:rPr>
-          <w:lang w:val="pl-PL"/>
-        </w:rPr>
-        <w:t>9.3.1 Diagram(-y) klas</w:t>
-      </w:r>
-      <w:bookmarkEnd w:id="64"/>
-    </w:p>
-    <w:p>
-      <w:pPr>
-        <w:pStyle w:val="Tekstpodstawowy"/>
-        <w:rPr>
-          <w:lang w:val="pl-PL"/>
-        </w:rPr>
-      </w:pPr>
-      <w:r>
-        <w:rPr>
-          <w:lang w:val="pl-PL"/>
-        </w:rPr>
-        <w:t>1 lub więcej</w:t>
-      </w:r>
-    </w:p>
-    <w:p>
-      <w:pPr>
-        <w:pStyle w:val="Nagwek3"/>
-        <w:rPr>
-          <w:lang w:val="pl-PL"/>
-        </w:rPr>
-      </w:pPr>
-      <w:bookmarkStart w:id="65" w:name="_Toc164798598"/>
-      <w:r>
-        <w:rPr>
-          <w:lang w:val="pl-PL"/>
-        </w:rPr>
-        <w:t>9.3.2 Diagram(-y) czynności</w:t>
-      </w:r>
-      <w:bookmarkEnd w:id="65"/>
-    </w:p>
-    <w:p>
-      <w:pPr>
-        <w:pStyle w:val="Nagwek6"/>
-        <w:rPr>
-          <w:lang w:val="pl-PL"/>
-        </w:rPr>
-      </w:pPr>
-      <w:r>
-        <w:rPr>
-          <w:lang w:val="pl-PL"/>
-        </w:rPr>
-        <w:t>Co najmniej 1 dla zespołów 2-osobowych, więcej dla liczniejszych</w:t>
-      </w:r>
-    </w:p>
-    <w:p>
-      <w:pPr>
-        <w:pStyle w:val="Nagwek3"/>
-        <w:rPr>
-          <w:lang w:val="pl-PL"/>
-        </w:rPr>
-      </w:pPr>
-      <w:bookmarkStart w:id="66" w:name="_Toc164798599"/>
-      <w:r>
-        <w:rPr>
-          <w:lang w:val="pl-PL"/>
-        </w:rPr>
-        <w:t>9.3.3 Diagramy sekwencji</w:t>
-      </w:r>
-      <w:bookmarkEnd w:id="66"/>
-    </w:p>
-    <w:p>
-      <w:pPr>
-        <w:pStyle w:val="Tekstpodstawowy"/>
-        <w:rPr>
-          <w:lang w:val="pl-PL"/>
-        </w:rPr>
-      </w:pPr>
-      <w:r>
-        <w:rPr>
-          <w:lang w:val="pl-PL"/>
-        </w:rPr>
-        <w:t>co najmniej 5, w tym co najmniej 1 przypadek użycia zilustrowany kilkoma diagramami (dla zespołów 2-osobowych, dla liczniejszych więcej)</w:t>
-      </w:r>
-    </w:p>
-    <w:p>
-      <w:pPr>
-        <w:pStyle w:val="Lista"/>
-        <w:rPr>
-          <w:lang w:val="pl-PL"/>
-        </w:rPr>
-      </w:pPr>
-      <w:r>
-        <w:rPr>
-          <w:lang w:val="pl-PL"/>
-        </w:rPr>
-        <w:t>dla nas 7-8</w:t>
-      </w:r>
-    </w:p>
-    <w:p>
-      <w:pPr>
-        <w:pStyle w:val="Lista"/>
-        <w:rPr>
-          <w:lang w:val="pl-PL"/>
-        </w:rPr>
-      </w:pPr>
-      <w:r>
-        <w:rPr>
-          <w:lang w:val="pl-PL"/>
-        </w:rPr>
-        <w:t xml:space="preserve">najlepiej żeby odpowiadały naszym </w:t>
-      </w:r>
-      <w:proofErr w:type="spellStart"/>
-      <w:r>
-        <w:rPr>
-          <w:lang w:val="pl-PL"/>
-        </w:rPr>
-        <w:t>use</w:t>
-      </w:r>
-      <w:proofErr w:type="spellEnd"/>
-      <w:r>
-        <w:rPr>
-          <w:lang w:val="pl-PL"/>
-        </w:rPr>
-        <w:t xml:space="preserve"> </w:t>
-      </w:r>
-      <w:proofErr w:type="spellStart"/>
-      <w:r>
-        <w:rPr>
-          <w:lang w:val="pl-PL"/>
-        </w:rPr>
-        <w:t>case’om</w:t>
-      </w:r>
-      <w:proofErr w:type="spellEnd"/>
-    </w:p>
-    <w:p>
-      <w:pPr>
-        <w:pStyle w:val="Nagwek3"/>
-        <w:rPr>
-          <w:lang w:val="pl-PL"/>
-        </w:rPr>
-      </w:pPr>
-      <w:bookmarkStart w:id="67" w:name="_Toc164798600"/>
-      <w:r>
-        <w:rPr>
-          <w:lang w:val="pl-PL"/>
-        </w:rPr>
-        <w:t>9.3.4 Inne diagramy</w:t>
-      </w:r>
-      <w:bookmarkEnd w:id="67"/>
-    </w:p>
-    <w:p>
-      <w:pPr>
-        <w:pStyle w:val="Tekstpodstawowy"/>
-        <w:rPr>
-          <w:lang w:val="pl-PL"/>
-        </w:rPr>
-      </w:pPr>
-      <w:r>
-        <w:rPr>
-          <w:lang w:val="pl-PL"/>
-        </w:rPr>
-        <w:t>co najmniej trzy – komponentów, rozmieszczenia, maszyny stanowej itp.</w:t>
-      </w:r>
-    </w:p>
-    <w:p>
-      <w:pPr>
-        <w:pStyle w:val="Nagwek6"/>
-        <w:rPr>
-          <w:lang w:val="pl-PL"/>
-        </w:rPr>
-      </w:pPr>
-      <w:r>
-        <w:rPr>
-          <w:lang w:val="pl-PL"/>
-        </w:rPr>
-        <w:t>Mogą wyjść bardzo proste, no problem</w:t>
-      </w:r>
-    </w:p>
-    <w:p>
-      <w:pPr>
-        <w:pStyle w:val="Tekstpodstawowy"/>
-        <w:rPr>
-          <w:lang w:val="pl-PL"/>
-        </w:rPr>
-      </w:pPr>
-      <w:r>
-        <w:rPr>
-          <w:lang w:val="pl-PL"/>
-        </w:rPr>
-        <w:t>Maszyna stanowa – wybrać jakiś obiekt, jego możliwe stany, jakiś charakterystyczny obiekt jeśli się da</w:t>
-      </w:r>
-    </w:p>
-    <w:p>
-      <w:pPr>
-        <w:pStyle w:val="Tekstpodstawowy"/>
-        <w:rPr>
-          <w:lang w:val="pl-PL"/>
-        </w:rPr>
-      </w:pPr>
-      <w:r>
-        <w:rPr>
-          <w:lang w:val="pl-PL"/>
-        </w:rPr>
-        <w:t>Nie dawać diagramu komunikacji z przekształcenia sekwencji</w:t>
-      </w:r>
     </w:p>
     <w:p>
       <w:pPr>
@@ -16475,7 +16822,6 @@
         <w:rPr>
           <w:lang w:val="pl-PL"/>
         </w:rPr>
-        <w:lastRenderedPageBreak/>
         <w:t>Punkt opcjonalny!!!!!!!!</w:t>
       </w:r>
     </w:p>
@@ -16539,6 +16885,7 @@
         <w:rPr>
           <w:lang w:val="pl-PL"/>
         </w:rPr>
+        <w:lastRenderedPageBreak/>
         <w:t>9.5.2 Projekty szczegółowe tabel</w:t>
       </w:r>
       <w:bookmarkEnd w:id="73"/>
@@ -16881,91 +17228,6 @@
     </w:p>
     <w:p>
       <w:pPr>
-        <w:pStyle w:val="Tekstpodstawowy"/>
-        <w:rPr>
-          <w:lang w:val="pl-PL"/>
-        </w:rPr>
-      </w:pPr>
-      <w:r>
-        <w:rPr>
-          <w:lang w:val="pl-PL"/>
-        </w:rPr>
-        <w:t xml:space="preserve">Już w </w:t>
-      </w:r>
-      <w:proofErr w:type="spellStart"/>
-      <w:r>
-        <w:rPr>
-          <w:lang w:val="pl-PL"/>
-        </w:rPr>
-        <w:t>paradigmie</w:t>
-      </w:r>
-      <w:proofErr w:type="spellEnd"/>
-      <w:r>
-        <w:rPr>
-          <w:lang w:val="pl-PL"/>
-        </w:rPr>
-        <w:t>, wrzuci się po zatwierdzeniu u prowadzącego</w:t>
-      </w:r>
-    </w:p>
-    <w:p>
-      <w:pPr>
-        <w:rPr>
-          <w:lang w:val="pl-PL"/>
-        </w:rPr>
-      </w:pPr>
-    </w:p>
-    <w:p>
-      <w:pPr>
-        <w:pStyle w:val="Tekstpodstawowy"/>
-        <w:rPr>
-          <w:lang w:val="pl-PL"/>
-        </w:rPr>
-      </w:pPr>
-      <w:r>
-        <w:rPr>
-          <w:lang w:val="pl-PL"/>
-        </w:rPr>
-        <w:t xml:space="preserve">START </w:t>
-      </w:r>
-      <w:r>
-        <w:rPr>
-          <w:lang w:val="pl-PL"/>
-        </w:rPr>
-        <w:sym w:font="Wingdings" w:char="F0E0"/>
-      </w:r>
-      <w:r>
-        <w:rPr>
-          <w:lang w:val="pl-PL"/>
-        </w:rPr>
-        <w:t xml:space="preserve"> funkcjonalności g</w:t>
-      </w:r>
-      <w:r>
-        <w:rPr>
-          <w:lang w:val="pl-PL"/>
-        </w:rPr>
-        <w:t>łó</w:t>
-      </w:r>
-      <w:r>
-        <w:rPr>
-          <w:lang w:val="pl-PL"/>
-        </w:rPr>
-        <w:t>wne</w:t>
-      </w:r>
-      <w:r>
-        <w:rPr>
-          <w:lang w:val="pl-PL"/>
-        </w:rPr>
-        <w:sym w:font="Wingdings" w:char="F0E0"/>
-      </w:r>
-      <w:r>
-        <w:rPr>
-          <w:lang w:val="pl-PL"/>
-        </w:rPr>
-        <w:t>STOP</w:t>
-      </w:r>
-    </w:p>
-    <w:p>
-      <w:pPr>
         <w:pStyle w:val="Nagwek3"/>
         <w:rPr>
           <w:lang w:val="pl-PL"/>
@@ -17001,247 +17263,6 @@
           <w:lang w:val="pl-PL"/>
         </w:rPr>
       </w:pPr>
-      <w:proofErr w:type="spellStart"/>
-      <w:r>
-        <w:rPr>
-          <w:lang w:val="pl-PL"/>
-        </w:rPr>
-        <w:t>visual</w:t>
-      </w:r>
-      <w:proofErr w:type="spellEnd"/>
-      <w:r>
-        <w:rPr>
-          <w:lang w:val="pl-PL"/>
-        </w:rPr>
-        <w:t xml:space="preserve"> </w:t>
-      </w:r>
-      <w:proofErr w:type="spellStart"/>
-      <w:r>
-        <w:rPr>
-          <w:lang w:val="pl-PL"/>
-        </w:rPr>
-        <w:t>paradigm</w:t>
-      </w:r>
-      <w:proofErr w:type="spellEnd"/>
-      <w:r>
-        <w:rPr>
-          <w:lang w:val="pl-PL"/>
-        </w:rPr>
-        <w:t xml:space="preserve"> -&gt; </w:t>
-      </w:r>
-      <w:proofErr w:type="spellStart"/>
-      <w:r>
-        <w:rPr>
-          <w:lang w:val="pl-PL"/>
-        </w:rPr>
-        <w:t>wireframe</w:t>
-      </w:r>
-      <w:proofErr w:type="spellEnd"/>
-    </w:p>
-    <w:p>
-      <w:pPr>
-        <w:pStyle w:val="Lista2"/>
-        <w:rPr>
-          <w:lang w:val="pl-PL"/>
-        </w:rPr>
-      </w:pPr>
-      <w:r>
-        <w:rPr>
-          <w:lang w:val="pl-PL"/>
-        </w:rPr>
-        <w:lastRenderedPageBreak/>
-        <w:t xml:space="preserve">///może być </w:t>
-      </w:r>
-      <w:proofErr w:type="spellStart"/>
-      <w:r>
-        <w:rPr>
-          <w:lang w:val="pl-PL"/>
-        </w:rPr>
-        <w:t>figma</w:t>
-      </w:r>
-      <w:proofErr w:type="spellEnd"/>
-      <w:r>
-        <w:rPr>
-          <w:lang w:val="pl-PL"/>
-        </w:rPr>
-        <w:t xml:space="preserve"> jak jesteś masochistą</w:t>
-      </w:r>
-    </w:p>
-    <w:p>
-      <w:pPr>
-        <w:pStyle w:val="Lista2"/>
-        <w:rPr>
-          <w:lang w:val="pl-PL"/>
-        </w:rPr>
-      </w:pPr>
-      <w:r>
-        <w:rPr>
-          <w:lang w:val="pl-PL"/>
-        </w:rPr>
-        <w:t xml:space="preserve">Wstawiać przykładowe dane do pól </w:t>
-      </w:r>
-      <w:proofErr w:type="spellStart"/>
-      <w:r>
-        <w:rPr>
-          <w:lang w:val="pl-PL"/>
-        </w:rPr>
-        <w:t>wypełnialnych</w:t>
-      </w:r>
-      <w:proofErr w:type="spellEnd"/>
-    </w:p>
-    <w:p>
-      <w:pPr>
-        <w:pStyle w:val="Lista2"/>
-        <w:rPr>
-          <w:lang w:val="pl-PL"/>
-        </w:rPr>
-      </w:pPr>
-      <w:r>
-        <w:rPr>
-          <w:lang w:val="pl-PL"/>
-        </w:rPr>
-        <w:t>Wybierać w miarę charakterystyczne</w:t>
-      </w:r>
-    </w:p>
-    <w:p>
-      <w:pPr>
-        <w:pStyle w:val="Lista2"/>
-        <w:rPr>
-          <w:lang w:val="pl-PL"/>
-        </w:rPr>
-      </w:pPr>
-      <w:r>
-        <w:rPr>
-          <w:lang w:val="pl-PL"/>
-        </w:rPr>
-        <w:t>każdy element od nowej strony z następującą minimalną zawartością:</w:t>
-      </w:r>
-    </w:p>
-    <w:p>
-      <w:pPr>
-        <w:pStyle w:val="Akapitzlist"/>
-        <w:numPr>
-          <w:ilvl w:val="0"/>
-          <w:numId w:val="5"/>
-        </w:numPr>
-        <w:rPr>
-          <w:lang w:val="pl-PL"/>
-        </w:rPr>
-      </w:pPr>
-      <w:r>
-        <w:rPr>
-          <w:lang w:val="pl-PL"/>
-        </w:rPr>
-        <w:t>numer – ID elementu</w:t>
-      </w:r>
-    </w:p>
-    <w:p>
-      <w:pPr>
-        <w:pStyle w:val="Akapitzlist"/>
-        <w:numPr>
-          <w:ilvl w:val="0"/>
-          <w:numId w:val="5"/>
-        </w:numPr>
-        <w:rPr>
-          <w:lang w:val="pl-PL"/>
-        </w:rPr>
-      </w:pPr>
-      <w:r>
-        <w:rPr>
-          <w:lang w:val="pl-PL"/>
-        </w:rPr>
-        <w:t>nazwa – np. formularz danych produktu</w:t>
-      </w:r>
-    </w:p>
-    <w:p>
-      <w:pPr>
-        <w:pStyle w:val="Akapitzlist"/>
-        <w:numPr>
-          <w:ilvl w:val="0"/>
-          <w:numId w:val="5"/>
-        </w:numPr>
-        <w:rPr>
-          <w:lang w:val="pl-PL"/>
-        </w:rPr>
-      </w:pPr>
-      <w:r>
-        <w:rPr>
-          <w:lang w:val="pl-PL"/>
-        </w:rPr>
-        <w:t>projekt graficzny – wystarczy schemat w narzędziu graficznym lub zrzut ekranu – z przykładowymi danymi (nie pusty!!!)</w:t>
-      </w:r>
-    </w:p>
-    <w:p>
-      <w:pPr>
-        <w:pStyle w:val="Akapitzlist"/>
-        <w:numPr>
-          <w:ilvl w:val="0"/>
-          <w:numId w:val="5"/>
-        </w:numPr>
-        <w:rPr>
-          <w:lang w:val="pl-PL"/>
-        </w:rPr>
-      </w:pPr>
-      <w:r>
-        <w:rPr>
-          <w:lang w:val="pl-PL"/>
-        </w:rPr>
-        <w:t>opcjonalnie:</w:t>
-      </w:r>
-    </w:p>
-    <w:p>
-      <w:pPr>
-        <w:pStyle w:val="Akapitzlist"/>
-        <w:numPr>
-          <w:ilvl w:val="0"/>
-          <w:numId w:val="5"/>
-        </w:numPr>
-        <w:rPr>
-          <w:lang w:val="pl-PL"/>
-        </w:rPr>
-      </w:pPr>
-      <w:r>
-        <w:rPr>
-          <w:lang w:val="pl-PL"/>
-        </w:rPr>
-        <w:t>opis – dodatkowe opcjonalne informacje o przeznaczeniu, obsłudze – jeśli nazwa nie będzie wystarczająco czytelna</w:t>
-      </w:r>
-    </w:p>
-    <w:p>
-      <w:pPr>
-        <w:pStyle w:val="Akapitzlist"/>
-        <w:numPr>
-          <w:ilvl w:val="0"/>
-          <w:numId w:val="5"/>
-        </w:numPr>
-        <w:rPr>
-          <w:lang w:val="pl-PL"/>
-        </w:rPr>
-      </w:pPr>
-      <w:r>
-        <w:rPr>
-          <w:lang w:val="pl-PL"/>
-        </w:rPr>
-        <w:t>wykorzystane dane – jakie dane z bazy danych są wykorzystywane</w:t>
-      </w:r>
-    </w:p>
-    <w:p>
-      <w:pPr>
-        <w:pStyle w:val="Akapitzlist"/>
-        <w:numPr>
-          <w:ilvl w:val="0"/>
-          <w:numId w:val="5"/>
-        </w:numPr>
-        <w:rPr>
-          <w:lang w:val="pl-PL"/>
-        </w:rPr>
-      </w:pPr>
-      <w:r>
-        <w:rPr>
-          <w:lang w:val="pl-PL"/>
-        </w:rPr>
-        <w:t>opis działania – tabela pokazująca m.in. co się dzieje po kliknięciu przycisku, wybraniu opcji z menu itp.</w:t>
-      </w:r>
     </w:p>
     <w:p>
       <w:pPr>
@@ -17896,7 +17917,6 @@
               <w:rPr>
                 <w:lang w:val="pl-PL"/>
               </w:rPr>
-              <w:lastRenderedPageBreak/>
               <w:t>5.3 Wymagania niefunkcjonalne</w:t>
             </w:r>
           </w:p>
@@ -27722,6 +27742,27 @@
 </file>
 
 <file path=customXml/item1.xml><?xml version="1.0" encoding="utf-8"?>
+<b:Sources xmlns:b="http://schemas.openxmlformats.org/officeDocument/2006/bibliography" xmlns="http://schemas.openxmlformats.org/officeDocument/2006/bibliography" SelectedStyle="\APASixthEditionOfficeOnline.xsl" StyleName="APA" Version="6"/>
+</file>
+
+<file path=customXml/item2.xml><?xml version="1.0" encoding="utf-8"?>
+<?mso-contentType ?>
+<FormTemplates xmlns="http://schemas.microsoft.com/sharepoint/v3/contenttype/forms">
+  <Display>DocumentLibraryForm</Display>
+  <Edit>DocumentLibraryForm</Edit>
+  <New>DocumentLibraryForm</New>
+</FormTemplates>
+</file>
+
+<file path=customXml/item3.xml><?xml version="1.0" encoding="utf-8"?>
+<p:properties xmlns:p="http://schemas.microsoft.com/office/2006/metadata/properties" xmlns:xsi="http://www.w3.org/2001/XMLSchema-instance" xmlns:pc="http://schemas.microsoft.com/office/infopath/2007/PartnerControls">
+  <documentManagement>
+    <_activity xmlns="06e0fab9-d3c7-4228-8951-a381beafabee" xsi:nil="true"/>
+  </documentManagement>
+</p:properties>
+</file>
+
+<file path=customXml/item4.xml><?xml version="1.0" encoding="utf-8"?>
 <ct:contentTypeSchema xmlns:ct="http://schemas.microsoft.com/office/2006/metadata/contentType" xmlns:ma="http://schemas.microsoft.com/office/2006/metadata/properties/metaAttributes" ct:_="" ma:_="" ma:contentTypeName="Dokument" ma:contentTypeID="0x010100898C99BFA6707C449FB5DEFD6C6B88D2" ma:contentTypeVersion="8" ma:contentTypeDescription="Utwórz nowy dokument." ma:contentTypeScope="" ma:versionID="77f77f379cc389e4b69263a33f2ad816">
   <xsd:schema xmlns:xsd="http://www.w3.org/2001/XMLSchema" xmlns:xs="http://www.w3.org/2001/XMLSchema" xmlns:p="http://schemas.microsoft.com/office/2006/metadata/properties" xmlns:ns3="06e0fab9-d3c7-4228-8951-a381beafabee" xmlns:ns4="4d8e724f-ed6c-4b7c-86a4-236d8fc22848" targetNamespace="http://schemas.microsoft.com/office/2006/metadata/properties" ma:root="true" ma:fieldsID="e38152125197ac8e3fbde330030b637d" ns3:_="" ns4:_="">
     <xsd:import namespace="06e0fab9-d3c7-4228-8951-a381beafabee"/>
@@ -27910,28 +27951,33 @@
 </ct:contentTypeSchema>
 </file>
 
-<file path=customXml/item2.xml><?xml version="1.0" encoding="utf-8"?>
-<p:properties xmlns:p="http://schemas.microsoft.com/office/2006/metadata/properties" xmlns:xsi="http://www.w3.org/2001/XMLSchema-instance" xmlns:pc="http://schemas.microsoft.com/office/infopath/2007/PartnerControls">
-  <documentManagement>
-    <_activity xmlns="06e0fab9-d3c7-4228-8951-a381beafabee" xsi:nil="true"/>
-  </documentManagement>
-</p:properties>
+<file path=customXml/itemProps1.xml><?xml version="1.0" encoding="utf-8"?>
+<ds:datastoreItem xmlns:ds="http://schemas.openxmlformats.org/officeDocument/2006/customXml" ds:itemID="{78AF6C86-1CD3-488F-999B-F86378CDE700}">
+  <ds:schemaRefs>
+    <ds:schemaRef ds:uri="http://schemas.openxmlformats.org/officeDocument/2006/bibliography"/>
+  </ds:schemaRefs>
+</ds:datastoreItem>
 </file>
 
-<file path=customXml/item3.xml><?xml version="1.0" encoding="utf-8"?>
-<?mso-contentType ?>
-<FormTemplates xmlns="http://schemas.microsoft.com/sharepoint/v3/contenttype/forms">
-  <Display>DocumentLibraryForm</Display>
-  <Edit>DocumentLibraryForm</Edit>
-  <New>DocumentLibraryForm</New>
-</FormTemplates>
+<file path=customXml/itemProps2.xml><?xml version="1.0" encoding="utf-8"?>
+<ds:datastoreItem xmlns:ds="http://schemas.openxmlformats.org/officeDocument/2006/customXml" ds:itemID="{942A2E48-C470-4727-9D2A-BC112CFC9018}">
+  <ds:schemaRefs>
+    <ds:schemaRef ds:uri="http://schemas.microsoft.com/sharepoint/v3/contenttype/forms"/>
+  </ds:schemaRefs>
+</ds:datastoreItem>
 </file>
 
-<file path=customXml/item4.xml><?xml version="1.0" encoding="utf-8"?>
-<b:Sources xmlns:b="http://schemas.openxmlformats.org/officeDocument/2006/bibliography" xmlns="http://schemas.openxmlformats.org/officeDocument/2006/bibliography" SelectedStyle="\APASixthEditionOfficeOnline.xsl" StyleName="APA" Version="6"/>
+<file path=customXml/itemProps3.xml><?xml version="1.0" encoding="utf-8"?>
+<ds:datastoreItem xmlns:ds="http://schemas.openxmlformats.org/officeDocument/2006/customXml" ds:itemID="{83D171A5-00B4-4B79-B8B1-4AA5230AEAC7}">
+  <ds:schemaRefs>
+    <ds:schemaRef ds:uri="http://schemas.microsoft.com/office/2006/metadata/properties"/>
+    <ds:schemaRef ds:uri="http://schemas.microsoft.com/office/infopath/2007/PartnerControls"/>
+    <ds:schemaRef ds:uri="06e0fab9-d3c7-4228-8951-a381beafabee"/>
+  </ds:schemaRefs>
+</ds:datastoreItem>
 </file>
 
-<file path=customXml/itemProps1.xml><?xml version="1.0" encoding="utf-8"?>
+<file path=customXml/itemProps4.xml><?xml version="1.0" encoding="utf-8"?>
 <ds:datastoreItem xmlns:ds="http://schemas.openxmlformats.org/officeDocument/2006/customXml" ds:itemID="{0CF89100-B137-40A5-9139-C0F18D3EC66B}">
   <ds:schemaRefs>
     <ds:schemaRef ds:uri="http://schemas.microsoft.com/office/2006/metadata/contentType"/>
@@ -27948,30 +27994,4 @@
     <ds:schemaRef ds:uri="http://schemas.microsoft.com/internal/obd"/>
   </ds:schemaRefs>
 </ds:datastoreItem>
-</file>
-
-<file path=customXml/itemProps2.xml><?xml version="1.0" encoding="utf-8"?>
-<ds:datastoreItem xmlns:ds="http://schemas.openxmlformats.org/officeDocument/2006/customXml" ds:itemID="{83D171A5-00B4-4B79-B8B1-4AA5230AEAC7}">
-  <ds:schemaRefs>
-    <ds:schemaRef ds:uri="http://schemas.microsoft.com/office/2006/metadata/properties"/>
-    <ds:schemaRef ds:uri="http://schemas.microsoft.com/office/infopath/2007/PartnerControls"/>
-    <ds:schemaRef ds:uri="06e0fab9-d3c7-4228-8951-a381beafabee"/>
-  </ds:schemaRefs>
-</ds:datastoreItem>
-</file>
-
-<file path=customXml/itemProps3.xml><?xml version="1.0" encoding="utf-8"?>
-<ds:datastoreItem xmlns:ds="http://schemas.openxmlformats.org/officeDocument/2006/customXml" ds:itemID="{942A2E48-C470-4727-9D2A-BC112CFC9018}">
-  <ds:schemaRefs>
-    <ds:schemaRef ds:uri="http://schemas.microsoft.com/sharepoint/v3/contenttype/forms"/>
-  </ds:schemaRefs>
-</ds:datastoreItem>
-</file>
-
-<file path=customXml/itemProps4.xml><?xml version="1.0" encoding="utf-8"?>
-<ds:datastoreItem xmlns:ds="http://schemas.openxmlformats.org/officeDocument/2006/customXml" ds:itemID="{78AF6C86-1CD3-488F-999B-F86378CDE700}">
-  <ds:schemaRefs>
-    <ds:schemaRef ds:uri="http://schemas.openxmlformats.org/officeDocument/2006/bibliography"/>
-  </ds:schemaRefs>
-</ds:datastoreItem>
 </file>
</xml_diff>

<commit_message>
Kilka poprawek diagramów i pdfa
</commit_message>
<xml_diff>
--- a/Dokumentacja projektu zaliczeniowego - IO.docx
+++ b/Dokumentacja projektu zaliczeniowego - IO.docx
@@ -59,30 +59,8 @@
         <w:rPr>
           <w:b/>
         </w:rPr>
-        <w:t xml:space="preserve">Vladislav </w:t>
-      </w:r>
-      <w:proofErr w:type="spellStart"/>
-      <w:r>
-        <w:rPr>
-          <w:b/>
-        </w:rPr>
-        <w:t>Zosimchuk</w:t>
-      </w:r>
-      <w:proofErr w:type="spellEnd"/>
-      <w:r>
-        <w:rPr>
-          <w:b/>
-        </w:rPr>
-        <w:t xml:space="preserve">, Kacper Wróbel, Jakub </w:t>
-      </w:r>
-      <w:proofErr w:type="spellStart"/>
-      <w:r>
-        <w:rPr>
-          <w:b/>
-        </w:rPr>
-        <w:t>Gozdek</w:t>
-      </w:r>
-      <w:proofErr w:type="spellEnd"/>
+        <w:t>Vladislav Zosimchuk, Kacper Wróbel, Jakub Gozdek</w:t>
+      </w:r>
     </w:p>
     <w:p>
       <w:pPr>
@@ -196,6 +174,8 @@
           <w:rFonts w:ascii="Aptos" w:eastAsiaTheme="minorEastAsia" w:hAnsi="Aptos"/>
           <w:b w:val="0"/>
           <w:bCs w:val="0"/>
+          <w:i/>
+          <w:color w:val="5A5A5A" w:themeColor="text1" w:themeTint="A5"/>
           <w:kern w:val="0"/>
           <w:sz w:val="24"/>
           <w:szCs w:val="24"/>
@@ -3738,30 +3718,8 @@
           <w:rPr>
             <w:rStyle w:val="Hipercze"/>
           </w:rPr>
-          <w:t>https://github.com/Kapikek/In-ynieria-oprogramowania---praca-</w:t>
+          <w:t>https://github.com/Kapikek/In-ynieria-oprogramowania---praca-zespo-owa.git</w:t>
         </w:r>
-        <w:proofErr w:type="spellStart"/>
-        <w:r>
-          <w:rPr>
-            <w:rStyle w:val="Hipercze"/>
-          </w:rPr>
-          <w:t>zespo</w:t>
-        </w:r>
-        <w:proofErr w:type="spellEnd"/>
-        <w:r>
-          <w:rPr>
-            <w:rStyle w:val="Hipercze"/>
-          </w:rPr>
-          <w:t>-</w:t>
-        </w:r>
-        <w:proofErr w:type="spellStart"/>
-        <w:r>
-          <w:rPr>
-            <w:rStyle w:val="Hipercze"/>
-          </w:rPr>
-          <w:t>owa.git</w:t>
-        </w:r>
-        <w:proofErr w:type="spellEnd"/>
       </w:hyperlink>
     </w:p>
     <w:p>
@@ -5173,12 +5131,13 @@
       <w:r>
         <w:rPr>
           <w:noProof/>
+          <w14:ligatures w14:val="standardContextual"/>
         </w:rPr>
         <w:drawing>
-          <wp:inline distT="0" distB="0" distL="0" distR="0" wp14:anchorId="71E7622D" wp14:editId="54AE588D">
-            <wp:extent cx="5890260" cy="4936490"/>
+          <wp:inline distT="0" distB="0" distL="0" distR="0" wp14:anchorId="706AA644" wp14:editId="069E1E4B">
+            <wp:extent cx="6214162" cy="4726380"/>
             <wp:effectExtent l="0" t="0" r="0" b="0"/>
-            <wp:docPr id="1" name="Obraz 1" descr="Obraz zawierający tekst, diagram, zrzut ekranu, linia&#10;&#10;Opis wygenerowany automatycznie"/>
+            <wp:docPr id="1387961721" name="Obraz 1" descr="Obraz zawierający tekst, diagram, zrzut ekranu, linia&#10;&#10;Opis wygenerowany automatycznie"/>
             <wp:cNvGraphicFramePr>
               <a:graphicFrameLocks xmlns:a="http://schemas.openxmlformats.org/drawingml/2006/main" noChangeAspect="1"/>
             </wp:cNvGraphicFramePr>
@@ -5186,21 +5145,25 @@
               <a:graphicData uri="http://schemas.openxmlformats.org/drawingml/2006/picture">
                 <pic:pic xmlns:pic="http://schemas.openxmlformats.org/drawingml/2006/picture">
                   <pic:nvPicPr>
-                    <pic:cNvPr id="1" name="Obraz 1" descr="Obraz zawierający tekst, diagram, zrzut ekranu, linia&#10;&#10;Opis wygenerowany automatycznie"/>
-                    <pic:cNvPicPr>
-                      <a:picLocks noChangeAspect="1" noChangeArrowheads="1"/>
-                    </pic:cNvPicPr>
+                    <pic:cNvPr id="1387961721" name="Obraz 1" descr="Obraz zawierający tekst, diagram, zrzut ekranu, linia&#10;&#10;Opis wygenerowany automatycznie"/>
+                    <pic:cNvPicPr/>
                   </pic:nvPicPr>
                   <pic:blipFill>
-                    <a:blip r:embed="rId11"/>
+                    <a:blip r:embed="rId11">
+                      <a:extLst>
+                        <a:ext uri="{28A0092B-C50C-407E-A947-70E740481C1C}">
+                          <a14:useLocalDpi xmlns:a14="http://schemas.microsoft.com/office/drawing/2010/main" val="0"/>
+                        </a:ext>
+                      </a:extLst>
+                    </a:blip>
                     <a:stretch>
                       <a:fillRect/>
                     </a:stretch>
                   </pic:blipFill>
-                  <pic:spPr bwMode="auto">
+                  <pic:spPr>
                     <a:xfrm>
                       <a:off x="0" y="0"/>
-                      <a:ext cx="5890260" cy="4936490"/>
+                      <a:ext cx="6228751" cy="4737476"/>
                     </a:xfrm>
                     <a:prstGeom prst="rect">
                       <a:avLst/>
@@ -5212,13 +5175,7 @@
           </wp:inline>
         </w:drawing>
       </w:r>
-    </w:p>
-    <w:p>
-      <w:pPr>
-        <w:pStyle w:val="Nagwek6"/>
-      </w:pPr>
-      <w:r>
-        <w:lastRenderedPageBreak/>
+      <w:r>
         <w:t>Diagram 01 - Kierownik i trener</w:t>
       </w:r>
     </w:p>
@@ -5226,12 +5183,14 @@
       <w:r>
         <w:rPr>
           <w:noProof/>
+          <w14:ligatures w14:val="standardContextual"/>
         </w:rPr>
+        <w:lastRenderedPageBreak/>
         <w:drawing>
-          <wp:inline distT="0" distB="0" distL="0" distR="0" wp14:anchorId="3F87EAF8" wp14:editId="5C4E0C73">
-            <wp:extent cx="5060950" cy="6637655"/>
-            <wp:effectExtent l="0" t="0" r="0" b="0"/>
-            <wp:docPr id="2" name="Obraz 2" descr="Obraz zawierający tekst, zrzut ekranu, diagram, linia&#10;&#10;Opis wygenerowany automatycznie"/>
+          <wp:inline distT="0" distB="0" distL="0" distR="0" wp14:anchorId="4190F99A" wp14:editId="2DB8D751">
+            <wp:extent cx="3600000" cy="4771429"/>
+            <wp:effectExtent l="0" t="0" r="635" b="0"/>
+            <wp:docPr id="1122350403" name="Obraz 2" descr="Obraz zawierający tekst, zrzut ekranu, diagram, linia&#10;&#10;Opis wygenerowany automatycznie"/>
             <wp:cNvGraphicFramePr>
               <a:graphicFrameLocks xmlns:a="http://schemas.openxmlformats.org/drawingml/2006/main" noChangeAspect="1"/>
             </wp:cNvGraphicFramePr>
@@ -5239,21 +5198,25 @@
               <a:graphicData uri="http://schemas.openxmlformats.org/drawingml/2006/picture">
                 <pic:pic xmlns:pic="http://schemas.openxmlformats.org/drawingml/2006/picture">
                   <pic:nvPicPr>
-                    <pic:cNvPr id="2" name="Obraz 2" descr="Obraz zawierający tekst, zrzut ekranu, diagram, linia&#10;&#10;Opis wygenerowany automatycznie"/>
-                    <pic:cNvPicPr>
-                      <a:picLocks noChangeAspect="1" noChangeArrowheads="1"/>
-                    </pic:cNvPicPr>
+                    <pic:cNvPr id="1122350403" name="Obraz 2" descr="Obraz zawierający tekst, zrzut ekranu, diagram, linia&#10;&#10;Opis wygenerowany automatycznie"/>
+                    <pic:cNvPicPr/>
                   </pic:nvPicPr>
                   <pic:blipFill>
-                    <a:blip r:embed="rId12"/>
+                    <a:blip r:embed="rId12">
+                      <a:extLst>
+                        <a:ext uri="{28A0092B-C50C-407E-A947-70E740481C1C}">
+                          <a14:useLocalDpi xmlns:a14="http://schemas.microsoft.com/office/drawing/2010/main" val="0"/>
+                        </a:ext>
+                      </a:extLst>
+                    </a:blip>
                     <a:stretch>
                       <a:fillRect/>
                     </a:stretch>
                   </pic:blipFill>
-                  <pic:spPr bwMode="auto">
+                  <pic:spPr>
                     <a:xfrm>
                       <a:off x="0" y="0"/>
-                      <a:ext cx="5060950" cy="6637655"/>
+                      <a:ext cx="3600000" cy="4771429"/>
                     </a:xfrm>
                     <a:prstGeom prst="rect">
                       <a:avLst/>
@@ -5267,22 +5230,10 @@
       </w:r>
     </w:p>
     <w:p>
-      <w:pPr>
-        <w:pStyle w:val="Nagwek6"/>
-      </w:pPr>
       <w:r>
         <w:t>Diagram 02 – Klient</w:t>
       </w:r>
     </w:p>
-    <w:p/>
-    <w:p/>
-    <w:p/>
-    <w:p/>
-    <w:p/>
-    <w:p/>
-    <w:p/>
-    <w:p/>
-    <w:p/>
     <w:p/>
     <w:p>
       <w:pPr>
@@ -5348,11 +5299,9 @@
           <w:numId w:val="8"/>
         </w:numPr>
       </w:pPr>
-      <w:proofErr w:type="spellStart"/>
-      <w:r>
-        <w:t>Scenariuz</w:t>
-      </w:r>
-      <w:proofErr w:type="spellEnd"/>
+      <w:r>
+        <w:t>Scenariusz</w:t>
+      </w:r>
       <w:r>
         <w:t xml:space="preserve"> główny:</w:t>
       </w:r>
@@ -5482,6 +5431,7 @@
         </w:numPr>
       </w:pPr>
       <w:r>
+        <w:lastRenderedPageBreak/>
         <w:t>Istotność: 4/5</w:t>
       </w:r>
     </w:p>
@@ -5543,11 +5493,9 @@
           <w:numId w:val="8"/>
         </w:numPr>
       </w:pPr>
-      <w:proofErr w:type="spellStart"/>
-      <w:r>
-        <w:t>Scenariuz</w:t>
-      </w:r>
-      <w:proofErr w:type="spellEnd"/>
+      <w:r>
+        <w:t>Scenariusz</w:t>
+      </w:r>
       <w:r>
         <w:t xml:space="preserve"> główny:</w:t>
       </w:r>
@@ -5740,7 +5688,6 @@
         </w:numPr>
       </w:pPr>
       <w:r>
-        <w:lastRenderedPageBreak/>
         <w:t>Kierownik, klient</w:t>
       </w:r>
     </w:p>
@@ -5752,11 +5699,9 @@
           <w:numId w:val="8"/>
         </w:numPr>
       </w:pPr>
-      <w:proofErr w:type="spellStart"/>
-      <w:r>
-        <w:t>Scenariuz</w:t>
-      </w:r>
-      <w:proofErr w:type="spellEnd"/>
+      <w:r>
+        <w:t>Scenariusz</w:t>
+      </w:r>
       <w:r>
         <w:t xml:space="preserve"> główny:</w:t>
       </w:r>
@@ -5950,6 +5895,7 @@
         </w:numPr>
       </w:pPr>
       <w:r>
+        <w:lastRenderedPageBreak/>
         <w:t>Kierownik</w:t>
       </w:r>
     </w:p>
@@ -5961,11 +5907,9 @@
           <w:numId w:val="8"/>
         </w:numPr>
       </w:pPr>
-      <w:proofErr w:type="spellStart"/>
-      <w:r>
-        <w:t>Scenariuz</w:t>
-      </w:r>
-      <w:proofErr w:type="spellEnd"/>
+      <w:r>
+        <w:t>Scenariusz</w:t>
+      </w:r>
       <w:r>
         <w:t xml:space="preserve"> główny:</w:t>
       </w:r>
@@ -6158,11 +6102,9 @@
           <w:numId w:val="8"/>
         </w:numPr>
       </w:pPr>
-      <w:proofErr w:type="spellStart"/>
-      <w:r>
-        <w:t>Scenariuz</w:t>
-      </w:r>
-      <w:proofErr w:type="spellEnd"/>
+      <w:r>
+        <w:t>Scenariusz</w:t>
+      </w:r>
       <w:r>
         <w:t xml:space="preserve"> główny:</w:t>
       </w:r>
@@ -6217,7 +6159,6 @@
         </w:numPr>
       </w:pPr>
       <w:r>
-        <w:lastRenderedPageBreak/>
         <w:t>System wyświetla listę treningów grupowych</w:t>
       </w:r>
     </w:p>
@@ -6361,11 +6302,9 @@
           <w:numId w:val="8"/>
         </w:numPr>
       </w:pPr>
-      <w:proofErr w:type="spellStart"/>
-      <w:r>
-        <w:t>Scenariuz</w:t>
-      </w:r>
-      <w:proofErr w:type="spellEnd"/>
+      <w:r>
+        <w:t>Scenariusz</w:t>
+      </w:r>
       <w:r>
         <w:t xml:space="preserve"> główny:</w:t>
       </w:r>
@@ -6427,6 +6366,7 @@
         </w:numPr>
       </w:pPr>
       <w:r>
+        <w:lastRenderedPageBreak/>
         <w:t>Kierownik wpisuje treść ogłoszenia oraz określa grupę docelową (np. trenerzy, klienci).</w:t>
       </w:r>
     </w:p>
@@ -6691,7 +6631,6 @@
         </w:numPr>
       </w:pPr>
       <w:r>
-        <w:lastRenderedPageBreak/>
         <w:t>Trener przechodzi do sekcji „Ogłoszenia”</w:t>
       </w:r>
     </w:p>
@@ -6706,11 +6645,9 @@
       <w:r>
         <w:t xml:space="preserve">System wyświetla </w:t>
       </w:r>
-      <w:proofErr w:type="spellStart"/>
-      <w:r>
-        <w:t>folmularz</w:t>
-      </w:r>
-      <w:proofErr w:type="spellEnd"/>
+      <w:r>
+        <w:t>formularz</w:t>
+      </w:r>
       <w:r>
         <w:t xml:space="preserve"> ogłoszenia</w:t>
       </w:r>
@@ -6918,6 +6855,7 @@
         <w:jc w:val="left"/>
       </w:pPr>
       <w:r>
+        <w:lastRenderedPageBreak/>
         <w:t>System aktualizuje informacje na stronie trenera oraz w systemie rezerwacji.</w:t>
       </w:r>
     </w:p>
@@ -7207,7 +7145,6 @@
           <w:i/>
           <w:iCs/>
         </w:rPr>
-        <w:lastRenderedPageBreak/>
         <w:t xml:space="preserve">T04 - </w:t>
       </w:r>
       <w:r>
@@ -7347,11 +7284,9 @@
       <w:r>
         <w:t xml:space="preserve">Trener akceptuje </w:t>
       </w:r>
-      <w:proofErr w:type="spellStart"/>
-      <w:r>
-        <w:t>prośbe</w:t>
-      </w:r>
-      <w:proofErr w:type="spellEnd"/>
+      <w:r>
+        <w:t>prośbę</w:t>
+      </w:r>
       <w:r>
         <w:t xml:space="preserve"> klienta.</w:t>
       </w:r>
@@ -7421,6 +7356,7 @@
         </w:rPr>
       </w:pPr>
       <w:r>
+        <w:lastRenderedPageBreak/>
         <w:t>Warunki początkowe: Trener jest zalogowany na swoje konto, ma przepisaną grupę, klient zgłosił chęć udziału w treningu grupowym</w:t>
       </w:r>
     </w:p>
@@ -7492,11 +7428,9 @@
       <w:r>
         <w:t xml:space="preserve">Trener </w:t>
       </w:r>
-      <w:proofErr w:type="spellStart"/>
-      <w:r>
-        <w:t>odrzucaprośbę</w:t>
-      </w:r>
-      <w:proofErr w:type="spellEnd"/>
+      <w:r>
+        <w:t>odrzuca prośbę</w:t>
+      </w:r>
       <w:r>
         <w:t xml:space="preserve"> klienta.</w:t>
       </w:r>
@@ -7703,7 +7637,6 @@
         </w:rPr>
       </w:pPr>
       <w:r>
-        <w:lastRenderedPageBreak/>
         <w:t>Warunki początkowe: Trener jest zalogowany na swoje konto, klient zgłosił chęć udziału w treningu indywidualnym</w:t>
       </w:r>
     </w:p>
@@ -7897,6 +7830,7 @@
         </w:numPr>
       </w:pPr>
       <w:r>
+        <w:lastRenderedPageBreak/>
         <w:t>Klient</w:t>
       </w:r>
     </w:p>
@@ -7908,11 +7842,9 @@
           <w:numId w:val="8"/>
         </w:numPr>
       </w:pPr>
-      <w:proofErr w:type="spellStart"/>
-      <w:r>
-        <w:t>Scenariuz</w:t>
-      </w:r>
-      <w:proofErr w:type="spellEnd"/>
+      <w:r>
+        <w:t>Scenariusz</w:t>
+      </w:r>
       <w:r>
         <w:t xml:space="preserve"> główny:</w:t>
       </w:r>
@@ -8216,7 +8148,6 @@
         </w:numPr>
       </w:pPr>
       <w:r>
-        <w:lastRenderedPageBreak/>
         <w:t>Trener otrzymuje prośbę o dołączenie.</w:t>
       </w:r>
     </w:p>
@@ -8385,6 +8316,7 @@
         </w:numPr>
       </w:pPr>
       <w:r>
+        <w:lastRenderedPageBreak/>
         <w:t>Wymagania niefunkcjonalne: 1.1, 2.1</w:t>
       </w:r>
     </w:p>
@@ -8687,7 +8619,6 @@
         </w:numPr>
       </w:pPr>
       <w:r>
-        <w:lastRenderedPageBreak/>
         <w:t xml:space="preserve">Przebieg: </w:t>
       </w:r>
     </w:p>
@@ -8896,6 +8827,7 @@
         </w:numPr>
       </w:pPr>
       <w:r>
+        <w:lastRenderedPageBreak/>
         <w:t>Klient</w:t>
       </w:r>
       <w:r>
@@ -9194,7 +9126,6 @@
         </w:numPr>
       </w:pPr>
       <w:r>
-        <w:lastRenderedPageBreak/>
         <w:t>System wyświetla formularz rejestracyjny</w:t>
       </w:r>
     </w:p>
@@ -9393,6 +9324,7 @@
         </w:numPr>
       </w:pPr>
       <w:r>
+        <w:lastRenderedPageBreak/>
         <w:t>Wymagania niefunkcjonalne: 1.1, 2.1</w:t>
       </w:r>
     </w:p>
@@ -9595,7 +9527,6 @@
         <w:jc w:val="left"/>
       </w:pPr>
       <w:r>
-        <w:lastRenderedPageBreak/>
         <w:t>Aktualność:</w:t>
       </w:r>
     </w:p>
@@ -9736,6 +9667,7 @@
         <w:jc w:val="left"/>
       </w:pPr>
       <w:r>
+        <w:lastRenderedPageBreak/>
         <w:t xml:space="preserve">Integracja: </w:t>
       </w:r>
     </w:p>
@@ -9842,31 +9774,7 @@
         <w:pStyle w:val="Tekstpodstawowy"/>
       </w:pPr>
       <w:r>
-        <w:t xml:space="preserve">obejmuje również harmonogram wdrożenia projektu – np. szkolenie, rozruch, konfiguracja, serwis – może obejmować różne wydania (tj. o różnej funkcjonalności – </w:t>
-      </w:r>
-      <w:proofErr w:type="spellStart"/>
-      <w:r>
-        <w:t>personal</w:t>
-      </w:r>
-      <w:proofErr w:type="spellEnd"/>
-      <w:r>
-        <w:t xml:space="preserve">, </w:t>
-      </w:r>
-      <w:proofErr w:type="spellStart"/>
-      <w:r>
-        <w:t>professional</w:t>
-      </w:r>
-      <w:proofErr w:type="spellEnd"/>
-      <w:r>
-        <w:t xml:space="preserve">, </w:t>
-      </w:r>
-      <w:proofErr w:type="spellStart"/>
-      <w:r>
-        <w:t>enterprise</w:t>
-      </w:r>
-      <w:proofErr w:type="spellEnd"/>
-      <w:r>
-        <w:t>) i wersje (1.0, 1.5, itd.)</w:t>
+        <w:t>obejmuje również harmonogram wdrożenia projektu – np. szkolenie, rozruch, konfiguracja, serwis – może obejmować różne wydania (tj. o różnej funkcjonalności – personal, professional, enterprise) i wersje (1.0, 1.5, itd.)</w:t>
       </w:r>
     </w:p>
     <w:p>
@@ -9979,15 +9887,7 @@
         <w:pStyle w:val="Tekstpodstawowy"/>
       </w:pPr>
       <w:r>
-        <w:t xml:space="preserve">Działania w odniesieniu do poszczególnych </w:t>
-      </w:r>
-      <w:proofErr w:type="spellStart"/>
-      <w:r>
-        <w:t>ryzyk</w:t>
-      </w:r>
-      <w:proofErr w:type="spellEnd"/>
-      <w:r>
-        <w:t>.</w:t>
+        <w:t>Działania w odniesieniu do poszczególnych ryzyk.</w:t>
       </w:r>
     </w:p>
     <w:p>
@@ -9995,6 +9895,7 @@
         <w:pStyle w:val="Tekstpodstawowy"/>
       </w:pPr>
       <w:r>
+        <w:lastRenderedPageBreak/>
         <w:t xml:space="preserve">Mogą być wg różnych strategii, tj. kilka strategii dla pojedynczego czynnika ryzyka </w:t>
       </w:r>
     </w:p>
@@ -10459,7 +10360,6 @@
               <w:pStyle w:val="TableContents"/>
             </w:pPr>
             <w:r>
-              <w:lastRenderedPageBreak/>
               <w:t>5</w:t>
             </w:r>
           </w:p>
@@ -10949,6 +10849,7 @@
               <w:pStyle w:val="TableContents"/>
             </w:pPr>
             <w:r>
+              <w:lastRenderedPageBreak/>
               <w:t>14</w:t>
             </w:r>
           </w:p>
@@ -11426,15 +11327,7 @@
               </w:r>
             </w:hyperlink>
             <w:r>
-              <w:t>”, hasło: “</w:t>
-            </w:r>
-            <w:proofErr w:type="spellStart"/>
-            <w:r>
-              <w:t>Pa$sWoRd</w:t>
-            </w:r>
-            <w:proofErr w:type="spellEnd"/>
-            <w:r>
-              <w:t>!”</w:t>
+              <w:t>”, hasło: “Pa$sWoRd!”</w:t>
             </w:r>
           </w:p>
         </w:tc>
@@ -11543,15 +11436,7 @@
               </w:r>
             </w:hyperlink>
             <w:r>
-              <w:t>”, hasło: “</w:t>
-            </w:r>
-            <w:proofErr w:type="spellStart"/>
-            <w:r>
-              <w:t>Pa$sWoRd</w:t>
-            </w:r>
-            <w:proofErr w:type="spellEnd"/>
-            <w:r>
-              <w:t>!”</w:t>
+              <w:t>”, hasło: “Pa$sWoRd!”</w:t>
             </w:r>
           </w:p>
         </w:tc>
@@ -11608,7 +11493,6 @@
               <w:pStyle w:val="TableContents"/>
             </w:pPr>
             <w:r>
-              <w:lastRenderedPageBreak/>
               <w:t>Krok 14</w:t>
             </w:r>
           </w:p>
@@ -11639,15 +11523,7 @@
               </w:r>
             </w:hyperlink>
             <w:r>
-              <w:t>”, hasło: “</w:t>
-            </w:r>
-            <w:proofErr w:type="spellStart"/>
-            <w:r>
-              <w:t>Pa$sWoRd</w:t>
-            </w:r>
-            <w:proofErr w:type="spellEnd"/>
-            <w:r>
-              <w:t>!”</w:t>
+              <w:t>”, hasło: “Pa$sWoRd!”</w:t>
             </w:r>
           </w:p>
         </w:tc>
@@ -11869,6 +11745,7 @@
                 <w:i/>
                 <w:iCs/>
               </w:rPr>
+              <w:lastRenderedPageBreak/>
               <w:t>L. p</w:t>
             </w:r>
           </w:p>
@@ -12895,7 +12772,6 @@
               <w:pStyle w:val="TableContents"/>
             </w:pPr>
             <w:r>
-              <w:lastRenderedPageBreak/>
               <w:t>19</w:t>
             </w:r>
           </w:p>
@@ -13373,6 +13249,7 @@
               <w:pStyle w:val="TableContents"/>
             </w:pPr>
             <w:r>
+              <w:lastRenderedPageBreak/>
               <w:t>28</w:t>
             </w:r>
           </w:p>
@@ -13738,15 +13615,7 @@
               </w:r>
             </w:hyperlink>
             <w:r>
-              <w:t>”, hasło: “</w:t>
-            </w:r>
-            <w:proofErr w:type="spellStart"/>
-            <w:r>
-              <w:t>Pa$sWoRd</w:t>
-            </w:r>
-            <w:proofErr w:type="spellEnd"/>
-            <w:r>
-              <w:t>!”</w:t>
+              <w:t>”, hasło: “Pa$sWoRd!”</w:t>
             </w:r>
           </w:p>
         </w:tc>
@@ -14208,6 +14077,7 @@
               <w:jc w:val="left"/>
             </w:pPr>
             <w:r>
+              <w:lastRenderedPageBreak/>
               <w:t>1</w:t>
             </w:r>
           </w:p>
@@ -15072,7 +14942,6 @@
               <w:jc w:val="left"/>
             </w:pPr>
             <w:r>
-              <w:lastRenderedPageBreak/>
               <w:t>17</w:t>
             </w:r>
           </w:p>
@@ -15326,15 +15195,7 @@
               <w:pStyle w:val="TableContents"/>
             </w:pPr>
             <w:r>
-              <w:t xml:space="preserve">obecne: “3271317”, nowe: “12345”, </w:t>
-            </w:r>
-            <w:proofErr w:type="spellStart"/>
-            <w:r>
-              <w:t>nowe_potwierdzenie</w:t>
-            </w:r>
-            <w:proofErr w:type="spellEnd"/>
-            <w:r>
-              <w:t>: “12345”</w:t>
+              <w:t>obecne: “3271317”, nowe: “12345”, nowe_potwierdzenie: “12345”</w:t>
             </w:r>
           </w:p>
         </w:tc>
@@ -15437,15 +15298,7 @@
               <w:pStyle w:val="TableContents"/>
             </w:pPr>
             <w:r>
-              <w:t xml:space="preserve">obecne: “masło”, nowe: “123”, </w:t>
-            </w:r>
-            <w:proofErr w:type="spellStart"/>
-            <w:r>
-              <w:t>nowe_potwiedzenie</w:t>
-            </w:r>
-            <w:proofErr w:type="spellEnd"/>
-            <w:r>
-              <w:t>: “123”</w:t>
+              <w:t>obecne: “masło”, nowe: “123”, nowe_potwiedzenie: “123”</w:t>
             </w:r>
           </w:p>
         </w:tc>
@@ -15464,6 +15317,7 @@
               <w:pStyle w:val="TableContents"/>
             </w:pPr>
             <w:r>
+              <w:lastRenderedPageBreak/>
               <w:t>Krok 10</w:t>
             </w:r>
           </w:p>
@@ -15541,31 +15395,7 @@
               <w:pStyle w:val="TableContents"/>
             </w:pPr>
             <w:r>
-              <w:t>obecne: “masło”, nowe: “</w:t>
-            </w:r>
-            <w:proofErr w:type="spellStart"/>
-            <w:r>
-              <w:t>PaSsWoRd</w:t>
-            </w:r>
-            <w:proofErr w:type="spellEnd"/>
-            <w:r>
-              <w:t xml:space="preserve">!”, </w:t>
-            </w:r>
-            <w:proofErr w:type="spellStart"/>
-            <w:r>
-              <w:t>nowe_potwiedzenie</w:t>
-            </w:r>
-            <w:proofErr w:type="spellEnd"/>
-            <w:r>
-              <w:t>: “</w:t>
-            </w:r>
-            <w:proofErr w:type="spellStart"/>
-            <w:r>
-              <w:t>Pa$sWoRd</w:t>
-            </w:r>
-            <w:proofErr w:type="spellEnd"/>
-            <w:r>
-              <w:t>!”</w:t>
+              <w:t>obecne: “masło”, nowe: “PaSsWoRd!”, nowe_potwiedzenie: “Pa$sWoRd!”</w:t>
             </w:r>
           </w:p>
         </w:tc>
@@ -15660,31 +15490,7 @@
               <w:pStyle w:val="TableContents"/>
             </w:pPr>
             <w:r>
-              <w:t>obecne: “masło”, nowe: “</w:t>
-            </w:r>
-            <w:proofErr w:type="spellStart"/>
-            <w:r>
-              <w:t>Pa$sWoRd</w:t>
-            </w:r>
-            <w:proofErr w:type="spellEnd"/>
-            <w:r>
-              <w:t xml:space="preserve">!”, </w:t>
-            </w:r>
-            <w:proofErr w:type="spellStart"/>
-            <w:r>
-              <w:t>nowe_potwiedzenie</w:t>
-            </w:r>
-            <w:proofErr w:type="spellEnd"/>
-            <w:r>
-              <w:t>: “</w:t>
-            </w:r>
-            <w:proofErr w:type="spellStart"/>
-            <w:r>
-              <w:t>Pa$sWoRd</w:t>
-            </w:r>
-            <w:proofErr w:type="spellEnd"/>
-            <w:r>
-              <w:t>!”</w:t>
+              <w:t>obecne: “masło”, nowe: “Pa$sWoRd!”, nowe_potwiedzenie: “Pa$sWoRd!”</w:t>
             </w:r>
           </w:p>
         </w:tc>
@@ -15788,15 +15594,7 @@
               <w:t>zmianatest@gmail.com</w:t>
             </w:r>
             <w:r>
-              <w:t>”, “hasło”: “</w:t>
-            </w:r>
-            <w:proofErr w:type="spellStart"/>
-            <w:r>
-              <w:t>Pa$sWoRd</w:t>
-            </w:r>
-            <w:proofErr w:type="spellEnd"/>
-            <w:r>
-              <w:t>!”</w:t>
+              <w:t>”, “hasło”: “Pa$sWoRd!”</w:t>
             </w:r>
           </w:p>
         </w:tc>
@@ -15988,7 +15786,6 @@
                 <w:i/>
                 <w:iCs/>
               </w:rPr>
-              <w:lastRenderedPageBreak/>
               <w:t>L. p</w:t>
             </w:r>
           </w:p>
@@ -16588,7 +16385,11 @@
               <w:pStyle w:val="TableContents"/>
             </w:pPr>
             <w:r>
-              <w:t>Wprowadza dane ogłoszenia i próbuje je opublikować</w:t>
+              <w:t xml:space="preserve">Wprowadza dane ogłoszenia i próbuje je </w:t>
+            </w:r>
+            <w:r>
+              <w:lastRenderedPageBreak/>
+              <w:t>opublikować</w:t>
             </w:r>
           </w:p>
         </w:tc>
@@ -17102,23 +16903,7 @@
               <w:pStyle w:val="TableContents"/>
             </w:pPr>
             <w:r>
-              <w:t>tytuł: “”, treść: “</w:t>
-            </w:r>
-            <w:proofErr w:type="spellStart"/>
-            <w:r>
-              <w:t>Lorem</w:t>
-            </w:r>
-            <w:proofErr w:type="spellEnd"/>
-            <w:r>
-              <w:t xml:space="preserve"> </w:t>
-            </w:r>
-            <w:proofErr w:type="spellStart"/>
-            <w:r>
-              <w:t>ipsum</w:t>
-            </w:r>
-            <w:proofErr w:type="spellEnd"/>
-            <w:r>
-              <w:t>”</w:t>
+              <w:t>tytuł: “”, treść: “Lorem ipsum”</w:t>
             </w:r>
           </w:p>
         </w:tc>
@@ -17308,23 +17093,7 @@
               <w:pStyle w:val="TableContents"/>
             </w:pPr>
             <w:r>
-              <w:t>tytuł: “test”, treść: “</w:t>
-            </w:r>
-            <w:proofErr w:type="spellStart"/>
-            <w:r>
-              <w:t>Lorem</w:t>
-            </w:r>
-            <w:proofErr w:type="spellEnd"/>
-            <w:r>
-              <w:t xml:space="preserve"> </w:t>
-            </w:r>
-            <w:proofErr w:type="spellStart"/>
-            <w:r>
-              <w:t>ipsum</w:t>
-            </w:r>
-            <w:proofErr w:type="spellEnd"/>
-            <w:r>
-              <w:t>”</w:t>
+              <w:t>tytuł: “test”, treść: “Lorem ipsum”</w:t>
             </w:r>
           </w:p>
         </w:tc>
@@ -17343,7 +17112,6 @@
               <w:pStyle w:val="TableContents"/>
             </w:pPr>
             <w:r>
-              <w:lastRenderedPageBreak/>
               <w:t>Krok 14</w:t>
             </w:r>
           </w:p>
@@ -17615,6 +17383,7 @@
               <w:pStyle w:val="TableContents"/>
             </w:pPr>
             <w:r>
+              <w:lastRenderedPageBreak/>
               <w:t>1</w:t>
             </w:r>
           </w:p>
@@ -18584,7 +18353,6 @@
               <w:pStyle w:val="TableContents"/>
             </w:pPr>
             <w:r>
-              <w:lastRenderedPageBreak/>
               <w:t>20</w:t>
             </w:r>
           </w:p>
@@ -18889,15 +18657,7 @@
               </w:r>
             </w:hyperlink>
             <w:r>
-              <w:t>”, “hasło”: “</w:t>
-            </w:r>
-            <w:proofErr w:type="spellStart"/>
-            <w:r>
-              <w:t>Pa$sWoRd</w:t>
-            </w:r>
-            <w:proofErr w:type="spellEnd"/>
-            <w:r>
-              <w:t>!”</w:t>
+              <w:t>”, “hasło”: “Pa$sWoRd!”</w:t>
             </w:r>
           </w:p>
         </w:tc>
@@ -18965,6 +18725,7 @@
               <w:pStyle w:val="TableContents"/>
             </w:pPr>
             <w:r>
+              <w:lastRenderedPageBreak/>
               <w:t>Krok 14</w:t>
             </w:r>
           </w:p>
@@ -19584,11 +19345,7 @@
               <w:jc w:val="left"/>
             </w:pPr>
             <w:r>
-              <w:t xml:space="preserve">Wybiera sekcję “Zarządzanie treningami </w:t>
-            </w:r>
-            <w:r>
-              <w:lastRenderedPageBreak/>
-              <w:t>grupowymi”</w:t>
+              <w:t>Wybiera sekcję “Zarządzanie treningami grupowymi”</w:t>
             </w:r>
           </w:p>
         </w:tc>
@@ -20153,6 +19910,7 @@
               <w:pStyle w:val="TableContents"/>
             </w:pPr>
             <w:r>
+              <w:lastRenderedPageBreak/>
               <w:t>16</w:t>
             </w:r>
           </w:p>
@@ -20738,7 +20496,6 @@
         </w:numPr>
       </w:pPr>
       <w:r>
-        <w:lastRenderedPageBreak/>
         <w:t xml:space="preserve">opis </w:t>
       </w:r>
     </w:p>
@@ -20775,13 +20532,8 @@
         </w:numPr>
       </w:pPr>
       <w:r>
-        <w:t xml:space="preserve">narzędzia wspomagające: </w:t>
-      </w:r>
-      <w:proofErr w:type="spellStart"/>
-      <w:r>
-        <w:t>JMeter</w:t>
-      </w:r>
-      <w:proofErr w:type="spellEnd"/>
+        <w:t>narzędzia wspomagające: JMeter</w:t>
+      </w:r>
     </w:p>
     <w:p>
       <w:pPr>
@@ -21198,13 +20950,15 @@
             <w:r>
               <w:t xml:space="preserve">Rejestruje wszystkie </w:t>
             </w:r>
-            <w:proofErr w:type="spellStart"/>
-            <w:r>
-              <w:t>blędy</w:t>
-            </w:r>
-            <w:proofErr w:type="spellEnd"/>
-            <w:r>
-              <w:t xml:space="preserve"> I awarie</w:t>
+            <w:r>
+              <w:t>błędy</w:t>
+            </w:r>
+            <w:r>
+              <w:t xml:space="preserve"> I </w:t>
+            </w:r>
+            <w:r>
+              <w:lastRenderedPageBreak/>
+              <w:t>awarie</w:t>
             </w:r>
           </w:p>
         </w:tc>
@@ -21223,6 +20977,7 @@
               <w:pStyle w:val="TableContents"/>
             </w:pPr>
             <w:r>
+              <w:lastRenderedPageBreak/>
               <w:t>7</w:t>
             </w:r>
           </w:p>
@@ -21438,7 +21193,6 @@
         </w:numPr>
       </w:pPr>
       <w:r>
-        <w:lastRenderedPageBreak/>
         <w:t>Podsystem przetwarzania płatności:</w:t>
       </w:r>
     </w:p>
@@ -21503,15 +21257,7 @@
         </w:numPr>
       </w:pPr>
       <w:r>
-        <w:t xml:space="preserve">Harmonogram grupy: odpowiada za ustalanie terminów zajęć grupowych, zarządzanie rezerwacjami i </w:t>
-      </w:r>
-      <w:proofErr w:type="spellStart"/>
-      <w:r>
-        <w:t>odwołaniami</w:t>
-      </w:r>
-      <w:proofErr w:type="spellEnd"/>
-      <w:r>
-        <w:t>.</w:t>
+        <w:t>Harmonogram grupy: odpowiada za ustalanie terminów zajęć grupowych, zarządzanie rezerwacjami i odwołaniami.</w:t>
       </w:r>
     </w:p>
     <w:p>
@@ -21535,6 +21281,7 @@
         </w:numPr>
       </w:pPr>
       <w:r>
+        <w:lastRenderedPageBreak/>
         <w:t>Usługi</w:t>
       </w:r>
       <w:r>
@@ -21555,37 +21302,16 @@
       </w:r>
       <w:r>
         <w:br/>
-        <w:t xml:space="preserve">- operacja: </w:t>
-      </w:r>
-      <w:proofErr w:type="spellStart"/>
-      <w:r>
-        <w:t>utworzProfil</w:t>
-      </w:r>
-      <w:proofErr w:type="spellEnd"/>
-      <w:r>
-        <w:t>()</w:t>
+        <w:t>- operacja: utworzProfil()</w:t>
       </w:r>
       <w:r>
         <w:br/>
-        <w:t xml:space="preserve">- parametry: imię, nazwisko, adres, email, </w:t>
-      </w:r>
-      <w:proofErr w:type="spellStart"/>
-      <w:r>
-        <w:t>numerTelefonu</w:t>
-      </w:r>
-      <w:proofErr w:type="spellEnd"/>
-      <w:r>
-        <w:t>, hasło</w:t>
+        <w:t>- parametry: imię, nazwisko, adres, email, numerTelefonu, hasło</w:t>
       </w:r>
       <w:r>
         <w:br/>
-        <w:t xml:space="preserve">- wynik: </w:t>
-      </w:r>
-      <w:proofErr w:type="spellStart"/>
-      <w:r>
-        <w:t>idProfilu</w:t>
-      </w:r>
-      <w:proofErr w:type="spellEnd"/>
+        <w:t>- wynik: idProfilu</w:t>
+      </w:r>
     </w:p>
     <w:p>
       <w:pPr>
@@ -21610,23 +21336,7 @@
       </w:r>
       <w:r>
         <w:br/>
-        <w:t xml:space="preserve">Na przykład, komponent zarządzania użytkownikami może używać interfejsu </w:t>
-      </w:r>
-      <w:proofErr w:type="spellStart"/>
-      <w:r>
-        <w:t>ILogger</w:t>
-      </w:r>
-      <w:proofErr w:type="spellEnd"/>
-      <w:r>
-        <w:t xml:space="preserve"> do logowania, co umożliwia elastyczność w zarządzaniu sposobami logowania i izoluje szczegóły implementacyjne modułu logowania od modułu zarządzania użytkownikami. Dzięki zastosowaniu interfejsu </w:t>
-      </w:r>
-      <w:proofErr w:type="spellStart"/>
-      <w:r>
-        <w:t>ILogger</w:t>
-      </w:r>
-      <w:proofErr w:type="spellEnd"/>
-      <w:r>
-        <w:t>, moduł zarządzania użytkownikami może łatwo zmienić metodę logowania bez wpływu na swoją główną funkcjonalność, co zapewnia bezpieczeństwo i niezależność rozwoju obu modułów.</w:t>
+        <w:t>Na przykład, komponent zarządzania użytkownikami może używać interfejsu ILogger do logowania, co umożliwia elastyczność w zarządzaniu sposobami logowania i izoluje szczegóły implementacyjne modułu logowania od modułu zarządzania użytkownikami. Dzięki zastosowaniu interfejsu ILogger, moduł zarządzania użytkownikami może łatwo zmienić metodę logowania bez wpływu na swoją główną funkcjonalność, co zapewnia bezpieczeństwo i niezależność rozwoju obu modułów.</w:t>
       </w:r>
     </w:p>
     <w:p>
@@ -21652,7 +21362,6 @@
       <w:bookmarkStart w:id="61" w:name="_Toc167263081"/>
       <w:bookmarkStart w:id="62" w:name="_Toc1976816"/>
       <w:r>
-        <w:lastRenderedPageBreak/>
         <w:t>9.2 Technologie implementacji systemu</w:t>
       </w:r>
       <w:bookmarkEnd w:id="61"/>
@@ -21821,15 +21530,7 @@
               <w:widowControl w:val="0"/>
             </w:pPr>
             <w:r>
-              <w:t xml:space="preserve">JWT (JSON Web </w:t>
-            </w:r>
-            <w:proofErr w:type="spellStart"/>
-            <w:r>
-              <w:t>Tokens</w:t>
-            </w:r>
-            <w:proofErr w:type="spellEnd"/>
-            <w:r>
-              <w:t>)</w:t>
+              <w:t>JWT (JSON Web Tokens)</w:t>
             </w:r>
           </w:p>
         </w:tc>
@@ -21842,7 +21543,11 @@
               <w:widowControl w:val="0"/>
             </w:pPr>
             <w:r>
-              <w:t>JWT to standard autoryzacji i uwierzytelniania, który pozwala na bezpieczną wymianę informacji między klientem a serwerem. Jest to przydatne narzędzie do zarządzania sesjami użytkowników i zapewnienia bezpieczeństwa aplikacji.</w:t>
+              <w:t xml:space="preserve">JWT to standard autoryzacji i uwierzytelniania, który pozwala na bezpieczną wymianę informacji między klientem a serwerem. Jest to przydatne narzędzie do zarządzania sesjami użytkowników i zapewnienia </w:t>
+            </w:r>
+            <w:r>
+              <w:lastRenderedPageBreak/>
+              <w:t>bezpieczeństwa aplikacji.</w:t>
             </w:r>
           </w:p>
         </w:tc>
@@ -21857,6 +21562,7 @@
               <w:widowControl w:val="0"/>
             </w:pPr>
             <w:r>
+              <w:lastRenderedPageBreak/>
               <w:t>4.</w:t>
             </w:r>
           </w:p>
@@ -21869,13 +21575,8 @@
             <w:pPr>
               <w:widowControl w:val="0"/>
             </w:pPr>
-            <w:proofErr w:type="spellStart"/>
-            <w:r>
-              <w:t>RESTful</w:t>
-            </w:r>
-            <w:proofErr w:type="spellEnd"/>
-            <w:r>
-              <w:t xml:space="preserve"> API</w:t>
+            <w:r>
+              <w:t>RESTful API</w:t>
             </w:r>
           </w:p>
         </w:tc>
@@ -21888,47 +21589,7 @@
               <w:widowControl w:val="0"/>
             </w:pPr>
             <w:r>
-              <w:t xml:space="preserve">Stworzenie </w:t>
-            </w:r>
-            <w:proofErr w:type="spellStart"/>
-            <w:r>
-              <w:t>RESTful</w:t>
-            </w:r>
-            <w:proofErr w:type="spellEnd"/>
-            <w:r>
-              <w:t xml:space="preserve"> API pozwoli na komunikację między </w:t>
-            </w:r>
-            <w:proofErr w:type="spellStart"/>
-            <w:r>
-              <w:t>frontendem</w:t>
-            </w:r>
-            <w:proofErr w:type="spellEnd"/>
-            <w:r>
-              <w:t xml:space="preserve"> a </w:t>
-            </w:r>
-            <w:proofErr w:type="spellStart"/>
-            <w:r>
-              <w:t>backendem</w:t>
-            </w:r>
-            <w:proofErr w:type="spellEnd"/>
-            <w:r>
-              <w:t xml:space="preserve"> oraz umożliwi integrację z innymi systemami lub usługami. </w:t>
-            </w:r>
-            <w:proofErr w:type="spellStart"/>
-            <w:r>
-              <w:t>Django</w:t>
-            </w:r>
-            <w:proofErr w:type="spellEnd"/>
-            <w:r>
-              <w:t xml:space="preserve"> i </w:t>
-            </w:r>
-            <w:proofErr w:type="spellStart"/>
-            <w:r>
-              <w:t>Flask</w:t>
-            </w:r>
-            <w:proofErr w:type="spellEnd"/>
-            <w:r>
-              <w:t xml:space="preserve"> oferują narzędzia do tworzenia API.</w:t>
+              <w:t>Stworzenie RESTful API pozwoli na komunikację między frontendem a backendem oraz umożliwi integrację z innymi systemami lub usługami. Django i Flask oferują narzędzia do tworzenia API.</w:t>
             </w:r>
           </w:p>
         </w:tc>
@@ -22015,23 +21676,23 @@
       </w:pPr>
       <w:bookmarkStart w:id="66" w:name="_Toc167263084"/>
       <w:r>
+        <w:t>9.3.2 Diagram(-y) czynności</w:t>
+      </w:r>
+      <w:bookmarkEnd w:id="66"/>
+    </w:p>
+    <w:p>
+      <w:pPr>
+        <w:pStyle w:val="Nagwek6"/>
+      </w:pPr>
+    </w:p>
+    <w:p/>
+    <w:p>
+      <w:pPr>
+        <w:pStyle w:val="Nagwek3"/>
+      </w:pPr>
+      <w:bookmarkStart w:id="67" w:name="_Toc167263085"/>
+      <w:r>
         <w:lastRenderedPageBreak/>
-        <w:t>9.3.2 Diagram(-y) czynności</w:t>
-      </w:r>
-      <w:bookmarkEnd w:id="66"/>
-    </w:p>
-    <w:p>
-      <w:pPr>
-        <w:pStyle w:val="Nagwek6"/>
-      </w:pPr>
-    </w:p>
-    <w:p/>
-    <w:p>
-      <w:pPr>
-        <w:pStyle w:val="Nagwek3"/>
-      </w:pPr>
-      <w:bookmarkStart w:id="67" w:name="_Toc167263085"/>
-      <w:r>
         <w:t>9.3.3 Diagramy sekwencji</w:t>
       </w:r>
       <w:bookmarkEnd w:id="67"/>
@@ -22231,7 +21892,6 @@
           <w:iCs/>
           <w:noProof/>
         </w:rPr>
-        <w:lastRenderedPageBreak/>
         <w:drawing>
           <wp:anchor distT="0" distB="0" distL="0" distR="0" simplePos="0" relativeHeight="22" behindDoc="0" locked="0" layoutInCell="0" allowOverlap="1" wp14:anchorId="444B7F99" wp14:editId="1F6AF763">
             <wp:simplePos x="0" y="0"/>
@@ -22318,6 +21978,7 @@
           <w:iCs/>
           <w:noProof/>
         </w:rPr>
+        <w:lastRenderedPageBreak/>
         <w:drawing>
           <wp:anchor distT="0" distB="0" distL="0" distR="0" simplePos="0" relativeHeight="23" behindDoc="0" locked="0" layoutInCell="0" allowOverlap="1" wp14:anchorId="65A14C88" wp14:editId="7801E6C1">
             <wp:simplePos x="0" y="0"/>
@@ -22605,7 +22266,6 @@
         <w:rPr>
           <w:noProof/>
         </w:rPr>
-        <w:lastRenderedPageBreak/>
         <w:drawing>
           <wp:anchor distT="0" distB="0" distL="0" distR="0" simplePos="0" relativeHeight="25" behindDoc="0" locked="0" layoutInCell="0" allowOverlap="1" wp14:anchorId="260461C0" wp14:editId="1126D147">
             <wp:simplePos x="0" y="0"/>
@@ -22674,6 +22334,7 @@
           <w:iCs/>
           <w:noProof/>
         </w:rPr>
+        <w:lastRenderedPageBreak/>
         <w:drawing>
           <wp:anchor distT="0" distB="0" distL="0" distR="0" simplePos="0" relativeHeight="26" behindDoc="0" locked="0" layoutInCell="0" allowOverlap="1" wp14:anchorId="1937520F" wp14:editId="7A53C4F0">
             <wp:simplePos x="0" y="0"/>
@@ -22850,7 +22511,6 @@
           <w:iCs/>
           <w:noProof/>
         </w:rPr>
-        <w:lastRenderedPageBreak/>
         <w:drawing>
           <wp:anchor distT="0" distB="0" distL="0" distR="0" simplePos="0" relativeHeight="27" behindDoc="0" locked="0" layoutInCell="0" allowOverlap="1" wp14:anchorId="7AB733EE" wp14:editId="61501E54">
             <wp:simplePos x="0" y="0"/>
@@ -22937,6 +22597,7 @@
           <w:iCs/>
           <w:noProof/>
         </w:rPr>
+        <w:lastRenderedPageBreak/>
         <w:drawing>
           <wp:anchor distT="0" distB="0" distL="0" distR="0" simplePos="0" relativeHeight="28" behindDoc="0" locked="0" layoutInCell="0" allowOverlap="1" wp14:anchorId="59A879DF" wp14:editId="2F58356E">
             <wp:simplePos x="0" y="0"/>
@@ -23280,6 +22941,7 @@
           <w:iCs/>
           <w:noProof/>
         </w:rPr>
+        <w:lastRenderedPageBreak/>
         <w:drawing>
           <wp:anchor distT="0" distB="0" distL="0" distR="0" simplePos="0" relativeHeight="30" behindDoc="0" locked="0" layoutInCell="0" allowOverlap="1" wp14:anchorId="543030E5" wp14:editId="57D09CE7">
             <wp:simplePos x="0" y="0"/>
@@ -23596,7 +23258,6 @@
           <w:iCs/>
           <w:noProof/>
         </w:rPr>
-        <w:lastRenderedPageBreak/>
         <w:drawing>
           <wp:anchor distT="0" distB="0" distL="0" distR="0" simplePos="0" relativeHeight="32" behindDoc="0" locked="0" layoutInCell="0" allowOverlap="1" wp14:anchorId="006A57FB" wp14:editId="0ABDE033">
             <wp:simplePos x="0" y="0"/>
@@ -24427,6 +24088,7 @@
       </w:pPr>
       <w:bookmarkStart w:id="68" w:name="_Toc167263086"/>
       <w:r>
+        <w:lastRenderedPageBreak/>
         <w:t>9.3.4 Inne diagramy</w:t>
       </w:r>
       <w:bookmarkEnd w:id="68"/>
@@ -24909,11 +24571,9 @@
             <w:pPr>
               <w:pStyle w:val="Zawartotabeli"/>
             </w:pPr>
-            <w:proofErr w:type="spellStart"/>
             <w:r>
               <w:t>Int</w:t>
             </w:r>
-            <w:proofErr w:type="spellEnd"/>
           </w:p>
         </w:tc>
         <w:tc>
@@ -24997,11 +24657,9 @@
             <w:pPr>
               <w:pStyle w:val="Zawartotabeli"/>
             </w:pPr>
-            <w:proofErr w:type="spellStart"/>
             <w:r>
               <w:t>imie</w:t>
             </w:r>
-            <w:proofErr w:type="spellEnd"/>
           </w:p>
         </w:tc>
         <w:tc>
@@ -25016,11 +24674,9 @@
             <w:pPr>
               <w:pStyle w:val="Zawartotabeli"/>
             </w:pPr>
-            <w:proofErr w:type="spellStart"/>
             <w:r>
               <w:t>Varchar</w:t>
             </w:r>
-            <w:proofErr w:type="spellEnd"/>
           </w:p>
         </w:tc>
         <w:tc>
@@ -25121,11 +24777,9 @@
             <w:pPr>
               <w:pStyle w:val="Zawartotabeli"/>
             </w:pPr>
-            <w:proofErr w:type="spellStart"/>
             <w:r>
               <w:t>Varchar</w:t>
             </w:r>
-            <w:proofErr w:type="spellEnd"/>
           </w:p>
         </w:tc>
         <w:tc>
@@ -25226,11 +24880,9 @@
             <w:pPr>
               <w:pStyle w:val="Zawartotabeli"/>
             </w:pPr>
-            <w:proofErr w:type="spellStart"/>
             <w:r>
               <w:t>Varchar</w:t>
             </w:r>
-            <w:proofErr w:type="spellEnd"/>
           </w:p>
         </w:tc>
         <w:tc>
@@ -25314,11 +24966,9 @@
             <w:pPr>
               <w:pStyle w:val="Zawartotabeli"/>
             </w:pPr>
-            <w:proofErr w:type="spellStart"/>
             <w:r>
               <w:t>numerTelefonu</w:t>
             </w:r>
-            <w:proofErr w:type="spellEnd"/>
           </w:p>
         </w:tc>
         <w:tc>
@@ -25333,11 +24983,9 @@
             <w:pPr>
               <w:pStyle w:val="Zawartotabeli"/>
             </w:pPr>
-            <w:proofErr w:type="spellStart"/>
             <w:r>
               <w:t>Varchar</w:t>
             </w:r>
-            <w:proofErr w:type="spellEnd"/>
           </w:p>
         </w:tc>
         <w:tc>
@@ -25441,11 +25089,9 @@
             <w:pPr>
               <w:pStyle w:val="Zawartotabeli"/>
             </w:pPr>
-            <w:proofErr w:type="spellStart"/>
             <w:r>
               <w:t>Int</w:t>
             </w:r>
-            <w:proofErr w:type="spellEnd"/>
           </w:p>
         </w:tc>
         <w:tc>
@@ -25529,11 +25175,9 @@
             <w:pPr>
               <w:pStyle w:val="Zawartotabeli"/>
             </w:pPr>
-            <w:proofErr w:type="spellStart"/>
             <w:r>
               <w:t>limitKredytowy</w:t>
             </w:r>
-            <w:proofErr w:type="spellEnd"/>
           </w:p>
         </w:tc>
         <w:tc>
@@ -25548,11 +25192,9 @@
             <w:pPr>
               <w:pStyle w:val="Zawartotabeli"/>
             </w:pPr>
-            <w:proofErr w:type="spellStart"/>
             <w:r>
               <w:t>Decimal</w:t>
             </w:r>
-            <w:proofErr w:type="spellEnd"/>
           </w:p>
         </w:tc>
         <w:tc>
@@ -25636,11 +25278,9 @@
             <w:pPr>
               <w:pStyle w:val="Zawartotabeli"/>
             </w:pPr>
-            <w:proofErr w:type="spellStart"/>
             <w:r>
               <w:t>konto_id</w:t>
             </w:r>
-            <w:proofErr w:type="spellEnd"/>
           </w:p>
         </w:tc>
         <w:tc>
@@ -25655,11 +25295,9 @@
             <w:pPr>
               <w:pStyle w:val="Zawartotabeli"/>
             </w:pPr>
-            <w:proofErr w:type="spellStart"/>
             <w:r>
               <w:t>Int</w:t>
             </w:r>
-            <w:proofErr w:type="spellEnd"/>
           </w:p>
         </w:tc>
         <w:tc>
@@ -25763,11 +25401,9 @@
             <w:pPr>
               <w:pStyle w:val="Zawartotabeli"/>
             </w:pPr>
-            <w:proofErr w:type="spellStart"/>
             <w:r>
               <w:t>Int</w:t>
             </w:r>
-            <w:proofErr w:type="spellEnd"/>
           </w:p>
         </w:tc>
         <w:tc>
@@ -25851,11 +25487,9 @@
             <w:pPr>
               <w:pStyle w:val="Zawartotabeli"/>
             </w:pPr>
-            <w:proofErr w:type="spellStart"/>
             <w:r>
               <w:t>dataZatrudnienia</w:t>
             </w:r>
-            <w:proofErr w:type="spellEnd"/>
           </w:p>
         </w:tc>
         <w:tc>
@@ -25870,11 +25504,9 @@
             <w:pPr>
               <w:pStyle w:val="Zawartotabeli"/>
             </w:pPr>
-            <w:proofErr w:type="spellStart"/>
             <w:r>
               <w:t>Date</w:t>
             </w:r>
-            <w:proofErr w:type="spellEnd"/>
           </w:p>
         </w:tc>
         <w:tc>
@@ -25975,11 +25607,9 @@
             <w:pPr>
               <w:pStyle w:val="Zawartotabeli"/>
             </w:pPr>
-            <w:proofErr w:type="spellStart"/>
             <w:r>
               <w:t>Varchar</w:t>
             </w:r>
-            <w:proofErr w:type="spellEnd"/>
           </w:p>
         </w:tc>
         <w:tc>
@@ -26063,11 +25693,9 @@
             <w:pPr>
               <w:pStyle w:val="Zawartotabeli"/>
             </w:pPr>
-            <w:proofErr w:type="spellStart"/>
             <w:r>
               <w:t>numerKontaBankowego</w:t>
             </w:r>
-            <w:proofErr w:type="spellEnd"/>
           </w:p>
         </w:tc>
         <w:tc>
@@ -26082,11 +25710,9 @@
             <w:pPr>
               <w:pStyle w:val="Zawartotabeli"/>
             </w:pPr>
-            <w:proofErr w:type="spellStart"/>
             <w:r>
               <w:t>Varchar</w:t>
             </w:r>
-            <w:proofErr w:type="spellEnd"/>
           </w:p>
         </w:tc>
         <w:tc>
@@ -26170,11 +25796,9 @@
             <w:pPr>
               <w:pStyle w:val="Zawartotabeli"/>
             </w:pPr>
-            <w:proofErr w:type="spellStart"/>
             <w:r>
               <w:t>wynagorodzenie</w:t>
             </w:r>
-            <w:proofErr w:type="spellEnd"/>
           </w:p>
         </w:tc>
         <w:tc>
@@ -26189,11 +25813,9 @@
             <w:pPr>
               <w:pStyle w:val="Zawartotabeli"/>
             </w:pPr>
-            <w:proofErr w:type="spellStart"/>
             <w:r>
               <w:t>Decimal</w:t>
             </w:r>
-            <w:proofErr w:type="spellEnd"/>
           </w:p>
         </w:tc>
         <w:tc>
@@ -26277,11 +25899,9 @@
             <w:pPr>
               <w:pStyle w:val="Zawartotabeli"/>
             </w:pPr>
-            <w:proofErr w:type="spellStart"/>
             <w:r>
               <w:t>konto_id</w:t>
             </w:r>
-            <w:proofErr w:type="spellEnd"/>
           </w:p>
         </w:tc>
         <w:tc>
@@ -26296,11 +25916,9 @@
             <w:pPr>
               <w:pStyle w:val="Zawartotabeli"/>
             </w:pPr>
-            <w:proofErr w:type="spellStart"/>
             <w:r>
               <w:t>Int</w:t>
             </w:r>
-            <w:proofErr w:type="spellEnd"/>
           </w:p>
         </w:tc>
         <w:tc>
@@ -26404,11 +26022,9 @@
             <w:pPr>
               <w:pStyle w:val="Zawartotabeli"/>
             </w:pPr>
-            <w:proofErr w:type="spellStart"/>
             <w:r>
               <w:t>Int</w:t>
             </w:r>
-            <w:proofErr w:type="spellEnd"/>
           </w:p>
         </w:tc>
         <w:tc>
@@ -26509,11 +26125,9 @@
             <w:pPr>
               <w:pStyle w:val="Zawartotabeli"/>
             </w:pPr>
-            <w:proofErr w:type="spellStart"/>
             <w:r>
               <w:t>Date</w:t>
             </w:r>
-            <w:proofErr w:type="spellEnd"/>
           </w:p>
         </w:tc>
         <w:tc>
@@ -26597,11 +26211,9 @@
             <w:pPr>
               <w:pStyle w:val="Zawartotabeli"/>
             </w:pPr>
-            <w:proofErr w:type="spellStart"/>
             <w:r>
               <w:t>dlugosc</w:t>
             </w:r>
-            <w:proofErr w:type="spellEnd"/>
           </w:p>
         </w:tc>
         <w:tc>
@@ -26784,14 +26396,6 @@
     </w:p>
     <w:p>
       <w:pPr>
-        <w:pStyle w:val="Tekstpodstawowy"/>
-      </w:pPr>
-      <w:r>
-        <w:t>co najmniej dla głównej funkcjonalności programu – w razie wątpliwości, uzgodnić z prowadzącym zajęcia</w:t>
-      </w:r>
-    </w:p>
-    <w:p>
-      <w:pPr>
         <w:pStyle w:val="Nagwek3"/>
       </w:pPr>
       <w:bookmarkStart w:id="77" w:name="_Toc167263092"/>
@@ -26948,22 +26552,6 @@
       <w:bookmarkEnd w:id="78"/>
       <w:r>
         <w:tab/>
-      </w:r>
-    </w:p>
-    <w:p>
-      <w:pPr>
-        <w:pStyle w:val="Tekstpodstawowy"/>
-      </w:pPr>
-      <w:r>
-        <w:t xml:space="preserve">np. </w:t>
-      </w:r>
-      <w:proofErr w:type="spellStart"/>
-      <w:r>
-        <w:t>storyboard</w:t>
-      </w:r>
-      <w:proofErr w:type="spellEnd"/>
-      <w:r>
-        <w:t>, schemat blokowy lub inna notacja</w:t>
       </w:r>
     </w:p>
     <w:p>
@@ -26974,7 +26562,6 @@
         <w:rPr>
           <w:noProof/>
         </w:rPr>
-        <w:lastRenderedPageBreak/>
         <w:drawing>
           <wp:inline distT="0" distB="0" distL="0" distR="0" wp14:anchorId="0BD25B00" wp14:editId="1FF9BA16">
             <wp:extent cx="5760720" cy="2684780"/>
@@ -30024,16 +29611,6 @@
         </w:tc>
       </w:tr>
     </w:tbl>
-    <w:p>
-      <w:r>
-        <w:t xml:space="preserve">//TODO </w:t>
-      </w:r>
-    </w:p>
-    <w:p>
-      <w:r>
-        <w:t>Dodać być może wagę do każdego punktu, niektóre są dużo bardziej pracochłonne niż inne?</w:t>
-      </w:r>
-    </w:p>
     <w:p/>
     <w:p>
       <w:pPr>
@@ -30085,11 +29662,9 @@
       <w:r>
         <w:t xml:space="preserve">Kod spójność z nową </w:t>
       </w:r>
-      <w:proofErr w:type="spellStart"/>
-      <w:r>
-        <w:t>diagramą</w:t>
-      </w:r>
-      <w:proofErr w:type="spellEnd"/>
+      <w:r>
+        <w:t>diagramom</w:t>
+      </w:r>
       <w:r>
         <w:t xml:space="preserve"> klas</w:t>
       </w:r>
@@ -35044,20 +34619,16 @@
 </file>
 
 <file path=customXml/item1.xml><?xml version="1.0" encoding="utf-8"?>
-<p:properties xmlns:p="http://schemas.microsoft.com/office/2006/metadata/properties" xmlns:xsi="http://www.w3.org/2001/XMLSchema-instance" xmlns:pc="http://schemas.microsoft.com/office/infopath/2007/PartnerControls">
-  <documentManagement>
-    <_activity xmlns="06e0fab9-d3c7-4228-8951-a381beafabee" xsi:nil="true"/>
-  </documentManagement>
-</p:properties>
-</file>
-
-<file path=customXml/item2.xml><?xml version="1.0" encoding="utf-8"?>
 <?mso-contentType ?>
 <FormTemplates xmlns="http://schemas.microsoft.com/sharepoint/v3/contenttype/forms">
   <Display>DocumentLibraryForm</Display>
   <Edit>DocumentLibraryForm</Edit>
   <New>DocumentLibraryForm</New>
 </FormTemplates>
+</file>
+
+<file path=customXml/item2.xml><?xml version="1.0" encoding="utf-8"?>
+<b:Sources xmlns:b="http://schemas.openxmlformats.org/officeDocument/2006/bibliography" xmlns="http://schemas.openxmlformats.org/officeDocument/2006/bibliography" SelectedStyle="\APASixthEditionOfficeOnline.xsl" StyleName="APA" Version="6"/>
 </file>
 
 <file path=customXml/item3.xml><?xml version="1.0" encoding="utf-8"?>
@@ -35250,23 +34821,25 @@
 </file>
 
 <file path=customXml/item4.xml><?xml version="1.0" encoding="utf-8"?>
-<b:Sources xmlns:b="http://schemas.openxmlformats.org/officeDocument/2006/bibliography" xmlns="http://schemas.openxmlformats.org/officeDocument/2006/bibliography" SelectedStyle="\APASixthEditionOfficeOnline.xsl" StyleName="APA" Version="6"/>
+<p:properties xmlns:p="http://schemas.microsoft.com/office/2006/metadata/properties" xmlns:xsi="http://www.w3.org/2001/XMLSchema-instance" xmlns:pc="http://schemas.microsoft.com/office/infopath/2007/PartnerControls">
+  <documentManagement>
+    <_activity xmlns="06e0fab9-d3c7-4228-8951-a381beafabee" xsi:nil="true"/>
+  </documentManagement>
+</p:properties>
 </file>
 
 <file path=customXml/itemProps1.xml><?xml version="1.0" encoding="utf-8"?>
-<ds:datastoreItem xmlns:ds="http://schemas.openxmlformats.org/officeDocument/2006/customXml" ds:itemID="{83D171A5-00B4-4B79-B8B1-4AA5230AEAC7}">
+<ds:datastoreItem xmlns:ds="http://schemas.openxmlformats.org/officeDocument/2006/customXml" ds:itemID="{942A2E48-C470-4727-9D2A-BC112CFC9018}">
   <ds:schemaRefs>
-    <ds:schemaRef ds:uri="http://schemas.microsoft.com/office/2006/metadata/properties"/>
-    <ds:schemaRef ds:uri="http://schemas.microsoft.com/office/infopath/2007/PartnerControls"/>
-    <ds:schemaRef ds:uri="06e0fab9-d3c7-4228-8951-a381beafabee"/>
+    <ds:schemaRef ds:uri="http://schemas.microsoft.com/sharepoint/v3/contenttype/forms"/>
   </ds:schemaRefs>
 </ds:datastoreItem>
 </file>
 
 <file path=customXml/itemProps2.xml><?xml version="1.0" encoding="utf-8"?>
-<ds:datastoreItem xmlns:ds="http://schemas.openxmlformats.org/officeDocument/2006/customXml" ds:itemID="{942A2E48-C470-4727-9D2A-BC112CFC9018}">
+<ds:datastoreItem xmlns:ds="http://schemas.openxmlformats.org/officeDocument/2006/customXml" ds:itemID="{78AF6C86-1CD3-488F-999B-F86378CDE700}">
   <ds:schemaRefs>
-    <ds:schemaRef ds:uri="http://schemas.microsoft.com/sharepoint/v3/contenttype/forms"/>
+    <ds:schemaRef ds:uri="http://schemas.openxmlformats.org/officeDocument/2006/bibliography"/>
   </ds:schemaRefs>
 </ds:datastoreItem>
 </file>
@@ -35291,9 +34864,11 @@
 </file>
 
 <file path=customXml/itemProps4.xml><?xml version="1.0" encoding="utf-8"?>
-<ds:datastoreItem xmlns:ds="http://schemas.openxmlformats.org/officeDocument/2006/customXml" ds:itemID="{78AF6C86-1CD3-488F-999B-F86378CDE700}">
+<ds:datastoreItem xmlns:ds="http://schemas.openxmlformats.org/officeDocument/2006/customXml" ds:itemID="{83D171A5-00B4-4B79-B8B1-4AA5230AEAC7}">
   <ds:schemaRefs>
-    <ds:schemaRef ds:uri="http://schemas.openxmlformats.org/officeDocument/2006/bibliography"/>
+    <ds:schemaRef ds:uri="http://schemas.microsoft.com/office/2006/metadata/properties"/>
+    <ds:schemaRef ds:uri="http://schemas.microsoft.com/office/infopath/2007/PartnerControls"/>
+    <ds:schemaRef ds:uri="06e0fab9-d3c7-4228-8951-a381beafabee"/>
   </ds:schemaRefs>
 </ds:datastoreItem>
 </file>
</xml_diff>

<commit_message>
Szczegółowy opis wymagań dla przypadków użycia o urlopach
</commit_message>
<xml_diff>
--- a/Dokumentacja projektu zaliczeniowego - IO.docx
+++ b/Dokumentacja projektu zaliczeniowego - IO.docx
@@ -5170,10 +5170,7 @@
         </w:numPr>
       </w:pPr>
       <w:r>
-        <w:t>Klient może zgłosić chęć</w:t>
-      </w:r>
-      <w:r>
-        <w:t xml:space="preserve"> odejścia od grupy treningowej</w:t>
+        <w:t>Klient może zgłosić chęć odejścia od grupy treningowej</w:t>
       </w:r>
     </w:p>
     <w:p>
@@ -5919,10 +5916,9 @@
       <w:pPr>
         <w:pStyle w:val="Akapitzlist"/>
         <w:numPr>
-          <w:ilvl w:val="4"/>
-          <w:numId w:val="8"/>
-        </w:numPr>
-        <w:ind w:firstLine="0"/>
+          <w:ilvl w:val="0"/>
+          <w:numId w:val="33"/>
+        </w:numPr>
       </w:pPr>
       <w:r>
         <w:t>Istotność: 4/5</w:t>
@@ -6153,7 +6149,13 @@
         </w:numPr>
       </w:pPr>
       <w:r>
-        <w:t xml:space="preserve">() Możliwość zamieszczania ofert treningów </w:t>
+        <w:t>(</w:t>
+      </w:r>
+      <w:r>
+        <w:t>1</w:t>
+      </w:r>
+      <w:r>
+        <w:t xml:space="preserve">) Możliwość zamieszczania ofert treningów </w:t>
       </w:r>
     </w:p>
     <w:p>
@@ -6338,7 +6340,19 @@
         <w:rPr>
           <w:i/>
         </w:rPr>
-        <w:t>02 - Kierownik może zamieszczać ogłoszenia dotyczące treningów grupowych, zawodów oraz nowości dotyczących organizacji.</w:t>
+        <w:t>0</w:t>
+      </w:r>
+      <w:r>
+        <w:rPr>
+          <w:i/>
+        </w:rPr>
+        <w:t>6</w:t>
+      </w:r>
+      <w:r>
+        <w:rPr>
+          <w:i/>
+        </w:rPr>
+        <w:t xml:space="preserve"> - Kierownik może zamieszczać ogłoszenia dotyczące treningów grupowych, zawodów oraz nowości dotyczących organizacji.</w:t>
       </w:r>
     </w:p>
     <w:p>
@@ -6350,7 +6364,13 @@
         </w:numPr>
       </w:pPr>
       <w:r>
-        <w:t xml:space="preserve">() Możliwość zamieszczania ofert treningów </w:t>
+        <w:t>(</w:t>
+      </w:r>
+      <w:r>
+        <w:t>1</w:t>
+      </w:r>
+      <w:r>
+        <w:t xml:space="preserve">) Możliwość zamieszczania ofert treningów </w:t>
       </w:r>
     </w:p>
     <w:p>
@@ -6499,6 +6519,369 @@
         <w:t>Istotność: 4/5</w:t>
       </w:r>
     </w:p>
+    <w:p/>
+    <w:p>
+      <w:pPr>
+        <w:pStyle w:val="Akapitzlist"/>
+        <w:numPr>
+          <w:ilvl w:val="0"/>
+          <w:numId w:val="26"/>
+        </w:numPr>
+      </w:pPr>
+      <w:r>
+        <w:t xml:space="preserve">K07 - </w:t>
+      </w:r>
+      <w:r>
+        <w:t>Kierownik może wysłać pracownika na urlop</w:t>
+      </w:r>
+    </w:p>
+    <w:p>
+      <w:pPr>
+        <w:pStyle w:val="Akapitzlist"/>
+        <w:numPr>
+          <w:ilvl w:val="0"/>
+          <w:numId w:val="27"/>
+        </w:numPr>
+      </w:pPr>
+      <w:r>
+        <w:t xml:space="preserve">(5) </w:t>
+      </w:r>
+      <w:r>
+        <w:t>Kontrola i nadzór działania organizacji</w:t>
+      </w:r>
+    </w:p>
+    <w:p>
+      <w:pPr>
+        <w:pStyle w:val="Akapitzlist"/>
+        <w:numPr>
+          <w:ilvl w:val="0"/>
+          <w:numId w:val="27"/>
+        </w:numPr>
+      </w:pPr>
+      <w:r>
+        <w:t>Kierownik, Trener</w:t>
+      </w:r>
+    </w:p>
+    <w:p>
+      <w:pPr>
+        <w:pStyle w:val="Akapitzlist"/>
+        <w:numPr>
+          <w:ilvl w:val="0"/>
+          <w:numId w:val="27"/>
+        </w:numPr>
+      </w:pPr>
+      <w:r>
+        <w:t>Scenariusz główny:</w:t>
+      </w:r>
+    </w:p>
+    <w:p>
+      <w:pPr>
+        <w:pStyle w:val="Akapitzlist"/>
+        <w:numPr>
+          <w:ilvl w:val="0"/>
+          <w:numId w:val="29"/>
+        </w:numPr>
+      </w:pPr>
+      <w:r>
+        <w:t>Przebieg:</w:t>
+      </w:r>
+    </w:p>
+    <w:p>
+      <w:pPr>
+        <w:pStyle w:val="Akapitzlist"/>
+        <w:numPr>
+          <w:ilvl w:val="0"/>
+          <w:numId w:val="30"/>
+        </w:numPr>
+      </w:pPr>
+      <w:r>
+        <w:t>Kierownik przechodzi do sekcji zarządzanie trenerami</w:t>
+      </w:r>
+    </w:p>
+    <w:p>
+      <w:pPr>
+        <w:pStyle w:val="Akapitzlist"/>
+        <w:numPr>
+          <w:ilvl w:val="0"/>
+          <w:numId w:val="30"/>
+        </w:numPr>
+      </w:pPr>
+      <w:r>
+        <w:t>System wyświetla listę aktywnych kont trenerów</w:t>
+      </w:r>
+    </w:p>
+    <w:p>
+      <w:pPr>
+        <w:pStyle w:val="Akapitzlist"/>
+        <w:numPr>
+          <w:ilvl w:val="0"/>
+          <w:numId w:val="30"/>
+        </w:numPr>
+      </w:pPr>
+      <w:r>
+        <w:t>Kierownik wybiera opcję „Wyślij na urlop” dla konkretnego pracownika</w:t>
+      </w:r>
+    </w:p>
+    <w:p>
+      <w:pPr>
+        <w:pStyle w:val="Akapitzlist"/>
+        <w:numPr>
+          <w:ilvl w:val="0"/>
+          <w:numId w:val="30"/>
+        </w:numPr>
+      </w:pPr>
+      <w:r>
+        <w:t>System wyświetla powiadomienie o powodzeniu operacji</w:t>
+      </w:r>
+    </w:p>
+    <w:p>
+      <w:pPr>
+        <w:pStyle w:val="Akapitzlist"/>
+        <w:numPr>
+          <w:ilvl w:val="0"/>
+          <w:numId w:val="29"/>
+        </w:numPr>
+      </w:pPr>
+      <w:r>
+        <w:t>Efekty: Status wybranego trenera zamienia się na „na urlopie”</w:t>
+      </w:r>
+    </w:p>
+    <w:p>
+      <w:pPr>
+        <w:pStyle w:val="Akapitzlist"/>
+        <w:numPr>
+          <w:ilvl w:val="0"/>
+          <w:numId w:val="31"/>
+        </w:numPr>
+      </w:pPr>
+      <w:r>
+        <w:t>Wymagania niefunkcjonalne:</w:t>
+      </w:r>
+    </w:p>
+    <w:p>
+      <w:pPr>
+        <w:pStyle w:val="Akapitzlist"/>
+        <w:numPr>
+          <w:ilvl w:val="0"/>
+          <w:numId w:val="31"/>
+        </w:numPr>
+      </w:pPr>
+      <w:r>
+        <w:t>Częstotliwość: 1/5</w:t>
+      </w:r>
+    </w:p>
+    <w:p>
+      <w:pPr>
+        <w:pStyle w:val="Akapitzlist"/>
+        <w:numPr>
+          <w:ilvl w:val="0"/>
+          <w:numId w:val="31"/>
+        </w:numPr>
+      </w:pPr>
+      <w:r>
+        <w:t>Istotność 1/5</w:t>
+      </w:r>
+    </w:p>
+    <w:p/>
+    <w:p>
+      <w:pPr>
+        <w:pStyle w:val="Akapitzlist"/>
+        <w:numPr>
+          <w:ilvl w:val="0"/>
+          <w:numId w:val="26"/>
+        </w:numPr>
+      </w:pPr>
+      <w:r>
+        <w:t>K0</w:t>
+      </w:r>
+      <w:r>
+        <w:t>8</w:t>
+      </w:r>
+      <w:r>
+        <w:t xml:space="preserve"> </w:t>
+      </w:r>
+      <w:r>
+        <w:t>–</w:t>
+      </w:r>
+      <w:r>
+        <w:t xml:space="preserve"> </w:t>
+      </w:r>
+      <w:r>
+        <w:t>Kierownik może zakończyć urlop pracownika</w:t>
+      </w:r>
+    </w:p>
+    <w:p>
+      <w:pPr>
+        <w:pStyle w:val="Akapitzlist"/>
+        <w:numPr>
+          <w:ilvl w:val="0"/>
+          <w:numId w:val="27"/>
+        </w:numPr>
+      </w:pPr>
+      <w:r>
+        <w:t>(5) Kontrola i nadzór działania organizacji</w:t>
+      </w:r>
+    </w:p>
+    <w:p>
+      <w:pPr>
+        <w:pStyle w:val="Akapitzlist"/>
+        <w:numPr>
+          <w:ilvl w:val="0"/>
+          <w:numId w:val="27"/>
+        </w:numPr>
+      </w:pPr>
+      <w:r>
+        <w:t>Kierownik, Trener</w:t>
+      </w:r>
+    </w:p>
+    <w:p>
+      <w:pPr>
+        <w:pStyle w:val="Akapitzlist"/>
+        <w:numPr>
+          <w:ilvl w:val="0"/>
+          <w:numId w:val="27"/>
+        </w:numPr>
+      </w:pPr>
+      <w:r>
+        <w:t>Scenariusz główny:</w:t>
+      </w:r>
+    </w:p>
+    <w:p>
+      <w:pPr>
+        <w:pStyle w:val="Akapitzlist"/>
+        <w:numPr>
+          <w:ilvl w:val="0"/>
+          <w:numId w:val="29"/>
+        </w:numPr>
+      </w:pPr>
+      <w:r>
+        <w:t>Przebieg:</w:t>
+      </w:r>
+    </w:p>
+    <w:p>
+      <w:pPr>
+        <w:pStyle w:val="Akapitzlist"/>
+        <w:numPr>
+          <w:ilvl w:val="0"/>
+          <w:numId w:val="35"/>
+        </w:numPr>
+      </w:pPr>
+      <w:r>
+        <w:t>Kierownik przechodzi do sekcji zarządzanie trenerami</w:t>
+      </w:r>
+    </w:p>
+    <w:p>
+      <w:pPr>
+        <w:pStyle w:val="Akapitzlist"/>
+        <w:numPr>
+          <w:ilvl w:val="0"/>
+          <w:numId w:val="35"/>
+        </w:numPr>
+      </w:pPr>
+      <w:r>
+        <w:t>Kierownik wybiera opcję „Zakończ urlop pracownika”</w:t>
+      </w:r>
+    </w:p>
+    <w:p>
+      <w:pPr>
+        <w:pStyle w:val="Akapitzlist"/>
+        <w:numPr>
+          <w:ilvl w:val="0"/>
+          <w:numId w:val="35"/>
+        </w:numPr>
+      </w:pPr>
+      <w:r>
+        <w:t>System wyświetla listę kont trenerów</w:t>
+      </w:r>
+      <w:r>
+        <w:t xml:space="preserve"> na urlopie</w:t>
+      </w:r>
+    </w:p>
+    <w:p>
+      <w:pPr>
+        <w:pStyle w:val="Akapitzlist"/>
+        <w:numPr>
+          <w:ilvl w:val="0"/>
+          <w:numId w:val="35"/>
+        </w:numPr>
+      </w:pPr>
+      <w:r>
+        <w:t>Kierownik wybiera opcję „</w:t>
+      </w:r>
+      <w:r>
+        <w:t>Zakończ urlop</w:t>
+      </w:r>
+      <w:r>
+        <w:t>” dla konkretnego pracownika</w:t>
+      </w:r>
+    </w:p>
+    <w:p>
+      <w:pPr>
+        <w:pStyle w:val="Akapitzlist"/>
+        <w:numPr>
+          <w:ilvl w:val="0"/>
+          <w:numId w:val="35"/>
+        </w:numPr>
+      </w:pPr>
+      <w:r>
+        <w:t>System wyświetla powiadomienie o powodzeniu operacji</w:t>
+      </w:r>
+    </w:p>
+    <w:p>
+      <w:pPr>
+        <w:pStyle w:val="Akapitzlist"/>
+        <w:numPr>
+          <w:ilvl w:val="0"/>
+          <w:numId w:val="29"/>
+        </w:numPr>
+      </w:pPr>
+      <w:r>
+        <w:t>Efekty: Status wybranego trenera zamienia się na „</w:t>
+      </w:r>
+      <w:r>
+        <w:t>Aktywny</w:t>
+      </w:r>
+      <w:r>
+        <w:t>”</w:t>
+      </w:r>
+    </w:p>
+    <w:p>
+      <w:pPr>
+        <w:pStyle w:val="Akapitzlist"/>
+        <w:numPr>
+          <w:ilvl w:val="0"/>
+          <w:numId w:val="31"/>
+        </w:numPr>
+      </w:pPr>
+      <w:r>
+        <w:t>Wymagania niefunkcjonalne:</w:t>
+      </w:r>
+    </w:p>
+    <w:p>
+      <w:pPr>
+        <w:pStyle w:val="Akapitzlist"/>
+        <w:numPr>
+          <w:ilvl w:val="0"/>
+          <w:numId w:val="31"/>
+        </w:numPr>
+      </w:pPr>
+      <w:r>
+        <w:t>Częstotliwość: 1/5</w:t>
+      </w:r>
+    </w:p>
+    <w:p>
+      <w:pPr>
+        <w:pStyle w:val="Akapitzlist"/>
+        <w:numPr>
+          <w:ilvl w:val="0"/>
+          <w:numId w:val="31"/>
+        </w:numPr>
+      </w:pPr>
+      <w:r>
+        <w:t>Istotność 1/5</w:t>
+      </w:r>
+    </w:p>
+    <w:p/>
     <w:p>
       <w:pPr>
         <w:rPr>
@@ -6591,6 +6974,7 @@
         </w:numPr>
       </w:pPr>
       <w:r>
+        <w:lastRenderedPageBreak/>
         <w:t>Przebieg:</w:t>
       </w:r>
     </w:p>
@@ -6923,7 +7307,6 @@
         <w:jc w:val="left"/>
       </w:pPr>
       <w:r>
-        <w:lastRenderedPageBreak/>
         <w:t>System aktualizuje informacje na stronie trenera oraz w systemie rezerwacji.</w:t>
       </w:r>
     </w:p>
@@ -7095,6 +7478,7 @@
         <w:jc w:val="left"/>
       </w:pPr>
       <w:r>
+        <w:lastRenderedPageBreak/>
         <w:t>Trener przechodzi do sekcji „Grafik treningów”.</w:t>
       </w:r>
     </w:p>
@@ -7424,7 +7808,6 @@
         </w:rPr>
       </w:pPr>
       <w:r>
-        <w:lastRenderedPageBreak/>
         <w:t>Warunki początkowe: Trener jest zalogowany na swoje konto, ma przepisaną grupę, klient zgłosił chęć udziału w treningu grupowym</w:t>
       </w:r>
     </w:p>
@@ -7598,6 +7981,7 @@
         <w:jc w:val="left"/>
       </w:pPr>
       <w:r>
+        <w:lastRenderedPageBreak/>
         <w:t>Trener otrzymuje powiadomienie o nowej rezerwacji treningu indywidualnego.</w:t>
       </w:r>
     </w:p>
@@ -7898,7 +8282,6 @@
         </w:numPr>
       </w:pPr>
       <w:r>
-        <w:lastRenderedPageBreak/>
         <w:t>Klient</w:t>
       </w:r>
     </w:p>
@@ -8072,6 +8455,7 @@
           <w:i/>
           <w:iCs/>
         </w:rPr>
+        <w:lastRenderedPageBreak/>
         <w:t>C02</w:t>
       </w:r>
       <w:r>
@@ -8381,7 +8765,6 @@
         </w:numPr>
       </w:pPr>
       <w:r>
-        <w:lastRenderedPageBreak/>
         <w:t>Wymagania niefunkcjonalne: 1.1, 2.1</w:t>
       </w:r>
     </w:p>
@@ -8576,6 +8959,7 @@
         </w:numPr>
       </w:pPr>
       <w:r>
+        <w:lastRenderedPageBreak/>
         <w:t>Efekty: Usunięcie klienta z grupy</w:t>
       </w:r>
     </w:p>
@@ -8892,7 +9276,6 @@
         </w:numPr>
       </w:pPr>
       <w:r>
-        <w:lastRenderedPageBreak/>
         <w:t>Klient</w:t>
       </w:r>
       <w:r>
@@ -9073,6 +9456,7 @@
         <w:rPr>
           <w:i/>
         </w:rPr>
+        <w:lastRenderedPageBreak/>
         <w:t>Istotność: 4/5</w:t>
       </w:r>
     </w:p>
@@ -9389,7 +9773,6 @@
         </w:numPr>
       </w:pPr>
       <w:r>
-        <w:lastRenderedPageBreak/>
         <w:t>Wymagania niefunkcjonalne: 1.1, 2.1</w:t>
       </w:r>
     </w:p>
@@ -9522,6 +9905,7 @@
         <w:jc w:val="left"/>
       </w:pPr>
       <w:r>
+        <w:lastRenderedPageBreak/>
         <w:t>Wydajność</w:t>
       </w:r>
     </w:p>
@@ -9732,7 +10116,6 @@
         <w:jc w:val="left"/>
       </w:pPr>
       <w:r>
-        <w:lastRenderedPageBreak/>
         <w:t xml:space="preserve">Integracja: </w:t>
       </w:r>
     </w:p>
@@ -9813,6 +10196,7 @@
       <w:bookmarkStart w:id="41" w:name="_Toc167263071"/>
       <w:bookmarkStart w:id="42" w:name="_Toc1976806"/>
       <w:r>
+        <w:lastRenderedPageBreak/>
         <w:t>6.2 Harmonogram prac</w:t>
       </w:r>
       <w:bookmarkEnd w:id="41"/>
@@ -9992,7 +10376,6 @@
         <w:pStyle w:val="Tekstpodstawowy"/>
       </w:pPr>
       <w:r>
-        <w:lastRenderedPageBreak/>
         <w:t xml:space="preserve">Mogą być wg różnych strategii, tj. kilka strategii dla pojedynczego czynnika ryzyka </w:t>
       </w:r>
     </w:p>
@@ -10103,6 +10486,7 @@
         </w:numPr>
       </w:pPr>
       <w:r>
+        <w:lastRenderedPageBreak/>
         <w:t>termin – bezpośrednio po każdym wdrożeniu</w:t>
       </w:r>
     </w:p>
@@ -10946,7 +11330,6 @@
               <w:pStyle w:val="TableContents"/>
             </w:pPr>
             <w:r>
-              <w:lastRenderedPageBreak/>
               <w:t>14</w:t>
             </w:r>
           </w:p>
@@ -11334,6 +11717,7 @@
               <w:pStyle w:val="TableContents"/>
             </w:pPr>
             <w:r>
+              <w:lastRenderedPageBreak/>
               <w:t>Krok 5</w:t>
             </w:r>
           </w:p>
@@ -11866,7 +12250,6 @@
                 <w:i/>
                 <w:iCs/>
               </w:rPr>
-              <w:lastRenderedPageBreak/>
               <w:t>L. p</w:t>
             </w:r>
           </w:p>
@@ -12522,6 +12905,7 @@
               <w:pStyle w:val="TableContents"/>
             </w:pPr>
             <w:r>
+              <w:lastRenderedPageBreak/>
               <w:t>12</w:t>
             </w:r>
           </w:p>
@@ -13370,7 +13754,6 @@
               <w:pStyle w:val="TableContents"/>
             </w:pPr>
             <w:r>
-              <w:lastRenderedPageBreak/>
               <w:t>28</w:t>
             </w:r>
           </w:p>
@@ -13763,6 +14146,7 @@
               <w:pStyle w:val="TableContents"/>
             </w:pPr>
             <w:r>
+              <w:lastRenderedPageBreak/>
               <w:t>Krok 10</w:t>
             </w:r>
           </w:p>
@@ -14206,7 +14590,6 @@
               <w:jc w:val="left"/>
             </w:pPr>
             <w:r>
-              <w:lastRenderedPageBreak/>
               <w:t>1</w:t>
             </w:r>
           </w:p>
@@ -14747,6 +15130,7 @@
               <w:jc w:val="left"/>
             </w:pPr>
             <w:r>
+              <w:lastRenderedPageBreak/>
               <w:t>11</w:t>
             </w:r>
           </w:p>
@@ -15462,7 +15846,6 @@
               <w:pStyle w:val="TableContents"/>
             </w:pPr>
             <w:r>
-              <w:lastRenderedPageBreak/>
               <w:t>Krok 10</w:t>
             </w:r>
           </w:p>
@@ -15822,6 +16205,7 @@
           <w:i/>
           <w:iCs/>
         </w:rPr>
+        <w:lastRenderedPageBreak/>
         <w:t>Założenia:</w:t>
       </w:r>
       <w:r>
@@ -16586,11 +16970,7 @@
               <w:pStyle w:val="TableContents"/>
             </w:pPr>
             <w:r>
-              <w:t xml:space="preserve">Wprowadza dane ogłoszenia i próbuje je </w:t>
-            </w:r>
-            <w:r>
-              <w:lastRenderedPageBreak/>
-              <w:t>opublikować</w:t>
+              <w:t>Wprowadza dane ogłoszenia i próbuje je opublikować</w:t>
             </w:r>
           </w:p>
         </w:tc>
@@ -17008,6 +17388,7 @@
                 <w:i/>
                 <w:iCs/>
               </w:rPr>
+              <w:lastRenderedPageBreak/>
               <w:t>Krok 1</w:t>
             </w:r>
           </w:p>
@@ -17616,7 +17997,6 @@
               <w:pStyle w:val="TableContents"/>
             </w:pPr>
             <w:r>
-              <w:lastRenderedPageBreak/>
               <w:t>1</w:t>
             </w:r>
           </w:p>
@@ -18159,7 +18539,11 @@
               <w:pStyle w:val="TableContents"/>
             </w:pPr>
             <w:r>
-              <w:t>Wyświetla panel administratora</w:t>
+              <w:t xml:space="preserve">Wyświetla panel </w:t>
+            </w:r>
+            <w:r>
+              <w:lastRenderedPageBreak/>
+              <w:t>administratora</w:t>
             </w:r>
           </w:p>
         </w:tc>
@@ -18178,6 +18562,7 @@
               <w:pStyle w:val="TableContents"/>
             </w:pPr>
             <w:r>
+              <w:lastRenderedPageBreak/>
               <w:t>12</w:t>
             </w:r>
           </w:p>
@@ -18966,7 +19351,6 @@
               <w:pStyle w:val="TableContents"/>
             </w:pPr>
             <w:r>
-              <w:lastRenderedPageBreak/>
               <w:t>Krok 14</w:t>
             </w:r>
           </w:p>
@@ -19191,6 +19575,7 @@
         </w:numPr>
       </w:pPr>
       <w:r>
+        <w:lastRenderedPageBreak/>
         <w:t xml:space="preserve">opis </w:t>
       </w:r>
     </w:p>
@@ -20151,7 +20536,6 @@
               <w:pStyle w:val="TableContents"/>
             </w:pPr>
             <w:r>
-              <w:lastRenderedPageBreak/>
               <w:t>16</w:t>
             </w:r>
           </w:p>
@@ -20517,6 +20901,7 @@
               <w:pStyle w:val="TableContents"/>
             </w:pPr>
             <w:r>
+              <w:lastRenderedPageBreak/>
               <w:t>Krok 12</w:t>
             </w:r>
           </w:p>
@@ -21200,11 +21585,7 @@
               <w:t>błędy</w:t>
             </w:r>
             <w:r>
-              <w:t xml:space="preserve"> I </w:t>
-            </w:r>
-            <w:r>
-              <w:lastRenderedPageBreak/>
-              <w:t>awarie</w:t>
+              <w:t xml:space="preserve"> I awarie</w:t>
             </w:r>
           </w:p>
         </w:tc>
@@ -21223,7 +21604,6 @@
               <w:pStyle w:val="TableContents"/>
             </w:pPr>
             <w:r>
-              <w:lastRenderedPageBreak/>
               <w:t>7</w:t>
             </w:r>
           </w:p>
@@ -21351,6 +21731,7 @@
         </w:numPr>
       </w:pPr>
       <w:r>
+        <w:lastRenderedPageBreak/>
         <w:t>Ogólny schemat architektury oprogramowania</w:t>
       </w:r>
       <w:r>
@@ -21535,7 +21916,6 @@
         </w:numPr>
       </w:pPr>
       <w:r>
-        <w:lastRenderedPageBreak/>
         <w:t>Usługi</w:t>
       </w:r>
       <w:r>
@@ -21607,7 +21987,11 @@
       </w:r>
       <w:r>
         <w:br/>
-        <w:t>Każdy komponent może oferować kilka interfejsów, które definiują zbiór operacji dostępnych dla różnych części systemu. Dzięki interfejsom, każdy komponent ma możliwość utrzymywać wysoką spoistość, skupiając się na ściśle powiązanych funkcjach, jednocześnie minimalizując sprzężenie z innymi częściami systemu przez klarowne definicje interakcji. To zwiększa bezpieczeństwo, elastyczność systemu oraz ułatwia zarządzanie i rozwój komponentów.</w:t>
+        <w:t xml:space="preserve">Każdy komponent może oferować kilka interfejsów, które definiują zbiór operacji dostępnych dla różnych części systemu. Dzięki interfejsom, każdy komponent ma możliwość utrzymywać wysoką spoistość, skupiając się na </w:t>
+      </w:r>
+      <w:r>
+        <w:lastRenderedPageBreak/>
+        <w:t>ściśle powiązanych funkcjach, jednocześnie minimalizując sprzężenie z innymi częściami systemu przez klarowne definicje interakcji. To zwiększa bezpieczeństwo, elastyczność systemu oraz ułatwia zarządzanie i rozwój komponentów.</w:t>
       </w:r>
       <w:r>
         <w:br/>
@@ -21842,11 +22226,7 @@
               <w:widowControl w:val="0"/>
             </w:pPr>
             <w:r>
-              <w:t xml:space="preserve">JWT to standard autoryzacji i uwierzytelniania, który pozwala na bezpieczną wymianę informacji między klientem a serwerem. Jest to przydatne narzędzie do zarządzania sesjami użytkowników i zapewnienia </w:t>
-            </w:r>
-            <w:r>
-              <w:lastRenderedPageBreak/>
-              <w:t>bezpieczeństwa aplikacji.</w:t>
+              <w:t>JWT to standard autoryzacji i uwierzytelniania, który pozwala na bezpieczną wymianę informacji między klientem a serwerem. Jest to przydatne narzędzie do zarządzania sesjami użytkowników i zapewnienia bezpieczeństwa aplikacji.</w:t>
             </w:r>
           </w:p>
         </w:tc>
@@ -21861,7 +22241,6 @@
               <w:widowControl w:val="0"/>
             </w:pPr>
             <w:r>
-              <w:lastRenderedPageBreak/>
               <w:t>4.</w:t>
             </w:r>
           </w:p>
@@ -21961,6 +22340,7 @@
       </w:pPr>
       <w:bookmarkStart w:id="65" w:name="_Toc167263083"/>
       <w:r>
+        <w:lastRenderedPageBreak/>
         <w:t>9.3.1 Diagram(-y) klas</w:t>
       </w:r>
       <w:bookmarkEnd w:id="65"/>
@@ -22036,7 +22416,6 @@
       </w:pPr>
       <w:bookmarkStart w:id="67" w:name="_Toc167263085"/>
       <w:r>
-        <w:lastRenderedPageBreak/>
         <w:t>9.3.3 Diagramy sekwencji</w:t>
       </w:r>
       <w:bookmarkEnd w:id="67"/>
@@ -22123,6 +22502,7 @@
           <w:iCs/>
           <w:noProof/>
         </w:rPr>
+        <w:lastRenderedPageBreak/>
         <w:drawing>
           <wp:anchor distT="0" distB="0" distL="0" distR="0" simplePos="0" relativeHeight="21" behindDoc="0" locked="0" layoutInCell="0" allowOverlap="1" wp14:anchorId="702893FF" wp14:editId="5FC283EA">
             <wp:simplePos x="0" y="0"/>
@@ -22322,7 +22702,6 @@
           <w:iCs/>
           <w:noProof/>
         </w:rPr>
-        <w:lastRenderedPageBreak/>
         <w:drawing>
           <wp:anchor distT="0" distB="0" distL="0" distR="0" simplePos="0" relativeHeight="23" behindDoc="0" locked="0" layoutInCell="0" allowOverlap="1" wp14:anchorId="65A14C88" wp14:editId="7801E6C1">
             <wp:simplePos x="0" y="0"/>
@@ -22678,7 +23057,6 @@
           <w:iCs/>
           <w:noProof/>
         </w:rPr>
-        <w:lastRenderedPageBreak/>
         <w:drawing>
           <wp:anchor distT="0" distB="0" distL="0" distR="0" simplePos="0" relativeHeight="26" behindDoc="0" locked="0" layoutInCell="0" allowOverlap="1" wp14:anchorId="1937520F" wp14:editId="7A53C4F0">
             <wp:simplePos x="0" y="0"/>
@@ -22941,7 +23319,6 @@
           <w:iCs/>
           <w:noProof/>
         </w:rPr>
-        <w:lastRenderedPageBreak/>
         <w:drawing>
           <wp:anchor distT="0" distB="0" distL="0" distR="0" simplePos="0" relativeHeight="28" behindDoc="0" locked="0" layoutInCell="0" allowOverlap="1" wp14:anchorId="59A879DF" wp14:editId="2F58356E">
             <wp:simplePos x="0" y="0"/>
@@ -23187,6 +23564,7 @@
           <w:i/>
           <w:iCs/>
         </w:rPr>
+        <w:lastRenderedPageBreak/>
         <w:t>10. Potwierdź wniosek o dodanie do grupy</w:t>
       </w:r>
     </w:p>
@@ -23285,7 +23663,6 @@
           <w:iCs/>
           <w:noProof/>
         </w:rPr>
-        <w:lastRenderedPageBreak/>
         <w:drawing>
           <wp:anchor distT="0" distB="0" distL="0" distR="0" simplePos="0" relativeHeight="30" behindDoc="0" locked="0" layoutInCell="0" allowOverlap="1" wp14:anchorId="543030E5" wp14:editId="57D09CE7">
             <wp:simplePos x="0" y="0"/>
@@ -23602,6 +23979,7 @@
           <w:iCs/>
           <w:noProof/>
         </w:rPr>
+        <w:lastRenderedPageBreak/>
         <w:drawing>
           <wp:anchor distT="0" distB="0" distL="0" distR="0" simplePos="0" relativeHeight="32" behindDoc="0" locked="0" layoutInCell="0" allowOverlap="1" wp14:anchorId="006A57FB" wp14:editId="0ABDE033">
             <wp:simplePos x="0" y="0"/>
@@ -24432,7 +24810,6 @@
       </w:pPr>
       <w:bookmarkStart w:id="68" w:name="_Toc167263086"/>
       <w:r>
-        <w:lastRenderedPageBreak/>
         <w:t>9.3.4 Inne diagramy</w:t>
       </w:r>
       <w:bookmarkEnd w:id="68"/>
@@ -30373,6 +30750,119 @@
     </w:lvl>
   </w:abstractNum>
   <w:abstractNum w:abstractNumId="2" w15:restartNumberingAfterBreak="0">
+    <w:nsid w:val="11243B82"/>
+    <w:multiLevelType w:val="hybridMultilevel"/>
+    <w:tmpl w:val="3E26C6D0"/>
+    <w:lvl w:ilvl="0" w:tplc="04150005">
+      <w:start w:val="1"/>
+      <w:numFmt w:val="bullet"/>
+      <w:lvlText w:val=""/>
+      <w:lvlJc w:val="left"/>
+      <w:pPr>
+        <w:ind w:left="2160" w:hanging="360"/>
+      </w:pPr>
+      <w:rPr>
+        <w:rFonts w:ascii="Wingdings" w:hAnsi="Wingdings" w:hint="default"/>
+      </w:rPr>
+    </w:lvl>
+    <w:lvl w:ilvl="1" w:tplc="04150003" w:tentative="1">
+      <w:start w:val="1"/>
+      <w:numFmt w:val="bullet"/>
+      <w:lvlText w:val="o"/>
+      <w:lvlJc w:val="left"/>
+      <w:pPr>
+        <w:ind w:left="2880" w:hanging="360"/>
+      </w:pPr>
+      <w:rPr>
+        <w:rFonts w:ascii="Courier New" w:hAnsi="Courier New" w:cs="Courier New" w:hint="default"/>
+      </w:rPr>
+    </w:lvl>
+    <w:lvl w:ilvl="2" w:tplc="04150005" w:tentative="1">
+      <w:start w:val="1"/>
+      <w:numFmt w:val="bullet"/>
+      <w:lvlText w:val=""/>
+      <w:lvlJc w:val="left"/>
+      <w:pPr>
+        <w:ind w:left="3600" w:hanging="360"/>
+      </w:pPr>
+      <w:rPr>
+        <w:rFonts w:ascii="Wingdings" w:hAnsi="Wingdings" w:hint="default"/>
+      </w:rPr>
+    </w:lvl>
+    <w:lvl w:ilvl="3" w:tplc="04150001" w:tentative="1">
+      <w:start w:val="1"/>
+      <w:numFmt w:val="bullet"/>
+      <w:lvlText w:val=""/>
+      <w:lvlJc w:val="left"/>
+      <w:pPr>
+        <w:ind w:left="4320" w:hanging="360"/>
+      </w:pPr>
+      <w:rPr>
+        <w:rFonts w:ascii="Symbol" w:hAnsi="Symbol" w:hint="default"/>
+      </w:rPr>
+    </w:lvl>
+    <w:lvl w:ilvl="4" w:tplc="04150003" w:tentative="1">
+      <w:start w:val="1"/>
+      <w:numFmt w:val="bullet"/>
+      <w:lvlText w:val="o"/>
+      <w:lvlJc w:val="left"/>
+      <w:pPr>
+        <w:ind w:left="5040" w:hanging="360"/>
+      </w:pPr>
+      <w:rPr>
+        <w:rFonts w:ascii="Courier New" w:hAnsi="Courier New" w:cs="Courier New" w:hint="default"/>
+      </w:rPr>
+    </w:lvl>
+    <w:lvl w:ilvl="5" w:tplc="04150005" w:tentative="1">
+      <w:start w:val="1"/>
+      <w:numFmt w:val="bullet"/>
+      <w:lvlText w:val=""/>
+      <w:lvlJc w:val="left"/>
+      <w:pPr>
+        <w:ind w:left="5760" w:hanging="360"/>
+      </w:pPr>
+      <w:rPr>
+        <w:rFonts w:ascii="Wingdings" w:hAnsi="Wingdings" w:hint="default"/>
+      </w:rPr>
+    </w:lvl>
+    <w:lvl w:ilvl="6" w:tplc="04150001" w:tentative="1">
+      <w:start w:val="1"/>
+      <w:numFmt w:val="bullet"/>
+      <w:lvlText w:val=""/>
+      <w:lvlJc w:val="left"/>
+      <w:pPr>
+        <w:ind w:left="6480" w:hanging="360"/>
+      </w:pPr>
+      <w:rPr>
+        <w:rFonts w:ascii="Symbol" w:hAnsi="Symbol" w:hint="default"/>
+      </w:rPr>
+    </w:lvl>
+    <w:lvl w:ilvl="7" w:tplc="04150003" w:tentative="1">
+      <w:start w:val="1"/>
+      <w:numFmt w:val="bullet"/>
+      <w:lvlText w:val="o"/>
+      <w:lvlJc w:val="left"/>
+      <w:pPr>
+        <w:ind w:left="7200" w:hanging="360"/>
+      </w:pPr>
+      <w:rPr>
+        <w:rFonts w:ascii="Courier New" w:hAnsi="Courier New" w:cs="Courier New" w:hint="default"/>
+      </w:rPr>
+    </w:lvl>
+    <w:lvl w:ilvl="8" w:tplc="04150005" w:tentative="1">
+      <w:start w:val="1"/>
+      <w:numFmt w:val="bullet"/>
+      <w:lvlText w:val=""/>
+      <w:lvlJc w:val="left"/>
+      <w:pPr>
+        <w:ind w:left="7920" w:hanging="360"/>
+      </w:pPr>
+      <w:rPr>
+        <w:rFonts w:ascii="Wingdings" w:hAnsi="Wingdings" w:hint="default"/>
+      </w:rPr>
+    </w:lvl>
+  </w:abstractNum>
+  <w:abstractNum w:abstractNumId="3" w15:restartNumberingAfterBreak="0">
     <w:nsid w:val="13AB290B"/>
     <w:multiLevelType w:val="multilevel"/>
     <w:tmpl w:val="96D61E80"/>
@@ -30512,7 +31002,206 @@
       </w:rPr>
     </w:lvl>
   </w:abstractNum>
-  <w:abstractNum w:abstractNumId="3" w15:restartNumberingAfterBreak="0">
+  <w:abstractNum w:abstractNumId="4" w15:restartNumberingAfterBreak="0">
+    <w:nsid w:val="1A473908"/>
+    <w:multiLevelType w:val="hybridMultilevel"/>
+    <w:tmpl w:val="5A0AA3E4"/>
+    <w:lvl w:ilvl="0" w:tplc="04150003">
+      <w:start w:val="1"/>
+      <w:numFmt w:val="bullet"/>
+      <w:lvlText w:val="o"/>
+      <w:lvlJc w:val="left"/>
+      <w:pPr>
+        <w:ind w:left="1080" w:hanging="360"/>
+      </w:pPr>
+      <w:rPr>
+        <w:rFonts w:ascii="Courier New" w:hAnsi="Courier New" w:cs="Courier New" w:hint="default"/>
+      </w:rPr>
+    </w:lvl>
+    <w:lvl w:ilvl="1" w:tplc="04150003" w:tentative="1">
+      <w:start w:val="1"/>
+      <w:numFmt w:val="bullet"/>
+      <w:lvlText w:val="o"/>
+      <w:lvlJc w:val="left"/>
+      <w:pPr>
+        <w:ind w:left="1800" w:hanging="360"/>
+      </w:pPr>
+      <w:rPr>
+        <w:rFonts w:ascii="Courier New" w:hAnsi="Courier New" w:cs="Courier New" w:hint="default"/>
+      </w:rPr>
+    </w:lvl>
+    <w:lvl w:ilvl="2" w:tplc="04150005" w:tentative="1">
+      <w:start w:val="1"/>
+      <w:numFmt w:val="bullet"/>
+      <w:lvlText w:val=""/>
+      <w:lvlJc w:val="left"/>
+      <w:pPr>
+        <w:ind w:left="2520" w:hanging="360"/>
+      </w:pPr>
+      <w:rPr>
+        <w:rFonts w:ascii="Wingdings" w:hAnsi="Wingdings" w:hint="default"/>
+      </w:rPr>
+    </w:lvl>
+    <w:lvl w:ilvl="3" w:tplc="04150001" w:tentative="1">
+      <w:start w:val="1"/>
+      <w:numFmt w:val="bullet"/>
+      <w:lvlText w:val=""/>
+      <w:lvlJc w:val="left"/>
+      <w:pPr>
+        <w:ind w:left="3240" w:hanging="360"/>
+      </w:pPr>
+      <w:rPr>
+        <w:rFonts w:ascii="Symbol" w:hAnsi="Symbol" w:hint="default"/>
+      </w:rPr>
+    </w:lvl>
+    <w:lvl w:ilvl="4" w:tplc="04150003" w:tentative="1">
+      <w:start w:val="1"/>
+      <w:numFmt w:val="bullet"/>
+      <w:lvlText w:val="o"/>
+      <w:lvlJc w:val="left"/>
+      <w:pPr>
+        <w:ind w:left="3960" w:hanging="360"/>
+      </w:pPr>
+      <w:rPr>
+        <w:rFonts w:ascii="Courier New" w:hAnsi="Courier New" w:cs="Courier New" w:hint="default"/>
+      </w:rPr>
+    </w:lvl>
+    <w:lvl w:ilvl="5" w:tplc="04150005" w:tentative="1">
+      <w:start w:val="1"/>
+      <w:numFmt w:val="bullet"/>
+      <w:lvlText w:val=""/>
+      <w:lvlJc w:val="left"/>
+      <w:pPr>
+        <w:ind w:left="4680" w:hanging="360"/>
+      </w:pPr>
+      <w:rPr>
+        <w:rFonts w:ascii="Wingdings" w:hAnsi="Wingdings" w:hint="default"/>
+      </w:rPr>
+    </w:lvl>
+    <w:lvl w:ilvl="6" w:tplc="04150001" w:tentative="1">
+      <w:start w:val="1"/>
+      <w:numFmt w:val="bullet"/>
+      <w:lvlText w:val=""/>
+      <w:lvlJc w:val="left"/>
+      <w:pPr>
+        <w:ind w:left="5400" w:hanging="360"/>
+      </w:pPr>
+      <w:rPr>
+        <w:rFonts w:ascii="Symbol" w:hAnsi="Symbol" w:hint="default"/>
+      </w:rPr>
+    </w:lvl>
+    <w:lvl w:ilvl="7" w:tplc="04150003" w:tentative="1">
+      <w:start w:val="1"/>
+      <w:numFmt w:val="bullet"/>
+      <w:lvlText w:val="o"/>
+      <w:lvlJc w:val="left"/>
+      <w:pPr>
+        <w:ind w:left="6120" w:hanging="360"/>
+      </w:pPr>
+      <w:rPr>
+        <w:rFonts w:ascii="Courier New" w:hAnsi="Courier New" w:cs="Courier New" w:hint="default"/>
+      </w:rPr>
+    </w:lvl>
+    <w:lvl w:ilvl="8" w:tplc="04150005" w:tentative="1">
+      <w:start w:val="1"/>
+      <w:numFmt w:val="bullet"/>
+      <w:lvlText w:val=""/>
+      <w:lvlJc w:val="left"/>
+      <w:pPr>
+        <w:ind w:left="6840" w:hanging="360"/>
+      </w:pPr>
+      <w:rPr>
+        <w:rFonts w:ascii="Wingdings" w:hAnsi="Wingdings" w:hint="default"/>
+      </w:rPr>
+    </w:lvl>
+  </w:abstractNum>
+  <w:abstractNum w:abstractNumId="5" w15:restartNumberingAfterBreak="0">
+    <w:nsid w:val="1A934052"/>
+    <w:multiLevelType w:val="hybridMultilevel"/>
+    <w:tmpl w:val="B4B29F38"/>
+    <w:lvl w:ilvl="0" w:tplc="0415000F">
+      <w:start w:val="1"/>
+      <w:numFmt w:val="decimal"/>
+      <w:lvlText w:val="%1."/>
+      <w:lvlJc w:val="left"/>
+      <w:pPr>
+        <w:ind w:left="3600" w:hanging="360"/>
+      </w:pPr>
+    </w:lvl>
+    <w:lvl w:ilvl="1" w:tplc="04150019" w:tentative="1">
+      <w:start w:val="1"/>
+      <w:numFmt w:val="lowerLetter"/>
+      <w:lvlText w:val="%2."/>
+      <w:lvlJc w:val="left"/>
+      <w:pPr>
+        <w:ind w:left="4320" w:hanging="360"/>
+      </w:pPr>
+    </w:lvl>
+    <w:lvl w:ilvl="2" w:tplc="0415001B" w:tentative="1">
+      <w:start w:val="1"/>
+      <w:numFmt w:val="lowerRoman"/>
+      <w:lvlText w:val="%3."/>
+      <w:lvlJc w:val="right"/>
+      <w:pPr>
+        <w:ind w:left="5040" w:hanging="180"/>
+      </w:pPr>
+    </w:lvl>
+    <w:lvl w:ilvl="3" w:tplc="0415000F" w:tentative="1">
+      <w:start w:val="1"/>
+      <w:numFmt w:val="decimal"/>
+      <w:lvlText w:val="%4."/>
+      <w:lvlJc w:val="left"/>
+      <w:pPr>
+        <w:ind w:left="5760" w:hanging="360"/>
+      </w:pPr>
+    </w:lvl>
+    <w:lvl w:ilvl="4" w:tplc="04150019" w:tentative="1">
+      <w:start w:val="1"/>
+      <w:numFmt w:val="lowerLetter"/>
+      <w:lvlText w:val="%5."/>
+      <w:lvlJc w:val="left"/>
+      <w:pPr>
+        <w:ind w:left="6480" w:hanging="360"/>
+      </w:pPr>
+    </w:lvl>
+    <w:lvl w:ilvl="5" w:tplc="0415001B" w:tentative="1">
+      <w:start w:val="1"/>
+      <w:numFmt w:val="lowerRoman"/>
+      <w:lvlText w:val="%6."/>
+      <w:lvlJc w:val="right"/>
+      <w:pPr>
+        <w:ind w:left="7200" w:hanging="180"/>
+      </w:pPr>
+    </w:lvl>
+    <w:lvl w:ilvl="6" w:tplc="0415000F" w:tentative="1">
+      <w:start w:val="1"/>
+      <w:numFmt w:val="decimal"/>
+      <w:lvlText w:val="%7."/>
+      <w:lvlJc w:val="left"/>
+      <w:pPr>
+        <w:ind w:left="7920" w:hanging="360"/>
+      </w:pPr>
+    </w:lvl>
+    <w:lvl w:ilvl="7" w:tplc="04150019" w:tentative="1">
+      <w:start w:val="1"/>
+      <w:numFmt w:val="lowerLetter"/>
+      <w:lvlText w:val="%8."/>
+      <w:lvlJc w:val="left"/>
+      <w:pPr>
+        <w:ind w:left="8640" w:hanging="360"/>
+      </w:pPr>
+    </w:lvl>
+    <w:lvl w:ilvl="8" w:tplc="0415001B" w:tentative="1">
+      <w:start w:val="1"/>
+      <w:numFmt w:val="lowerRoman"/>
+      <w:lvlText w:val="%9."/>
+      <w:lvlJc w:val="right"/>
+      <w:pPr>
+        <w:ind w:left="9360" w:hanging="180"/>
+      </w:pPr>
+    </w:lvl>
+  </w:abstractNum>
+  <w:abstractNum w:abstractNumId="6" w15:restartNumberingAfterBreak="0">
     <w:nsid w:val="21585D85"/>
     <w:multiLevelType w:val="multilevel"/>
     <w:tmpl w:val="E2D83B86"/>
@@ -30625,7 +31314,93 @@
       </w:pPr>
     </w:lvl>
   </w:abstractNum>
-  <w:abstractNum w:abstractNumId="4" w15:restartNumberingAfterBreak="0">
+  <w:abstractNum w:abstractNumId="7" w15:restartNumberingAfterBreak="0">
+    <w:nsid w:val="25C8243D"/>
+    <w:multiLevelType w:val="hybridMultilevel"/>
+    <w:tmpl w:val="E954CD3A"/>
+    <w:lvl w:ilvl="0" w:tplc="0415000F">
+      <w:start w:val="1"/>
+      <w:numFmt w:val="decimal"/>
+      <w:lvlText w:val="%1."/>
+      <w:lvlJc w:val="left"/>
+      <w:pPr>
+        <w:ind w:left="2844" w:hanging="360"/>
+      </w:pPr>
+    </w:lvl>
+    <w:lvl w:ilvl="1" w:tplc="04150019" w:tentative="1">
+      <w:start w:val="1"/>
+      <w:numFmt w:val="lowerLetter"/>
+      <w:lvlText w:val="%2."/>
+      <w:lvlJc w:val="left"/>
+      <w:pPr>
+        <w:ind w:left="3564" w:hanging="360"/>
+      </w:pPr>
+    </w:lvl>
+    <w:lvl w:ilvl="2" w:tplc="0415001B" w:tentative="1">
+      <w:start w:val="1"/>
+      <w:numFmt w:val="lowerRoman"/>
+      <w:lvlText w:val="%3."/>
+      <w:lvlJc w:val="right"/>
+      <w:pPr>
+        <w:ind w:left="4284" w:hanging="180"/>
+      </w:pPr>
+    </w:lvl>
+    <w:lvl w:ilvl="3" w:tplc="0415000F" w:tentative="1">
+      <w:start w:val="1"/>
+      <w:numFmt w:val="decimal"/>
+      <w:lvlText w:val="%4."/>
+      <w:lvlJc w:val="left"/>
+      <w:pPr>
+        <w:ind w:left="5004" w:hanging="360"/>
+      </w:pPr>
+    </w:lvl>
+    <w:lvl w:ilvl="4" w:tplc="04150019" w:tentative="1">
+      <w:start w:val="1"/>
+      <w:numFmt w:val="lowerLetter"/>
+      <w:lvlText w:val="%5."/>
+      <w:lvlJc w:val="left"/>
+      <w:pPr>
+        <w:ind w:left="5724" w:hanging="360"/>
+      </w:pPr>
+    </w:lvl>
+    <w:lvl w:ilvl="5" w:tplc="0415001B" w:tentative="1">
+      <w:start w:val="1"/>
+      <w:numFmt w:val="lowerRoman"/>
+      <w:lvlText w:val="%6."/>
+      <w:lvlJc w:val="right"/>
+      <w:pPr>
+        <w:ind w:left="6444" w:hanging="180"/>
+      </w:pPr>
+    </w:lvl>
+    <w:lvl w:ilvl="6" w:tplc="0415000F" w:tentative="1">
+      <w:start w:val="1"/>
+      <w:numFmt w:val="decimal"/>
+      <w:lvlText w:val="%7."/>
+      <w:lvlJc w:val="left"/>
+      <w:pPr>
+        <w:ind w:left="7164" w:hanging="360"/>
+      </w:pPr>
+    </w:lvl>
+    <w:lvl w:ilvl="7" w:tplc="04150019" w:tentative="1">
+      <w:start w:val="1"/>
+      <w:numFmt w:val="lowerLetter"/>
+      <w:lvlText w:val="%8."/>
+      <w:lvlJc w:val="left"/>
+      <w:pPr>
+        <w:ind w:left="7884" w:hanging="360"/>
+      </w:pPr>
+    </w:lvl>
+    <w:lvl w:ilvl="8" w:tplc="0415001B" w:tentative="1">
+      <w:start w:val="1"/>
+      <w:numFmt w:val="lowerRoman"/>
+      <w:lvlText w:val="%9."/>
+      <w:lvlJc w:val="right"/>
+      <w:pPr>
+        <w:ind w:left="8604" w:hanging="180"/>
+      </w:pPr>
+    </w:lvl>
+  </w:abstractNum>
+  <w:abstractNum w:abstractNumId="8" w15:restartNumberingAfterBreak="0">
     <w:nsid w:val="27EA7634"/>
     <w:multiLevelType w:val="multilevel"/>
     <w:tmpl w:val="E7D0A09A"/>
@@ -30740,7 +31515,120 @@
       </w:pPr>
     </w:lvl>
   </w:abstractNum>
-  <w:abstractNum w:abstractNumId="5" w15:restartNumberingAfterBreak="0">
+  <w:abstractNum w:abstractNumId="9" w15:restartNumberingAfterBreak="0">
+    <w:nsid w:val="30C95E0F"/>
+    <w:multiLevelType w:val="hybridMultilevel"/>
+    <w:tmpl w:val="6C3EE718"/>
+    <w:lvl w:ilvl="0" w:tplc="04150003">
+      <w:start w:val="1"/>
+      <w:numFmt w:val="bullet"/>
+      <w:lvlText w:val="o"/>
+      <w:lvlJc w:val="left"/>
+      <w:pPr>
+        <w:ind w:left="1428" w:hanging="360"/>
+      </w:pPr>
+      <w:rPr>
+        <w:rFonts w:ascii="Courier New" w:hAnsi="Courier New" w:cs="Courier New" w:hint="default"/>
+      </w:rPr>
+    </w:lvl>
+    <w:lvl w:ilvl="1" w:tplc="04150003" w:tentative="1">
+      <w:start w:val="1"/>
+      <w:numFmt w:val="bullet"/>
+      <w:lvlText w:val="o"/>
+      <w:lvlJc w:val="left"/>
+      <w:pPr>
+        <w:ind w:left="2148" w:hanging="360"/>
+      </w:pPr>
+      <w:rPr>
+        <w:rFonts w:ascii="Courier New" w:hAnsi="Courier New" w:cs="Courier New" w:hint="default"/>
+      </w:rPr>
+    </w:lvl>
+    <w:lvl w:ilvl="2" w:tplc="04150005" w:tentative="1">
+      <w:start w:val="1"/>
+      <w:numFmt w:val="bullet"/>
+      <w:lvlText w:val=""/>
+      <w:lvlJc w:val="left"/>
+      <w:pPr>
+        <w:ind w:left="2868" w:hanging="360"/>
+      </w:pPr>
+      <w:rPr>
+        <w:rFonts w:ascii="Wingdings" w:hAnsi="Wingdings" w:hint="default"/>
+      </w:rPr>
+    </w:lvl>
+    <w:lvl w:ilvl="3" w:tplc="04150001" w:tentative="1">
+      <w:start w:val="1"/>
+      <w:numFmt w:val="bullet"/>
+      <w:lvlText w:val=""/>
+      <w:lvlJc w:val="left"/>
+      <w:pPr>
+        <w:ind w:left="3588" w:hanging="360"/>
+      </w:pPr>
+      <w:rPr>
+        <w:rFonts w:ascii="Symbol" w:hAnsi="Symbol" w:hint="default"/>
+      </w:rPr>
+    </w:lvl>
+    <w:lvl w:ilvl="4" w:tplc="04150003" w:tentative="1">
+      <w:start w:val="1"/>
+      <w:numFmt w:val="bullet"/>
+      <w:lvlText w:val="o"/>
+      <w:lvlJc w:val="left"/>
+      <w:pPr>
+        <w:ind w:left="4308" w:hanging="360"/>
+      </w:pPr>
+      <w:rPr>
+        <w:rFonts w:ascii="Courier New" w:hAnsi="Courier New" w:cs="Courier New" w:hint="default"/>
+      </w:rPr>
+    </w:lvl>
+    <w:lvl w:ilvl="5" w:tplc="04150005" w:tentative="1">
+      <w:start w:val="1"/>
+      <w:numFmt w:val="bullet"/>
+      <w:lvlText w:val=""/>
+      <w:lvlJc w:val="left"/>
+      <w:pPr>
+        <w:ind w:left="5028" w:hanging="360"/>
+      </w:pPr>
+      <w:rPr>
+        <w:rFonts w:ascii="Wingdings" w:hAnsi="Wingdings" w:hint="default"/>
+      </w:rPr>
+    </w:lvl>
+    <w:lvl w:ilvl="6" w:tplc="04150001" w:tentative="1">
+      <w:start w:val="1"/>
+      <w:numFmt w:val="bullet"/>
+      <w:lvlText w:val=""/>
+      <w:lvlJc w:val="left"/>
+      <w:pPr>
+        <w:ind w:left="5748" w:hanging="360"/>
+      </w:pPr>
+      <w:rPr>
+        <w:rFonts w:ascii="Symbol" w:hAnsi="Symbol" w:hint="default"/>
+      </w:rPr>
+    </w:lvl>
+    <w:lvl w:ilvl="7" w:tplc="04150003" w:tentative="1">
+      <w:start w:val="1"/>
+      <w:numFmt w:val="bullet"/>
+      <w:lvlText w:val="o"/>
+      <w:lvlJc w:val="left"/>
+      <w:pPr>
+        <w:ind w:left="6468" w:hanging="360"/>
+      </w:pPr>
+      <w:rPr>
+        <w:rFonts w:ascii="Courier New" w:hAnsi="Courier New" w:cs="Courier New" w:hint="default"/>
+      </w:rPr>
+    </w:lvl>
+    <w:lvl w:ilvl="8" w:tplc="04150005" w:tentative="1">
+      <w:start w:val="1"/>
+      <w:numFmt w:val="bullet"/>
+      <w:lvlText w:val=""/>
+      <w:lvlJc w:val="left"/>
+      <w:pPr>
+        <w:ind w:left="7188" w:hanging="360"/>
+      </w:pPr>
+      <w:rPr>
+        <w:rFonts w:ascii="Wingdings" w:hAnsi="Wingdings" w:hint="default"/>
+      </w:rPr>
+    </w:lvl>
+  </w:abstractNum>
+  <w:abstractNum w:abstractNumId="10" w15:restartNumberingAfterBreak="0">
     <w:nsid w:val="30D21613"/>
     <w:multiLevelType w:val="multilevel"/>
     <w:tmpl w:val="07882756"/>
@@ -30859,7 +31747,7 @@
       </w:pPr>
     </w:lvl>
   </w:abstractNum>
-  <w:abstractNum w:abstractNumId="6" w15:restartNumberingAfterBreak="0">
+  <w:abstractNum w:abstractNumId="11" w15:restartNumberingAfterBreak="0">
     <w:nsid w:val="34F84C05"/>
     <w:multiLevelType w:val="multilevel"/>
     <w:tmpl w:val="2046901C"/>
@@ -30999,7 +31887,7 @@
       </w:rPr>
     </w:lvl>
   </w:abstractNum>
-  <w:abstractNum w:abstractNumId="7" w15:restartNumberingAfterBreak="0">
+  <w:abstractNum w:abstractNumId="12" w15:restartNumberingAfterBreak="0">
     <w:nsid w:val="3CD14CB6"/>
     <w:multiLevelType w:val="multilevel"/>
     <w:tmpl w:val="72663A5E"/>
@@ -31132,7 +32020,233 @@
       </w:rPr>
     </w:lvl>
   </w:abstractNum>
-  <w:abstractNum w:abstractNumId="8" w15:restartNumberingAfterBreak="0">
+  <w:abstractNum w:abstractNumId="13" w15:restartNumberingAfterBreak="0">
+    <w:nsid w:val="405F48DD"/>
+    <w:multiLevelType w:val="hybridMultilevel"/>
+    <w:tmpl w:val="1C10E9AA"/>
+    <w:lvl w:ilvl="0" w:tplc="04150001">
+      <w:start w:val="1"/>
+      <w:numFmt w:val="bullet"/>
+      <w:lvlText w:val=""/>
+      <w:lvlJc w:val="left"/>
+      <w:pPr>
+        <w:ind w:left="1080" w:hanging="360"/>
+      </w:pPr>
+      <w:rPr>
+        <w:rFonts w:ascii="Symbol" w:hAnsi="Symbol" w:hint="default"/>
+      </w:rPr>
+    </w:lvl>
+    <w:lvl w:ilvl="1" w:tplc="04150003" w:tentative="1">
+      <w:start w:val="1"/>
+      <w:numFmt w:val="bullet"/>
+      <w:lvlText w:val="o"/>
+      <w:lvlJc w:val="left"/>
+      <w:pPr>
+        <w:ind w:left="1800" w:hanging="360"/>
+      </w:pPr>
+      <w:rPr>
+        <w:rFonts w:ascii="Courier New" w:hAnsi="Courier New" w:cs="Courier New" w:hint="default"/>
+      </w:rPr>
+    </w:lvl>
+    <w:lvl w:ilvl="2" w:tplc="04150005" w:tentative="1">
+      <w:start w:val="1"/>
+      <w:numFmt w:val="bullet"/>
+      <w:lvlText w:val=""/>
+      <w:lvlJc w:val="left"/>
+      <w:pPr>
+        <w:ind w:left="2520" w:hanging="360"/>
+      </w:pPr>
+      <w:rPr>
+        <w:rFonts w:ascii="Wingdings" w:hAnsi="Wingdings" w:hint="default"/>
+      </w:rPr>
+    </w:lvl>
+    <w:lvl w:ilvl="3" w:tplc="04150001" w:tentative="1">
+      <w:start w:val="1"/>
+      <w:numFmt w:val="bullet"/>
+      <w:lvlText w:val=""/>
+      <w:lvlJc w:val="left"/>
+      <w:pPr>
+        <w:ind w:left="3240" w:hanging="360"/>
+      </w:pPr>
+      <w:rPr>
+        <w:rFonts w:ascii="Symbol" w:hAnsi="Symbol" w:hint="default"/>
+      </w:rPr>
+    </w:lvl>
+    <w:lvl w:ilvl="4" w:tplc="04150003" w:tentative="1">
+      <w:start w:val="1"/>
+      <w:numFmt w:val="bullet"/>
+      <w:lvlText w:val="o"/>
+      <w:lvlJc w:val="left"/>
+      <w:pPr>
+        <w:ind w:left="3960" w:hanging="360"/>
+      </w:pPr>
+      <w:rPr>
+        <w:rFonts w:ascii="Courier New" w:hAnsi="Courier New" w:cs="Courier New" w:hint="default"/>
+      </w:rPr>
+    </w:lvl>
+    <w:lvl w:ilvl="5" w:tplc="04150005" w:tentative="1">
+      <w:start w:val="1"/>
+      <w:numFmt w:val="bullet"/>
+      <w:lvlText w:val=""/>
+      <w:lvlJc w:val="left"/>
+      <w:pPr>
+        <w:ind w:left="4680" w:hanging="360"/>
+      </w:pPr>
+      <w:rPr>
+        <w:rFonts w:ascii="Wingdings" w:hAnsi="Wingdings" w:hint="default"/>
+      </w:rPr>
+    </w:lvl>
+    <w:lvl w:ilvl="6" w:tplc="04150001" w:tentative="1">
+      <w:start w:val="1"/>
+      <w:numFmt w:val="bullet"/>
+      <w:lvlText w:val=""/>
+      <w:lvlJc w:val="left"/>
+      <w:pPr>
+        <w:ind w:left="5400" w:hanging="360"/>
+      </w:pPr>
+      <w:rPr>
+        <w:rFonts w:ascii="Symbol" w:hAnsi="Symbol" w:hint="default"/>
+      </w:rPr>
+    </w:lvl>
+    <w:lvl w:ilvl="7" w:tplc="04150003" w:tentative="1">
+      <w:start w:val="1"/>
+      <w:numFmt w:val="bullet"/>
+      <w:lvlText w:val="o"/>
+      <w:lvlJc w:val="left"/>
+      <w:pPr>
+        <w:ind w:left="6120" w:hanging="360"/>
+      </w:pPr>
+      <w:rPr>
+        <w:rFonts w:ascii="Courier New" w:hAnsi="Courier New" w:cs="Courier New" w:hint="default"/>
+      </w:rPr>
+    </w:lvl>
+    <w:lvl w:ilvl="8" w:tplc="04150005" w:tentative="1">
+      <w:start w:val="1"/>
+      <w:numFmt w:val="bullet"/>
+      <w:lvlText w:val=""/>
+      <w:lvlJc w:val="left"/>
+      <w:pPr>
+        <w:ind w:left="6840" w:hanging="360"/>
+      </w:pPr>
+      <w:rPr>
+        <w:rFonts w:ascii="Wingdings" w:hAnsi="Wingdings" w:hint="default"/>
+      </w:rPr>
+    </w:lvl>
+  </w:abstractNum>
+  <w:abstractNum w:abstractNumId="14" w15:restartNumberingAfterBreak="0">
+    <w:nsid w:val="412F7923"/>
+    <w:multiLevelType w:val="hybridMultilevel"/>
+    <w:tmpl w:val="03066C3C"/>
+    <w:lvl w:ilvl="0" w:tplc="04150001">
+      <w:start w:val="1"/>
+      <w:numFmt w:val="bullet"/>
+      <w:lvlText w:val=""/>
+      <w:lvlJc w:val="left"/>
+      <w:pPr>
+        <w:ind w:left="720" w:hanging="360"/>
+      </w:pPr>
+      <w:rPr>
+        <w:rFonts w:ascii="Symbol" w:hAnsi="Symbol" w:hint="default"/>
+      </w:rPr>
+    </w:lvl>
+    <w:lvl w:ilvl="1" w:tplc="04150003" w:tentative="1">
+      <w:start w:val="1"/>
+      <w:numFmt w:val="bullet"/>
+      <w:lvlText w:val="o"/>
+      <w:lvlJc w:val="left"/>
+      <w:pPr>
+        <w:ind w:left="1440" w:hanging="360"/>
+      </w:pPr>
+      <w:rPr>
+        <w:rFonts w:ascii="Courier New" w:hAnsi="Courier New" w:cs="Courier New" w:hint="default"/>
+      </w:rPr>
+    </w:lvl>
+    <w:lvl w:ilvl="2" w:tplc="04150005" w:tentative="1">
+      <w:start w:val="1"/>
+      <w:numFmt w:val="bullet"/>
+      <w:lvlText w:val=""/>
+      <w:lvlJc w:val="left"/>
+      <w:pPr>
+        <w:ind w:left="2160" w:hanging="360"/>
+      </w:pPr>
+      <w:rPr>
+        <w:rFonts w:ascii="Wingdings" w:hAnsi="Wingdings" w:hint="default"/>
+      </w:rPr>
+    </w:lvl>
+    <w:lvl w:ilvl="3" w:tplc="04150001" w:tentative="1">
+      <w:start w:val="1"/>
+      <w:numFmt w:val="bullet"/>
+      <w:lvlText w:val=""/>
+      <w:lvlJc w:val="left"/>
+      <w:pPr>
+        <w:ind w:left="2880" w:hanging="360"/>
+      </w:pPr>
+      <w:rPr>
+        <w:rFonts w:ascii="Symbol" w:hAnsi="Symbol" w:hint="default"/>
+      </w:rPr>
+    </w:lvl>
+    <w:lvl w:ilvl="4" w:tplc="04150003" w:tentative="1">
+      <w:start w:val="1"/>
+      <w:numFmt w:val="bullet"/>
+      <w:lvlText w:val="o"/>
+      <w:lvlJc w:val="left"/>
+      <w:pPr>
+        <w:ind w:left="3600" w:hanging="360"/>
+      </w:pPr>
+      <w:rPr>
+        <w:rFonts w:ascii="Courier New" w:hAnsi="Courier New" w:cs="Courier New" w:hint="default"/>
+      </w:rPr>
+    </w:lvl>
+    <w:lvl w:ilvl="5" w:tplc="04150005" w:tentative="1">
+      <w:start w:val="1"/>
+      <w:numFmt w:val="bullet"/>
+      <w:lvlText w:val=""/>
+      <w:lvlJc w:val="left"/>
+      <w:pPr>
+        <w:ind w:left="4320" w:hanging="360"/>
+      </w:pPr>
+      <w:rPr>
+        <w:rFonts w:ascii="Wingdings" w:hAnsi="Wingdings" w:hint="default"/>
+      </w:rPr>
+    </w:lvl>
+    <w:lvl w:ilvl="6" w:tplc="04150001" w:tentative="1">
+      <w:start w:val="1"/>
+      <w:numFmt w:val="bullet"/>
+      <w:lvlText w:val=""/>
+      <w:lvlJc w:val="left"/>
+      <w:pPr>
+        <w:ind w:left="5040" w:hanging="360"/>
+      </w:pPr>
+      <w:rPr>
+        <w:rFonts w:ascii="Symbol" w:hAnsi="Symbol" w:hint="default"/>
+      </w:rPr>
+    </w:lvl>
+    <w:lvl w:ilvl="7" w:tplc="04150003" w:tentative="1">
+      <w:start w:val="1"/>
+      <w:numFmt w:val="bullet"/>
+      <w:lvlText w:val="o"/>
+      <w:lvlJc w:val="left"/>
+      <w:pPr>
+        <w:ind w:left="5760" w:hanging="360"/>
+      </w:pPr>
+      <w:rPr>
+        <w:rFonts w:ascii="Courier New" w:hAnsi="Courier New" w:cs="Courier New" w:hint="default"/>
+      </w:rPr>
+    </w:lvl>
+    <w:lvl w:ilvl="8" w:tplc="04150005" w:tentative="1">
+      <w:start w:val="1"/>
+      <w:numFmt w:val="bullet"/>
+      <w:lvlText w:val=""/>
+      <w:lvlJc w:val="left"/>
+      <w:pPr>
+        <w:ind w:left="6480" w:hanging="360"/>
+      </w:pPr>
+      <w:rPr>
+        <w:rFonts w:ascii="Wingdings" w:hAnsi="Wingdings" w:hint="default"/>
+      </w:rPr>
+    </w:lvl>
+  </w:abstractNum>
+  <w:abstractNum w:abstractNumId="15" w15:restartNumberingAfterBreak="0">
     <w:nsid w:val="44FC2DED"/>
     <w:multiLevelType w:val="multilevel"/>
     <w:tmpl w:val="2FE829AA"/>
@@ -31272,7 +32386,93 @@
       </w:rPr>
     </w:lvl>
   </w:abstractNum>
-  <w:abstractNum w:abstractNumId="9" w15:restartNumberingAfterBreak="0">
+  <w:abstractNum w:abstractNumId="16" w15:restartNumberingAfterBreak="0">
+    <w:nsid w:val="48F360A0"/>
+    <w:multiLevelType w:val="hybridMultilevel"/>
+    <w:tmpl w:val="49DAAEB6"/>
+    <w:lvl w:ilvl="0" w:tplc="0415000F">
+      <w:start w:val="1"/>
+      <w:numFmt w:val="decimal"/>
+      <w:lvlText w:val="%1."/>
+      <w:lvlJc w:val="left"/>
+      <w:pPr>
+        <w:ind w:left="2880" w:hanging="360"/>
+      </w:pPr>
+    </w:lvl>
+    <w:lvl w:ilvl="1" w:tplc="04150019" w:tentative="1">
+      <w:start w:val="1"/>
+      <w:numFmt w:val="lowerLetter"/>
+      <w:lvlText w:val="%2."/>
+      <w:lvlJc w:val="left"/>
+      <w:pPr>
+        <w:ind w:left="3600" w:hanging="360"/>
+      </w:pPr>
+    </w:lvl>
+    <w:lvl w:ilvl="2" w:tplc="0415001B" w:tentative="1">
+      <w:start w:val="1"/>
+      <w:numFmt w:val="lowerRoman"/>
+      <w:lvlText w:val="%3."/>
+      <w:lvlJc w:val="right"/>
+      <w:pPr>
+        <w:ind w:left="4320" w:hanging="180"/>
+      </w:pPr>
+    </w:lvl>
+    <w:lvl w:ilvl="3" w:tplc="0415000F" w:tentative="1">
+      <w:start w:val="1"/>
+      <w:numFmt w:val="decimal"/>
+      <w:lvlText w:val="%4."/>
+      <w:lvlJc w:val="left"/>
+      <w:pPr>
+        <w:ind w:left="5040" w:hanging="360"/>
+      </w:pPr>
+    </w:lvl>
+    <w:lvl w:ilvl="4" w:tplc="04150019" w:tentative="1">
+      <w:start w:val="1"/>
+      <w:numFmt w:val="lowerLetter"/>
+      <w:lvlText w:val="%5."/>
+      <w:lvlJc w:val="left"/>
+      <w:pPr>
+        <w:ind w:left="5760" w:hanging="360"/>
+      </w:pPr>
+    </w:lvl>
+    <w:lvl w:ilvl="5" w:tplc="0415001B" w:tentative="1">
+      <w:start w:val="1"/>
+      <w:numFmt w:val="lowerRoman"/>
+      <w:lvlText w:val="%6."/>
+      <w:lvlJc w:val="right"/>
+      <w:pPr>
+        <w:ind w:left="6480" w:hanging="180"/>
+      </w:pPr>
+    </w:lvl>
+    <w:lvl w:ilvl="6" w:tplc="0415000F" w:tentative="1">
+      <w:start w:val="1"/>
+      <w:numFmt w:val="decimal"/>
+      <w:lvlText w:val="%7."/>
+      <w:lvlJc w:val="left"/>
+      <w:pPr>
+        <w:ind w:left="7200" w:hanging="360"/>
+      </w:pPr>
+    </w:lvl>
+    <w:lvl w:ilvl="7" w:tplc="04150019" w:tentative="1">
+      <w:start w:val="1"/>
+      <w:numFmt w:val="lowerLetter"/>
+      <w:lvlText w:val="%8."/>
+      <w:lvlJc w:val="left"/>
+      <w:pPr>
+        <w:ind w:left="7920" w:hanging="360"/>
+      </w:pPr>
+    </w:lvl>
+    <w:lvl w:ilvl="8" w:tplc="0415001B" w:tentative="1">
+      <w:start w:val="1"/>
+      <w:numFmt w:val="lowerRoman"/>
+      <w:lvlText w:val="%9."/>
+      <w:lvlJc w:val="right"/>
+      <w:pPr>
+        <w:ind w:left="8640" w:hanging="180"/>
+      </w:pPr>
+    </w:lvl>
+  </w:abstractNum>
+  <w:abstractNum w:abstractNumId="17" w15:restartNumberingAfterBreak="0">
     <w:nsid w:val="4A3A5F61"/>
     <w:multiLevelType w:val="multilevel"/>
     <w:tmpl w:val="B5C4ABE2"/>
@@ -31405,7 +32605,7 @@
       </w:rPr>
     </w:lvl>
   </w:abstractNum>
-  <w:abstractNum w:abstractNumId="10" w15:restartNumberingAfterBreak="0">
+  <w:abstractNum w:abstractNumId="18" w15:restartNumberingAfterBreak="0">
     <w:nsid w:val="4BED7CED"/>
     <w:multiLevelType w:val="multilevel"/>
     <w:tmpl w:val="A4AC0254"/>
@@ -31527,7 +32727,7 @@
       </w:pPr>
     </w:lvl>
   </w:abstractNum>
-  <w:abstractNum w:abstractNumId="11" w15:restartNumberingAfterBreak="0">
+  <w:abstractNum w:abstractNumId="19" w15:restartNumberingAfterBreak="0">
     <w:nsid w:val="4DBA253F"/>
     <w:multiLevelType w:val="multilevel"/>
     <w:tmpl w:val="262CE4B8"/>
@@ -31640,7 +32840,346 @@
       </w:pPr>
     </w:lvl>
   </w:abstractNum>
-  <w:abstractNum w:abstractNumId="12" w15:restartNumberingAfterBreak="0">
+  <w:abstractNum w:abstractNumId="20" w15:restartNumberingAfterBreak="0">
+    <w:nsid w:val="51167835"/>
+    <w:multiLevelType w:val="hybridMultilevel"/>
+    <w:tmpl w:val="D7043FAC"/>
+    <w:lvl w:ilvl="0" w:tplc="04150005">
+      <w:start w:val="1"/>
+      <w:numFmt w:val="bullet"/>
+      <w:lvlText w:val=""/>
+      <w:lvlJc w:val="left"/>
+      <w:pPr>
+        <w:ind w:left="2160" w:hanging="360"/>
+      </w:pPr>
+      <w:rPr>
+        <w:rFonts w:ascii="Wingdings" w:hAnsi="Wingdings" w:hint="default"/>
+      </w:rPr>
+    </w:lvl>
+    <w:lvl w:ilvl="1" w:tplc="04150003" w:tentative="1">
+      <w:start w:val="1"/>
+      <w:numFmt w:val="bullet"/>
+      <w:lvlText w:val="o"/>
+      <w:lvlJc w:val="left"/>
+      <w:pPr>
+        <w:ind w:left="2880" w:hanging="360"/>
+      </w:pPr>
+      <w:rPr>
+        <w:rFonts w:ascii="Courier New" w:hAnsi="Courier New" w:cs="Courier New" w:hint="default"/>
+      </w:rPr>
+    </w:lvl>
+    <w:lvl w:ilvl="2" w:tplc="04150005" w:tentative="1">
+      <w:start w:val="1"/>
+      <w:numFmt w:val="bullet"/>
+      <w:lvlText w:val=""/>
+      <w:lvlJc w:val="left"/>
+      <w:pPr>
+        <w:ind w:left="3600" w:hanging="360"/>
+      </w:pPr>
+      <w:rPr>
+        <w:rFonts w:ascii="Wingdings" w:hAnsi="Wingdings" w:hint="default"/>
+      </w:rPr>
+    </w:lvl>
+    <w:lvl w:ilvl="3" w:tplc="04150001" w:tentative="1">
+      <w:start w:val="1"/>
+      <w:numFmt w:val="bullet"/>
+      <w:lvlText w:val=""/>
+      <w:lvlJc w:val="left"/>
+      <w:pPr>
+        <w:ind w:left="4320" w:hanging="360"/>
+      </w:pPr>
+      <w:rPr>
+        <w:rFonts w:ascii="Symbol" w:hAnsi="Symbol" w:hint="default"/>
+      </w:rPr>
+    </w:lvl>
+    <w:lvl w:ilvl="4" w:tplc="04150003" w:tentative="1">
+      <w:start w:val="1"/>
+      <w:numFmt w:val="bullet"/>
+      <w:lvlText w:val="o"/>
+      <w:lvlJc w:val="left"/>
+      <w:pPr>
+        <w:ind w:left="5040" w:hanging="360"/>
+      </w:pPr>
+      <w:rPr>
+        <w:rFonts w:ascii="Courier New" w:hAnsi="Courier New" w:cs="Courier New" w:hint="default"/>
+      </w:rPr>
+    </w:lvl>
+    <w:lvl w:ilvl="5" w:tplc="04150005" w:tentative="1">
+      <w:start w:val="1"/>
+      <w:numFmt w:val="bullet"/>
+      <w:lvlText w:val=""/>
+      <w:lvlJc w:val="left"/>
+      <w:pPr>
+        <w:ind w:left="5760" w:hanging="360"/>
+      </w:pPr>
+      <w:rPr>
+        <w:rFonts w:ascii="Wingdings" w:hAnsi="Wingdings" w:hint="default"/>
+      </w:rPr>
+    </w:lvl>
+    <w:lvl w:ilvl="6" w:tplc="04150001" w:tentative="1">
+      <w:start w:val="1"/>
+      <w:numFmt w:val="bullet"/>
+      <w:lvlText w:val=""/>
+      <w:lvlJc w:val="left"/>
+      <w:pPr>
+        <w:ind w:left="6480" w:hanging="360"/>
+      </w:pPr>
+      <w:rPr>
+        <w:rFonts w:ascii="Symbol" w:hAnsi="Symbol" w:hint="default"/>
+      </w:rPr>
+    </w:lvl>
+    <w:lvl w:ilvl="7" w:tplc="04150003" w:tentative="1">
+      <w:start w:val="1"/>
+      <w:numFmt w:val="bullet"/>
+      <w:lvlText w:val="o"/>
+      <w:lvlJc w:val="left"/>
+      <w:pPr>
+        <w:ind w:left="7200" w:hanging="360"/>
+      </w:pPr>
+      <w:rPr>
+        <w:rFonts w:ascii="Courier New" w:hAnsi="Courier New" w:cs="Courier New" w:hint="default"/>
+      </w:rPr>
+    </w:lvl>
+    <w:lvl w:ilvl="8" w:tplc="04150005" w:tentative="1">
+      <w:start w:val="1"/>
+      <w:numFmt w:val="bullet"/>
+      <w:lvlText w:val=""/>
+      <w:lvlJc w:val="left"/>
+      <w:pPr>
+        <w:ind w:left="7920" w:hanging="360"/>
+      </w:pPr>
+      <w:rPr>
+        <w:rFonts w:ascii="Wingdings" w:hAnsi="Wingdings" w:hint="default"/>
+      </w:rPr>
+    </w:lvl>
+  </w:abstractNum>
+  <w:abstractNum w:abstractNumId="21" w15:restartNumberingAfterBreak="0">
+    <w:nsid w:val="511C754D"/>
+    <w:multiLevelType w:val="hybridMultilevel"/>
+    <w:tmpl w:val="36EEB4B2"/>
+    <w:lvl w:ilvl="0" w:tplc="04150003">
+      <w:start w:val="1"/>
+      <w:numFmt w:val="bullet"/>
+      <w:lvlText w:val="o"/>
+      <w:lvlJc w:val="left"/>
+      <w:pPr>
+        <w:ind w:left="1440" w:hanging="360"/>
+      </w:pPr>
+      <w:rPr>
+        <w:rFonts w:ascii="Courier New" w:hAnsi="Courier New" w:cs="Courier New" w:hint="default"/>
+      </w:rPr>
+    </w:lvl>
+    <w:lvl w:ilvl="1" w:tplc="04150003" w:tentative="1">
+      <w:start w:val="1"/>
+      <w:numFmt w:val="bullet"/>
+      <w:lvlText w:val="o"/>
+      <w:lvlJc w:val="left"/>
+      <w:pPr>
+        <w:ind w:left="2160" w:hanging="360"/>
+      </w:pPr>
+      <w:rPr>
+        <w:rFonts w:ascii="Courier New" w:hAnsi="Courier New" w:cs="Courier New" w:hint="default"/>
+      </w:rPr>
+    </w:lvl>
+    <w:lvl w:ilvl="2" w:tplc="04150005" w:tentative="1">
+      <w:start w:val="1"/>
+      <w:numFmt w:val="bullet"/>
+      <w:lvlText w:val=""/>
+      <w:lvlJc w:val="left"/>
+      <w:pPr>
+        <w:ind w:left="2880" w:hanging="360"/>
+      </w:pPr>
+      <w:rPr>
+        <w:rFonts w:ascii="Wingdings" w:hAnsi="Wingdings" w:hint="default"/>
+      </w:rPr>
+    </w:lvl>
+    <w:lvl w:ilvl="3" w:tplc="04150001" w:tentative="1">
+      <w:start w:val="1"/>
+      <w:numFmt w:val="bullet"/>
+      <w:lvlText w:val=""/>
+      <w:lvlJc w:val="left"/>
+      <w:pPr>
+        <w:ind w:left="3600" w:hanging="360"/>
+      </w:pPr>
+      <w:rPr>
+        <w:rFonts w:ascii="Symbol" w:hAnsi="Symbol" w:hint="default"/>
+      </w:rPr>
+    </w:lvl>
+    <w:lvl w:ilvl="4" w:tplc="04150003" w:tentative="1">
+      <w:start w:val="1"/>
+      <w:numFmt w:val="bullet"/>
+      <w:lvlText w:val="o"/>
+      <w:lvlJc w:val="left"/>
+      <w:pPr>
+        <w:ind w:left="4320" w:hanging="360"/>
+      </w:pPr>
+      <w:rPr>
+        <w:rFonts w:ascii="Courier New" w:hAnsi="Courier New" w:cs="Courier New" w:hint="default"/>
+      </w:rPr>
+    </w:lvl>
+    <w:lvl w:ilvl="5" w:tplc="04150005" w:tentative="1">
+      <w:start w:val="1"/>
+      <w:numFmt w:val="bullet"/>
+      <w:lvlText w:val=""/>
+      <w:lvlJc w:val="left"/>
+      <w:pPr>
+        <w:ind w:left="5040" w:hanging="360"/>
+      </w:pPr>
+      <w:rPr>
+        <w:rFonts w:ascii="Wingdings" w:hAnsi="Wingdings" w:hint="default"/>
+      </w:rPr>
+    </w:lvl>
+    <w:lvl w:ilvl="6" w:tplc="04150001" w:tentative="1">
+      <w:start w:val="1"/>
+      <w:numFmt w:val="bullet"/>
+      <w:lvlText w:val=""/>
+      <w:lvlJc w:val="left"/>
+      <w:pPr>
+        <w:ind w:left="5760" w:hanging="360"/>
+      </w:pPr>
+      <w:rPr>
+        <w:rFonts w:ascii="Symbol" w:hAnsi="Symbol" w:hint="default"/>
+      </w:rPr>
+    </w:lvl>
+    <w:lvl w:ilvl="7" w:tplc="04150003" w:tentative="1">
+      <w:start w:val="1"/>
+      <w:numFmt w:val="bullet"/>
+      <w:lvlText w:val="o"/>
+      <w:lvlJc w:val="left"/>
+      <w:pPr>
+        <w:ind w:left="6480" w:hanging="360"/>
+      </w:pPr>
+      <w:rPr>
+        <w:rFonts w:ascii="Courier New" w:hAnsi="Courier New" w:cs="Courier New" w:hint="default"/>
+      </w:rPr>
+    </w:lvl>
+    <w:lvl w:ilvl="8" w:tplc="04150005" w:tentative="1">
+      <w:start w:val="1"/>
+      <w:numFmt w:val="bullet"/>
+      <w:lvlText w:val=""/>
+      <w:lvlJc w:val="left"/>
+      <w:pPr>
+        <w:ind w:left="7200" w:hanging="360"/>
+      </w:pPr>
+      <w:rPr>
+        <w:rFonts w:ascii="Wingdings" w:hAnsi="Wingdings" w:hint="default"/>
+      </w:rPr>
+    </w:lvl>
+  </w:abstractNum>
+  <w:abstractNum w:abstractNumId="22" w15:restartNumberingAfterBreak="0">
+    <w:nsid w:val="523C7E57"/>
+    <w:multiLevelType w:val="hybridMultilevel"/>
+    <w:tmpl w:val="464665F0"/>
+    <w:lvl w:ilvl="0" w:tplc="04150003">
+      <w:start w:val="1"/>
+      <w:numFmt w:val="bullet"/>
+      <w:lvlText w:val="o"/>
+      <w:lvlJc w:val="left"/>
+      <w:pPr>
+        <w:ind w:left="1428" w:hanging="360"/>
+      </w:pPr>
+      <w:rPr>
+        <w:rFonts w:ascii="Courier New" w:hAnsi="Courier New" w:cs="Courier New" w:hint="default"/>
+      </w:rPr>
+    </w:lvl>
+    <w:lvl w:ilvl="1" w:tplc="04150003" w:tentative="1">
+      <w:start w:val="1"/>
+      <w:numFmt w:val="bullet"/>
+      <w:lvlText w:val="o"/>
+      <w:lvlJc w:val="left"/>
+      <w:pPr>
+        <w:ind w:left="2148" w:hanging="360"/>
+      </w:pPr>
+      <w:rPr>
+        <w:rFonts w:ascii="Courier New" w:hAnsi="Courier New" w:cs="Courier New" w:hint="default"/>
+      </w:rPr>
+    </w:lvl>
+    <w:lvl w:ilvl="2" w:tplc="04150005" w:tentative="1">
+      <w:start w:val="1"/>
+      <w:numFmt w:val="bullet"/>
+      <w:lvlText w:val=""/>
+      <w:lvlJc w:val="left"/>
+      <w:pPr>
+        <w:ind w:left="2868" w:hanging="360"/>
+      </w:pPr>
+      <w:rPr>
+        <w:rFonts w:ascii="Wingdings" w:hAnsi="Wingdings" w:hint="default"/>
+      </w:rPr>
+    </w:lvl>
+    <w:lvl w:ilvl="3" w:tplc="04150001" w:tentative="1">
+      <w:start w:val="1"/>
+      <w:numFmt w:val="bullet"/>
+      <w:lvlText w:val=""/>
+      <w:lvlJc w:val="left"/>
+      <w:pPr>
+        <w:ind w:left="3588" w:hanging="360"/>
+      </w:pPr>
+      <w:rPr>
+        <w:rFonts w:ascii="Symbol" w:hAnsi="Symbol" w:hint="default"/>
+      </w:rPr>
+    </w:lvl>
+    <w:lvl w:ilvl="4" w:tplc="04150003" w:tentative="1">
+      <w:start w:val="1"/>
+      <w:numFmt w:val="bullet"/>
+      <w:lvlText w:val="o"/>
+      <w:lvlJc w:val="left"/>
+      <w:pPr>
+        <w:ind w:left="4308" w:hanging="360"/>
+      </w:pPr>
+      <w:rPr>
+        <w:rFonts w:ascii="Courier New" w:hAnsi="Courier New" w:cs="Courier New" w:hint="default"/>
+      </w:rPr>
+    </w:lvl>
+    <w:lvl w:ilvl="5" w:tplc="04150005" w:tentative="1">
+      <w:start w:val="1"/>
+      <w:numFmt w:val="bullet"/>
+      <w:lvlText w:val=""/>
+      <w:lvlJc w:val="left"/>
+      <w:pPr>
+        <w:ind w:left="5028" w:hanging="360"/>
+      </w:pPr>
+      <w:rPr>
+        <w:rFonts w:ascii="Wingdings" w:hAnsi="Wingdings" w:hint="default"/>
+      </w:rPr>
+    </w:lvl>
+    <w:lvl w:ilvl="6" w:tplc="04150001" w:tentative="1">
+      <w:start w:val="1"/>
+      <w:numFmt w:val="bullet"/>
+      <w:lvlText w:val=""/>
+      <w:lvlJc w:val="left"/>
+      <w:pPr>
+        <w:ind w:left="5748" w:hanging="360"/>
+      </w:pPr>
+      <w:rPr>
+        <w:rFonts w:ascii="Symbol" w:hAnsi="Symbol" w:hint="default"/>
+      </w:rPr>
+    </w:lvl>
+    <w:lvl w:ilvl="7" w:tplc="04150003" w:tentative="1">
+      <w:start w:val="1"/>
+      <w:numFmt w:val="bullet"/>
+      <w:lvlText w:val="o"/>
+      <w:lvlJc w:val="left"/>
+      <w:pPr>
+        <w:ind w:left="6468" w:hanging="360"/>
+      </w:pPr>
+      <w:rPr>
+        <w:rFonts w:ascii="Courier New" w:hAnsi="Courier New" w:cs="Courier New" w:hint="default"/>
+      </w:rPr>
+    </w:lvl>
+    <w:lvl w:ilvl="8" w:tplc="04150005" w:tentative="1">
+      <w:start w:val="1"/>
+      <w:numFmt w:val="bullet"/>
+      <w:lvlText w:val=""/>
+      <w:lvlJc w:val="left"/>
+      <w:pPr>
+        <w:ind w:left="7188" w:hanging="360"/>
+      </w:pPr>
+      <w:rPr>
+        <w:rFonts w:ascii="Wingdings" w:hAnsi="Wingdings" w:hint="default"/>
+      </w:rPr>
+    </w:lvl>
+  </w:abstractNum>
+  <w:abstractNum w:abstractNumId="23" w15:restartNumberingAfterBreak="0">
     <w:nsid w:val="54743E70"/>
     <w:multiLevelType w:val="multilevel"/>
     <w:tmpl w:val="01300DB8"/>
@@ -31757,7 +33296,7 @@
       </w:pPr>
     </w:lvl>
   </w:abstractNum>
-  <w:abstractNum w:abstractNumId="13" w15:restartNumberingAfterBreak="0">
+  <w:abstractNum w:abstractNumId="24" w15:restartNumberingAfterBreak="0">
     <w:nsid w:val="553C2019"/>
     <w:multiLevelType w:val="multilevel"/>
     <w:tmpl w:val="160AD2F2"/>
@@ -31897,7 +33436,7 @@
       </w:rPr>
     </w:lvl>
   </w:abstractNum>
-  <w:abstractNum w:abstractNumId="14" w15:restartNumberingAfterBreak="0">
+  <w:abstractNum w:abstractNumId="25" w15:restartNumberingAfterBreak="0">
     <w:nsid w:val="5AFC37A9"/>
     <w:multiLevelType w:val="multilevel"/>
     <w:tmpl w:val="1BE0C7CA"/>
@@ -32033,7 +33572,7 @@
       </w:rPr>
     </w:lvl>
   </w:abstractNum>
-  <w:abstractNum w:abstractNumId="15" w15:restartNumberingAfterBreak="0">
+  <w:abstractNum w:abstractNumId="26" w15:restartNumberingAfterBreak="0">
     <w:nsid w:val="5CA739D6"/>
     <w:multiLevelType w:val="multilevel"/>
     <w:tmpl w:val="0E9272F0"/>
@@ -32152,7 +33691,7 @@
       </w:pPr>
     </w:lvl>
   </w:abstractNum>
-  <w:abstractNum w:abstractNumId="16" w15:restartNumberingAfterBreak="0">
+  <w:abstractNum w:abstractNumId="27" w15:restartNumberingAfterBreak="0">
     <w:nsid w:val="5E3431B9"/>
     <w:multiLevelType w:val="multilevel"/>
     <w:tmpl w:val="8D347BA8"/>
@@ -32292,7 +33831,7 @@
       </w:rPr>
     </w:lvl>
   </w:abstractNum>
-  <w:abstractNum w:abstractNumId="17" w15:restartNumberingAfterBreak="0">
+  <w:abstractNum w:abstractNumId="28" w15:restartNumberingAfterBreak="0">
     <w:nsid w:val="637B2998"/>
     <w:multiLevelType w:val="multilevel"/>
     <w:tmpl w:val="EB7A5904"/>
@@ -32425,7 +33964,7 @@
       </w:rPr>
     </w:lvl>
   </w:abstractNum>
-  <w:abstractNum w:abstractNumId="18" w15:restartNumberingAfterBreak="0">
+  <w:abstractNum w:abstractNumId="29" w15:restartNumberingAfterBreak="0">
     <w:nsid w:val="667F61F4"/>
     <w:multiLevelType w:val="multilevel"/>
     <w:tmpl w:val="2F3A1148"/>
@@ -32538,7 +34077,7 @@
       </w:pPr>
     </w:lvl>
   </w:abstractNum>
-  <w:abstractNum w:abstractNumId="19" w15:restartNumberingAfterBreak="0">
+  <w:abstractNum w:abstractNumId="30" w15:restartNumberingAfterBreak="0">
     <w:nsid w:val="6CB700EE"/>
     <w:multiLevelType w:val="multilevel"/>
     <w:tmpl w:val="0415001F"/>
@@ -32651,7 +34190,7 @@
       </w:pPr>
     </w:lvl>
   </w:abstractNum>
-  <w:abstractNum w:abstractNumId="20" w15:restartNumberingAfterBreak="0">
+  <w:abstractNum w:abstractNumId="31" w15:restartNumberingAfterBreak="0">
     <w:nsid w:val="6E157466"/>
     <w:multiLevelType w:val="multilevel"/>
     <w:tmpl w:val="7E96A8C6"/>
@@ -32791,7 +34330,7 @@
       </w:rPr>
     </w:lvl>
   </w:abstractNum>
-  <w:abstractNum w:abstractNumId="21" w15:restartNumberingAfterBreak="0">
+  <w:abstractNum w:abstractNumId="32" w15:restartNumberingAfterBreak="0">
     <w:nsid w:val="6F026E3F"/>
     <w:multiLevelType w:val="multilevel"/>
     <w:tmpl w:val="7A3A84D8"/>
@@ -32904,7 +34443,7 @@
       </w:pPr>
     </w:lvl>
   </w:abstractNum>
-  <w:abstractNum w:abstractNumId="22" w15:restartNumberingAfterBreak="0">
+  <w:abstractNum w:abstractNumId="33" w15:restartNumberingAfterBreak="0">
     <w:nsid w:val="7136716F"/>
     <w:multiLevelType w:val="multilevel"/>
     <w:tmpl w:val="07FA6ECE"/>
@@ -33019,7 +34558,7 @@
       </w:pPr>
     </w:lvl>
   </w:abstractNum>
-  <w:abstractNum w:abstractNumId="23" w15:restartNumberingAfterBreak="0">
+  <w:abstractNum w:abstractNumId="34" w15:restartNumberingAfterBreak="0">
     <w:nsid w:val="738809A4"/>
     <w:multiLevelType w:val="multilevel"/>
     <w:tmpl w:val="17F2FFF8"/>
@@ -33160,76 +34699,109 @@
     </w:lvl>
   </w:abstractNum>
   <w:num w:numId="1" w16cid:durableId="1639141803">
-    <w:abstractNumId w:val="4"/>
+    <w:abstractNumId w:val="8"/>
   </w:num>
   <w:num w:numId="2" w16cid:durableId="1426462200">
+    <w:abstractNumId w:val="30"/>
+  </w:num>
+  <w:num w:numId="3" w16cid:durableId="1158108176">
+    <w:abstractNumId w:val="3"/>
+  </w:num>
+  <w:num w:numId="4" w16cid:durableId="636182278">
+    <w:abstractNumId w:val="6"/>
+  </w:num>
+  <w:num w:numId="5" w16cid:durableId="226377023">
+    <w:abstractNumId w:val="29"/>
+  </w:num>
+  <w:num w:numId="6" w16cid:durableId="1384601865">
     <w:abstractNumId w:val="19"/>
   </w:num>
-  <w:num w:numId="3" w16cid:durableId="1158108176">
-    <w:abstractNumId w:val="2"/>
-  </w:num>
-  <w:num w:numId="4" w16cid:durableId="636182278">
-    <w:abstractNumId w:val="3"/>
-  </w:num>
-  <w:num w:numId="5" w16cid:durableId="226377023">
-    <w:abstractNumId w:val="18"/>
-  </w:num>
-  <w:num w:numId="6" w16cid:durableId="1384601865">
-    <w:abstractNumId w:val="11"/>
-  </w:num>
   <w:num w:numId="7" w16cid:durableId="912158823">
-    <w:abstractNumId w:val="21"/>
+    <w:abstractNumId w:val="32"/>
   </w:num>
   <w:num w:numId="8" w16cid:durableId="476919004">
-    <w:abstractNumId w:val="14"/>
+    <w:abstractNumId w:val="25"/>
   </w:num>
   <w:num w:numId="9" w16cid:durableId="1012994534">
-    <w:abstractNumId w:val="22"/>
+    <w:abstractNumId w:val="33"/>
   </w:num>
   <w:num w:numId="10" w16cid:durableId="1786272760">
+    <w:abstractNumId w:val="28"/>
+  </w:num>
+  <w:num w:numId="11" w16cid:durableId="231354228">
     <w:abstractNumId w:val="17"/>
   </w:num>
-  <w:num w:numId="11" w16cid:durableId="231354228">
-    <w:abstractNumId w:val="9"/>
-  </w:num>
   <w:num w:numId="12" w16cid:durableId="1756853769">
-    <w:abstractNumId w:val="7"/>
+    <w:abstractNumId w:val="12"/>
   </w:num>
   <w:num w:numId="13" w16cid:durableId="503208890">
-    <w:abstractNumId w:val="5"/>
+    <w:abstractNumId w:val="10"/>
   </w:num>
   <w:num w:numId="14" w16cid:durableId="815952839">
-    <w:abstractNumId w:val="15"/>
+    <w:abstractNumId w:val="26"/>
   </w:num>
   <w:num w:numId="15" w16cid:durableId="438646875">
-    <w:abstractNumId w:val="12"/>
+    <w:abstractNumId w:val="23"/>
   </w:num>
   <w:num w:numId="16" w16cid:durableId="791872985">
-    <w:abstractNumId w:val="23"/>
+    <w:abstractNumId w:val="34"/>
   </w:num>
   <w:num w:numId="17" w16cid:durableId="1183667738">
-    <w:abstractNumId w:val="13"/>
+    <w:abstractNumId w:val="24"/>
   </w:num>
   <w:num w:numId="18" w16cid:durableId="1393500146">
     <w:abstractNumId w:val="1"/>
   </w:num>
   <w:num w:numId="19" w16cid:durableId="592594108">
-    <w:abstractNumId w:val="20"/>
+    <w:abstractNumId w:val="31"/>
   </w:num>
   <w:num w:numId="20" w16cid:durableId="1151294179">
-    <w:abstractNumId w:val="16"/>
+    <w:abstractNumId w:val="27"/>
   </w:num>
   <w:num w:numId="21" w16cid:durableId="1338118805">
-    <w:abstractNumId w:val="6"/>
+    <w:abstractNumId w:val="11"/>
   </w:num>
   <w:num w:numId="22" w16cid:durableId="1469086125">
-    <w:abstractNumId w:val="8"/>
+    <w:abstractNumId w:val="15"/>
   </w:num>
   <w:num w:numId="23" w16cid:durableId="1281373789">
     <w:abstractNumId w:val="0"/>
   </w:num>
   <w:num w:numId="24" w16cid:durableId="849836050">
-    <w:abstractNumId w:val="10"/>
+    <w:abstractNumId w:val="18"/>
+  </w:num>
+  <w:num w:numId="25" w16cid:durableId="1906451586">
+    <w:abstractNumId w:val="13"/>
+  </w:num>
+  <w:num w:numId="26" w16cid:durableId="309797891">
+    <w:abstractNumId w:val="14"/>
+  </w:num>
+  <w:num w:numId="27" w16cid:durableId="247269724">
+    <w:abstractNumId w:val="21"/>
+  </w:num>
+  <w:num w:numId="28" w16cid:durableId="585695850">
+    <w:abstractNumId w:val="20"/>
+  </w:num>
+  <w:num w:numId="29" w16cid:durableId="1408502921">
+    <w:abstractNumId w:val="2"/>
+  </w:num>
+  <w:num w:numId="30" w16cid:durableId="449133636">
+    <w:abstractNumId w:val="16"/>
+  </w:num>
+  <w:num w:numId="31" w16cid:durableId="455948943">
+    <w:abstractNumId w:val="9"/>
+  </w:num>
+  <w:num w:numId="32" w16cid:durableId="1384140752">
+    <w:abstractNumId w:val="4"/>
+  </w:num>
+  <w:num w:numId="33" w16cid:durableId="1809129672">
+    <w:abstractNumId w:val="22"/>
+  </w:num>
+  <w:num w:numId="34" w16cid:durableId="2108496360">
+    <w:abstractNumId w:val="5"/>
+  </w:num>
+  <w:num w:numId="35" w16cid:durableId="1552418132">
+    <w:abstractNumId w:val="7"/>
   </w:num>
 </w:numbering>
 </file>
@@ -35013,15 +36585,20 @@
 </file>
 
 <file path=customXml/item1.xml><?xml version="1.0" encoding="utf-8"?>
-<b:Sources xmlns:b="http://schemas.openxmlformats.org/officeDocument/2006/bibliography" xmlns="http://schemas.openxmlformats.org/officeDocument/2006/bibliography" SelectedStyle="\APASixthEditionOfficeOnline.xsl" StyleName="APA" Version="6"/>
-</file>
-
-<file path=customXml/item2.xml><?xml version="1.0" encoding="utf-8"?>
 <p:properties xmlns:p="http://schemas.microsoft.com/office/2006/metadata/properties" xmlns:xsi="http://www.w3.org/2001/XMLSchema-instance" xmlns:pc="http://schemas.microsoft.com/office/infopath/2007/PartnerControls">
   <documentManagement>
     <_activity xmlns="06e0fab9-d3c7-4228-8951-a381beafabee" xsi:nil="true"/>
   </documentManagement>
 </p:properties>
+</file>
+
+<file path=customXml/item2.xml><?xml version="1.0" encoding="utf-8"?>
+<?mso-contentType ?>
+<FormTemplates xmlns="http://schemas.microsoft.com/sharepoint/v3/contenttype/forms">
+  <Display>DocumentLibraryForm</Display>
+  <Edit>DocumentLibraryForm</Edit>
+  <New>DocumentLibraryForm</New>
+</FormTemplates>
 </file>
 
 <file path=customXml/item3.xml><?xml version="1.0" encoding="utf-8"?>
@@ -35214,28 +36791,23 @@
 </file>
 
 <file path=customXml/item4.xml><?xml version="1.0" encoding="utf-8"?>
-<?mso-contentType ?>
-<FormTemplates xmlns="http://schemas.microsoft.com/sharepoint/v3/contenttype/forms">
-  <Display>DocumentLibraryForm</Display>
-  <Edit>DocumentLibraryForm</Edit>
-  <New>DocumentLibraryForm</New>
-</FormTemplates>
+<b:Sources xmlns:b="http://schemas.openxmlformats.org/officeDocument/2006/bibliography" xmlns="http://schemas.openxmlformats.org/officeDocument/2006/bibliography" SelectedStyle="\APASixthEditionOfficeOnline.xsl" StyleName="APA" Version="6"/>
 </file>
 
 <file path=customXml/itemProps1.xml><?xml version="1.0" encoding="utf-8"?>
-<ds:datastoreItem xmlns:ds="http://schemas.openxmlformats.org/officeDocument/2006/customXml" ds:itemID="{78AF6C86-1CD3-488F-999B-F86378CDE700}">
+<ds:datastoreItem xmlns:ds="http://schemas.openxmlformats.org/officeDocument/2006/customXml" ds:itemID="{83D171A5-00B4-4B79-B8B1-4AA5230AEAC7}">
   <ds:schemaRefs>
-    <ds:schemaRef ds:uri="http://schemas.openxmlformats.org/officeDocument/2006/bibliography"/>
+    <ds:schemaRef ds:uri="http://schemas.microsoft.com/office/2006/metadata/properties"/>
+    <ds:schemaRef ds:uri="http://schemas.microsoft.com/office/infopath/2007/PartnerControls"/>
+    <ds:schemaRef ds:uri="06e0fab9-d3c7-4228-8951-a381beafabee"/>
   </ds:schemaRefs>
 </ds:datastoreItem>
 </file>
 
 <file path=customXml/itemProps2.xml><?xml version="1.0" encoding="utf-8"?>
-<ds:datastoreItem xmlns:ds="http://schemas.openxmlformats.org/officeDocument/2006/customXml" ds:itemID="{83D171A5-00B4-4B79-B8B1-4AA5230AEAC7}">
+<ds:datastoreItem xmlns:ds="http://schemas.openxmlformats.org/officeDocument/2006/customXml" ds:itemID="{942A2E48-C470-4727-9D2A-BC112CFC9018}">
   <ds:schemaRefs>
-    <ds:schemaRef ds:uri="http://schemas.microsoft.com/office/2006/metadata/properties"/>
-    <ds:schemaRef ds:uri="http://schemas.microsoft.com/office/infopath/2007/PartnerControls"/>
-    <ds:schemaRef ds:uri="06e0fab9-d3c7-4228-8951-a381beafabee"/>
+    <ds:schemaRef ds:uri="http://schemas.microsoft.com/sharepoint/v3/contenttype/forms"/>
   </ds:schemaRefs>
 </ds:datastoreItem>
 </file>
@@ -35260,9 +36832,9 @@
 </file>
 
 <file path=customXml/itemProps4.xml><?xml version="1.0" encoding="utf-8"?>
-<ds:datastoreItem xmlns:ds="http://schemas.openxmlformats.org/officeDocument/2006/customXml" ds:itemID="{942A2E48-C470-4727-9D2A-BC112CFC9018}">
+<ds:datastoreItem xmlns:ds="http://schemas.openxmlformats.org/officeDocument/2006/customXml" ds:itemID="{78AF6C86-1CD3-488F-999B-F86378CDE700}">
   <ds:schemaRefs>
-    <ds:schemaRef ds:uri="http://schemas.microsoft.com/sharepoint/v3/contenttype/forms"/>
+    <ds:schemaRef ds:uri="http://schemas.openxmlformats.org/officeDocument/2006/bibliography"/>
   </ds:schemaRefs>
 </ds:datastoreItem>
 </file>
</xml_diff>